<commit_message>
Update CSC3600 ICT Professional Project.docx
</commit_message>
<xml_diff>
--- a/Course_Requirements/CSC3600 ICT Professional Project.docx
+++ b/Course_Requirements/CSC3600 ICT Professional Project.docx
@@ -339,18 +339,8 @@
           <w:sz w:val="20"/>
           <w:szCs w:val="20"/>
         </w:rPr>
-        <w:t xml:space="preserve">James </w:t>
-      </w:r>
-      <w:proofErr w:type="spellStart"/>
-      <w:r>
-        <w:rPr>
-          <w:rFonts w:ascii="CMTI10" w:hAnsi="CMTI10" w:cs="CMTI10"/>
-          <w:sz w:val="20"/>
-          <w:szCs w:val="20"/>
-        </w:rPr>
-        <w:t>MacKeown</w:t>
-      </w:r>
-      <w:proofErr w:type="spellEnd"/>
+        <w:t>James MacKeown</w:t>
+      </w:r>
       <w:r>
         <w:rPr>
           <w:rFonts w:ascii="CMTI10" w:hAnsi="CMTI10" w:cs="CMTI10"/>
@@ -509,18 +499,8 @@
           <w:sz w:val="20"/>
           <w:szCs w:val="20"/>
         </w:rPr>
-        <w:t xml:space="preserve">Stijn </w:t>
-      </w:r>
-      <w:proofErr w:type="spellStart"/>
-      <w:r>
-        <w:rPr>
-          <w:rFonts w:ascii="CMTI10" w:hAnsi="CMTI10" w:cs="CMTI10"/>
-          <w:sz w:val="20"/>
-          <w:szCs w:val="20"/>
-        </w:rPr>
-        <w:t>Dekeyser</w:t>
-      </w:r>
-      <w:proofErr w:type="spellEnd"/>
+        <w:t>Stijn Dekeyser</w:t>
+      </w:r>
     </w:p>
     <w:p>
       <w:pPr>
@@ -772,8 +752,6 @@
               </w:rPr>
               <w:t xml:space="preserve">Doc </w:t>
             </w:r>
-            <w:bookmarkStart w:id="0" w:name="_GoBack"/>
-            <w:bookmarkEnd w:id="0"/>
             <w:r>
               <w:rPr>
                 <w:rFonts w:ascii="CMBX10" w:hAnsi="CMBX10" w:cs="CMBX10"/>
@@ -2874,22 +2852,22 @@
       <w:pPr>
         <w:pStyle w:val="Heading1"/>
       </w:pPr>
-      <w:bookmarkStart w:id="1" w:name="_Toc15993730"/>
+      <w:bookmarkStart w:id="0" w:name="_Toc15993730"/>
       <w:r>
         <w:t>1 Introduction</w:t>
       </w:r>
+      <w:bookmarkEnd w:id="0"/>
+    </w:p>
+    <w:p/>
+    <w:p>
+      <w:pPr>
+        <w:pStyle w:val="Heading2"/>
+      </w:pPr>
+      <w:bookmarkStart w:id="1" w:name="_Toc15993731"/>
+      <w:r>
+        <w:t>The Project</w:t>
+      </w:r>
       <w:bookmarkEnd w:id="1"/>
-    </w:p>
-    <w:p/>
-    <w:p>
-      <w:pPr>
-        <w:pStyle w:val="Heading2"/>
-      </w:pPr>
-      <w:bookmarkStart w:id="2" w:name="_Toc15993731"/>
-      <w:r>
-        <w:t>The Project</w:t>
-      </w:r>
-      <w:bookmarkEnd w:id="2"/>
     </w:p>
     <w:p/>
     <w:p>
@@ -2943,52 +2921,46 @@
           <w:i/>
           <w:iCs/>
         </w:rPr>
-        <w:t xml:space="preserve"># </w:t>
-      </w:r>
-      <w:proofErr w:type="spellStart"/>
-      <w:r>
+        <w:t># mdextract -r ./Downloads &gt; out.csv</w:t>
+      </w:r>
+    </w:p>
+    <w:p>
+      <w:pPr>
+        <w:pStyle w:val="ListParagraph"/>
+      </w:pPr>
+    </w:p>
+    <w:p>
+      <w:pPr>
+        <w:pStyle w:val="ListParagraph"/>
+      </w:pPr>
+      <w:r>
+        <w:t xml:space="preserve">The file </w:t>
+      </w:r>
+      <w:r>
+        <w:rPr>
+          <w:b/>
+          <w:bCs/>
+        </w:rPr>
+        <w:t>out.csv</w:t>
+      </w:r>
+      <w:r>
+        <w:t xml:space="preserve"> would have something like the following content (abbreviated example) for a directory and its subdirs with 4 files:</w:t>
+      </w:r>
+    </w:p>
+    <w:p>
+      <w:pPr>
+        <w:pStyle w:val="ListParagraph"/>
         <w:rPr>
           <w:i/>
           <w:iCs/>
         </w:rPr>
-        <w:t>mdextract</w:t>
-      </w:r>
-      <w:proofErr w:type="spellEnd"/>
+      </w:pPr>
       <w:r>
         <w:rPr>
           <w:i/>
           <w:iCs/>
         </w:rPr>
-        <w:t xml:space="preserve"> -r ./Downloads &gt; out.csv</w:t>
-      </w:r>
-    </w:p>
-    <w:p>
-      <w:pPr>
-        <w:pStyle w:val="ListParagraph"/>
-      </w:pPr>
-    </w:p>
-    <w:p>
-      <w:pPr>
-        <w:pStyle w:val="ListParagraph"/>
-      </w:pPr>
-      <w:r>
-        <w:t xml:space="preserve">The file </w:t>
-      </w:r>
-      <w:r>
-        <w:rPr>
-          <w:b/>
-          <w:bCs/>
-        </w:rPr>
-        <w:t>out.csv</w:t>
-      </w:r>
-      <w:r>
-        <w:t xml:space="preserve"> would have something like the following content (abbreviated example) for a</w:t>
-      </w:r>
-      <w:r>
-        <w:t xml:space="preserve"> </w:t>
-      </w:r>
-      <w:r>
-        <w:t>directory and its subdirs with 4 files:</w:t>
+        <w:t>/home/dekeyser/Downloads/readme.txt,size:400,createdate:2018-07-</w:t>
       </w:r>
     </w:p>
     <w:p>
@@ -3004,23 +2976,23 @@
           <w:i/>
           <w:iCs/>
         </w:rPr>
-        <w:t>/home/</w:t>
-      </w:r>
-      <w:proofErr w:type="spellStart"/>
-      <w:r>
+        <w:t>27,owner:dekeyser</w:t>
+      </w:r>
+    </w:p>
+    <w:p>
+      <w:pPr>
+        <w:pStyle w:val="ListParagraph"/>
         <w:rPr>
           <w:i/>
           <w:iCs/>
         </w:rPr>
-        <w:t>dekeyser</w:t>
-      </w:r>
-      <w:proofErr w:type="spellEnd"/>
+      </w:pPr>
       <w:r>
         <w:rPr>
           <w:i/>
           <w:iCs/>
         </w:rPr>
-        <w:t>/Downloads/readme.txt,size:400,createdate:2018-07-</w:t>
+        <w:t>/home/dekeyser/Downloads/vids/sample.avi,size:123000,length:1'32",dimensions:240</w:t>
       </w:r>
     </w:p>
     <w:p>
@@ -3036,7 +3008,7 @@
           <w:i/>
           <w:iCs/>
         </w:rPr>
-        <w:t>27,owner:dekeyser</w:t>
+        <w:t>x120</w:t>
       </w:r>
     </w:p>
     <w:p>
@@ -3052,7 +3024,7 @@
           <w:i/>
           <w:iCs/>
         </w:rPr>
-        <w:t>/home/dekeyser/Downloads/vids/sample.avi,size:123000,length:1'32",dimensions:240</w:t>
+        <w:t>/home/dekeyser/Downloads/songs/jeremy.avi,size:321000,length:3'32",title:Jeremy,a</w:t>
       </w:r>
     </w:p>
     <w:p>
@@ -3068,7 +3040,7 @@
           <w:i/>
           <w:iCs/>
         </w:rPr>
-        <w:t>x120</w:t>
+        <w:t>rtist:Pearl Jam,rating:4</w:t>
       </w:r>
     </w:p>
     <w:p>
@@ -3084,7 +3056,7 @@
           <w:i/>
           <w:iCs/>
         </w:rPr>
-        <w:t>/home/dekeyser/Downloads/songs/jeremy.avi,size:321000,length:3'32",title:Jeremy,a</w:t>
+        <w:t>/home/dekeyser/Downloads/pics/20180727102501.jpg,size:89000,dimensions:640x240,ca</w:t>
       </w:r>
     </w:p>
     <w:p>
@@ -3095,56 +3067,13 @@
           <w:iCs/>
         </w:rPr>
       </w:pPr>
-      <w:proofErr w:type="spellStart"/>
       <w:r>
         <w:rPr>
           <w:i/>
           <w:iCs/>
         </w:rPr>
-        <w:t>rtist:Pearl</w:t>
-      </w:r>
-      <w:proofErr w:type="spellEnd"/>
-      <w:r>
-        <w:rPr>
-          <w:i/>
-          <w:iCs/>
-        </w:rPr>
-        <w:t xml:space="preserve"> Jam,rating:4</w:t>
-      </w:r>
-    </w:p>
-    <w:p>
-      <w:pPr>
-        <w:pStyle w:val="ListParagraph"/>
-        <w:rPr>
-          <w:i/>
-          <w:iCs/>
-        </w:rPr>
-      </w:pPr>
-      <w:r>
-        <w:rPr>
-          <w:i/>
-          <w:iCs/>
-        </w:rPr>
-        <w:t>/home/dekeyser/Downloads/pics/20180727102501.jpg,size:89000,dimensions:640x240,ca</w:t>
-      </w:r>
-    </w:p>
-    <w:p>
-      <w:pPr>
-        <w:pStyle w:val="ListParagraph"/>
-        <w:rPr>
-          <w:i/>
-          <w:iCs/>
-        </w:rPr>
-      </w:pPr>
-      <w:proofErr w:type="spellStart"/>
-      <w:r>
-        <w:rPr>
-          <w:i/>
-          <w:iCs/>
-        </w:rPr>
         <w:t>mera:nikon,tags:wedding</w:t>
       </w:r>
-      <w:proofErr w:type="spellEnd"/>
     </w:p>
     <w:p/>
     <w:p>
@@ -3211,15 +3140,7 @@
         <w:t>The project is to be implemented in either the Python, C or C++ languages, and the desired platform that the components of the project are to run on is Linux, although depending on time constraints</w:t>
       </w:r>
       <w:r>
-        <w:t xml:space="preserve"> we may expand support to other OSes. (Such as Windows or </w:t>
-      </w:r>
-      <w:proofErr w:type="spellStart"/>
-      <w:r>
-        <w:t>MacOs</w:t>
-      </w:r>
-      <w:proofErr w:type="spellEnd"/>
-      <w:r>
-        <w:t>).</w:t>
+        <w:t xml:space="preserve"> we may expand support to other OSes. (Such as Windows or MacOs).</w:t>
       </w:r>
     </w:p>
     <w:p/>
@@ -3227,163 +3148,397 @@
       <w:pPr>
         <w:pStyle w:val="Heading2"/>
       </w:pPr>
-      <w:bookmarkStart w:id="3" w:name="_Toc15993732"/>
+      <w:bookmarkStart w:id="2" w:name="_Toc15993732"/>
       <w:r>
         <w:t>Motivation</w:t>
       </w:r>
+      <w:bookmarkEnd w:id="2"/>
+    </w:p>
+    <w:p>
+      <w:pPr>
+        <w:autoSpaceDE w:val="0"/>
+        <w:autoSpaceDN w:val="0"/>
+        <w:adjustRightInd w:val="0"/>
+        <w:spacing w:after="0" w:line="240" w:lineRule="auto"/>
+        <w:rPr>
+          <w:rFonts w:ascii="CMTI10" w:hAnsi="CMTI10" w:cs="CMTI10"/>
+          <w:sz w:val="20"/>
+          <w:szCs w:val="20"/>
+        </w:rPr>
+      </w:pPr>
+    </w:p>
+    <w:p>
+      <w:pPr>
+        <w:autoSpaceDE w:val="0"/>
+        <w:autoSpaceDN w:val="0"/>
+        <w:adjustRightInd w:val="0"/>
+        <w:spacing w:after="0" w:line="240" w:lineRule="auto"/>
+        <w:rPr>
+          <w:rFonts w:ascii="CMTI10" w:hAnsi="CMTI10" w:cs="CMTI10"/>
+          <w:sz w:val="20"/>
+          <w:szCs w:val="20"/>
+        </w:rPr>
+      </w:pPr>
+      <w:r>
+        <w:rPr>
+          <w:rFonts w:ascii="CMTI10" w:hAnsi="CMTI10" w:cs="CMTI10"/>
+          <w:sz w:val="20"/>
+          <w:szCs w:val="20"/>
+        </w:rPr>
+        <w:t>The</w:t>
+      </w:r>
+      <w:r>
+        <w:rPr>
+          <w:rFonts w:ascii="CMTI10" w:hAnsi="CMTI10" w:cs="CMTI10"/>
+          <w:sz w:val="20"/>
+          <w:szCs w:val="20"/>
+        </w:rPr>
+        <w:t xml:space="preserve"> motivation behind the project is the ‘client’ requires</w:t>
+      </w:r>
+      <w:r>
+        <w:rPr>
+          <w:rFonts w:ascii="CMTI10" w:hAnsi="CMTI10" w:cs="CMTI10"/>
+          <w:sz w:val="20"/>
+          <w:szCs w:val="20"/>
+        </w:rPr>
+        <w:t xml:space="preserve"> an efficient tool for searching for files and their metadata</w:t>
+      </w:r>
+      <w:r>
+        <w:rPr>
+          <w:rFonts w:ascii="CMTI10" w:hAnsi="CMTI10" w:cs="CMTI10"/>
+          <w:sz w:val="20"/>
+          <w:szCs w:val="20"/>
+        </w:rPr>
+        <w:t xml:space="preserve">. We hope to provide a tool that is easier to use and more useful for a user than the </w:t>
+      </w:r>
+      <w:r>
+        <w:rPr>
+          <w:rFonts w:ascii="CMTI10" w:hAnsi="CMTI10" w:cs="CMTI10"/>
+          <w:sz w:val="20"/>
+          <w:szCs w:val="20"/>
+        </w:rPr>
+        <w:t>usual file manager applications offered with Linux distributions.</w:t>
+      </w:r>
+    </w:p>
+    <w:p>
+      <w:pPr>
+        <w:autoSpaceDE w:val="0"/>
+        <w:autoSpaceDN w:val="0"/>
+        <w:adjustRightInd w:val="0"/>
+        <w:spacing w:after="0" w:line="240" w:lineRule="auto"/>
+        <w:rPr>
+          <w:rFonts w:ascii="CMTI10" w:hAnsi="CMTI10" w:cs="CMTI10"/>
+          <w:sz w:val="20"/>
+          <w:szCs w:val="20"/>
+        </w:rPr>
+      </w:pPr>
+    </w:p>
+    <w:p>
+      <w:pPr>
+        <w:autoSpaceDE w:val="0"/>
+        <w:autoSpaceDN w:val="0"/>
+        <w:adjustRightInd w:val="0"/>
+        <w:spacing w:after="0" w:line="240" w:lineRule="auto"/>
+        <w:rPr>
+          <w:rFonts w:ascii="CMTI10" w:hAnsi="CMTI10" w:cs="CMTI10"/>
+          <w:sz w:val="20"/>
+          <w:szCs w:val="20"/>
+        </w:rPr>
+      </w:pPr>
+    </w:p>
+    <w:p>
+      <w:pPr>
+        <w:pStyle w:val="Heading2"/>
+      </w:pPr>
+      <w:bookmarkStart w:id="3" w:name="_Toc15993733"/>
+      <w:r>
+        <w:t>Ultimate Goal</w:t>
+      </w:r>
       <w:bookmarkEnd w:id="3"/>
     </w:p>
-    <w:p>
-      <w:pPr>
-        <w:autoSpaceDE w:val="0"/>
-        <w:autoSpaceDN w:val="0"/>
-        <w:adjustRightInd w:val="0"/>
-        <w:spacing w:after="0" w:line="240" w:lineRule="auto"/>
-        <w:rPr>
-          <w:rFonts w:ascii="CMTI10" w:hAnsi="CMTI10" w:cs="CMTI10"/>
-          <w:sz w:val="20"/>
-          <w:szCs w:val="20"/>
-        </w:rPr>
-      </w:pPr>
-    </w:p>
-    <w:p>
-      <w:pPr>
-        <w:autoSpaceDE w:val="0"/>
-        <w:autoSpaceDN w:val="0"/>
-        <w:adjustRightInd w:val="0"/>
-        <w:spacing w:after="0" w:line="240" w:lineRule="auto"/>
-        <w:rPr>
-          <w:rFonts w:ascii="CMTI10" w:hAnsi="CMTI10" w:cs="CMTI10"/>
-          <w:sz w:val="20"/>
-          <w:szCs w:val="20"/>
-        </w:rPr>
-      </w:pPr>
-      <w:r>
-        <w:rPr>
-          <w:rFonts w:ascii="CMTI10" w:hAnsi="CMTI10" w:cs="CMTI10"/>
-          <w:sz w:val="20"/>
-          <w:szCs w:val="20"/>
-        </w:rPr>
-        <w:t>The</w:t>
-      </w:r>
-      <w:r>
-        <w:rPr>
-          <w:rFonts w:ascii="CMTI10" w:hAnsi="CMTI10" w:cs="CMTI10"/>
-          <w:sz w:val="20"/>
-          <w:szCs w:val="20"/>
-        </w:rPr>
-        <w:t xml:space="preserve"> motivation behind the project is the ‘client’ requires</w:t>
-      </w:r>
-      <w:r>
-        <w:rPr>
-          <w:rFonts w:ascii="CMTI10" w:hAnsi="CMTI10" w:cs="CMTI10"/>
-          <w:sz w:val="20"/>
-          <w:szCs w:val="20"/>
-        </w:rPr>
-        <w:t xml:space="preserve"> an efficient tool for searching for files and their metadata</w:t>
-      </w:r>
-      <w:r>
-        <w:rPr>
-          <w:rFonts w:ascii="CMTI10" w:hAnsi="CMTI10" w:cs="CMTI10"/>
-          <w:sz w:val="20"/>
-          <w:szCs w:val="20"/>
-        </w:rPr>
-        <w:t xml:space="preserve">. We hope to provide a tool that is easier to use and more useful for a user than the </w:t>
-      </w:r>
-      <w:r>
-        <w:rPr>
-          <w:rFonts w:ascii="CMTI10" w:hAnsi="CMTI10" w:cs="CMTI10"/>
-          <w:sz w:val="20"/>
-          <w:szCs w:val="20"/>
-        </w:rPr>
-        <w:t>usual file manager applications offered with Linux distributions.</w:t>
-      </w:r>
-    </w:p>
-    <w:p>
-      <w:pPr>
-        <w:autoSpaceDE w:val="0"/>
-        <w:autoSpaceDN w:val="0"/>
-        <w:adjustRightInd w:val="0"/>
-        <w:spacing w:after="0" w:line="240" w:lineRule="auto"/>
-        <w:rPr>
-          <w:rFonts w:ascii="CMTI10" w:hAnsi="CMTI10" w:cs="CMTI10"/>
-          <w:sz w:val="20"/>
-          <w:szCs w:val="20"/>
-        </w:rPr>
-      </w:pPr>
-    </w:p>
-    <w:p>
-      <w:pPr>
-        <w:autoSpaceDE w:val="0"/>
-        <w:autoSpaceDN w:val="0"/>
-        <w:adjustRightInd w:val="0"/>
-        <w:spacing w:after="0" w:line="240" w:lineRule="auto"/>
-        <w:rPr>
-          <w:rFonts w:ascii="CMTI10" w:hAnsi="CMTI10" w:cs="CMTI10"/>
-          <w:sz w:val="20"/>
-          <w:szCs w:val="20"/>
-        </w:rPr>
-      </w:pPr>
-    </w:p>
+    <w:p/>
+    <w:p>
+      <w:r>
+        <w:t xml:space="preserve">The ultimate goal is to </w:t>
+      </w:r>
+      <w:r>
+        <w:t>design, develop and implement a quality</w:t>
+      </w:r>
+      <w:r>
+        <w:t xml:space="preserve"> product that satisfies all </w:t>
+      </w:r>
+      <w:r>
+        <w:t>functional and non-functional requirements</w:t>
+      </w:r>
+      <w:r>
+        <w:t xml:space="preserve"> within the allotted time frame.</w:t>
+      </w:r>
+    </w:p>
+    <w:p/>
     <w:p>
       <w:pPr>
         <w:pStyle w:val="Heading2"/>
       </w:pPr>
-      <w:bookmarkStart w:id="4" w:name="_Toc15993733"/>
-      <w:r>
-        <w:t>Ultimate Goal</w:t>
+      <w:bookmarkStart w:id="4" w:name="_Toc15993734"/>
+      <w:r>
+        <w:t>General plan</w:t>
       </w:r>
       <w:bookmarkEnd w:id="4"/>
     </w:p>
     <w:p/>
     <w:p>
       <w:r>
-        <w:t xml:space="preserve">The ultimate goal is to </w:t>
-      </w:r>
-      <w:r>
-        <w:t>design, develop and implement a quality</w:t>
-      </w:r>
-      <w:r>
-        <w:t xml:space="preserve"> product that satisfies all </w:t>
-      </w:r>
-      <w:r>
-        <w:t>functional and non-functional requirements</w:t>
-      </w:r>
-      <w:r>
-        <w:t xml:space="preserve"> within the allotted time frame.</w:t>
+        <w:t>First we will convene with the client to determine all requirements needed for the produc</w:t>
+      </w:r>
+      <w:r>
+        <w:t xml:space="preserve">t. Afterward we will develop a design for the product, then we will develop </w:t>
+      </w:r>
+      <w:r>
+        <w:t>the product before final delivery of the product to the client.</w:t>
       </w:r>
     </w:p>
     <w:p/>
     <w:p>
       <w:pPr>
-        <w:pStyle w:val="Heading2"/>
-      </w:pPr>
-      <w:bookmarkStart w:id="5" w:name="_Toc15993734"/>
-      <w:r>
-        <w:t>General plan</w:t>
+        <w:pStyle w:val="Heading1"/>
+      </w:pPr>
+      <w:bookmarkStart w:id="5" w:name="_Toc15993735"/>
+      <w:r>
+        <w:t>2 Project Specification</w:t>
       </w:r>
       <w:bookmarkEnd w:id="5"/>
     </w:p>
-    <w:p/>
-    <w:p>
-      <w:r>
-        <w:t>First we will convene with the client to determine all requirements needed for the produc</w:t>
-      </w:r>
-      <w:r>
-        <w:t xml:space="preserve">t. Afterward we will develop a design for the product, then we will develop </w:t>
-      </w:r>
-      <w:r>
-        <w:t>the product before final delivery of the product to the client.</w:t>
-      </w:r>
-    </w:p>
-    <w:p/>
+    <w:p>
+      <w:pPr>
+        <w:autoSpaceDE w:val="0"/>
+        <w:autoSpaceDN w:val="0"/>
+        <w:adjustRightInd w:val="0"/>
+        <w:spacing w:after="0" w:line="240" w:lineRule="auto"/>
+        <w:rPr>
+          <w:rFonts w:ascii="CMTI10" w:hAnsi="CMTI10" w:cs="CMTI10"/>
+          <w:sz w:val="20"/>
+          <w:szCs w:val="20"/>
+        </w:rPr>
+      </w:pPr>
+      <w:r>
+        <w:rPr>
+          <w:rFonts w:ascii="CMTI10" w:hAnsi="CMTI10" w:cs="CMTI10"/>
+          <w:sz w:val="20"/>
+          <w:szCs w:val="20"/>
+        </w:rPr>
+        <w:t>Note</w:t>
+      </w:r>
+    </w:p>
+    <w:p>
+      <w:pPr>
+        <w:autoSpaceDE w:val="0"/>
+        <w:autoSpaceDN w:val="0"/>
+        <w:adjustRightInd w:val="0"/>
+        <w:spacing w:after="0" w:line="240" w:lineRule="auto"/>
+        <w:rPr>
+          <w:rFonts w:ascii="CMTI10" w:hAnsi="CMTI10" w:cs="CMTI10"/>
+          <w:sz w:val="20"/>
+          <w:szCs w:val="20"/>
+        </w:rPr>
+      </w:pPr>
+      <w:r>
+        <w:rPr>
+          <w:rFonts w:ascii="CMSY10" w:hAnsi="CMSY10" w:cs="CMSY10"/>
+          <w:sz w:val="20"/>
+          <w:szCs w:val="20"/>
+        </w:rPr>
+        <w:t xml:space="preserve">_ </w:t>
+      </w:r>
+      <w:r>
+        <w:rPr>
+          <w:rFonts w:ascii="CMTI10" w:hAnsi="CMTI10" w:cs="CMTI10"/>
+          <w:sz w:val="20"/>
+          <w:szCs w:val="20"/>
+        </w:rPr>
+        <w:t>Detailed Project Description including technical and non-technical details</w:t>
+      </w:r>
+    </w:p>
+    <w:p>
+      <w:pPr>
+        <w:autoSpaceDE w:val="0"/>
+        <w:autoSpaceDN w:val="0"/>
+        <w:adjustRightInd w:val="0"/>
+        <w:spacing w:after="0" w:line="240" w:lineRule="auto"/>
+        <w:rPr>
+          <w:rFonts w:ascii="CMTI10" w:hAnsi="CMTI10" w:cs="CMTI10"/>
+          <w:sz w:val="20"/>
+          <w:szCs w:val="20"/>
+        </w:rPr>
+      </w:pPr>
+      <w:r>
+        <w:rPr>
+          <w:rFonts w:ascii="CMSY10" w:hAnsi="CMSY10" w:cs="CMSY10"/>
+          <w:sz w:val="20"/>
+          <w:szCs w:val="20"/>
+        </w:rPr>
+        <w:t xml:space="preserve">_ </w:t>
+      </w:r>
+      <w:r>
+        <w:rPr>
+          <w:rFonts w:ascii="CMTI10" w:hAnsi="CMTI10" w:cs="CMTI10"/>
+          <w:sz w:val="20"/>
+          <w:szCs w:val="20"/>
+        </w:rPr>
+        <w:t>Problems to be solved</w:t>
+      </w:r>
+    </w:p>
+    <w:p>
+      <w:pPr>
+        <w:autoSpaceDE w:val="0"/>
+        <w:autoSpaceDN w:val="0"/>
+        <w:adjustRightInd w:val="0"/>
+        <w:spacing w:after="0" w:line="240" w:lineRule="auto"/>
+        <w:rPr>
+          <w:rFonts w:ascii="CMTI10" w:hAnsi="CMTI10" w:cs="CMTI10"/>
+          <w:sz w:val="20"/>
+          <w:szCs w:val="20"/>
+        </w:rPr>
+      </w:pPr>
+      <w:r>
+        <w:rPr>
+          <w:rFonts w:ascii="CMBX10" w:hAnsi="CMBX10" w:cs="CMBX10"/>
+          <w:sz w:val="20"/>
+          <w:szCs w:val="20"/>
+        </w:rPr>
+        <w:t xml:space="preserve">{ </w:t>
+      </w:r>
+      <w:r>
+        <w:rPr>
+          <w:rFonts w:ascii="CMTI10" w:hAnsi="CMTI10" w:cs="CMTI10"/>
+          <w:sz w:val="20"/>
+          <w:szCs w:val="20"/>
+        </w:rPr>
+        <w:t>Scope</w:t>
+      </w:r>
+    </w:p>
+    <w:p>
+      <w:pPr>
+        <w:autoSpaceDE w:val="0"/>
+        <w:autoSpaceDN w:val="0"/>
+        <w:adjustRightInd w:val="0"/>
+        <w:spacing w:after="0" w:line="240" w:lineRule="auto"/>
+        <w:rPr>
+          <w:rFonts w:ascii="CMTI10" w:hAnsi="CMTI10" w:cs="CMTI10"/>
+          <w:sz w:val="20"/>
+          <w:szCs w:val="20"/>
+        </w:rPr>
+      </w:pPr>
+      <w:r>
+        <w:rPr>
+          <w:rFonts w:ascii="CMBX10" w:hAnsi="CMBX10" w:cs="CMBX10"/>
+          <w:sz w:val="20"/>
+          <w:szCs w:val="20"/>
+        </w:rPr>
+        <w:t xml:space="preserve">{ </w:t>
+      </w:r>
+      <w:r>
+        <w:rPr>
+          <w:rFonts w:ascii="CMTI10" w:hAnsi="CMTI10" w:cs="CMTI10"/>
+          <w:sz w:val="20"/>
+          <w:szCs w:val="20"/>
+        </w:rPr>
+        <w:t>Limitation</w:t>
+      </w:r>
+    </w:p>
+    <w:p>
+      <w:pPr>
+        <w:autoSpaceDE w:val="0"/>
+        <w:autoSpaceDN w:val="0"/>
+        <w:adjustRightInd w:val="0"/>
+        <w:spacing w:after="0" w:line="240" w:lineRule="auto"/>
+        <w:rPr>
+          <w:rFonts w:ascii="CMTI10" w:hAnsi="CMTI10" w:cs="CMTI10"/>
+          <w:sz w:val="20"/>
+          <w:szCs w:val="20"/>
+        </w:rPr>
+      </w:pPr>
+      <w:r>
+        <w:rPr>
+          <w:rFonts w:ascii="CMBX10" w:hAnsi="CMBX10" w:cs="CMBX10"/>
+          <w:sz w:val="20"/>
+          <w:szCs w:val="20"/>
+        </w:rPr>
+        <w:t xml:space="preserve">{ </w:t>
+      </w:r>
+      <w:r>
+        <w:rPr>
+          <w:rFonts w:ascii="CMTI10" w:hAnsi="CMTI10" w:cs="CMTI10"/>
+          <w:sz w:val="20"/>
+          <w:szCs w:val="20"/>
+        </w:rPr>
+        <w:t>Assumption</w:t>
+      </w:r>
+    </w:p>
+    <w:p>
+      <w:pPr>
+        <w:autoSpaceDE w:val="0"/>
+        <w:autoSpaceDN w:val="0"/>
+        <w:adjustRightInd w:val="0"/>
+        <w:spacing w:after="0" w:line="240" w:lineRule="auto"/>
+        <w:rPr>
+          <w:rFonts w:ascii="CMTI10" w:hAnsi="CMTI10" w:cs="CMTI10"/>
+          <w:sz w:val="20"/>
+          <w:szCs w:val="20"/>
+        </w:rPr>
+      </w:pPr>
+      <w:r>
+        <w:rPr>
+          <w:rFonts w:ascii="CMSY10" w:hAnsi="CMSY10" w:cs="CMSY10"/>
+          <w:sz w:val="20"/>
+          <w:szCs w:val="20"/>
+        </w:rPr>
+        <w:t xml:space="preserve">_ </w:t>
+      </w:r>
+      <w:r>
+        <w:rPr>
+          <w:rFonts w:ascii="CMTI10" w:hAnsi="CMTI10" w:cs="CMTI10"/>
+          <w:sz w:val="20"/>
+          <w:szCs w:val="20"/>
+        </w:rPr>
+        <w:t>Objectives</w:t>
+      </w:r>
+    </w:p>
+    <w:p>
+      <w:pPr>
+        <w:autoSpaceDE w:val="0"/>
+        <w:autoSpaceDN w:val="0"/>
+        <w:adjustRightInd w:val="0"/>
+        <w:spacing w:after="0" w:line="240" w:lineRule="auto"/>
+        <w:rPr>
+          <w:rFonts w:ascii="CMTI10" w:hAnsi="CMTI10" w:cs="CMTI10"/>
+          <w:sz w:val="20"/>
+          <w:szCs w:val="20"/>
+        </w:rPr>
+      </w:pPr>
+      <w:r>
+        <w:rPr>
+          <w:rFonts w:ascii="CMSY10" w:hAnsi="CMSY10" w:cs="CMSY10"/>
+          <w:sz w:val="20"/>
+          <w:szCs w:val="20"/>
+        </w:rPr>
+        <w:t xml:space="preserve">_ </w:t>
+      </w:r>
+      <w:r>
+        <w:rPr>
+          <w:rFonts w:ascii="CMTI10" w:hAnsi="CMTI10" w:cs="CMTI10"/>
+          <w:sz w:val="20"/>
+          <w:szCs w:val="20"/>
+        </w:rPr>
+        <w:t>Expected outcome and deliverables</w:t>
+      </w:r>
+    </w:p>
     <w:p>
       <w:pPr>
         <w:pStyle w:val="Heading1"/>
       </w:pPr>
-      <w:bookmarkStart w:id="6" w:name="_Toc15993735"/>
-      <w:r>
-        <w:t>2 Project Specification</w:t>
+      <w:bookmarkStart w:id="6" w:name="_Toc15993736"/>
+      <w:r>
+        <w:t>3 Project Design</w:t>
       </w:r>
       <w:bookmarkEnd w:id="6"/>
     </w:p>
@@ -3405,7 +3560,7 @@
           <w:sz w:val="20"/>
           <w:szCs w:val="20"/>
         </w:rPr>
-        <w:t>Note</w:t>
+        <w:t>Notes:</w:t>
       </w:r>
     </w:p>
     <w:p>
@@ -3434,7 +3589,7 @@
           <w:sz w:val="20"/>
           <w:szCs w:val="20"/>
         </w:rPr>
-        <w:t>Detailed Project Description including technical and non-technical details</w:t>
+        <w:t>Design specification depends on the type of projects</w:t>
       </w:r>
     </w:p>
     <w:p>
@@ -3463,7 +3618,7 @@
           <w:sz w:val="20"/>
           <w:szCs w:val="20"/>
         </w:rPr>
-        <w:t>Problems to be solved</w:t>
+        <w:t>For example, for a software development project design</w:t>
       </w:r>
     </w:p>
     <w:p>
@@ -3492,7 +3647,7 @@
           <w:sz w:val="20"/>
           <w:szCs w:val="20"/>
         </w:rPr>
-        <w:t>Scope</w:t>
+        <w:t>Functional requirements</w:t>
       </w:r>
     </w:p>
     <w:p>
@@ -3521,7 +3676,7 @@
           <w:sz w:val="20"/>
           <w:szCs w:val="20"/>
         </w:rPr>
-        <w:t>Limitation</w:t>
+        <w:t>Non-functional requirements</w:t>
       </w:r>
     </w:p>
     <w:p>
@@ -3550,7 +3705,7 @@
           <w:sz w:val="20"/>
           <w:szCs w:val="20"/>
         </w:rPr>
-        <w:t>Assumption</w:t>
+        <w:t>High level (architecture) design</w:t>
       </w:r>
     </w:p>
     <w:p>
@@ -3579,7 +3734,94 @@
           <w:sz w:val="20"/>
           <w:szCs w:val="20"/>
         </w:rPr>
-        <w:t>Objectives</w:t>
+        <w:t>For information system projects</w:t>
+      </w:r>
+    </w:p>
+    <w:p>
+      <w:pPr>
+        <w:autoSpaceDE w:val="0"/>
+        <w:autoSpaceDN w:val="0"/>
+        <w:adjustRightInd w:val="0"/>
+        <w:spacing w:after="0" w:line="240" w:lineRule="auto"/>
+        <w:rPr>
+          <w:rFonts w:ascii="CMTI10" w:hAnsi="CMTI10" w:cs="CMTI10"/>
+          <w:sz w:val="20"/>
+          <w:szCs w:val="20"/>
+        </w:rPr>
+      </w:pPr>
+      <w:r>
+        <w:rPr>
+          <w:rFonts w:ascii="CMBX10" w:hAnsi="CMBX10" w:cs="CMBX10"/>
+          <w:sz w:val="20"/>
+          <w:szCs w:val="20"/>
+        </w:rPr>
+        <w:t xml:space="preserve">{ </w:t>
+      </w:r>
+      <w:r>
+        <w:rPr>
+          <w:rFonts w:ascii="CMTI10" w:hAnsi="CMTI10" w:cs="CMTI10"/>
+          <w:sz w:val="20"/>
+          <w:szCs w:val="20"/>
+        </w:rPr>
+        <w:t>Methodology design</w:t>
+      </w:r>
+    </w:p>
+    <w:p>
+      <w:pPr>
+        <w:autoSpaceDE w:val="0"/>
+        <w:autoSpaceDN w:val="0"/>
+        <w:adjustRightInd w:val="0"/>
+        <w:spacing w:after="0" w:line="240" w:lineRule="auto"/>
+        <w:rPr>
+          <w:rFonts w:ascii="CMTI10" w:hAnsi="CMTI10" w:cs="CMTI10"/>
+          <w:sz w:val="20"/>
+          <w:szCs w:val="20"/>
+        </w:rPr>
+      </w:pPr>
+      <w:r>
+        <w:rPr>
+          <w:rFonts w:ascii="CMBX10" w:hAnsi="CMBX10" w:cs="CMBX10"/>
+          <w:sz w:val="20"/>
+          <w:szCs w:val="20"/>
+        </w:rPr>
+        <w:t xml:space="preserve">{ </w:t>
+      </w:r>
+      <w:r>
+        <w:rPr>
+          <w:rFonts w:ascii="CMTI10" w:hAnsi="CMTI10" w:cs="CMTI10"/>
+          <w:sz w:val="20"/>
+          <w:szCs w:val="20"/>
+        </w:rPr>
+        <w:t>Data collection strategy</w:t>
+      </w:r>
+    </w:p>
+    <w:p>
+      <w:pPr>
+        <w:autoSpaceDE w:val="0"/>
+        <w:autoSpaceDN w:val="0"/>
+        <w:adjustRightInd w:val="0"/>
+        <w:spacing w:after="0" w:line="240" w:lineRule="auto"/>
+        <w:rPr>
+          <w:rFonts w:ascii="CMTI10" w:hAnsi="CMTI10" w:cs="CMTI10"/>
+          <w:sz w:val="20"/>
+          <w:szCs w:val="20"/>
+        </w:rPr>
+      </w:pPr>
+      <w:r>
+        <w:rPr>
+          <w:rFonts w:ascii="CMBX10" w:hAnsi="CMBX10" w:cs="CMBX10"/>
+          <w:sz w:val="20"/>
+          <w:szCs w:val="20"/>
+        </w:rPr>
+        <w:t xml:space="preserve">{ </w:t>
+      </w:r>
+      <w:r>
+        <w:rPr>
+          <w:rFonts w:ascii="CMTI10" w:hAnsi="CMTI10" w:cs="CMTI10"/>
+          <w:sz w:val="20"/>
+          <w:szCs w:val="20"/>
+        </w:rPr>
+        <w:t>Data analysis strategy</w:t>
       </w:r>
     </w:p>
     <w:p>
@@ -3608,16 +3850,37 @@
           <w:sz w:val="20"/>
           <w:szCs w:val="20"/>
         </w:rPr>
-        <w:t>Expected outcome and deliverables</w:t>
+        <w:t>The speci_cation should depend on the agreement within the team and</w:t>
+      </w:r>
+    </w:p>
+    <w:p>
+      <w:pPr>
+        <w:autoSpaceDE w:val="0"/>
+        <w:autoSpaceDN w:val="0"/>
+        <w:adjustRightInd w:val="0"/>
+        <w:spacing w:after="0" w:line="240" w:lineRule="auto"/>
+        <w:rPr>
+          <w:rFonts w:ascii="CMTI10" w:hAnsi="CMTI10" w:cs="CMTI10"/>
+          <w:sz w:val="20"/>
+          <w:szCs w:val="20"/>
+        </w:rPr>
+      </w:pPr>
+      <w:r>
+        <w:rPr>
+          <w:rFonts w:ascii="CMTI10" w:hAnsi="CMTI10" w:cs="CMTI10"/>
+          <w:sz w:val="20"/>
+          <w:szCs w:val="20"/>
+        </w:rPr>
+        <w:t>supervisor</w:t>
       </w:r>
     </w:p>
     <w:p>
       <w:pPr>
         <w:pStyle w:val="Heading1"/>
       </w:pPr>
-      <w:bookmarkStart w:id="7" w:name="_Toc15993736"/>
-      <w:r>
-        <w:t>3 Project Design</w:t>
+      <w:bookmarkStart w:id="7" w:name="_Toc15993737"/>
+      <w:r>
+        <w:t>4 Work Break-down Structure and Task Scheduling</w:t>
       </w:r>
       <w:bookmarkEnd w:id="7"/>
     </w:p>
@@ -3668,7 +3931,162 @@
           <w:sz w:val="20"/>
           <w:szCs w:val="20"/>
         </w:rPr>
-        <w:t>Design specification depends on the type of projects</w:t>
+        <w:t>Deliverables and tasks should have reference back to the objectives speci_ed</w:t>
+      </w:r>
+    </w:p>
+    <w:p>
+      <w:pPr>
+        <w:autoSpaceDE w:val="0"/>
+        <w:autoSpaceDN w:val="0"/>
+        <w:adjustRightInd w:val="0"/>
+        <w:spacing w:after="0" w:line="240" w:lineRule="auto"/>
+        <w:rPr>
+          <w:rFonts w:ascii="CMTI10" w:hAnsi="CMTI10" w:cs="CMTI10"/>
+          <w:sz w:val="20"/>
+          <w:szCs w:val="20"/>
+        </w:rPr>
+      </w:pPr>
+      <w:r>
+        <w:rPr>
+          <w:rFonts w:ascii="CMTI10" w:hAnsi="CMTI10" w:cs="CMTI10"/>
+          <w:sz w:val="20"/>
+          <w:szCs w:val="20"/>
+        </w:rPr>
+        <w:t>in \Project Speci</w:t>
+      </w:r>
+      <w:r>
+        <w:rPr>
+          <w:rFonts w:ascii="CMTI10" w:hAnsi="CMTI10" w:cs="CMTI10"/>
+          <w:sz w:val="20"/>
+          <w:szCs w:val="20"/>
+        </w:rPr>
+        <w:t>fi</w:t>
+      </w:r>
+      <w:bookmarkStart w:id="8" w:name="_GoBack"/>
+      <w:bookmarkEnd w:id="8"/>
+      <w:r>
+        <w:rPr>
+          <w:rFonts w:ascii="CMTI10" w:hAnsi="CMTI10" w:cs="CMTI10"/>
+          <w:sz w:val="20"/>
+          <w:szCs w:val="20"/>
+        </w:rPr>
+        <w:t>cation"</w:t>
+      </w:r>
+    </w:p>
+    <w:p>
+      <w:pPr>
+        <w:autoSpaceDE w:val="0"/>
+        <w:autoSpaceDN w:val="0"/>
+        <w:adjustRightInd w:val="0"/>
+        <w:spacing w:after="0" w:line="240" w:lineRule="auto"/>
+        <w:rPr>
+          <w:rFonts w:ascii="CMTI10" w:hAnsi="CMTI10" w:cs="CMTI10"/>
+          <w:sz w:val="20"/>
+          <w:szCs w:val="20"/>
+        </w:rPr>
+      </w:pPr>
+      <w:r>
+        <w:rPr>
+          <w:rFonts w:ascii="CMBX10" w:hAnsi="CMBX10" w:cs="CMBX10"/>
+          <w:sz w:val="20"/>
+          <w:szCs w:val="20"/>
+        </w:rPr>
+        <w:t xml:space="preserve">{ </w:t>
+      </w:r>
+      <w:r>
+        <w:rPr>
+          <w:rFonts w:ascii="CMTI10" w:hAnsi="CMTI10" w:cs="CMTI10"/>
+          <w:sz w:val="20"/>
+          <w:szCs w:val="20"/>
+        </w:rPr>
+        <w:t>Break the project plan into phases based on objectives, then</w:t>
+      </w:r>
+    </w:p>
+    <w:p>
+      <w:pPr>
+        <w:autoSpaceDE w:val="0"/>
+        <w:autoSpaceDN w:val="0"/>
+        <w:adjustRightInd w:val="0"/>
+        <w:spacing w:after="0" w:line="240" w:lineRule="auto"/>
+        <w:rPr>
+          <w:rFonts w:ascii="CMTI10" w:hAnsi="CMTI10" w:cs="CMTI10"/>
+          <w:sz w:val="20"/>
+          <w:szCs w:val="20"/>
+        </w:rPr>
+      </w:pPr>
+      <w:r>
+        <w:rPr>
+          <w:rFonts w:ascii="CMBX10" w:hAnsi="CMBX10" w:cs="CMBX10"/>
+          <w:sz w:val="20"/>
+          <w:szCs w:val="20"/>
+        </w:rPr>
+        <w:t xml:space="preserve">{ </w:t>
+      </w:r>
+      <w:r>
+        <w:rPr>
+          <w:rFonts w:ascii="CMTI10" w:hAnsi="CMTI10" w:cs="CMTI10"/>
+          <w:sz w:val="20"/>
+          <w:szCs w:val="20"/>
+        </w:rPr>
+        <w:t>Break each phase into tasks, then</w:t>
+      </w:r>
+    </w:p>
+    <w:p>
+      <w:pPr>
+        <w:autoSpaceDE w:val="0"/>
+        <w:autoSpaceDN w:val="0"/>
+        <w:adjustRightInd w:val="0"/>
+        <w:spacing w:after="0" w:line="240" w:lineRule="auto"/>
+        <w:rPr>
+          <w:rFonts w:ascii="CMTI10" w:hAnsi="CMTI10" w:cs="CMTI10"/>
+          <w:sz w:val="20"/>
+          <w:szCs w:val="20"/>
+        </w:rPr>
+      </w:pPr>
+      <w:r>
+        <w:rPr>
+          <w:rFonts w:ascii="CMBX10" w:hAnsi="CMBX10" w:cs="CMBX10"/>
+          <w:sz w:val="20"/>
+          <w:szCs w:val="20"/>
+        </w:rPr>
+        <w:t xml:space="preserve">{ </w:t>
+      </w:r>
+      <w:r>
+        <w:rPr>
+          <w:rFonts w:ascii="CMTI10" w:hAnsi="CMTI10" w:cs="CMTI10"/>
+          <w:sz w:val="20"/>
+          <w:szCs w:val="20"/>
+        </w:rPr>
+        <w:t>Break each task into sub-tasks if necessary</w:t>
+      </w:r>
+    </w:p>
+    <w:p>
+      <w:pPr>
+        <w:autoSpaceDE w:val="0"/>
+        <w:autoSpaceDN w:val="0"/>
+        <w:adjustRightInd w:val="0"/>
+        <w:spacing w:after="0" w:line="240" w:lineRule="auto"/>
+        <w:rPr>
+          <w:rFonts w:ascii="CMTI10" w:hAnsi="CMTI10" w:cs="CMTI10"/>
+          <w:sz w:val="20"/>
+          <w:szCs w:val="20"/>
+        </w:rPr>
+      </w:pPr>
+      <w:r>
+        <w:rPr>
+          <w:rFonts w:ascii="CMBX10" w:hAnsi="CMBX10" w:cs="CMBX10"/>
+          <w:sz w:val="20"/>
+          <w:szCs w:val="20"/>
+        </w:rPr>
+        <w:t xml:space="preserve">{ </w:t>
+      </w:r>
+      <w:r>
+        <w:rPr>
+          <w:rFonts w:ascii="CMTI10" w:hAnsi="CMTI10" w:cs="CMTI10"/>
+          <w:sz w:val="20"/>
+          <w:szCs w:val="20"/>
+        </w:rPr>
+        <w:t>No need to go to further details</w:t>
       </w:r>
     </w:p>
     <w:p>
@@ -3697,550 +4115,7 @@
           <w:sz w:val="20"/>
           <w:szCs w:val="20"/>
         </w:rPr>
-        <w:t>For example, for a software development project design</w:t>
-      </w:r>
-    </w:p>
-    <w:p>
-      <w:pPr>
-        <w:autoSpaceDE w:val="0"/>
-        <w:autoSpaceDN w:val="0"/>
-        <w:adjustRightInd w:val="0"/>
-        <w:spacing w:after="0" w:line="240" w:lineRule="auto"/>
-        <w:rPr>
-          <w:rFonts w:ascii="CMTI10" w:hAnsi="CMTI10" w:cs="CMTI10"/>
-          <w:sz w:val="20"/>
-          <w:szCs w:val="20"/>
-        </w:rPr>
-      </w:pPr>
-      <w:r>
-        <w:rPr>
-          <w:rFonts w:ascii="CMBX10" w:hAnsi="CMBX10" w:cs="CMBX10"/>
-          <w:sz w:val="20"/>
-          <w:szCs w:val="20"/>
-        </w:rPr>
-        <w:t xml:space="preserve">{ </w:t>
-      </w:r>
-      <w:r>
-        <w:rPr>
-          <w:rFonts w:ascii="CMTI10" w:hAnsi="CMTI10" w:cs="CMTI10"/>
-          <w:sz w:val="20"/>
-          <w:szCs w:val="20"/>
-        </w:rPr>
-        <w:t>Functional requirements</w:t>
-      </w:r>
-    </w:p>
-    <w:p>
-      <w:pPr>
-        <w:autoSpaceDE w:val="0"/>
-        <w:autoSpaceDN w:val="0"/>
-        <w:adjustRightInd w:val="0"/>
-        <w:spacing w:after="0" w:line="240" w:lineRule="auto"/>
-        <w:rPr>
-          <w:rFonts w:ascii="CMTI10" w:hAnsi="CMTI10" w:cs="CMTI10"/>
-          <w:sz w:val="20"/>
-          <w:szCs w:val="20"/>
-        </w:rPr>
-      </w:pPr>
-      <w:r>
-        <w:rPr>
-          <w:rFonts w:ascii="CMBX10" w:hAnsi="CMBX10" w:cs="CMBX10"/>
-          <w:sz w:val="20"/>
-          <w:szCs w:val="20"/>
-        </w:rPr>
-        <w:t xml:space="preserve">{ </w:t>
-      </w:r>
-      <w:r>
-        <w:rPr>
-          <w:rFonts w:ascii="CMTI10" w:hAnsi="CMTI10" w:cs="CMTI10"/>
-          <w:sz w:val="20"/>
-          <w:szCs w:val="20"/>
-        </w:rPr>
-        <w:t>Non-functional requirements</w:t>
-      </w:r>
-    </w:p>
-    <w:p>
-      <w:pPr>
-        <w:autoSpaceDE w:val="0"/>
-        <w:autoSpaceDN w:val="0"/>
-        <w:adjustRightInd w:val="0"/>
-        <w:spacing w:after="0" w:line="240" w:lineRule="auto"/>
-        <w:rPr>
-          <w:rFonts w:ascii="CMTI10" w:hAnsi="CMTI10" w:cs="CMTI10"/>
-          <w:sz w:val="20"/>
-          <w:szCs w:val="20"/>
-        </w:rPr>
-      </w:pPr>
-      <w:r>
-        <w:rPr>
-          <w:rFonts w:ascii="CMBX10" w:hAnsi="CMBX10" w:cs="CMBX10"/>
-          <w:sz w:val="20"/>
-          <w:szCs w:val="20"/>
-        </w:rPr>
-        <w:t xml:space="preserve">{ </w:t>
-      </w:r>
-      <w:r>
-        <w:rPr>
-          <w:rFonts w:ascii="CMTI10" w:hAnsi="CMTI10" w:cs="CMTI10"/>
-          <w:sz w:val="20"/>
-          <w:szCs w:val="20"/>
-        </w:rPr>
-        <w:t>High level (architecture) design</w:t>
-      </w:r>
-    </w:p>
-    <w:p>
-      <w:pPr>
-        <w:autoSpaceDE w:val="0"/>
-        <w:autoSpaceDN w:val="0"/>
-        <w:adjustRightInd w:val="0"/>
-        <w:spacing w:after="0" w:line="240" w:lineRule="auto"/>
-        <w:rPr>
-          <w:rFonts w:ascii="CMTI10" w:hAnsi="CMTI10" w:cs="CMTI10"/>
-          <w:sz w:val="20"/>
-          <w:szCs w:val="20"/>
-        </w:rPr>
-      </w:pPr>
-      <w:r>
-        <w:rPr>
-          <w:rFonts w:ascii="CMSY10" w:hAnsi="CMSY10" w:cs="CMSY10"/>
-          <w:sz w:val="20"/>
-          <w:szCs w:val="20"/>
-        </w:rPr>
-        <w:t xml:space="preserve">_ </w:t>
-      </w:r>
-      <w:r>
-        <w:rPr>
-          <w:rFonts w:ascii="CMTI10" w:hAnsi="CMTI10" w:cs="CMTI10"/>
-          <w:sz w:val="20"/>
-          <w:szCs w:val="20"/>
-        </w:rPr>
-        <w:t>For information system projects</w:t>
-      </w:r>
-    </w:p>
-    <w:p>
-      <w:pPr>
-        <w:autoSpaceDE w:val="0"/>
-        <w:autoSpaceDN w:val="0"/>
-        <w:adjustRightInd w:val="0"/>
-        <w:spacing w:after="0" w:line="240" w:lineRule="auto"/>
-        <w:rPr>
-          <w:rFonts w:ascii="CMTI10" w:hAnsi="CMTI10" w:cs="CMTI10"/>
-          <w:sz w:val="20"/>
-          <w:szCs w:val="20"/>
-        </w:rPr>
-      </w:pPr>
-      <w:r>
-        <w:rPr>
-          <w:rFonts w:ascii="CMBX10" w:hAnsi="CMBX10" w:cs="CMBX10"/>
-          <w:sz w:val="20"/>
-          <w:szCs w:val="20"/>
-        </w:rPr>
-        <w:t xml:space="preserve">{ </w:t>
-      </w:r>
-      <w:r>
-        <w:rPr>
-          <w:rFonts w:ascii="CMTI10" w:hAnsi="CMTI10" w:cs="CMTI10"/>
-          <w:sz w:val="20"/>
-          <w:szCs w:val="20"/>
-        </w:rPr>
-        <w:t>Methodology design</w:t>
-      </w:r>
-    </w:p>
-    <w:p>
-      <w:pPr>
-        <w:autoSpaceDE w:val="0"/>
-        <w:autoSpaceDN w:val="0"/>
-        <w:adjustRightInd w:val="0"/>
-        <w:spacing w:after="0" w:line="240" w:lineRule="auto"/>
-        <w:rPr>
-          <w:rFonts w:ascii="CMTI10" w:hAnsi="CMTI10" w:cs="CMTI10"/>
-          <w:sz w:val="20"/>
-          <w:szCs w:val="20"/>
-        </w:rPr>
-      </w:pPr>
-      <w:r>
-        <w:rPr>
-          <w:rFonts w:ascii="CMBX10" w:hAnsi="CMBX10" w:cs="CMBX10"/>
-          <w:sz w:val="20"/>
-          <w:szCs w:val="20"/>
-        </w:rPr>
-        <w:t xml:space="preserve">{ </w:t>
-      </w:r>
-      <w:r>
-        <w:rPr>
-          <w:rFonts w:ascii="CMTI10" w:hAnsi="CMTI10" w:cs="CMTI10"/>
-          <w:sz w:val="20"/>
-          <w:szCs w:val="20"/>
-        </w:rPr>
-        <w:t>Data collection strategy</w:t>
-      </w:r>
-    </w:p>
-    <w:p>
-      <w:pPr>
-        <w:autoSpaceDE w:val="0"/>
-        <w:autoSpaceDN w:val="0"/>
-        <w:adjustRightInd w:val="0"/>
-        <w:spacing w:after="0" w:line="240" w:lineRule="auto"/>
-        <w:rPr>
-          <w:rFonts w:ascii="CMTI10" w:hAnsi="CMTI10" w:cs="CMTI10"/>
-          <w:sz w:val="20"/>
-          <w:szCs w:val="20"/>
-        </w:rPr>
-      </w:pPr>
-      <w:r>
-        <w:rPr>
-          <w:rFonts w:ascii="CMBX10" w:hAnsi="CMBX10" w:cs="CMBX10"/>
-          <w:sz w:val="20"/>
-          <w:szCs w:val="20"/>
-        </w:rPr>
-        <w:t xml:space="preserve">{ </w:t>
-      </w:r>
-      <w:r>
-        <w:rPr>
-          <w:rFonts w:ascii="CMTI10" w:hAnsi="CMTI10" w:cs="CMTI10"/>
-          <w:sz w:val="20"/>
-          <w:szCs w:val="20"/>
-        </w:rPr>
-        <w:t>Data analysis strategy</w:t>
-      </w:r>
-    </w:p>
-    <w:p>
-      <w:pPr>
-        <w:autoSpaceDE w:val="0"/>
-        <w:autoSpaceDN w:val="0"/>
-        <w:adjustRightInd w:val="0"/>
-        <w:spacing w:after="0" w:line="240" w:lineRule="auto"/>
-        <w:rPr>
-          <w:rFonts w:ascii="CMTI10" w:hAnsi="CMTI10" w:cs="CMTI10"/>
-          <w:sz w:val="20"/>
-          <w:szCs w:val="20"/>
-        </w:rPr>
-      </w:pPr>
-      <w:r>
-        <w:rPr>
-          <w:rFonts w:ascii="CMSY10" w:hAnsi="CMSY10" w:cs="CMSY10"/>
-          <w:sz w:val="20"/>
-          <w:szCs w:val="20"/>
-        </w:rPr>
-        <w:t xml:space="preserve">_ </w:t>
-      </w:r>
-      <w:r>
-        <w:rPr>
-          <w:rFonts w:ascii="CMTI10" w:hAnsi="CMTI10" w:cs="CMTI10"/>
-          <w:sz w:val="20"/>
-          <w:szCs w:val="20"/>
-        </w:rPr>
-        <w:t xml:space="preserve">The </w:t>
-      </w:r>
-      <w:proofErr w:type="spellStart"/>
-      <w:r>
-        <w:rPr>
-          <w:rFonts w:ascii="CMTI10" w:hAnsi="CMTI10" w:cs="CMTI10"/>
-          <w:sz w:val="20"/>
-          <w:szCs w:val="20"/>
-        </w:rPr>
-        <w:t>speci_cation</w:t>
-      </w:r>
-      <w:proofErr w:type="spellEnd"/>
-      <w:r>
-        <w:rPr>
-          <w:rFonts w:ascii="CMTI10" w:hAnsi="CMTI10" w:cs="CMTI10"/>
-          <w:sz w:val="20"/>
-          <w:szCs w:val="20"/>
-        </w:rPr>
-        <w:t xml:space="preserve"> should depend on the agreement within the team and</w:t>
-      </w:r>
-    </w:p>
-    <w:p>
-      <w:pPr>
-        <w:autoSpaceDE w:val="0"/>
-        <w:autoSpaceDN w:val="0"/>
-        <w:adjustRightInd w:val="0"/>
-        <w:spacing w:after="0" w:line="240" w:lineRule="auto"/>
-        <w:rPr>
-          <w:rFonts w:ascii="CMTI10" w:hAnsi="CMTI10" w:cs="CMTI10"/>
-          <w:sz w:val="20"/>
-          <w:szCs w:val="20"/>
-        </w:rPr>
-      </w:pPr>
-      <w:r>
-        <w:rPr>
-          <w:rFonts w:ascii="CMTI10" w:hAnsi="CMTI10" w:cs="CMTI10"/>
-          <w:sz w:val="20"/>
-          <w:szCs w:val="20"/>
-        </w:rPr>
-        <w:t>supervisor</w:t>
-      </w:r>
-    </w:p>
-    <w:p>
-      <w:pPr>
-        <w:pStyle w:val="Heading1"/>
-      </w:pPr>
-      <w:bookmarkStart w:id="8" w:name="_Toc15993737"/>
-      <w:r>
-        <w:t>4 Work Break-down Structure and Task Scheduling</w:t>
-      </w:r>
-      <w:bookmarkEnd w:id="8"/>
-    </w:p>
-    <w:p>
-      <w:pPr>
-        <w:autoSpaceDE w:val="0"/>
-        <w:autoSpaceDN w:val="0"/>
-        <w:adjustRightInd w:val="0"/>
-        <w:spacing w:after="0" w:line="240" w:lineRule="auto"/>
-        <w:rPr>
-          <w:rFonts w:ascii="CMTI10" w:hAnsi="CMTI10" w:cs="CMTI10"/>
-          <w:sz w:val="20"/>
-          <w:szCs w:val="20"/>
-        </w:rPr>
-      </w:pPr>
-      <w:r>
-        <w:rPr>
-          <w:rFonts w:ascii="CMTI10" w:hAnsi="CMTI10" w:cs="CMTI10"/>
-          <w:sz w:val="20"/>
-          <w:szCs w:val="20"/>
-        </w:rPr>
-        <w:t>Notes:</w:t>
-      </w:r>
-    </w:p>
-    <w:p>
-      <w:pPr>
-        <w:autoSpaceDE w:val="0"/>
-        <w:autoSpaceDN w:val="0"/>
-        <w:adjustRightInd w:val="0"/>
-        <w:spacing w:after="0" w:line="240" w:lineRule="auto"/>
-        <w:rPr>
-          <w:rFonts w:ascii="CMTI10" w:hAnsi="CMTI10" w:cs="CMTI10"/>
-          <w:sz w:val="20"/>
-          <w:szCs w:val="20"/>
-        </w:rPr>
-      </w:pPr>
-      <w:r>
-        <w:rPr>
-          <w:rFonts w:ascii="CMSY10" w:hAnsi="CMSY10" w:cs="CMSY10"/>
-          <w:sz w:val="20"/>
-          <w:szCs w:val="20"/>
-        </w:rPr>
-        <w:t xml:space="preserve">_ </w:t>
-      </w:r>
-      <w:r>
-        <w:rPr>
-          <w:rFonts w:ascii="CMTI10" w:hAnsi="CMTI10" w:cs="CMTI10"/>
-          <w:sz w:val="20"/>
-          <w:szCs w:val="20"/>
-        </w:rPr>
-        <w:t xml:space="preserve">Deliverables and tasks should have reference back to the objectives </w:t>
-      </w:r>
-      <w:proofErr w:type="spellStart"/>
-      <w:r>
-        <w:rPr>
-          <w:rFonts w:ascii="CMTI10" w:hAnsi="CMTI10" w:cs="CMTI10"/>
-          <w:sz w:val="20"/>
-          <w:szCs w:val="20"/>
-        </w:rPr>
-        <w:t>speci_ed</w:t>
-      </w:r>
-      <w:proofErr w:type="spellEnd"/>
-    </w:p>
-    <w:p>
-      <w:pPr>
-        <w:autoSpaceDE w:val="0"/>
-        <w:autoSpaceDN w:val="0"/>
-        <w:adjustRightInd w:val="0"/>
-        <w:spacing w:after="0" w:line="240" w:lineRule="auto"/>
-        <w:rPr>
-          <w:rFonts w:ascii="CMTI10" w:hAnsi="CMTI10" w:cs="CMTI10"/>
-          <w:sz w:val="20"/>
-          <w:szCs w:val="20"/>
-        </w:rPr>
-      </w:pPr>
-      <w:r>
-        <w:rPr>
-          <w:rFonts w:ascii="CMTI10" w:hAnsi="CMTI10" w:cs="CMTI10"/>
-          <w:sz w:val="20"/>
-          <w:szCs w:val="20"/>
-        </w:rPr>
-        <w:t xml:space="preserve">in \Project </w:t>
-      </w:r>
-      <w:proofErr w:type="spellStart"/>
-      <w:r>
-        <w:rPr>
-          <w:rFonts w:ascii="CMTI10" w:hAnsi="CMTI10" w:cs="CMTI10"/>
-          <w:sz w:val="20"/>
-          <w:szCs w:val="20"/>
-        </w:rPr>
-        <w:t>Speci_cation</w:t>
-      </w:r>
-      <w:proofErr w:type="spellEnd"/>
-      <w:r>
-        <w:rPr>
-          <w:rFonts w:ascii="CMTI10" w:hAnsi="CMTI10" w:cs="CMTI10"/>
-          <w:sz w:val="20"/>
-          <w:szCs w:val="20"/>
-        </w:rPr>
-        <w:t>"</w:t>
-      </w:r>
-    </w:p>
-    <w:p>
-      <w:pPr>
-        <w:autoSpaceDE w:val="0"/>
-        <w:autoSpaceDN w:val="0"/>
-        <w:adjustRightInd w:val="0"/>
-        <w:spacing w:after="0" w:line="240" w:lineRule="auto"/>
-        <w:rPr>
-          <w:rFonts w:ascii="CMTI10" w:hAnsi="CMTI10" w:cs="CMTI10"/>
-          <w:sz w:val="20"/>
-          <w:szCs w:val="20"/>
-        </w:rPr>
-      </w:pPr>
-      <w:r>
-        <w:rPr>
-          <w:rFonts w:ascii="CMBX10" w:hAnsi="CMBX10" w:cs="CMBX10"/>
-          <w:sz w:val="20"/>
-          <w:szCs w:val="20"/>
-        </w:rPr>
-        <w:t xml:space="preserve">{ </w:t>
-      </w:r>
-      <w:r>
-        <w:rPr>
-          <w:rFonts w:ascii="CMTI10" w:hAnsi="CMTI10" w:cs="CMTI10"/>
-          <w:sz w:val="20"/>
-          <w:szCs w:val="20"/>
-        </w:rPr>
-        <w:t>Break the project plan into phases based on objectives, then</w:t>
-      </w:r>
-    </w:p>
-    <w:p>
-      <w:pPr>
-        <w:autoSpaceDE w:val="0"/>
-        <w:autoSpaceDN w:val="0"/>
-        <w:adjustRightInd w:val="0"/>
-        <w:spacing w:after="0" w:line="240" w:lineRule="auto"/>
-        <w:rPr>
-          <w:rFonts w:ascii="CMTI10" w:hAnsi="CMTI10" w:cs="CMTI10"/>
-          <w:sz w:val="20"/>
-          <w:szCs w:val="20"/>
-        </w:rPr>
-      </w:pPr>
-      <w:r>
-        <w:rPr>
-          <w:rFonts w:ascii="CMBX10" w:hAnsi="CMBX10" w:cs="CMBX10"/>
-          <w:sz w:val="20"/>
-          <w:szCs w:val="20"/>
-        </w:rPr>
-        <w:t xml:space="preserve">{ </w:t>
-      </w:r>
-      <w:r>
-        <w:rPr>
-          <w:rFonts w:ascii="CMTI10" w:hAnsi="CMTI10" w:cs="CMTI10"/>
-          <w:sz w:val="20"/>
-          <w:szCs w:val="20"/>
-        </w:rPr>
-        <w:t>Break each phase into tasks, then</w:t>
-      </w:r>
-    </w:p>
-    <w:p>
-      <w:pPr>
-        <w:autoSpaceDE w:val="0"/>
-        <w:autoSpaceDN w:val="0"/>
-        <w:adjustRightInd w:val="0"/>
-        <w:spacing w:after="0" w:line="240" w:lineRule="auto"/>
-        <w:rPr>
-          <w:rFonts w:ascii="CMTI10" w:hAnsi="CMTI10" w:cs="CMTI10"/>
-          <w:sz w:val="20"/>
-          <w:szCs w:val="20"/>
-        </w:rPr>
-      </w:pPr>
-      <w:r>
-        <w:rPr>
-          <w:rFonts w:ascii="CMBX10" w:hAnsi="CMBX10" w:cs="CMBX10"/>
-          <w:sz w:val="20"/>
-          <w:szCs w:val="20"/>
-        </w:rPr>
-        <w:t xml:space="preserve">{ </w:t>
-      </w:r>
-      <w:r>
-        <w:rPr>
-          <w:rFonts w:ascii="CMTI10" w:hAnsi="CMTI10" w:cs="CMTI10"/>
-          <w:sz w:val="20"/>
-          <w:szCs w:val="20"/>
-        </w:rPr>
-        <w:t>Break each task into sub-tasks if necessary</w:t>
-      </w:r>
-    </w:p>
-    <w:p>
-      <w:pPr>
-        <w:autoSpaceDE w:val="0"/>
-        <w:autoSpaceDN w:val="0"/>
-        <w:adjustRightInd w:val="0"/>
-        <w:spacing w:after="0" w:line="240" w:lineRule="auto"/>
-        <w:rPr>
-          <w:rFonts w:ascii="CMTI10" w:hAnsi="CMTI10" w:cs="CMTI10"/>
-          <w:sz w:val="20"/>
-          <w:szCs w:val="20"/>
-        </w:rPr>
-      </w:pPr>
-      <w:r>
-        <w:rPr>
-          <w:rFonts w:ascii="CMBX10" w:hAnsi="CMBX10" w:cs="CMBX10"/>
-          <w:sz w:val="20"/>
-          <w:szCs w:val="20"/>
-        </w:rPr>
-        <w:t xml:space="preserve">{ </w:t>
-      </w:r>
-      <w:r>
-        <w:rPr>
-          <w:rFonts w:ascii="CMTI10" w:hAnsi="CMTI10" w:cs="CMTI10"/>
-          <w:sz w:val="20"/>
-          <w:szCs w:val="20"/>
-        </w:rPr>
-        <w:t>No need to go to further details</w:t>
-      </w:r>
-    </w:p>
-    <w:p>
-      <w:pPr>
-        <w:autoSpaceDE w:val="0"/>
-        <w:autoSpaceDN w:val="0"/>
-        <w:adjustRightInd w:val="0"/>
-        <w:spacing w:after="0" w:line="240" w:lineRule="auto"/>
-        <w:rPr>
-          <w:rFonts w:ascii="CMTI10" w:hAnsi="CMTI10" w:cs="CMTI10"/>
-          <w:sz w:val="20"/>
-          <w:szCs w:val="20"/>
-        </w:rPr>
-      </w:pPr>
-      <w:r>
-        <w:rPr>
-          <w:rFonts w:ascii="CMSY10" w:hAnsi="CMSY10" w:cs="CMSY10"/>
-          <w:sz w:val="20"/>
-          <w:szCs w:val="20"/>
-        </w:rPr>
-        <w:t xml:space="preserve">_ </w:t>
-      </w:r>
-      <w:r>
-        <w:rPr>
-          <w:rFonts w:ascii="CMTI10" w:hAnsi="CMTI10" w:cs="CMTI10"/>
-          <w:sz w:val="20"/>
-          <w:szCs w:val="20"/>
-        </w:rPr>
-        <w:t>Present the schedule of tasks and deliverables in the table or _</w:t>
-      </w:r>
-      <w:proofErr w:type="spellStart"/>
-      <w:r>
-        <w:rPr>
-          <w:rFonts w:ascii="CMTI10" w:hAnsi="CMTI10" w:cs="CMTI10"/>
-          <w:sz w:val="20"/>
-          <w:szCs w:val="20"/>
-        </w:rPr>
-        <w:t>gure</w:t>
-      </w:r>
-      <w:proofErr w:type="spellEnd"/>
-      <w:r>
-        <w:rPr>
-          <w:rFonts w:ascii="CMTI10" w:hAnsi="CMTI10" w:cs="CMTI10"/>
-          <w:sz w:val="20"/>
-          <w:szCs w:val="20"/>
-        </w:rPr>
-        <w:t xml:space="preserve"> form</w:t>
+        <w:t>Present the schedule of tasks and deliverables in the table or _gure form</w:t>
       </w:r>
     </w:p>
     <w:p>
@@ -4380,40 +4255,21 @@
           <w:sz w:val="20"/>
           <w:szCs w:val="20"/>
         </w:rPr>
-        <w:t xml:space="preserve">Cost of resources (e.g., hardware, software) required for project </w:t>
-      </w:r>
-      <w:proofErr w:type="spellStart"/>
-      <w:r>
-        <w:rPr>
-          <w:rFonts w:ascii="CMTI10" w:hAnsi="CMTI10" w:cs="CMTI10"/>
-          <w:sz w:val="20"/>
-          <w:szCs w:val="20"/>
-        </w:rPr>
-        <w:t>implemen</w:t>
-      </w:r>
-      <w:proofErr w:type="spellEnd"/>
-      <w:r>
-        <w:rPr>
-          <w:rFonts w:ascii="CMTI10" w:hAnsi="CMTI10" w:cs="CMTI10"/>
-          <w:sz w:val="20"/>
-          <w:szCs w:val="20"/>
-        </w:rPr>
-        <w:t>-</w:t>
-      </w:r>
-    </w:p>
-    <w:p>
-      <w:pPr>
-        <w:autoSpaceDE w:val="0"/>
-        <w:autoSpaceDN w:val="0"/>
-        <w:adjustRightInd w:val="0"/>
-        <w:spacing w:after="0" w:line="240" w:lineRule="auto"/>
-        <w:rPr>
-          <w:rFonts w:ascii="CMTI10" w:hAnsi="CMTI10" w:cs="CMTI10"/>
-          <w:sz w:val="20"/>
-          <w:szCs w:val="20"/>
-        </w:rPr>
-      </w:pPr>
-      <w:proofErr w:type="spellStart"/>
+        <w:t>Cost of resources (e.g., hardware, software) required for project implemen-</w:t>
+      </w:r>
+    </w:p>
+    <w:p>
+      <w:pPr>
+        <w:autoSpaceDE w:val="0"/>
+        <w:autoSpaceDN w:val="0"/>
+        <w:adjustRightInd w:val="0"/>
+        <w:spacing w:after="0" w:line="240" w:lineRule="auto"/>
+        <w:rPr>
+          <w:rFonts w:ascii="CMTI10" w:hAnsi="CMTI10" w:cs="CMTI10"/>
+          <w:sz w:val="20"/>
+          <w:szCs w:val="20"/>
+        </w:rPr>
+      </w:pPr>
       <w:r>
         <w:rPr>
           <w:rFonts w:ascii="CMTI10" w:hAnsi="CMTI10" w:cs="CMTI10"/>
@@ -4422,7 +4278,6 @@
         </w:rPr>
         <w:t>tation</w:t>
       </w:r>
-      <w:proofErr w:type="spellEnd"/>
     </w:p>
     <w:p>
       <w:pPr>
@@ -4471,25 +4326,7 @@
           <w:sz w:val="20"/>
           <w:szCs w:val="20"/>
         </w:rPr>
-        <w:t xml:space="preserve">back to the information </w:t>
-      </w:r>
-      <w:proofErr w:type="spellStart"/>
-      <w:r>
-        <w:rPr>
-          <w:rFonts w:ascii="CMTI10" w:hAnsi="CMTI10" w:cs="CMTI10"/>
-          <w:sz w:val="20"/>
-          <w:szCs w:val="20"/>
-        </w:rPr>
-        <w:t>speci_ed</w:t>
-      </w:r>
-      <w:proofErr w:type="spellEnd"/>
-      <w:r>
-        <w:rPr>
-          <w:rFonts w:ascii="CMTI10" w:hAnsi="CMTI10" w:cs="CMTI10"/>
-          <w:sz w:val="20"/>
-          <w:szCs w:val="20"/>
-        </w:rPr>
-        <w:t xml:space="preserve"> in \Work Break-down Structure and Task</w:t>
+        <w:t>back to the information speci_ed in \Work Break-down Structure and Task</w:t>
       </w:r>
     </w:p>
     <w:p>
@@ -4533,23 +4370,13 @@
         </w:rPr>
         <w:t xml:space="preserve">_ </w:t>
       </w:r>
-      <w:proofErr w:type="spellStart"/>
-      <w:r>
-        <w:rPr>
-          <w:rFonts w:ascii="CMTI10" w:hAnsi="CMTI10" w:cs="CMTI10"/>
-          <w:sz w:val="20"/>
-          <w:szCs w:val="20"/>
-        </w:rPr>
-        <w:t>Labor</w:t>
-      </w:r>
-      <w:proofErr w:type="spellEnd"/>
-      <w:r>
-        <w:rPr>
-          <w:rFonts w:ascii="CMTI10" w:hAnsi="CMTI10" w:cs="CMTI10"/>
-          <w:sz w:val="20"/>
-          <w:szCs w:val="20"/>
-        </w:rPr>
-        <w:t xml:space="preserve"> Cost</w:t>
+      <w:r>
+        <w:rPr>
+          <w:rFonts w:ascii="CMTI10" w:hAnsi="CMTI10" w:cs="CMTI10"/>
+          <w:sz w:val="20"/>
+          <w:szCs w:val="20"/>
+        </w:rPr>
+        <w:t>Labor Cost</w:t>
       </w:r>
     </w:p>
     <w:p>
@@ -4572,23 +4399,13 @@
         </w:rPr>
         <w:t xml:space="preserve">{ </w:t>
       </w:r>
-      <w:proofErr w:type="spellStart"/>
-      <w:r>
-        <w:rPr>
-          <w:rFonts w:ascii="CMTI10" w:hAnsi="CMTI10" w:cs="CMTI10"/>
-          <w:sz w:val="20"/>
-          <w:szCs w:val="20"/>
-        </w:rPr>
-        <w:t>Labor</w:t>
-      </w:r>
-      <w:proofErr w:type="spellEnd"/>
-      <w:r>
-        <w:rPr>
-          <w:rFonts w:ascii="CMTI10" w:hAnsi="CMTI10" w:cs="CMTI10"/>
-          <w:sz w:val="20"/>
-          <w:szCs w:val="20"/>
-        </w:rPr>
-        <w:t xml:space="preserve"> cost is based on the number of team members, roles, and the</w:t>
+      <w:r>
+        <w:rPr>
+          <w:rFonts w:ascii="CMTI10" w:hAnsi="CMTI10" w:cs="CMTI10"/>
+          <w:sz w:val="20"/>
+          <w:szCs w:val="20"/>
+        </w:rPr>
+        <w:t>Labor cost is based on the number of team members, roles, and the</w:t>
       </w:r>
     </w:p>
     <w:p>
@@ -4721,23 +4538,13 @@
         </w:rPr>
         <w:t xml:space="preserve">_ </w:t>
       </w:r>
-      <w:proofErr w:type="spellStart"/>
-      <w:r>
-        <w:rPr>
-          <w:rFonts w:ascii="CMTI10" w:hAnsi="CMTI10" w:cs="CMTI10"/>
-          <w:sz w:val="20"/>
-          <w:szCs w:val="20"/>
-        </w:rPr>
-        <w:t>Speci_ed</w:t>
-      </w:r>
-      <w:proofErr w:type="spellEnd"/>
-      <w:r>
-        <w:rPr>
-          <w:rFonts w:ascii="CMTI10" w:hAnsi="CMTI10" w:cs="CMTI10"/>
-          <w:sz w:val="20"/>
-          <w:szCs w:val="20"/>
-        </w:rPr>
-        <w:t xml:space="preserve"> based on the agreement within the team and the supervisor</w:t>
+      <w:r>
+        <w:rPr>
+          <w:rFonts w:ascii="CMTI10" w:hAnsi="CMTI10" w:cs="CMTI10"/>
+          <w:sz w:val="20"/>
+          <w:szCs w:val="20"/>
+        </w:rPr>
+        <w:t>Speci_ed based on the agreement within the team and the supervisor</w:t>
       </w:r>
     </w:p>
     <w:p>
@@ -5116,18 +4923,8 @@
           <w:sz w:val="20"/>
           <w:szCs w:val="20"/>
         </w:rPr>
-        <w:t xml:space="preserve">leak of client's business </w:t>
-      </w:r>
-      <w:proofErr w:type="spellStart"/>
-      <w:r>
-        <w:rPr>
-          <w:rFonts w:ascii="CMTI10" w:hAnsi="CMTI10" w:cs="CMTI10"/>
-          <w:sz w:val="20"/>
-          <w:szCs w:val="20"/>
-        </w:rPr>
-        <w:t>con_dentiality</w:t>
-      </w:r>
-      <w:proofErr w:type="spellEnd"/>
+        <w:t>leak of client's business con_dentiality</w:t>
+      </w:r>
     </w:p>
     <w:p>
       <w:pPr>
@@ -5311,18 +5108,8 @@
           <w:sz w:val="20"/>
           <w:szCs w:val="20"/>
         </w:rPr>
-        <w:t xml:space="preserve">Describe the risk management plan to deal with EACH of the </w:t>
-      </w:r>
-      <w:proofErr w:type="spellStart"/>
-      <w:r>
-        <w:rPr>
-          <w:rFonts w:ascii="CMTI10" w:hAnsi="CMTI10" w:cs="CMTI10"/>
-          <w:sz w:val="20"/>
-          <w:szCs w:val="20"/>
-        </w:rPr>
-        <w:t>speci_ed</w:t>
-      </w:r>
-      <w:proofErr w:type="spellEnd"/>
+        <w:t>Describe the risk management plan to deal with EACH of the speci_ed</w:t>
+      </w:r>
     </w:p>
     <w:p>
       <w:pPr>
@@ -5523,25 +5310,7 @@
           <w:sz w:val="20"/>
           <w:szCs w:val="20"/>
         </w:rPr>
-        <w:t xml:space="preserve">to an </w:t>
-      </w:r>
-      <w:proofErr w:type="spellStart"/>
-      <w:r>
-        <w:rPr>
-          <w:rFonts w:ascii="CMTI10" w:hAnsi="CMTI10" w:cs="CMTI10"/>
-          <w:sz w:val="20"/>
-          <w:szCs w:val="20"/>
-        </w:rPr>
-        <w:t>e_ective</w:t>
-      </w:r>
-      <w:proofErr w:type="spellEnd"/>
-      <w:r>
-        <w:rPr>
-          <w:rFonts w:ascii="CMTI10" w:hAnsi="CMTI10" w:cs="CMTI10"/>
-          <w:sz w:val="20"/>
-          <w:szCs w:val="20"/>
-        </w:rPr>
-        <w:t xml:space="preserve"> team environment;</w:t>
+        <w:t>to an e_ective team environment;</w:t>
       </w:r>
     </w:p>
     <w:p>
@@ -5794,23 +5563,13 @@
           <w:szCs w:val="20"/>
         </w:rPr>
       </w:pPr>
-      <w:proofErr w:type="spellStart"/>
-      <w:r>
-        <w:rPr>
-          <w:rFonts w:ascii="CMTI10" w:hAnsi="CMTI10" w:cs="CMTI10"/>
-          <w:sz w:val="20"/>
-          <w:szCs w:val="20"/>
-        </w:rPr>
-        <w:t>dentiality</w:t>
-      </w:r>
-      <w:proofErr w:type="spellEnd"/>
-      <w:r>
-        <w:rPr>
-          <w:rFonts w:ascii="CMTI10" w:hAnsi="CMTI10" w:cs="CMTI10"/>
-          <w:sz w:val="20"/>
-          <w:szCs w:val="20"/>
-        </w:rPr>
-        <w:t xml:space="preserve"> and intellectual properties</w:t>
+      <w:r>
+        <w:rPr>
+          <w:rFonts w:ascii="CMTI10" w:hAnsi="CMTI10" w:cs="CMTI10"/>
+          <w:sz w:val="20"/>
+          <w:szCs w:val="20"/>
+        </w:rPr>
+        <w:t>dentiality and intellectual properties</w:t>
       </w:r>
     </w:p>
     <w:p>
@@ -5983,23 +5742,13 @@
           <w:szCs w:val="20"/>
         </w:rPr>
       </w:pPr>
-      <w:proofErr w:type="spellStart"/>
-      <w:r>
-        <w:rPr>
-          <w:rFonts w:ascii="CMTI10" w:hAnsi="CMTI10" w:cs="CMTI10"/>
-          <w:sz w:val="20"/>
-          <w:szCs w:val="20"/>
-        </w:rPr>
-        <w:t>ucts</w:t>
-      </w:r>
-      <w:proofErr w:type="spellEnd"/>
-      <w:r>
-        <w:rPr>
-          <w:rFonts w:ascii="CMTI10" w:hAnsi="CMTI10" w:cs="CMTI10"/>
-          <w:sz w:val="20"/>
-          <w:szCs w:val="20"/>
-        </w:rPr>
-        <w:t>, etc.</w:t>
+      <w:r>
+        <w:rPr>
+          <w:rFonts w:ascii="CMTI10" w:hAnsi="CMTI10" w:cs="CMTI10"/>
+          <w:sz w:val="20"/>
+          <w:szCs w:val="20"/>
+        </w:rPr>
+        <w:t>ucts, etc.</w:t>
       </w:r>
     </w:p>
     <w:p>
@@ -6107,103 +5856,49 @@
           <w:sz w:val="20"/>
           <w:szCs w:val="20"/>
         </w:rPr>
-        <w:t xml:space="preserve">Record your team's agreed </w:t>
-      </w:r>
-      <w:proofErr w:type="spellStart"/>
-      <w:r>
-        <w:rPr>
-          <w:rFonts w:ascii="CMTI10" w:hAnsi="CMTI10" w:cs="CMTI10"/>
-          <w:sz w:val="20"/>
-          <w:szCs w:val="20"/>
-        </w:rPr>
-        <w:t>de_nitions</w:t>
-      </w:r>
-      <w:proofErr w:type="spellEnd"/>
-      <w:r>
-        <w:rPr>
-          <w:rFonts w:ascii="CMTI10" w:hAnsi="CMTI10" w:cs="CMTI10"/>
-          <w:sz w:val="20"/>
-          <w:szCs w:val="20"/>
-        </w:rPr>
-        <w:t xml:space="preserve"> of minor non-compliance (in</w:t>
-      </w:r>
-    </w:p>
-    <w:p>
-      <w:pPr>
-        <w:autoSpaceDE w:val="0"/>
-        <w:autoSpaceDN w:val="0"/>
-        <w:adjustRightInd w:val="0"/>
-        <w:spacing w:after="0" w:line="240" w:lineRule="auto"/>
-        <w:rPr>
-          <w:rFonts w:ascii="CMTI10" w:hAnsi="CMTI10" w:cs="CMTI10"/>
-          <w:sz w:val="20"/>
-          <w:szCs w:val="20"/>
-        </w:rPr>
-      </w:pPr>
-      <w:r>
-        <w:rPr>
-          <w:rFonts w:ascii="CMTI10" w:hAnsi="CMTI10" w:cs="CMTI10"/>
-          <w:sz w:val="20"/>
-          <w:szCs w:val="20"/>
-        </w:rPr>
-        <w:t xml:space="preserve">a way that may adversely </w:t>
-      </w:r>
-      <w:proofErr w:type="spellStart"/>
-      <w:r>
-        <w:rPr>
-          <w:rFonts w:ascii="CMTI10" w:hAnsi="CMTI10" w:cs="CMTI10"/>
-          <w:sz w:val="20"/>
-          <w:szCs w:val="20"/>
-        </w:rPr>
-        <w:t>a_ect</w:t>
-      </w:r>
-      <w:proofErr w:type="spellEnd"/>
-      <w:r>
-        <w:rPr>
-          <w:rFonts w:ascii="CMTI10" w:hAnsi="CMTI10" w:cs="CMTI10"/>
-          <w:sz w:val="20"/>
-          <w:szCs w:val="20"/>
-        </w:rPr>
-        <w:t xml:space="preserve"> the project). You should provide</w:t>
-      </w:r>
-    </w:p>
-    <w:p>
-      <w:pPr>
-        <w:autoSpaceDE w:val="0"/>
-        <w:autoSpaceDN w:val="0"/>
-        <w:adjustRightInd w:val="0"/>
-        <w:spacing w:after="0" w:line="240" w:lineRule="auto"/>
-        <w:rPr>
-          <w:rFonts w:ascii="CMTI10" w:hAnsi="CMTI10" w:cs="CMTI10"/>
-          <w:sz w:val="20"/>
-          <w:szCs w:val="20"/>
-        </w:rPr>
-      </w:pPr>
-      <w:r>
-        <w:rPr>
-          <w:rFonts w:ascii="CMTI10" w:hAnsi="CMTI10" w:cs="CMTI10"/>
-          <w:sz w:val="20"/>
-          <w:szCs w:val="20"/>
-        </w:rPr>
-        <w:t xml:space="preserve">samples to help clarify the </w:t>
-      </w:r>
-      <w:proofErr w:type="spellStart"/>
-      <w:r>
-        <w:rPr>
-          <w:rFonts w:ascii="CMTI10" w:hAnsi="CMTI10" w:cs="CMTI10"/>
-          <w:sz w:val="20"/>
-          <w:szCs w:val="20"/>
-        </w:rPr>
-        <w:t>de_nitions</w:t>
-      </w:r>
-      <w:proofErr w:type="spellEnd"/>
-      <w:r>
-        <w:rPr>
-          <w:rFonts w:ascii="CMTI10" w:hAnsi="CMTI10" w:cs="CMTI10"/>
-          <w:sz w:val="20"/>
-          <w:szCs w:val="20"/>
-        </w:rPr>
-        <w:t>.</w:t>
+        <w:t>Record your team's agreed de_nitions of minor non-compliance (in</w:t>
+      </w:r>
+    </w:p>
+    <w:p>
+      <w:pPr>
+        <w:autoSpaceDE w:val="0"/>
+        <w:autoSpaceDN w:val="0"/>
+        <w:adjustRightInd w:val="0"/>
+        <w:spacing w:after="0" w:line="240" w:lineRule="auto"/>
+        <w:rPr>
+          <w:rFonts w:ascii="CMTI10" w:hAnsi="CMTI10" w:cs="CMTI10"/>
+          <w:sz w:val="20"/>
+          <w:szCs w:val="20"/>
+        </w:rPr>
+      </w:pPr>
+      <w:r>
+        <w:rPr>
+          <w:rFonts w:ascii="CMTI10" w:hAnsi="CMTI10" w:cs="CMTI10"/>
+          <w:sz w:val="20"/>
+          <w:szCs w:val="20"/>
+        </w:rPr>
+        <w:t>a way that may adversely a_ect the project). You should provide</w:t>
+      </w:r>
+    </w:p>
+    <w:p>
+      <w:pPr>
+        <w:autoSpaceDE w:val="0"/>
+        <w:autoSpaceDN w:val="0"/>
+        <w:adjustRightInd w:val="0"/>
+        <w:spacing w:after="0" w:line="240" w:lineRule="auto"/>
+        <w:rPr>
+          <w:rFonts w:ascii="CMTI10" w:hAnsi="CMTI10" w:cs="CMTI10"/>
+          <w:sz w:val="20"/>
+          <w:szCs w:val="20"/>
+        </w:rPr>
+      </w:pPr>
+      <w:r>
+        <w:rPr>
+          <w:rFonts w:ascii="CMTI10" w:hAnsi="CMTI10" w:cs="CMTI10"/>
+          <w:sz w:val="20"/>
+          <w:szCs w:val="20"/>
+        </w:rPr>
+        <w:t>samples to help clarify the de_nitions.</w:t>
       </w:r>
     </w:p>
     <w:p>
@@ -6232,25 +5927,7 @@
           <w:sz w:val="20"/>
           <w:szCs w:val="20"/>
         </w:rPr>
-        <w:t xml:space="preserve">Record your team's agreed </w:t>
-      </w:r>
-      <w:proofErr w:type="spellStart"/>
-      <w:r>
-        <w:rPr>
-          <w:rFonts w:ascii="CMTI10" w:hAnsi="CMTI10" w:cs="CMTI10"/>
-          <w:sz w:val="20"/>
-          <w:szCs w:val="20"/>
-        </w:rPr>
-        <w:t>de_nitions</w:t>
-      </w:r>
-      <w:proofErr w:type="spellEnd"/>
-      <w:r>
-        <w:rPr>
-          <w:rFonts w:ascii="CMTI10" w:hAnsi="CMTI10" w:cs="CMTI10"/>
-          <w:sz w:val="20"/>
-          <w:szCs w:val="20"/>
-        </w:rPr>
-        <w:t xml:space="preserve"> of major non-compliance (in a</w:t>
+        <w:t>Record your team's agreed de_nitions of major non-compliance (in a</w:t>
       </w:r>
     </w:p>
     <w:p>
@@ -6292,25 +5969,7 @@
           <w:sz w:val="20"/>
           <w:szCs w:val="20"/>
         </w:rPr>
-        <w:t xml:space="preserve">should provide samples to help clarify the </w:t>
-      </w:r>
-      <w:proofErr w:type="spellStart"/>
-      <w:r>
-        <w:rPr>
-          <w:rFonts w:ascii="CMTI10" w:hAnsi="CMTI10" w:cs="CMTI10"/>
-          <w:sz w:val="20"/>
-          <w:szCs w:val="20"/>
-        </w:rPr>
-        <w:t>de_nitions</w:t>
-      </w:r>
-      <w:proofErr w:type="spellEnd"/>
-      <w:r>
-        <w:rPr>
-          <w:rFonts w:ascii="CMTI10" w:hAnsi="CMTI10" w:cs="CMTI10"/>
-          <w:sz w:val="20"/>
-          <w:szCs w:val="20"/>
-        </w:rPr>
-        <w:t>.</w:t>
+        <w:t>should provide samples to help clarify the de_nitions.</w:t>
       </w:r>
     </w:p>
     <w:p>
@@ -6339,25 +5998,7 @@
           <w:sz w:val="20"/>
           <w:szCs w:val="20"/>
         </w:rPr>
-        <w:t xml:space="preserve">Separate the </w:t>
-      </w:r>
-      <w:proofErr w:type="spellStart"/>
-      <w:r>
-        <w:rPr>
-          <w:rFonts w:ascii="CMTI10" w:hAnsi="CMTI10" w:cs="CMTI10"/>
-          <w:sz w:val="20"/>
-          <w:szCs w:val="20"/>
-        </w:rPr>
-        <w:t>de_nitions</w:t>
-      </w:r>
-      <w:proofErr w:type="spellEnd"/>
-      <w:r>
-        <w:rPr>
-          <w:rFonts w:ascii="CMTI10" w:hAnsi="CMTI10" w:cs="CMTI10"/>
-          <w:sz w:val="20"/>
-          <w:szCs w:val="20"/>
-        </w:rPr>
-        <w:t xml:space="preserve"> to initial and basic rules; minor and major</w:t>
+        <w:t>Separate the de_nitions to initial and basic rules; minor and major</w:t>
       </w:r>
     </w:p>
     <w:p>
@@ -6465,25 +6106,7 @@
           <w:sz w:val="20"/>
           <w:szCs w:val="20"/>
         </w:rPr>
-        <w:t xml:space="preserve">Dispute resolution and </w:t>
-      </w:r>
-      <w:proofErr w:type="spellStart"/>
-      <w:r>
-        <w:rPr>
-          <w:rFonts w:ascii="CMTI10" w:hAnsi="CMTI10" w:cs="CMTI10"/>
-          <w:sz w:val="20"/>
-          <w:szCs w:val="20"/>
-        </w:rPr>
-        <w:t>conict</w:t>
-      </w:r>
-      <w:proofErr w:type="spellEnd"/>
-      <w:r>
-        <w:rPr>
-          <w:rFonts w:ascii="CMTI10" w:hAnsi="CMTI10" w:cs="CMTI10"/>
-          <w:sz w:val="20"/>
-          <w:szCs w:val="20"/>
-        </w:rPr>
-        <w:t xml:space="preserve"> management</w:t>
+        <w:t>Dispute resolution and conict management</w:t>
       </w:r>
     </w:p>
     <w:p>

</xml_diff>

<commit_message>
More work on sections 1 and 2
</commit_message>
<xml_diff>
--- a/Course_Requirements/CSC3600 ICT Professional Project.docx
+++ b/Course_Requirements/CSC3600 ICT Professional Project.docx
@@ -1452,6 +1452,13 @@
     </w:p>
     <w:sdt>
       <w:sdtPr>
+        <w:rPr>
+          <w:rFonts w:asciiTheme="minorHAnsi" w:eastAsiaTheme="minorHAnsi" w:hAnsiTheme="minorHAnsi" w:cstheme="minorBidi"/>
+          <w:color w:val="auto"/>
+          <w:sz w:val="22"/>
+          <w:szCs w:val="22"/>
+          <w:lang w:val="en-AU"/>
+        </w:rPr>
         <w:id w:val="1661276933"/>
         <w:docPartObj>
           <w:docPartGallery w:val="Table of Contents"/>
@@ -1460,14 +1467,9 @@
       </w:sdtPr>
       <w:sdtEndPr>
         <w:rPr>
-          <w:rFonts w:asciiTheme="minorHAnsi" w:eastAsiaTheme="minorHAnsi" w:hAnsiTheme="minorHAnsi" w:cstheme="minorBidi"/>
           <w:b/>
           <w:bCs/>
           <w:noProof/>
-          <w:color w:val="auto"/>
-          <w:sz w:val="22"/>
-          <w:szCs w:val="22"/>
-          <w:lang w:val="en-AU"/>
         </w:rPr>
       </w:sdtEndPr>
       <w:sdtContent>
@@ -1478,8 +1480,6 @@
           <w:r>
             <w:t>Table of Contents</w:t>
           </w:r>
-          <w:bookmarkStart w:id="0" w:name="_GoBack"/>
-          <w:bookmarkEnd w:id="0"/>
         </w:p>
         <w:p>
           <w:pPr>
@@ -3233,22 +3233,22 @@
       <w:pPr>
         <w:pStyle w:val="Heading1"/>
       </w:pPr>
-      <w:bookmarkStart w:id="1" w:name="_Toc16246382"/>
+      <w:bookmarkStart w:id="0" w:name="_Toc16246382"/>
       <w:r>
         <w:t>1 Introduction</w:t>
       </w:r>
+      <w:bookmarkEnd w:id="0"/>
+    </w:p>
+    <w:p/>
+    <w:p>
+      <w:pPr>
+        <w:pStyle w:val="Heading2"/>
+      </w:pPr>
+      <w:bookmarkStart w:id="1" w:name="_Toc16246383"/>
+      <w:r>
+        <w:t>The Project</w:t>
+      </w:r>
       <w:bookmarkEnd w:id="1"/>
-    </w:p>
-    <w:p/>
-    <w:p>
-      <w:pPr>
-        <w:pStyle w:val="Heading2"/>
-      </w:pPr>
-      <w:bookmarkStart w:id="2" w:name="_Toc16246383"/>
-      <w:r>
-        <w:t>The Project</w:t>
-      </w:r>
-      <w:bookmarkEnd w:id="2"/>
     </w:p>
     <w:p/>
     <w:p>
@@ -3267,16 +3267,22 @@
       <w:r>
         <w:t xml:space="preserve">Design and Develop a CLI script that takes a directory path as </w:t>
       </w:r>
+      <w:r>
+        <w:t>input and</w:t>
+      </w:r>
+      <w:r>
+        <w:t xml:space="preserve"> returns (on Standard Output)</w:t>
+      </w:r>
+      <w:r>
+        <w:t xml:space="preserve"> CSV-formatted text having one line per file in the </w:t>
+      </w:r>
       <w:proofErr w:type="gramStart"/>
       <w:r>
-        <w:t>input, and</w:t>
+        <w:t>directory, and</w:t>
       </w:r>
       <w:proofErr w:type="gramEnd"/>
       <w:r>
-        <w:t xml:space="preserve"> returns (on Standard Output)</w:t>
-      </w:r>
-      <w:r>
-        <w:t xml:space="preserve"> CSV-formatted text having one line per file in the directory, and listing all metadata attributes and values extracted from that file.</w:t>
+        <w:t xml:space="preserve"> listing all metadata attributes and values extracted from that file.</w:t>
       </w:r>
     </w:p>
     <w:p/>
@@ -3363,164 +3369,222 @@
       <w:pPr>
         <w:pStyle w:val="Heading2"/>
       </w:pPr>
-      <w:bookmarkStart w:id="3" w:name="_Toc16246384"/>
+      <w:bookmarkStart w:id="2" w:name="_Toc16246384"/>
       <w:r>
         <w:t>Motivation</w:t>
       </w:r>
+      <w:bookmarkEnd w:id="2"/>
+    </w:p>
+    <w:p>
+      <w:pPr>
+        <w:autoSpaceDE w:val="0"/>
+        <w:autoSpaceDN w:val="0"/>
+        <w:adjustRightInd w:val="0"/>
+        <w:spacing w:after="0" w:line="240" w:lineRule="auto"/>
+        <w:rPr>
+          <w:rFonts w:ascii="CMTI10" w:hAnsi="CMTI10" w:cs="CMTI10"/>
+          <w:sz w:val="20"/>
+          <w:szCs w:val="20"/>
+        </w:rPr>
+      </w:pPr>
+    </w:p>
+    <w:p>
+      <w:pPr>
+        <w:autoSpaceDE w:val="0"/>
+        <w:autoSpaceDN w:val="0"/>
+        <w:adjustRightInd w:val="0"/>
+        <w:spacing w:after="0" w:line="240" w:lineRule="auto"/>
+        <w:rPr>
+          <w:rFonts w:ascii="CMTI10" w:hAnsi="CMTI10" w:cs="CMTI10"/>
+          <w:sz w:val="20"/>
+          <w:szCs w:val="20"/>
+        </w:rPr>
+      </w:pPr>
+      <w:r>
+        <w:rPr>
+          <w:rFonts w:ascii="CMTI10" w:hAnsi="CMTI10" w:cs="CMTI10"/>
+          <w:sz w:val="20"/>
+          <w:szCs w:val="20"/>
+        </w:rPr>
+        <w:t>The</w:t>
+      </w:r>
+      <w:r>
+        <w:rPr>
+          <w:rFonts w:ascii="CMTI10" w:hAnsi="CMTI10" w:cs="CMTI10"/>
+          <w:sz w:val="20"/>
+          <w:szCs w:val="20"/>
+        </w:rPr>
+        <w:t xml:space="preserve"> motivation behind the project is the ‘client’ requires</w:t>
+      </w:r>
+      <w:r>
+        <w:rPr>
+          <w:rFonts w:ascii="CMTI10" w:hAnsi="CMTI10" w:cs="CMTI10"/>
+          <w:sz w:val="20"/>
+          <w:szCs w:val="20"/>
+        </w:rPr>
+        <w:t xml:space="preserve"> an efficient tool for searching for files and their metadata</w:t>
+      </w:r>
+      <w:r>
+        <w:rPr>
+          <w:rFonts w:ascii="CMTI10" w:hAnsi="CMTI10" w:cs="CMTI10"/>
+          <w:sz w:val="20"/>
+          <w:szCs w:val="20"/>
+        </w:rPr>
+        <w:t xml:space="preserve">. We hope to provide a tool that is easier to use and more useful for a user than the </w:t>
+      </w:r>
+      <w:r>
+        <w:rPr>
+          <w:rFonts w:ascii="CMTI10" w:hAnsi="CMTI10" w:cs="CMTI10"/>
+          <w:sz w:val="20"/>
+          <w:szCs w:val="20"/>
+        </w:rPr>
+        <w:t>usual file manager applications offered with Linux distributions.</w:t>
+      </w:r>
+    </w:p>
+    <w:p>
+      <w:pPr>
+        <w:autoSpaceDE w:val="0"/>
+        <w:autoSpaceDN w:val="0"/>
+        <w:adjustRightInd w:val="0"/>
+        <w:spacing w:after="0" w:line="240" w:lineRule="auto"/>
+        <w:rPr>
+          <w:rFonts w:ascii="CMTI10" w:hAnsi="CMTI10" w:cs="CMTI10"/>
+          <w:sz w:val="20"/>
+          <w:szCs w:val="20"/>
+        </w:rPr>
+      </w:pPr>
+    </w:p>
+    <w:p>
+      <w:pPr>
+        <w:autoSpaceDE w:val="0"/>
+        <w:autoSpaceDN w:val="0"/>
+        <w:adjustRightInd w:val="0"/>
+        <w:spacing w:after="0" w:line="240" w:lineRule="auto"/>
+        <w:rPr>
+          <w:rFonts w:ascii="CMTI10" w:hAnsi="CMTI10" w:cs="CMTI10"/>
+          <w:sz w:val="20"/>
+          <w:szCs w:val="20"/>
+        </w:rPr>
+      </w:pPr>
+    </w:p>
+    <w:p>
+      <w:pPr>
+        <w:pStyle w:val="Heading2"/>
+      </w:pPr>
+      <w:bookmarkStart w:id="3" w:name="_Toc16246385"/>
+      <w:proofErr w:type="gramStart"/>
+      <w:r>
+        <w:t>Ultimate Goal</w:t>
+      </w:r>
       <w:bookmarkEnd w:id="3"/>
-    </w:p>
-    <w:p>
-      <w:pPr>
-        <w:autoSpaceDE w:val="0"/>
-        <w:autoSpaceDN w:val="0"/>
-        <w:adjustRightInd w:val="0"/>
-        <w:spacing w:after="0" w:line="240" w:lineRule="auto"/>
-        <w:rPr>
-          <w:rFonts w:ascii="CMTI10" w:hAnsi="CMTI10" w:cs="CMTI10"/>
-          <w:sz w:val="20"/>
-          <w:szCs w:val="20"/>
-        </w:rPr>
-      </w:pPr>
-    </w:p>
-    <w:p>
-      <w:pPr>
-        <w:autoSpaceDE w:val="0"/>
-        <w:autoSpaceDN w:val="0"/>
-        <w:adjustRightInd w:val="0"/>
-        <w:spacing w:after="0" w:line="240" w:lineRule="auto"/>
-        <w:rPr>
-          <w:rFonts w:ascii="CMTI10" w:hAnsi="CMTI10" w:cs="CMTI10"/>
-          <w:sz w:val="20"/>
-          <w:szCs w:val="20"/>
-        </w:rPr>
-      </w:pPr>
-      <w:r>
-        <w:rPr>
-          <w:rFonts w:ascii="CMTI10" w:hAnsi="CMTI10" w:cs="CMTI10"/>
-          <w:sz w:val="20"/>
-          <w:szCs w:val="20"/>
-        </w:rPr>
-        <w:t>The</w:t>
-      </w:r>
-      <w:r>
-        <w:rPr>
-          <w:rFonts w:ascii="CMTI10" w:hAnsi="CMTI10" w:cs="CMTI10"/>
-          <w:sz w:val="20"/>
-          <w:szCs w:val="20"/>
-        </w:rPr>
-        <w:t xml:space="preserve"> motivation behind the project is the ‘client’ requires</w:t>
-      </w:r>
-      <w:r>
-        <w:rPr>
-          <w:rFonts w:ascii="CMTI10" w:hAnsi="CMTI10" w:cs="CMTI10"/>
-          <w:sz w:val="20"/>
-          <w:szCs w:val="20"/>
-        </w:rPr>
-        <w:t xml:space="preserve"> an efficient tool for searching for files and their metadata</w:t>
-      </w:r>
-      <w:r>
-        <w:rPr>
-          <w:rFonts w:ascii="CMTI10" w:hAnsi="CMTI10" w:cs="CMTI10"/>
-          <w:sz w:val="20"/>
-          <w:szCs w:val="20"/>
-        </w:rPr>
-        <w:t xml:space="preserve">. We hope to provide a tool that is easier to use and more useful for a user than the </w:t>
-      </w:r>
-      <w:r>
-        <w:rPr>
-          <w:rFonts w:ascii="CMTI10" w:hAnsi="CMTI10" w:cs="CMTI10"/>
-          <w:sz w:val="20"/>
-          <w:szCs w:val="20"/>
-        </w:rPr>
-        <w:t>usual file manager applications offered with Linux distributions.</w:t>
-      </w:r>
-    </w:p>
-    <w:p>
-      <w:pPr>
-        <w:autoSpaceDE w:val="0"/>
-        <w:autoSpaceDN w:val="0"/>
-        <w:adjustRightInd w:val="0"/>
-        <w:spacing w:after="0" w:line="240" w:lineRule="auto"/>
-        <w:rPr>
-          <w:rFonts w:ascii="CMTI10" w:hAnsi="CMTI10" w:cs="CMTI10"/>
-          <w:sz w:val="20"/>
-          <w:szCs w:val="20"/>
-        </w:rPr>
-      </w:pPr>
-    </w:p>
-    <w:p>
-      <w:pPr>
-        <w:autoSpaceDE w:val="0"/>
-        <w:autoSpaceDN w:val="0"/>
-        <w:adjustRightInd w:val="0"/>
-        <w:spacing w:after="0" w:line="240" w:lineRule="auto"/>
-        <w:rPr>
-          <w:rFonts w:ascii="CMTI10" w:hAnsi="CMTI10" w:cs="CMTI10"/>
-          <w:sz w:val="20"/>
-          <w:szCs w:val="20"/>
-        </w:rPr>
-      </w:pPr>
+      <w:proofErr w:type="gramEnd"/>
+    </w:p>
+    <w:p/>
+    <w:p>
+      <w:r>
+        <w:t xml:space="preserve">The </w:t>
+      </w:r>
+      <w:proofErr w:type="gramStart"/>
+      <w:r>
+        <w:t>ultimate goal</w:t>
+      </w:r>
+      <w:proofErr w:type="gramEnd"/>
+      <w:r>
+        <w:t xml:space="preserve"> is to </w:t>
+      </w:r>
+      <w:r>
+        <w:t>design, develop and implement a quality</w:t>
+      </w:r>
+      <w:r>
+        <w:t xml:space="preserve"> product that satisfies all </w:t>
+      </w:r>
+      <w:r>
+        <w:t>functional and non-functional requirements</w:t>
+      </w:r>
+      <w:r>
+        <w:t xml:space="preserve"> within the allotted time frame.</w:t>
+      </w:r>
+    </w:p>
+    <w:p>
+      <w:bookmarkStart w:id="4" w:name="_GoBack"/>
+      <w:bookmarkEnd w:id="4"/>
     </w:p>
     <w:p>
       <w:pPr>
         <w:pStyle w:val="Heading2"/>
       </w:pPr>
-      <w:bookmarkStart w:id="4" w:name="_Toc16246385"/>
-      <w:proofErr w:type="gramStart"/>
-      <w:r>
-        <w:t>Ultimate Goal</w:t>
-      </w:r>
-      <w:bookmarkEnd w:id="4"/>
-      <w:proofErr w:type="gramEnd"/>
+      <w:bookmarkStart w:id="5" w:name="_Toc16246386"/>
+      <w:r>
+        <w:t>General plan</w:t>
+      </w:r>
+      <w:bookmarkEnd w:id="5"/>
     </w:p>
     <w:p/>
     <w:p>
-      <w:r>
-        <w:t xml:space="preserve">The </w:t>
-      </w:r>
-      <w:proofErr w:type="gramStart"/>
-      <w:r>
-        <w:t>ultimate goal</w:t>
-      </w:r>
-      <w:proofErr w:type="gramEnd"/>
-      <w:r>
-        <w:t xml:space="preserve"> is to </w:t>
-      </w:r>
-      <w:r>
-        <w:t>design, develop and implement a quality</w:t>
-      </w:r>
-      <w:r>
-        <w:t xml:space="preserve"> product that satisfies all </w:t>
-      </w:r>
-      <w:r>
-        <w:t>functional and non-functional requirements</w:t>
-      </w:r>
-      <w:r>
-        <w:t xml:space="preserve"> within the allotted time frame.</w:t>
-      </w:r>
-    </w:p>
-    <w:p/>
-    <w:p>
-      <w:pPr>
-        <w:pStyle w:val="Heading2"/>
-      </w:pPr>
-      <w:bookmarkStart w:id="5" w:name="_Toc16246386"/>
-      <w:r>
-        <w:t>General plan</w:t>
-      </w:r>
-      <w:bookmarkEnd w:id="5"/>
-    </w:p>
-    <w:p/>
-    <w:p>
+      <w:pPr>
+        <w:pStyle w:val="ListParagraph"/>
+        <w:numPr>
+          <w:ilvl w:val="0"/>
+          <w:numId w:val="14"/>
+        </w:numPr>
+      </w:pPr>
       <w:r>
         <w:lastRenderedPageBreak/>
-        <w:t>First we will convene with the client to determine all requirements needed for the produc</w:t>
-      </w:r>
-      <w:r>
-        <w:t xml:space="preserve">t. Afterward we will develop a design for the product, then we will develop </w:t>
-      </w:r>
-      <w:r>
-        <w:t>the product before final delivery of the product to the client.</w:t>
+        <w:t xml:space="preserve">Meet </w:t>
+      </w:r>
+      <w:r>
+        <w:t xml:space="preserve"> with the client to determine all requirements needed for the produc</w:t>
+      </w:r>
+      <w:r>
+        <w:t>t.</w:t>
+      </w:r>
+    </w:p>
+    <w:p>
+      <w:pPr>
+        <w:pStyle w:val="ListParagraph"/>
+        <w:numPr>
+          <w:ilvl w:val="0"/>
+          <w:numId w:val="14"/>
+        </w:numPr>
+      </w:pPr>
+      <w:r>
+        <w:t>Construct a design for the project</w:t>
+      </w:r>
+    </w:p>
+    <w:p>
+      <w:pPr>
+        <w:pStyle w:val="ListParagraph"/>
+        <w:numPr>
+          <w:ilvl w:val="0"/>
+          <w:numId w:val="14"/>
+        </w:numPr>
+      </w:pPr>
+      <w:r>
+        <w:t>Commence development of the project</w:t>
+      </w:r>
+    </w:p>
+    <w:p>
+      <w:pPr>
+        <w:pStyle w:val="ListParagraph"/>
+        <w:numPr>
+          <w:ilvl w:val="0"/>
+          <w:numId w:val="14"/>
+        </w:numPr>
+      </w:pPr>
+      <w:r>
+        <w:t>On completion, undergo testing and optimisation</w:t>
+      </w:r>
+    </w:p>
+    <w:p>
+      <w:pPr>
+        <w:pStyle w:val="ListParagraph"/>
+        <w:numPr>
+          <w:ilvl w:val="0"/>
+          <w:numId w:val="14"/>
+        </w:numPr>
+      </w:pPr>
+      <w:r>
+        <w:t>Deliver to the client</w:t>
       </w:r>
     </w:p>
     <w:p/>
@@ -3812,6 +3876,7 @@
     <w:p/>
     <w:p>
       <w:r>
+        <w:lastRenderedPageBreak/>
         <w:t xml:space="preserve">The </w:t>
       </w:r>
       <w:r>
@@ -3827,11 +3892,7 @@
         <w:t>GUI and</w:t>
       </w:r>
       <w:r>
-        <w:t xml:space="preserve"> will enable the user to view the metadata for each file in the csv file, which will be organised in a spreadsheet-like grid. There will be an ability to </w:t>
-      </w:r>
-      <w:r>
-        <w:lastRenderedPageBreak/>
-        <w:t>sort and filter the data by attribute values, and a search function which can take multiple criteria. The spreadsheet will have a degree of interactivity</w:t>
+        <w:t xml:space="preserve"> will enable the user to view the metadata for each file in the csv file, which will be organised in a spreadsheet-like grid. There will be an ability to sort and filter the data by attribute values, and a search function which can take multiple criteria. The spreadsheet will have a degree of interactivity</w:t>
       </w:r>
       <w:r>
         <w:t xml:space="preserve">, in that clicking on a record for a file will open </w:t>
@@ -4135,6 +4196,7 @@
         </w:numPr>
       </w:pPr>
       <w:r>
+        <w:lastRenderedPageBreak/>
         <w:t>Sorting records in harvested CSV data</w:t>
       </w:r>
     </w:p>
@@ -4152,7 +4214,6 @@
         </w:numPr>
       </w:pPr>
       <w:r>
-        <w:lastRenderedPageBreak/>
         <w:t>The harvested data used by the Searcher will have some inconsistencies, such as empty metadata fields, which will need to be accounted for</w:t>
       </w:r>
     </w:p>
@@ -4315,11 +4376,9 @@
       <w:r>
         <w:t xml:space="preserve">User will not use the programs for nefarious </w:t>
       </w:r>
-      <w:proofErr w:type="gramStart"/>
-      <w:r>
-        <w:t>purposes, and</w:t>
-      </w:r>
-      <w:proofErr w:type="gramEnd"/>
+      <w:r>
+        <w:t>purposes and</w:t>
+      </w:r>
       <w:r>
         <w:t xml:space="preserve"> will only use them to harvest and search metadata for files that they have permission to access.</w:t>
       </w:r>
@@ -4416,6 +4475,7 @@
         </w:numPr>
       </w:pPr>
       <w:r>
+        <w:lastRenderedPageBreak/>
         <w:t>The file metadata searcher program</w:t>
       </w:r>
     </w:p>
@@ -5598,6 +5658,7 @@
       </w:pPr>
       <w:bookmarkStart w:id="18" w:name="_Toc16246399"/>
       <w:r>
+        <w:lastRenderedPageBreak/>
         <w:t>7 Risk Management Plan</w:t>
       </w:r>
       <w:bookmarkEnd w:id="18"/>
@@ -5650,6 +5711,1525 @@
           <w:szCs w:val="20"/>
         </w:rPr>
         <w:t>Specify and describe all potential risks</w:t>
+      </w:r>
+    </w:p>
+    <w:p>
+      <w:pPr>
+        <w:autoSpaceDE w:val="0"/>
+        <w:autoSpaceDN w:val="0"/>
+        <w:adjustRightInd w:val="0"/>
+        <w:spacing w:after="0" w:line="240" w:lineRule="auto"/>
+        <w:rPr>
+          <w:rFonts w:ascii="CMTI10" w:hAnsi="CMTI10" w:cs="CMTI10"/>
+          <w:sz w:val="20"/>
+          <w:szCs w:val="20"/>
+        </w:rPr>
+      </w:pPr>
+      <w:r>
+        <w:rPr>
+          <w:rFonts w:ascii="CMBX10" w:hAnsi="CMBX10" w:cs="CMBX10"/>
+          <w:sz w:val="20"/>
+          <w:szCs w:val="20"/>
+        </w:rPr>
+        <w:t xml:space="preserve">{ </w:t>
+      </w:r>
+      <w:r>
+        <w:rPr>
+          <w:rFonts w:ascii="CMTI10" w:hAnsi="CMTI10" w:cs="CMTI10"/>
+          <w:sz w:val="20"/>
+          <w:szCs w:val="20"/>
+        </w:rPr>
+        <w:t>risks to the completion of project, e.g.,</w:t>
+      </w:r>
+    </w:p>
+    <w:p>
+      <w:pPr>
+        <w:autoSpaceDE w:val="0"/>
+        <w:autoSpaceDN w:val="0"/>
+        <w:adjustRightInd w:val="0"/>
+        <w:spacing w:after="0" w:line="240" w:lineRule="auto"/>
+        <w:rPr>
+          <w:rFonts w:ascii="CMTI10" w:hAnsi="CMTI10" w:cs="CMTI10"/>
+          <w:sz w:val="20"/>
+          <w:szCs w:val="20"/>
+        </w:rPr>
+      </w:pPr>
+      <w:r>
+        <w:rPr>
+          <w:rFonts w:ascii="CMSY10" w:hAnsi="CMSY10" w:cs="CMSY10"/>
+          <w:sz w:val="20"/>
+          <w:szCs w:val="20"/>
+        </w:rPr>
+        <w:t xml:space="preserve">_ </w:t>
+      </w:r>
+      <w:r>
+        <w:rPr>
+          <w:rFonts w:ascii="CMTI10" w:hAnsi="CMTI10" w:cs="CMTI10"/>
+          <w:sz w:val="20"/>
+          <w:szCs w:val="20"/>
+        </w:rPr>
+        <w:t>Project delay</w:t>
+      </w:r>
+    </w:p>
+    <w:p>
+      <w:pPr>
+        <w:autoSpaceDE w:val="0"/>
+        <w:autoSpaceDN w:val="0"/>
+        <w:adjustRightInd w:val="0"/>
+        <w:spacing w:after="0" w:line="240" w:lineRule="auto"/>
+        <w:rPr>
+          <w:rFonts w:ascii="CMTI10" w:hAnsi="CMTI10" w:cs="CMTI10"/>
+          <w:sz w:val="20"/>
+          <w:szCs w:val="20"/>
+        </w:rPr>
+      </w:pPr>
+      <w:r>
+        <w:rPr>
+          <w:rFonts w:ascii="CMSY10" w:hAnsi="CMSY10" w:cs="CMSY10"/>
+          <w:sz w:val="20"/>
+          <w:szCs w:val="20"/>
+        </w:rPr>
+        <w:t xml:space="preserve">_ </w:t>
+      </w:r>
+      <w:r>
+        <w:rPr>
+          <w:rFonts w:ascii="CMTI10" w:hAnsi="CMTI10" w:cs="CMTI10"/>
+          <w:sz w:val="20"/>
+          <w:szCs w:val="20"/>
+        </w:rPr>
+        <w:t>Loss of team member</w:t>
+      </w:r>
+    </w:p>
+    <w:p>
+      <w:pPr>
+        <w:autoSpaceDE w:val="0"/>
+        <w:autoSpaceDN w:val="0"/>
+        <w:adjustRightInd w:val="0"/>
+        <w:spacing w:after="0" w:line="240" w:lineRule="auto"/>
+        <w:rPr>
+          <w:rFonts w:ascii="CMTI10" w:hAnsi="CMTI10" w:cs="CMTI10"/>
+          <w:sz w:val="20"/>
+          <w:szCs w:val="20"/>
+        </w:rPr>
+      </w:pPr>
+      <w:r>
+        <w:rPr>
+          <w:rFonts w:ascii="CMSY10" w:hAnsi="CMSY10" w:cs="CMSY10"/>
+          <w:sz w:val="20"/>
+          <w:szCs w:val="20"/>
+        </w:rPr>
+        <w:t xml:space="preserve">_ </w:t>
+      </w:r>
+      <w:r>
+        <w:rPr>
+          <w:rFonts w:ascii="CMTI10" w:hAnsi="CMTI10" w:cs="CMTI10"/>
+          <w:sz w:val="20"/>
+          <w:szCs w:val="20"/>
+        </w:rPr>
+        <w:t>Loss of equipment</w:t>
+      </w:r>
+    </w:p>
+    <w:p>
+      <w:pPr>
+        <w:autoSpaceDE w:val="0"/>
+        <w:autoSpaceDN w:val="0"/>
+        <w:adjustRightInd w:val="0"/>
+        <w:spacing w:after="0" w:line="240" w:lineRule="auto"/>
+        <w:rPr>
+          <w:rFonts w:ascii="CMTI10" w:hAnsi="CMTI10" w:cs="CMTI10"/>
+          <w:sz w:val="20"/>
+          <w:szCs w:val="20"/>
+        </w:rPr>
+      </w:pPr>
+      <w:r>
+        <w:rPr>
+          <w:rFonts w:ascii="CMSY10" w:hAnsi="CMSY10" w:cs="CMSY10"/>
+          <w:sz w:val="20"/>
+          <w:szCs w:val="20"/>
+        </w:rPr>
+        <w:t xml:space="preserve">_ </w:t>
+      </w:r>
+      <w:r>
+        <w:rPr>
+          <w:rFonts w:ascii="CMTI10" w:hAnsi="CMTI10" w:cs="CMTI10"/>
+          <w:sz w:val="20"/>
+          <w:szCs w:val="20"/>
+        </w:rPr>
+        <w:t>Loss of data</w:t>
+      </w:r>
+    </w:p>
+    <w:p>
+      <w:pPr>
+        <w:autoSpaceDE w:val="0"/>
+        <w:autoSpaceDN w:val="0"/>
+        <w:adjustRightInd w:val="0"/>
+        <w:spacing w:after="0" w:line="240" w:lineRule="auto"/>
+        <w:rPr>
+          <w:rFonts w:ascii="CMTI10" w:hAnsi="CMTI10" w:cs="CMTI10"/>
+          <w:sz w:val="20"/>
+          <w:szCs w:val="20"/>
+        </w:rPr>
+      </w:pPr>
+      <w:r>
+        <w:rPr>
+          <w:rFonts w:ascii="CMSY10" w:hAnsi="CMSY10" w:cs="CMSY10"/>
+          <w:sz w:val="20"/>
+          <w:szCs w:val="20"/>
+        </w:rPr>
+        <w:t xml:space="preserve">_ </w:t>
+      </w:r>
+      <w:r>
+        <w:rPr>
+          <w:rFonts w:ascii="CMTI10" w:hAnsi="CMTI10" w:cs="CMTI10"/>
+          <w:sz w:val="20"/>
+          <w:szCs w:val="20"/>
+        </w:rPr>
+        <w:t>Loss of necessary services</w:t>
+      </w:r>
+    </w:p>
+    <w:p>
+      <w:pPr>
+        <w:autoSpaceDE w:val="0"/>
+        <w:autoSpaceDN w:val="0"/>
+        <w:adjustRightInd w:val="0"/>
+        <w:spacing w:after="0" w:line="240" w:lineRule="auto"/>
+        <w:rPr>
+          <w:rFonts w:ascii="CMTI10" w:hAnsi="CMTI10" w:cs="CMTI10"/>
+          <w:sz w:val="20"/>
+          <w:szCs w:val="20"/>
+        </w:rPr>
+      </w:pPr>
+      <w:r>
+        <w:rPr>
+          <w:rFonts w:ascii="CMSY10" w:hAnsi="CMSY10" w:cs="CMSY10"/>
+          <w:sz w:val="20"/>
+          <w:szCs w:val="20"/>
+        </w:rPr>
+        <w:t xml:space="preserve">_ </w:t>
+      </w:r>
+      <w:r>
+        <w:rPr>
+          <w:rFonts w:ascii="CMTI10" w:hAnsi="CMTI10" w:cs="CMTI10"/>
+          <w:sz w:val="20"/>
+          <w:szCs w:val="20"/>
+        </w:rPr>
+        <w:t>etc.</w:t>
+      </w:r>
+    </w:p>
+    <w:p>
+      <w:pPr>
+        <w:autoSpaceDE w:val="0"/>
+        <w:autoSpaceDN w:val="0"/>
+        <w:adjustRightInd w:val="0"/>
+        <w:spacing w:after="0" w:line="240" w:lineRule="auto"/>
+        <w:rPr>
+          <w:rFonts w:ascii="CMTI10" w:hAnsi="CMTI10" w:cs="CMTI10"/>
+          <w:sz w:val="20"/>
+          <w:szCs w:val="20"/>
+        </w:rPr>
+      </w:pPr>
+      <w:r>
+        <w:rPr>
+          <w:rFonts w:ascii="CMBX10" w:hAnsi="CMBX10" w:cs="CMBX10"/>
+          <w:sz w:val="20"/>
+          <w:szCs w:val="20"/>
+        </w:rPr>
+        <w:t xml:space="preserve">{ </w:t>
+      </w:r>
+      <w:r>
+        <w:rPr>
+          <w:rFonts w:ascii="CMTI10" w:hAnsi="CMTI10" w:cs="CMTI10"/>
+          <w:sz w:val="20"/>
+          <w:szCs w:val="20"/>
+        </w:rPr>
+        <w:t>risks to professionalism and professional ethics, e.g.,</w:t>
+      </w:r>
+    </w:p>
+    <w:p>
+      <w:pPr>
+        <w:autoSpaceDE w:val="0"/>
+        <w:autoSpaceDN w:val="0"/>
+        <w:adjustRightInd w:val="0"/>
+        <w:spacing w:after="0" w:line="240" w:lineRule="auto"/>
+        <w:rPr>
+          <w:rFonts w:ascii="CMTI10" w:hAnsi="CMTI10" w:cs="CMTI10"/>
+          <w:sz w:val="20"/>
+          <w:szCs w:val="20"/>
+        </w:rPr>
+      </w:pPr>
+      <w:r>
+        <w:rPr>
+          <w:rFonts w:ascii="CMSY10" w:hAnsi="CMSY10" w:cs="CMSY10"/>
+          <w:sz w:val="20"/>
+          <w:szCs w:val="20"/>
+        </w:rPr>
+        <w:t xml:space="preserve">_ </w:t>
+      </w:r>
+      <w:r>
+        <w:rPr>
+          <w:rFonts w:ascii="CMTI10" w:hAnsi="CMTI10" w:cs="CMTI10"/>
+          <w:sz w:val="20"/>
+          <w:szCs w:val="20"/>
+        </w:rPr>
+        <w:t>leak of customers' privacy</w:t>
+      </w:r>
+    </w:p>
+    <w:p>
+      <w:pPr>
+        <w:autoSpaceDE w:val="0"/>
+        <w:autoSpaceDN w:val="0"/>
+        <w:adjustRightInd w:val="0"/>
+        <w:spacing w:after="0" w:line="240" w:lineRule="auto"/>
+        <w:rPr>
+          <w:rFonts w:ascii="CMTI10" w:hAnsi="CMTI10" w:cs="CMTI10"/>
+          <w:sz w:val="20"/>
+          <w:szCs w:val="20"/>
+        </w:rPr>
+      </w:pPr>
+      <w:r>
+        <w:rPr>
+          <w:rFonts w:ascii="CMSY10" w:hAnsi="CMSY10" w:cs="CMSY10"/>
+          <w:sz w:val="20"/>
+          <w:szCs w:val="20"/>
+        </w:rPr>
+        <w:t xml:space="preserve">_ </w:t>
+      </w:r>
+      <w:r>
+        <w:rPr>
+          <w:rFonts w:ascii="CMTI10" w:hAnsi="CMTI10" w:cs="CMTI10"/>
+          <w:sz w:val="20"/>
+          <w:szCs w:val="20"/>
+        </w:rPr>
+        <w:t xml:space="preserve">leak of client's business </w:t>
+      </w:r>
+      <w:proofErr w:type="spellStart"/>
+      <w:r>
+        <w:rPr>
+          <w:rFonts w:ascii="CMTI10" w:hAnsi="CMTI10" w:cs="CMTI10"/>
+          <w:sz w:val="20"/>
+          <w:szCs w:val="20"/>
+        </w:rPr>
+        <w:t>con_dentiality</w:t>
+      </w:r>
+      <w:proofErr w:type="spellEnd"/>
+    </w:p>
+    <w:p>
+      <w:pPr>
+        <w:autoSpaceDE w:val="0"/>
+        <w:autoSpaceDN w:val="0"/>
+        <w:adjustRightInd w:val="0"/>
+        <w:spacing w:after="0" w:line="240" w:lineRule="auto"/>
+        <w:rPr>
+          <w:rFonts w:ascii="CMTI10" w:hAnsi="CMTI10" w:cs="CMTI10"/>
+          <w:sz w:val="20"/>
+          <w:szCs w:val="20"/>
+        </w:rPr>
+      </w:pPr>
+      <w:r>
+        <w:rPr>
+          <w:rFonts w:ascii="CMSY10" w:hAnsi="CMSY10" w:cs="CMSY10"/>
+          <w:sz w:val="20"/>
+          <w:szCs w:val="20"/>
+        </w:rPr>
+        <w:t xml:space="preserve">_ </w:t>
+      </w:r>
+      <w:r>
+        <w:rPr>
+          <w:rFonts w:ascii="CMTI10" w:hAnsi="CMTI10" w:cs="CMTI10"/>
+          <w:sz w:val="20"/>
+          <w:szCs w:val="20"/>
+        </w:rPr>
+        <w:t>leak of intellectual property like system design</w:t>
+      </w:r>
+    </w:p>
+    <w:p>
+      <w:pPr>
+        <w:autoSpaceDE w:val="0"/>
+        <w:autoSpaceDN w:val="0"/>
+        <w:adjustRightInd w:val="0"/>
+        <w:spacing w:after="0" w:line="240" w:lineRule="auto"/>
+        <w:rPr>
+          <w:rFonts w:ascii="CMTI10" w:hAnsi="CMTI10" w:cs="CMTI10"/>
+          <w:sz w:val="20"/>
+          <w:szCs w:val="20"/>
+        </w:rPr>
+      </w:pPr>
+      <w:r>
+        <w:rPr>
+          <w:rFonts w:ascii="CMSY10" w:hAnsi="CMSY10" w:cs="CMSY10"/>
+          <w:sz w:val="20"/>
+          <w:szCs w:val="20"/>
+        </w:rPr>
+        <w:t xml:space="preserve">_ </w:t>
+      </w:r>
+      <w:r>
+        <w:rPr>
+          <w:rFonts w:ascii="CMTI10" w:hAnsi="CMTI10" w:cs="CMTI10"/>
+          <w:sz w:val="20"/>
+          <w:szCs w:val="20"/>
+        </w:rPr>
+        <w:t>etc.</w:t>
+      </w:r>
+    </w:p>
+    <w:p>
+      <w:pPr>
+        <w:autoSpaceDE w:val="0"/>
+        <w:autoSpaceDN w:val="0"/>
+        <w:adjustRightInd w:val="0"/>
+        <w:spacing w:after="0" w:line="240" w:lineRule="auto"/>
+        <w:rPr>
+          <w:rFonts w:ascii="CMTI10" w:hAnsi="CMTI10" w:cs="CMTI10"/>
+          <w:sz w:val="20"/>
+          <w:szCs w:val="20"/>
+        </w:rPr>
+      </w:pPr>
+      <w:r>
+        <w:rPr>
+          <w:rFonts w:ascii="CMSY10" w:hAnsi="CMSY10" w:cs="CMSY10"/>
+          <w:sz w:val="20"/>
+          <w:szCs w:val="20"/>
+        </w:rPr>
+        <w:t xml:space="preserve">_ </w:t>
+      </w:r>
+      <w:r>
+        <w:rPr>
+          <w:rFonts w:ascii="CMTI10" w:hAnsi="CMTI10" w:cs="CMTI10"/>
+          <w:sz w:val="20"/>
+          <w:szCs w:val="20"/>
+        </w:rPr>
+        <w:t xml:space="preserve">Specify the risk with </w:t>
+      </w:r>
+      <w:r>
+        <w:rPr>
+          <w:rFonts w:ascii="CMBXTI10" w:hAnsi="CMBXTI10" w:cs="CMBXTI10"/>
+          <w:sz w:val="20"/>
+          <w:szCs w:val="20"/>
+        </w:rPr>
+        <w:t xml:space="preserve">Probability </w:t>
+      </w:r>
+      <w:r>
+        <w:rPr>
+          <w:rFonts w:ascii="CMTI10" w:hAnsi="CMTI10" w:cs="CMTI10"/>
+          <w:sz w:val="20"/>
+          <w:szCs w:val="20"/>
+        </w:rPr>
+        <w:t xml:space="preserve">(in percentage), </w:t>
+      </w:r>
+      <w:r>
+        <w:rPr>
+          <w:rFonts w:ascii="CMBXTI10" w:hAnsi="CMBXTI10" w:cs="CMBXTI10"/>
+          <w:sz w:val="20"/>
+          <w:szCs w:val="20"/>
+        </w:rPr>
+        <w:t xml:space="preserve">Impact </w:t>
+      </w:r>
+      <w:r>
+        <w:rPr>
+          <w:rFonts w:ascii="CMTI10" w:hAnsi="CMTI10" w:cs="CMTI10"/>
+          <w:sz w:val="20"/>
+          <w:szCs w:val="20"/>
+        </w:rPr>
+        <w:t>to the project</w:t>
+      </w:r>
+    </w:p>
+    <w:p>
+      <w:pPr>
+        <w:autoSpaceDE w:val="0"/>
+        <w:autoSpaceDN w:val="0"/>
+        <w:adjustRightInd w:val="0"/>
+        <w:spacing w:after="0" w:line="240" w:lineRule="auto"/>
+        <w:rPr>
+          <w:rFonts w:ascii="CMTI10" w:hAnsi="CMTI10" w:cs="CMTI10"/>
+          <w:sz w:val="20"/>
+          <w:szCs w:val="20"/>
+        </w:rPr>
+      </w:pPr>
+      <w:r>
+        <w:rPr>
+          <w:rFonts w:ascii="CMTI10" w:hAnsi="CMTI10" w:cs="CMTI10"/>
+          <w:sz w:val="20"/>
+          <w:szCs w:val="20"/>
+        </w:rPr>
+        <w:t xml:space="preserve">(in percentage), and </w:t>
+      </w:r>
+      <w:r>
+        <w:rPr>
+          <w:rFonts w:ascii="CMBXTI10" w:hAnsi="CMBXTI10" w:cs="CMBXTI10"/>
+          <w:sz w:val="20"/>
+          <w:szCs w:val="20"/>
+        </w:rPr>
+        <w:t xml:space="preserve">Status </w:t>
+      </w:r>
+      <w:r>
+        <w:rPr>
+          <w:rFonts w:ascii="CMTI10" w:hAnsi="CMTI10" w:cs="CMTI10"/>
+          <w:sz w:val="20"/>
+          <w:szCs w:val="20"/>
+        </w:rPr>
+        <w:t>(in High, Neutral, or Low Risk)</w:t>
+      </w:r>
+    </w:p>
+    <w:p>
+      <w:pPr>
+        <w:autoSpaceDE w:val="0"/>
+        <w:autoSpaceDN w:val="0"/>
+        <w:adjustRightInd w:val="0"/>
+        <w:spacing w:after="0" w:line="240" w:lineRule="auto"/>
+        <w:rPr>
+          <w:rFonts w:ascii="CMTI10" w:hAnsi="CMTI10" w:cs="CMTI10"/>
+          <w:sz w:val="20"/>
+          <w:szCs w:val="20"/>
+        </w:rPr>
+      </w:pPr>
+      <w:r>
+        <w:rPr>
+          <w:rFonts w:ascii="CMSY10" w:hAnsi="CMSY10" w:cs="CMSY10"/>
+          <w:sz w:val="20"/>
+          <w:szCs w:val="20"/>
+        </w:rPr>
+        <w:t xml:space="preserve">_ </w:t>
+      </w:r>
+      <w:r>
+        <w:rPr>
+          <w:rFonts w:ascii="CMTI10" w:hAnsi="CMTI10" w:cs="CMTI10"/>
+          <w:sz w:val="20"/>
+          <w:szCs w:val="20"/>
+        </w:rPr>
+        <w:t xml:space="preserve">Describe the risk management plan to deal with EACH of the </w:t>
+      </w:r>
+      <w:proofErr w:type="spellStart"/>
+      <w:r>
+        <w:rPr>
+          <w:rFonts w:ascii="CMTI10" w:hAnsi="CMTI10" w:cs="CMTI10"/>
+          <w:sz w:val="20"/>
+          <w:szCs w:val="20"/>
+        </w:rPr>
+        <w:t>speci_ed</w:t>
+      </w:r>
+      <w:proofErr w:type="spellEnd"/>
+    </w:p>
+    <w:p>
+      <w:pPr>
+        <w:autoSpaceDE w:val="0"/>
+        <w:autoSpaceDN w:val="0"/>
+        <w:adjustRightInd w:val="0"/>
+        <w:spacing w:after="0" w:line="240" w:lineRule="auto"/>
+        <w:rPr>
+          <w:rFonts w:ascii="CMTI10" w:hAnsi="CMTI10" w:cs="CMTI10"/>
+          <w:sz w:val="20"/>
+          <w:szCs w:val="20"/>
+        </w:rPr>
+      </w:pPr>
+      <w:r>
+        <w:rPr>
+          <w:rFonts w:ascii="CMTI10" w:hAnsi="CMTI10" w:cs="CMTI10"/>
+          <w:sz w:val="20"/>
+          <w:szCs w:val="20"/>
+        </w:rPr>
+        <w:t>risks</w:t>
+      </w:r>
+    </w:p>
+    <w:p>
+      <w:pPr>
+        <w:pStyle w:val="Heading1"/>
+      </w:pPr>
+      <w:bookmarkStart w:id="19" w:name="_Toc16246400"/>
+      <w:r>
+        <w:t>8 Code of Conduct</w:t>
+      </w:r>
+      <w:bookmarkEnd w:id="19"/>
+    </w:p>
+    <w:p>
+      <w:pPr>
+        <w:autoSpaceDE w:val="0"/>
+        <w:autoSpaceDN w:val="0"/>
+        <w:adjustRightInd w:val="0"/>
+        <w:spacing w:after="0" w:line="240" w:lineRule="auto"/>
+        <w:rPr>
+          <w:rFonts w:ascii="CMTI10" w:hAnsi="CMTI10" w:cs="CMTI10"/>
+          <w:sz w:val="20"/>
+          <w:szCs w:val="20"/>
+        </w:rPr>
+      </w:pPr>
+      <w:r>
+        <w:rPr>
+          <w:rFonts w:ascii="CMTI10" w:hAnsi="CMTI10" w:cs="CMTI10"/>
+          <w:sz w:val="20"/>
+          <w:szCs w:val="20"/>
+        </w:rPr>
+        <w:t>Notes:</w:t>
+      </w:r>
+    </w:p>
+    <w:p>
+      <w:pPr>
+        <w:autoSpaceDE w:val="0"/>
+        <w:autoSpaceDN w:val="0"/>
+        <w:adjustRightInd w:val="0"/>
+        <w:spacing w:after="0" w:line="240" w:lineRule="auto"/>
+        <w:rPr>
+          <w:rFonts w:ascii="CMTI10" w:hAnsi="CMTI10" w:cs="CMTI10"/>
+          <w:sz w:val="20"/>
+          <w:szCs w:val="20"/>
+        </w:rPr>
+      </w:pPr>
+      <w:r>
+        <w:rPr>
+          <w:rFonts w:ascii="CMSY10" w:hAnsi="CMSY10" w:cs="CMSY10"/>
+          <w:sz w:val="20"/>
+          <w:szCs w:val="20"/>
+        </w:rPr>
+        <w:t xml:space="preserve">_ </w:t>
+      </w:r>
+      <w:r>
+        <w:rPr>
+          <w:rFonts w:ascii="CMTI10" w:hAnsi="CMTI10" w:cs="CMTI10"/>
+          <w:sz w:val="20"/>
+          <w:szCs w:val="20"/>
+        </w:rPr>
+        <w:t>Team principles</w:t>
+      </w:r>
+    </w:p>
+    <w:p>
+      <w:pPr>
+        <w:autoSpaceDE w:val="0"/>
+        <w:autoSpaceDN w:val="0"/>
+        <w:adjustRightInd w:val="0"/>
+        <w:spacing w:after="0" w:line="240" w:lineRule="auto"/>
+        <w:rPr>
+          <w:rFonts w:ascii="CMTI10" w:hAnsi="CMTI10" w:cs="CMTI10"/>
+          <w:sz w:val="20"/>
+          <w:szCs w:val="20"/>
+        </w:rPr>
+      </w:pPr>
+      <w:r>
+        <w:rPr>
+          <w:rFonts w:ascii="CMBX10" w:hAnsi="CMBX10" w:cs="CMBX10"/>
+          <w:sz w:val="20"/>
+          <w:szCs w:val="20"/>
+        </w:rPr>
+        <w:t xml:space="preserve">{ </w:t>
+      </w:r>
+      <w:r>
+        <w:rPr>
+          <w:rFonts w:ascii="CMTI10" w:hAnsi="CMTI10" w:cs="CMTI10"/>
+          <w:sz w:val="20"/>
+          <w:szCs w:val="20"/>
+        </w:rPr>
+        <w:t>The principles of behaviour, communication, operational processes,</w:t>
+      </w:r>
+    </w:p>
+    <w:p>
+      <w:pPr>
+        <w:autoSpaceDE w:val="0"/>
+        <w:autoSpaceDN w:val="0"/>
+        <w:adjustRightInd w:val="0"/>
+        <w:spacing w:after="0" w:line="240" w:lineRule="auto"/>
+        <w:rPr>
+          <w:rFonts w:ascii="CMTI10" w:hAnsi="CMTI10" w:cs="CMTI10"/>
+          <w:sz w:val="20"/>
+          <w:szCs w:val="20"/>
+        </w:rPr>
+      </w:pPr>
+      <w:r>
+        <w:rPr>
+          <w:rFonts w:ascii="CMTI10" w:hAnsi="CMTI10" w:cs="CMTI10"/>
+          <w:sz w:val="20"/>
+          <w:szCs w:val="20"/>
+        </w:rPr>
+        <w:t>and professional ethics that the team agrees to abide for.</w:t>
+      </w:r>
+    </w:p>
+    <w:p>
+      <w:pPr>
+        <w:autoSpaceDE w:val="0"/>
+        <w:autoSpaceDN w:val="0"/>
+        <w:adjustRightInd w:val="0"/>
+        <w:spacing w:after="0" w:line="240" w:lineRule="auto"/>
+        <w:rPr>
+          <w:rFonts w:ascii="CMTI10" w:hAnsi="CMTI10" w:cs="CMTI10"/>
+          <w:sz w:val="20"/>
+          <w:szCs w:val="20"/>
+        </w:rPr>
+      </w:pPr>
+      <w:r>
+        <w:rPr>
+          <w:rFonts w:ascii="CMBX10" w:hAnsi="CMBX10" w:cs="CMBX10"/>
+          <w:sz w:val="20"/>
+          <w:szCs w:val="20"/>
+        </w:rPr>
+        <w:t xml:space="preserve">{ </w:t>
+      </w:r>
+      <w:r>
+        <w:rPr>
+          <w:rFonts w:ascii="CMTI10" w:hAnsi="CMTI10" w:cs="CMTI10"/>
+          <w:sz w:val="20"/>
+          <w:szCs w:val="20"/>
+        </w:rPr>
+        <w:t>Principles should be high-level statements that describe what your</w:t>
+      </w:r>
+    </w:p>
+    <w:p>
+      <w:pPr>
+        <w:autoSpaceDE w:val="0"/>
+        <w:autoSpaceDN w:val="0"/>
+        <w:adjustRightInd w:val="0"/>
+        <w:spacing w:after="0" w:line="240" w:lineRule="auto"/>
+        <w:rPr>
+          <w:rFonts w:ascii="CMTI10" w:hAnsi="CMTI10" w:cs="CMTI10"/>
+          <w:sz w:val="20"/>
+          <w:szCs w:val="20"/>
+        </w:rPr>
+      </w:pPr>
+      <w:r>
+        <w:rPr>
+          <w:rFonts w:ascii="CMTI10" w:hAnsi="CMTI10" w:cs="CMTI10"/>
+          <w:sz w:val="20"/>
+          <w:szCs w:val="20"/>
+        </w:rPr>
+        <w:t>team considers to be the key values, beliefs and norms that contribute</w:t>
+      </w:r>
+    </w:p>
+    <w:p>
+      <w:pPr>
+        <w:autoSpaceDE w:val="0"/>
+        <w:autoSpaceDN w:val="0"/>
+        <w:adjustRightInd w:val="0"/>
+        <w:spacing w:after="0" w:line="240" w:lineRule="auto"/>
+        <w:rPr>
+          <w:rFonts w:ascii="CMTI10" w:hAnsi="CMTI10" w:cs="CMTI10"/>
+          <w:sz w:val="20"/>
+          <w:szCs w:val="20"/>
+        </w:rPr>
+      </w:pPr>
+      <w:r>
+        <w:rPr>
+          <w:rFonts w:ascii="CMTI10" w:hAnsi="CMTI10" w:cs="CMTI10"/>
+          <w:sz w:val="20"/>
+          <w:szCs w:val="20"/>
+        </w:rPr>
+        <w:t xml:space="preserve">to an </w:t>
+      </w:r>
+      <w:proofErr w:type="spellStart"/>
+      <w:r>
+        <w:rPr>
+          <w:rFonts w:ascii="CMTI10" w:hAnsi="CMTI10" w:cs="CMTI10"/>
+          <w:sz w:val="20"/>
+          <w:szCs w:val="20"/>
+        </w:rPr>
+        <w:t>e_ective</w:t>
+      </w:r>
+      <w:proofErr w:type="spellEnd"/>
+      <w:r>
+        <w:rPr>
+          <w:rFonts w:ascii="CMTI10" w:hAnsi="CMTI10" w:cs="CMTI10"/>
+          <w:sz w:val="20"/>
+          <w:szCs w:val="20"/>
+        </w:rPr>
+        <w:t xml:space="preserve"> team environment;</w:t>
+      </w:r>
+    </w:p>
+    <w:p>
+      <w:pPr>
+        <w:autoSpaceDE w:val="0"/>
+        <w:autoSpaceDN w:val="0"/>
+        <w:adjustRightInd w:val="0"/>
+        <w:spacing w:after="0" w:line="240" w:lineRule="auto"/>
+        <w:rPr>
+          <w:rFonts w:ascii="CMTI10" w:hAnsi="CMTI10" w:cs="CMTI10"/>
+          <w:sz w:val="20"/>
+          <w:szCs w:val="20"/>
+        </w:rPr>
+      </w:pPr>
+      <w:r>
+        <w:rPr>
+          <w:rFonts w:ascii="CMBX10" w:hAnsi="CMBX10" w:cs="CMBX10"/>
+          <w:sz w:val="20"/>
+          <w:szCs w:val="20"/>
+        </w:rPr>
+        <w:t xml:space="preserve">{ </w:t>
+      </w:r>
+      <w:r>
+        <w:rPr>
+          <w:rFonts w:ascii="CMTI10" w:hAnsi="CMTI10" w:cs="CMTI10"/>
+          <w:sz w:val="20"/>
+          <w:szCs w:val="20"/>
+        </w:rPr>
+        <w:t>Justify each of the principles for why all team members need to follow</w:t>
+      </w:r>
+    </w:p>
+    <w:p>
+      <w:pPr>
+        <w:autoSpaceDE w:val="0"/>
+        <w:autoSpaceDN w:val="0"/>
+        <w:adjustRightInd w:val="0"/>
+        <w:spacing w:after="0" w:line="240" w:lineRule="auto"/>
+        <w:rPr>
+          <w:rFonts w:ascii="CMTI10" w:hAnsi="CMTI10" w:cs="CMTI10"/>
+          <w:sz w:val="20"/>
+          <w:szCs w:val="20"/>
+        </w:rPr>
+      </w:pPr>
+      <w:r>
+        <w:rPr>
+          <w:rFonts w:ascii="CMTI10" w:hAnsi="CMTI10" w:cs="CMTI10"/>
+          <w:sz w:val="20"/>
+          <w:szCs w:val="20"/>
+        </w:rPr>
+        <w:t>it;</w:t>
+      </w:r>
+    </w:p>
+    <w:p>
+      <w:pPr>
+        <w:autoSpaceDE w:val="0"/>
+        <w:autoSpaceDN w:val="0"/>
+        <w:adjustRightInd w:val="0"/>
+        <w:spacing w:after="0" w:line="240" w:lineRule="auto"/>
+        <w:rPr>
+          <w:rFonts w:ascii="CMTI10" w:hAnsi="CMTI10" w:cs="CMTI10"/>
+          <w:sz w:val="20"/>
+          <w:szCs w:val="20"/>
+        </w:rPr>
+      </w:pPr>
+      <w:r>
+        <w:rPr>
+          <w:rFonts w:ascii="CMSY10" w:hAnsi="CMSY10" w:cs="CMSY10"/>
+          <w:sz w:val="20"/>
+          <w:szCs w:val="20"/>
+        </w:rPr>
+        <w:t xml:space="preserve">_ </w:t>
+      </w:r>
+      <w:r>
+        <w:rPr>
+          <w:rFonts w:ascii="CMTI10" w:hAnsi="CMTI10" w:cs="CMTI10"/>
+          <w:sz w:val="20"/>
+          <w:szCs w:val="20"/>
+        </w:rPr>
+        <w:t>Team communication and operational process</w:t>
+      </w:r>
+    </w:p>
+    <w:p>
+      <w:pPr>
+        <w:autoSpaceDE w:val="0"/>
+        <w:autoSpaceDN w:val="0"/>
+        <w:adjustRightInd w:val="0"/>
+        <w:spacing w:after="0" w:line="240" w:lineRule="auto"/>
+        <w:rPr>
+          <w:rFonts w:ascii="CMTI10" w:hAnsi="CMTI10" w:cs="CMTI10"/>
+          <w:sz w:val="20"/>
+          <w:szCs w:val="20"/>
+        </w:rPr>
+      </w:pPr>
+      <w:r>
+        <w:rPr>
+          <w:rFonts w:ascii="CMBX10" w:hAnsi="CMBX10" w:cs="CMBX10"/>
+          <w:sz w:val="20"/>
+          <w:szCs w:val="20"/>
+        </w:rPr>
+        <w:t xml:space="preserve">{ </w:t>
+      </w:r>
+      <w:r>
+        <w:rPr>
+          <w:rFonts w:ascii="CMTI10" w:hAnsi="CMTI10" w:cs="CMTI10"/>
+          <w:sz w:val="20"/>
+          <w:szCs w:val="20"/>
+        </w:rPr>
+        <w:t>Operational processes should show how the principles are to be applied</w:t>
+      </w:r>
+    </w:p>
+    <w:p>
+      <w:pPr>
+        <w:autoSpaceDE w:val="0"/>
+        <w:autoSpaceDN w:val="0"/>
+        <w:adjustRightInd w:val="0"/>
+        <w:spacing w:after="0" w:line="240" w:lineRule="auto"/>
+        <w:rPr>
+          <w:rFonts w:ascii="CMTI10" w:hAnsi="CMTI10" w:cs="CMTI10"/>
+          <w:sz w:val="20"/>
+          <w:szCs w:val="20"/>
+        </w:rPr>
+      </w:pPr>
+      <w:r>
+        <w:rPr>
+          <w:rFonts w:ascii="CMTI10" w:hAnsi="CMTI10" w:cs="CMTI10"/>
+          <w:sz w:val="20"/>
+          <w:szCs w:val="20"/>
+        </w:rPr>
+        <w:t>to the daily operations during the project.</w:t>
+      </w:r>
+    </w:p>
+    <w:p>
+      <w:pPr>
+        <w:autoSpaceDE w:val="0"/>
+        <w:autoSpaceDN w:val="0"/>
+        <w:adjustRightInd w:val="0"/>
+        <w:spacing w:after="0" w:line="240" w:lineRule="auto"/>
+        <w:rPr>
+          <w:rFonts w:ascii="CMTI10" w:hAnsi="CMTI10" w:cs="CMTI10"/>
+          <w:sz w:val="20"/>
+          <w:szCs w:val="20"/>
+        </w:rPr>
+      </w:pPr>
+      <w:r>
+        <w:rPr>
+          <w:rFonts w:ascii="CMBX10" w:hAnsi="CMBX10" w:cs="CMBX10"/>
+          <w:sz w:val="20"/>
+          <w:szCs w:val="20"/>
+        </w:rPr>
+        <w:t xml:space="preserve">{ </w:t>
+      </w:r>
+      <w:r>
+        <w:rPr>
+          <w:rFonts w:ascii="CMTI10" w:hAnsi="CMTI10" w:cs="CMTI10"/>
+          <w:sz w:val="20"/>
+          <w:szCs w:val="20"/>
+        </w:rPr>
+        <w:t>Provide at least 4-6 examples of communications and operational pro-</w:t>
+      </w:r>
+    </w:p>
+    <w:p>
+      <w:pPr>
+        <w:autoSpaceDE w:val="0"/>
+        <w:autoSpaceDN w:val="0"/>
+        <w:adjustRightInd w:val="0"/>
+        <w:spacing w:after="0" w:line="240" w:lineRule="auto"/>
+        <w:rPr>
+          <w:rFonts w:ascii="CMTI10" w:hAnsi="CMTI10" w:cs="CMTI10"/>
+          <w:sz w:val="20"/>
+          <w:szCs w:val="20"/>
+        </w:rPr>
+      </w:pPr>
+      <w:r>
+        <w:rPr>
+          <w:rFonts w:ascii="CMTI10" w:hAnsi="CMTI10" w:cs="CMTI10"/>
+          <w:sz w:val="20"/>
+          <w:szCs w:val="20"/>
+        </w:rPr>
+        <w:t>cesses that your team has agreed upon.</w:t>
+      </w:r>
+    </w:p>
+    <w:p>
+      <w:pPr>
+        <w:autoSpaceDE w:val="0"/>
+        <w:autoSpaceDN w:val="0"/>
+        <w:adjustRightInd w:val="0"/>
+        <w:spacing w:after="0" w:line="240" w:lineRule="auto"/>
+        <w:rPr>
+          <w:rFonts w:ascii="CMTI10" w:hAnsi="CMTI10" w:cs="CMTI10"/>
+          <w:sz w:val="20"/>
+          <w:szCs w:val="20"/>
+        </w:rPr>
+      </w:pPr>
+      <w:r>
+        <w:rPr>
+          <w:rFonts w:ascii="CMSY10" w:hAnsi="CMSY10" w:cs="CMSY10"/>
+          <w:sz w:val="20"/>
+          <w:szCs w:val="20"/>
+        </w:rPr>
+        <w:t xml:space="preserve">_ </w:t>
+      </w:r>
+      <w:r>
+        <w:rPr>
+          <w:rFonts w:ascii="CMTI10" w:hAnsi="CMTI10" w:cs="CMTI10"/>
+          <w:sz w:val="20"/>
+          <w:szCs w:val="20"/>
+        </w:rPr>
+        <w:t>Professionalism and professional ethics</w:t>
+      </w:r>
+    </w:p>
+    <w:p>
+      <w:pPr>
+        <w:autoSpaceDE w:val="0"/>
+        <w:autoSpaceDN w:val="0"/>
+        <w:adjustRightInd w:val="0"/>
+        <w:spacing w:after="0" w:line="240" w:lineRule="auto"/>
+        <w:rPr>
+          <w:rFonts w:ascii="CMTI10" w:hAnsi="CMTI10" w:cs="CMTI10"/>
+          <w:sz w:val="20"/>
+          <w:szCs w:val="20"/>
+        </w:rPr>
+      </w:pPr>
+      <w:r>
+        <w:rPr>
+          <w:rFonts w:ascii="CMBX10" w:hAnsi="CMBX10" w:cs="CMBX10"/>
+          <w:sz w:val="20"/>
+          <w:szCs w:val="20"/>
+        </w:rPr>
+        <w:t xml:space="preserve">{ </w:t>
+      </w:r>
+      <w:r>
+        <w:rPr>
+          <w:rFonts w:ascii="CMTI10" w:hAnsi="CMTI10" w:cs="CMTI10"/>
+          <w:sz w:val="20"/>
+          <w:szCs w:val="20"/>
+        </w:rPr>
+        <w:t>the way that the team deals with customer privacy, business con_-</w:t>
+      </w:r>
+    </w:p>
+    <w:p>
+      <w:pPr>
+        <w:autoSpaceDE w:val="0"/>
+        <w:autoSpaceDN w:val="0"/>
+        <w:adjustRightInd w:val="0"/>
+        <w:spacing w:after="0" w:line="240" w:lineRule="auto"/>
+        <w:rPr>
+          <w:rFonts w:ascii="CMTI10" w:hAnsi="CMTI10" w:cs="CMTI10"/>
+          <w:sz w:val="20"/>
+          <w:szCs w:val="20"/>
+        </w:rPr>
+      </w:pPr>
+      <w:proofErr w:type="spellStart"/>
+      <w:r>
+        <w:rPr>
+          <w:rFonts w:ascii="CMTI10" w:hAnsi="CMTI10" w:cs="CMTI10"/>
+          <w:sz w:val="20"/>
+          <w:szCs w:val="20"/>
+        </w:rPr>
+        <w:t>dentiality</w:t>
+      </w:r>
+      <w:proofErr w:type="spellEnd"/>
+      <w:r>
+        <w:rPr>
+          <w:rFonts w:ascii="CMTI10" w:hAnsi="CMTI10" w:cs="CMTI10"/>
+          <w:sz w:val="20"/>
+          <w:szCs w:val="20"/>
+        </w:rPr>
+        <w:t xml:space="preserve"> and intellectual properties</w:t>
+      </w:r>
+    </w:p>
+    <w:p>
+      <w:pPr>
+        <w:autoSpaceDE w:val="0"/>
+        <w:autoSpaceDN w:val="0"/>
+        <w:adjustRightInd w:val="0"/>
+        <w:spacing w:after="0" w:line="240" w:lineRule="auto"/>
+        <w:rPr>
+          <w:rFonts w:ascii="CMTI10" w:hAnsi="CMTI10" w:cs="CMTI10"/>
+          <w:sz w:val="20"/>
+          <w:szCs w:val="20"/>
+        </w:rPr>
+      </w:pPr>
+      <w:r>
+        <w:rPr>
+          <w:rFonts w:ascii="CMBX10" w:hAnsi="CMBX10" w:cs="CMBX10"/>
+          <w:sz w:val="20"/>
+          <w:szCs w:val="20"/>
+        </w:rPr>
+        <w:t xml:space="preserve">{ </w:t>
+      </w:r>
+      <w:r>
+        <w:rPr>
+          <w:rFonts w:ascii="CMTI10" w:hAnsi="CMTI10" w:cs="CMTI10"/>
+          <w:sz w:val="20"/>
+          <w:szCs w:val="20"/>
+        </w:rPr>
+        <w:t>the way (e.g., attitude) that the team deals with stakeholder, such as</w:t>
+      </w:r>
+    </w:p>
+    <w:p>
+      <w:pPr>
+        <w:autoSpaceDE w:val="0"/>
+        <w:autoSpaceDN w:val="0"/>
+        <w:adjustRightInd w:val="0"/>
+        <w:spacing w:after="0" w:line="240" w:lineRule="auto"/>
+        <w:rPr>
+          <w:rFonts w:ascii="CMTI10" w:hAnsi="CMTI10" w:cs="CMTI10"/>
+          <w:sz w:val="20"/>
+          <w:szCs w:val="20"/>
+        </w:rPr>
+      </w:pPr>
+      <w:r>
+        <w:rPr>
+          <w:rFonts w:ascii="CMTI10" w:hAnsi="CMTI10" w:cs="CMTI10"/>
+          <w:sz w:val="20"/>
+          <w:szCs w:val="20"/>
+        </w:rPr>
+        <w:t>client(s), customers, advisor(s), etc.</w:t>
+      </w:r>
+    </w:p>
+    <w:p>
+      <w:pPr>
+        <w:autoSpaceDE w:val="0"/>
+        <w:autoSpaceDN w:val="0"/>
+        <w:adjustRightInd w:val="0"/>
+        <w:spacing w:after="0" w:line="240" w:lineRule="auto"/>
+        <w:rPr>
+          <w:rFonts w:ascii="CMTI10" w:hAnsi="CMTI10" w:cs="CMTI10"/>
+          <w:sz w:val="20"/>
+          <w:szCs w:val="20"/>
+        </w:rPr>
+      </w:pPr>
+      <w:r>
+        <w:rPr>
+          <w:rFonts w:ascii="CMBX10" w:hAnsi="CMBX10" w:cs="CMBX10"/>
+          <w:sz w:val="20"/>
+          <w:szCs w:val="20"/>
+        </w:rPr>
+        <w:t xml:space="preserve">{ </w:t>
+      </w:r>
+      <w:r>
+        <w:rPr>
+          <w:rFonts w:ascii="CMTI10" w:hAnsi="CMTI10" w:cs="CMTI10"/>
+          <w:sz w:val="20"/>
+          <w:szCs w:val="20"/>
+        </w:rPr>
+        <w:t>the way that the team members treat each other;</w:t>
+      </w:r>
+    </w:p>
+    <w:p>
+      <w:pPr>
+        <w:autoSpaceDE w:val="0"/>
+        <w:autoSpaceDN w:val="0"/>
+        <w:adjustRightInd w:val="0"/>
+        <w:spacing w:after="0" w:line="240" w:lineRule="auto"/>
+        <w:rPr>
+          <w:rFonts w:ascii="CMTI10" w:hAnsi="CMTI10" w:cs="CMTI10"/>
+          <w:sz w:val="20"/>
+          <w:szCs w:val="20"/>
+        </w:rPr>
+      </w:pPr>
+      <w:r>
+        <w:rPr>
+          <w:rFonts w:ascii="CMBX10" w:hAnsi="CMBX10" w:cs="CMBX10"/>
+          <w:sz w:val="20"/>
+          <w:szCs w:val="20"/>
+        </w:rPr>
+        <w:t xml:space="preserve">{ </w:t>
+      </w:r>
+      <w:r>
+        <w:rPr>
+          <w:rFonts w:ascii="CMTI10" w:hAnsi="CMTI10" w:cs="CMTI10"/>
+          <w:sz w:val="20"/>
+          <w:szCs w:val="20"/>
+        </w:rPr>
+        <w:t>the way that the team deals with data;</w:t>
+      </w:r>
+    </w:p>
+    <w:p>
+      <w:pPr>
+        <w:autoSpaceDE w:val="0"/>
+        <w:autoSpaceDN w:val="0"/>
+        <w:adjustRightInd w:val="0"/>
+        <w:spacing w:after="0" w:line="240" w:lineRule="auto"/>
+        <w:rPr>
+          <w:rFonts w:ascii="CMTI10" w:hAnsi="CMTI10" w:cs="CMTI10"/>
+          <w:sz w:val="20"/>
+          <w:szCs w:val="20"/>
+        </w:rPr>
+      </w:pPr>
+      <w:r>
+        <w:rPr>
+          <w:rFonts w:ascii="CMBX10" w:hAnsi="CMBX10" w:cs="CMBX10"/>
+          <w:sz w:val="20"/>
+          <w:szCs w:val="20"/>
+        </w:rPr>
+        <w:t xml:space="preserve">{ </w:t>
+      </w:r>
+      <w:r>
+        <w:rPr>
+          <w:rFonts w:ascii="CMTI10" w:hAnsi="CMTI10" w:cs="CMTI10"/>
+          <w:sz w:val="20"/>
+          <w:szCs w:val="20"/>
+        </w:rPr>
+        <w:t>use of development tools and resources, e.g., licensed vs. pirate soft-</w:t>
+      </w:r>
+    </w:p>
+    <w:p>
+      <w:pPr>
+        <w:autoSpaceDE w:val="0"/>
+        <w:autoSpaceDN w:val="0"/>
+        <w:adjustRightInd w:val="0"/>
+        <w:spacing w:after="0" w:line="240" w:lineRule="auto"/>
+        <w:rPr>
+          <w:rFonts w:ascii="CMTI10" w:hAnsi="CMTI10" w:cs="CMTI10"/>
+          <w:sz w:val="20"/>
+          <w:szCs w:val="20"/>
+        </w:rPr>
+      </w:pPr>
+      <w:r>
+        <w:rPr>
+          <w:rFonts w:ascii="CMTI10" w:hAnsi="CMTI10" w:cs="CMTI10"/>
+          <w:sz w:val="20"/>
+          <w:szCs w:val="20"/>
+        </w:rPr>
+        <w:t>ware, unauthorised resources such as data, images and sample prod-</w:t>
+      </w:r>
+    </w:p>
+    <w:p>
+      <w:pPr>
+        <w:autoSpaceDE w:val="0"/>
+        <w:autoSpaceDN w:val="0"/>
+        <w:adjustRightInd w:val="0"/>
+        <w:spacing w:after="0" w:line="240" w:lineRule="auto"/>
+        <w:rPr>
+          <w:rFonts w:ascii="CMTI10" w:hAnsi="CMTI10" w:cs="CMTI10"/>
+          <w:sz w:val="20"/>
+          <w:szCs w:val="20"/>
+        </w:rPr>
+      </w:pPr>
+      <w:proofErr w:type="spellStart"/>
+      <w:r>
+        <w:rPr>
+          <w:rFonts w:ascii="CMTI10" w:hAnsi="CMTI10" w:cs="CMTI10"/>
+          <w:sz w:val="20"/>
+          <w:szCs w:val="20"/>
+        </w:rPr>
+        <w:t>ucts</w:t>
+      </w:r>
+      <w:proofErr w:type="spellEnd"/>
+      <w:r>
+        <w:rPr>
+          <w:rFonts w:ascii="CMTI10" w:hAnsi="CMTI10" w:cs="CMTI10"/>
+          <w:sz w:val="20"/>
+          <w:szCs w:val="20"/>
+        </w:rPr>
+        <w:t>, etc.</w:t>
+      </w:r>
+    </w:p>
+    <w:p>
+      <w:pPr>
+        <w:autoSpaceDE w:val="0"/>
+        <w:autoSpaceDN w:val="0"/>
+        <w:adjustRightInd w:val="0"/>
+        <w:spacing w:after="0" w:line="240" w:lineRule="auto"/>
+        <w:rPr>
+          <w:rFonts w:ascii="CMTI10" w:hAnsi="CMTI10" w:cs="CMTI10"/>
+          <w:sz w:val="20"/>
+          <w:szCs w:val="20"/>
+        </w:rPr>
+      </w:pPr>
+      <w:r>
+        <w:rPr>
+          <w:rFonts w:ascii="CMBX10" w:hAnsi="CMBX10" w:cs="CMBX10"/>
+          <w:sz w:val="20"/>
+          <w:szCs w:val="20"/>
+        </w:rPr>
+        <w:t xml:space="preserve">{ </w:t>
+      </w:r>
+      <w:r>
+        <w:rPr>
+          <w:rFonts w:ascii="CMTI10" w:hAnsi="CMTI10" w:cs="CMTI10"/>
+          <w:sz w:val="20"/>
+          <w:szCs w:val="20"/>
+        </w:rPr>
+        <w:t>provide at least 4-6 examples of professionalism and professional ethics</w:t>
+      </w:r>
+    </w:p>
+    <w:p>
+      <w:pPr>
+        <w:autoSpaceDE w:val="0"/>
+        <w:autoSpaceDN w:val="0"/>
+        <w:adjustRightInd w:val="0"/>
+        <w:spacing w:after="0" w:line="240" w:lineRule="auto"/>
+        <w:rPr>
+          <w:rFonts w:ascii="CMTI10" w:hAnsi="CMTI10" w:cs="CMTI10"/>
+          <w:sz w:val="20"/>
+          <w:szCs w:val="20"/>
+        </w:rPr>
+      </w:pPr>
+      <w:r>
+        <w:rPr>
+          <w:rFonts w:ascii="CMTI10" w:hAnsi="CMTI10" w:cs="CMTI10"/>
+          <w:sz w:val="20"/>
+          <w:szCs w:val="20"/>
+        </w:rPr>
+        <w:t>that your team has agreed upon.</w:t>
+      </w:r>
+    </w:p>
+    <w:p>
+      <w:pPr>
+        <w:autoSpaceDE w:val="0"/>
+        <w:autoSpaceDN w:val="0"/>
+        <w:adjustRightInd w:val="0"/>
+        <w:spacing w:after="0" w:line="240" w:lineRule="auto"/>
+        <w:rPr>
+          <w:rFonts w:ascii="CMTI10" w:hAnsi="CMTI10" w:cs="CMTI10"/>
+          <w:sz w:val="20"/>
+          <w:szCs w:val="20"/>
+        </w:rPr>
+      </w:pPr>
+      <w:r>
+        <w:rPr>
+          <w:rFonts w:ascii="CMSY10" w:hAnsi="CMSY10" w:cs="CMSY10"/>
+          <w:sz w:val="20"/>
+          <w:szCs w:val="20"/>
+        </w:rPr>
+        <w:t xml:space="preserve">_ </w:t>
+      </w:r>
+      <w:r>
+        <w:rPr>
+          <w:rFonts w:ascii="CMTI10" w:hAnsi="CMTI10" w:cs="CMTI10"/>
+          <w:sz w:val="20"/>
+          <w:szCs w:val="20"/>
+        </w:rPr>
+        <w:t>Non-compliance</w:t>
+      </w:r>
+    </w:p>
+    <w:p>
+      <w:pPr>
+        <w:autoSpaceDE w:val="0"/>
+        <w:autoSpaceDN w:val="0"/>
+        <w:adjustRightInd w:val="0"/>
+        <w:spacing w:after="0" w:line="240" w:lineRule="auto"/>
+        <w:rPr>
+          <w:rFonts w:ascii="CMTI10" w:hAnsi="CMTI10" w:cs="CMTI10"/>
+          <w:sz w:val="20"/>
+          <w:szCs w:val="20"/>
+        </w:rPr>
+      </w:pPr>
+      <w:r>
+        <w:rPr>
+          <w:rFonts w:ascii="CMBX10" w:hAnsi="CMBX10" w:cs="CMBX10"/>
+          <w:sz w:val="20"/>
+          <w:szCs w:val="20"/>
+        </w:rPr>
+        <w:t xml:space="preserve">{ </w:t>
+      </w:r>
+      <w:r>
+        <w:rPr>
+          <w:rFonts w:ascii="CMTI10" w:hAnsi="CMTI10" w:cs="CMTI10"/>
+          <w:sz w:val="20"/>
+          <w:szCs w:val="20"/>
+        </w:rPr>
+        <w:t xml:space="preserve">Record your </w:t>
+      </w:r>
+      <w:proofErr w:type="gramStart"/>
+      <w:r>
+        <w:rPr>
+          <w:rFonts w:ascii="CMTI10" w:hAnsi="CMTI10" w:cs="CMTI10"/>
+          <w:sz w:val="20"/>
+          <w:szCs w:val="20"/>
+        </w:rPr>
+        <w:t>team's</w:t>
+      </w:r>
+      <w:proofErr w:type="gramEnd"/>
+      <w:r>
+        <w:rPr>
+          <w:rFonts w:ascii="CMTI10" w:hAnsi="CMTI10" w:cs="CMTI10"/>
+          <w:sz w:val="20"/>
+          <w:szCs w:val="20"/>
+        </w:rPr>
+        <w:t xml:space="preserve"> agreed </w:t>
+      </w:r>
+      <w:proofErr w:type="spellStart"/>
+      <w:r>
+        <w:rPr>
+          <w:rFonts w:ascii="CMTI10" w:hAnsi="CMTI10" w:cs="CMTI10"/>
+          <w:sz w:val="20"/>
+          <w:szCs w:val="20"/>
+        </w:rPr>
+        <w:t>de_nitions</w:t>
+      </w:r>
+      <w:proofErr w:type="spellEnd"/>
+      <w:r>
+        <w:rPr>
+          <w:rFonts w:ascii="CMTI10" w:hAnsi="CMTI10" w:cs="CMTI10"/>
+          <w:sz w:val="20"/>
+          <w:szCs w:val="20"/>
+        </w:rPr>
+        <w:t xml:space="preserve"> of minor non-compliance (in</w:t>
+      </w:r>
+    </w:p>
+    <w:p>
+      <w:pPr>
+        <w:autoSpaceDE w:val="0"/>
+        <w:autoSpaceDN w:val="0"/>
+        <w:adjustRightInd w:val="0"/>
+        <w:spacing w:after="0" w:line="240" w:lineRule="auto"/>
+        <w:rPr>
+          <w:rFonts w:ascii="CMTI10" w:hAnsi="CMTI10" w:cs="CMTI10"/>
+          <w:sz w:val="20"/>
+          <w:szCs w:val="20"/>
+        </w:rPr>
+      </w:pPr>
+      <w:r>
+        <w:rPr>
+          <w:rFonts w:ascii="CMTI10" w:hAnsi="CMTI10" w:cs="CMTI10"/>
+          <w:sz w:val="20"/>
+          <w:szCs w:val="20"/>
+        </w:rPr>
+        <w:t xml:space="preserve">a way that may adversely </w:t>
+      </w:r>
+      <w:proofErr w:type="spellStart"/>
+      <w:r>
+        <w:rPr>
+          <w:rFonts w:ascii="CMTI10" w:hAnsi="CMTI10" w:cs="CMTI10"/>
+          <w:sz w:val="20"/>
+          <w:szCs w:val="20"/>
+        </w:rPr>
+        <w:t>a_ect</w:t>
+      </w:r>
+      <w:proofErr w:type="spellEnd"/>
+      <w:r>
+        <w:rPr>
+          <w:rFonts w:ascii="CMTI10" w:hAnsi="CMTI10" w:cs="CMTI10"/>
+          <w:sz w:val="20"/>
+          <w:szCs w:val="20"/>
+        </w:rPr>
+        <w:t xml:space="preserve"> the project). You should provide</w:t>
+      </w:r>
+    </w:p>
+    <w:p>
+      <w:pPr>
+        <w:autoSpaceDE w:val="0"/>
+        <w:autoSpaceDN w:val="0"/>
+        <w:adjustRightInd w:val="0"/>
+        <w:spacing w:after="0" w:line="240" w:lineRule="auto"/>
+        <w:rPr>
+          <w:rFonts w:ascii="CMTI10" w:hAnsi="CMTI10" w:cs="CMTI10"/>
+          <w:sz w:val="20"/>
+          <w:szCs w:val="20"/>
+        </w:rPr>
+      </w:pPr>
+      <w:r>
+        <w:rPr>
+          <w:rFonts w:ascii="CMTI10" w:hAnsi="CMTI10" w:cs="CMTI10"/>
+          <w:sz w:val="20"/>
+          <w:szCs w:val="20"/>
+        </w:rPr>
+        <w:t xml:space="preserve">samples to help clarify the </w:t>
+      </w:r>
+      <w:proofErr w:type="spellStart"/>
+      <w:r>
+        <w:rPr>
+          <w:rFonts w:ascii="CMTI10" w:hAnsi="CMTI10" w:cs="CMTI10"/>
+          <w:sz w:val="20"/>
+          <w:szCs w:val="20"/>
+        </w:rPr>
+        <w:t>de_nitions</w:t>
+      </w:r>
+      <w:proofErr w:type="spellEnd"/>
+      <w:r>
+        <w:rPr>
+          <w:rFonts w:ascii="CMTI10" w:hAnsi="CMTI10" w:cs="CMTI10"/>
+          <w:sz w:val="20"/>
+          <w:szCs w:val="20"/>
+        </w:rPr>
+        <w:t>.</w:t>
+      </w:r>
+    </w:p>
+    <w:p>
+      <w:pPr>
+        <w:autoSpaceDE w:val="0"/>
+        <w:autoSpaceDN w:val="0"/>
+        <w:adjustRightInd w:val="0"/>
+        <w:spacing w:after="0" w:line="240" w:lineRule="auto"/>
+        <w:rPr>
+          <w:rFonts w:ascii="CMTI10" w:hAnsi="CMTI10" w:cs="CMTI10"/>
+          <w:sz w:val="20"/>
+          <w:szCs w:val="20"/>
+        </w:rPr>
+      </w:pPr>
+      <w:r>
+        <w:rPr>
+          <w:rFonts w:ascii="CMBX10" w:hAnsi="CMBX10" w:cs="CMBX10"/>
+          <w:sz w:val="20"/>
+          <w:szCs w:val="20"/>
+        </w:rPr>
+        <w:t xml:space="preserve">{ </w:t>
+      </w:r>
+      <w:r>
+        <w:rPr>
+          <w:rFonts w:ascii="CMTI10" w:hAnsi="CMTI10" w:cs="CMTI10"/>
+          <w:sz w:val="20"/>
+          <w:szCs w:val="20"/>
+        </w:rPr>
+        <w:t xml:space="preserve">Record your </w:t>
+      </w:r>
+      <w:proofErr w:type="gramStart"/>
+      <w:r>
+        <w:rPr>
+          <w:rFonts w:ascii="CMTI10" w:hAnsi="CMTI10" w:cs="CMTI10"/>
+          <w:sz w:val="20"/>
+          <w:szCs w:val="20"/>
+        </w:rPr>
+        <w:t>team's</w:t>
+      </w:r>
+      <w:proofErr w:type="gramEnd"/>
+      <w:r>
+        <w:rPr>
+          <w:rFonts w:ascii="CMTI10" w:hAnsi="CMTI10" w:cs="CMTI10"/>
+          <w:sz w:val="20"/>
+          <w:szCs w:val="20"/>
+        </w:rPr>
+        <w:t xml:space="preserve"> agreed </w:t>
+      </w:r>
+      <w:proofErr w:type="spellStart"/>
+      <w:r>
+        <w:rPr>
+          <w:rFonts w:ascii="CMTI10" w:hAnsi="CMTI10" w:cs="CMTI10"/>
+          <w:sz w:val="20"/>
+          <w:szCs w:val="20"/>
+        </w:rPr>
+        <w:t>de_nitions</w:t>
+      </w:r>
+      <w:proofErr w:type="spellEnd"/>
+      <w:r>
+        <w:rPr>
+          <w:rFonts w:ascii="CMTI10" w:hAnsi="CMTI10" w:cs="CMTI10"/>
+          <w:sz w:val="20"/>
+          <w:szCs w:val="20"/>
+        </w:rPr>
+        <w:t xml:space="preserve"> of major non-compliance (in a</w:t>
+      </w:r>
+    </w:p>
+    <w:p>
+      <w:pPr>
+        <w:autoSpaceDE w:val="0"/>
+        <w:autoSpaceDN w:val="0"/>
+        <w:adjustRightInd w:val="0"/>
+        <w:spacing w:after="0" w:line="240" w:lineRule="auto"/>
+        <w:rPr>
+          <w:rFonts w:ascii="CMTI10" w:hAnsi="CMTI10" w:cs="CMTI10"/>
+          <w:sz w:val="20"/>
+          <w:szCs w:val="20"/>
+        </w:rPr>
+      </w:pPr>
+      <w:r>
+        <w:rPr>
+          <w:rFonts w:ascii="CMTI10" w:hAnsi="CMTI10" w:cs="CMTI10"/>
+          <w:sz w:val="20"/>
+          <w:szCs w:val="20"/>
+        </w:rPr>
+        <w:t>way that has a major negative impact upon the team's success). You</w:t>
+      </w:r>
+    </w:p>
+    <w:p>
+      <w:pPr>
+        <w:autoSpaceDE w:val="0"/>
+        <w:autoSpaceDN w:val="0"/>
+        <w:adjustRightInd w:val="0"/>
+        <w:spacing w:after="0" w:line="240" w:lineRule="auto"/>
+        <w:rPr>
+          <w:rFonts w:ascii="CMTI10" w:hAnsi="CMTI10" w:cs="CMTI10"/>
+          <w:sz w:val="20"/>
+          <w:szCs w:val="20"/>
+        </w:rPr>
+      </w:pPr>
+      <w:r>
+        <w:rPr>
+          <w:rFonts w:ascii="CMTI10" w:hAnsi="CMTI10" w:cs="CMTI10"/>
+          <w:sz w:val="20"/>
+          <w:szCs w:val="20"/>
+        </w:rPr>
+        <w:t xml:space="preserve">should provide samples to help clarify the </w:t>
+      </w:r>
+      <w:proofErr w:type="spellStart"/>
+      <w:r>
+        <w:rPr>
+          <w:rFonts w:ascii="CMTI10" w:hAnsi="CMTI10" w:cs="CMTI10"/>
+          <w:sz w:val="20"/>
+          <w:szCs w:val="20"/>
+        </w:rPr>
+        <w:t>de_nitions</w:t>
+      </w:r>
+      <w:proofErr w:type="spellEnd"/>
+      <w:r>
+        <w:rPr>
+          <w:rFonts w:ascii="CMTI10" w:hAnsi="CMTI10" w:cs="CMTI10"/>
+          <w:sz w:val="20"/>
+          <w:szCs w:val="20"/>
+        </w:rPr>
+        <w:t>.</w:t>
       </w:r>
     </w:p>
     <w:p>
@@ -5679,7 +7259,104 @@
           <w:sz w:val="20"/>
           <w:szCs w:val="20"/>
         </w:rPr>
-        <w:t>risks to the completion of project, e.g.,</w:t>
+        <w:t xml:space="preserve">Separate the </w:t>
+      </w:r>
+      <w:proofErr w:type="spellStart"/>
+      <w:r>
+        <w:rPr>
+          <w:rFonts w:ascii="CMTI10" w:hAnsi="CMTI10" w:cs="CMTI10"/>
+          <w:sz w:val="20"/>
+          <w:szCs w:val="20"/>
+        </w:rPr>
+        <w:t>de_nitions</w:t>
+      </w:r>
+      <w:proofErr w:type="spellEnd"/>
+      <w:r>
+        <w:rPr>
+          <w:rFonts w:ascii="CMTI10" w:hAnsi="CMTI10" w:cs="CMTI10"/>
+          <w:sz w:val="20"/>
+          <w:szCs w:val="20"/>
+        </w:rPr>
+        <w:t xml:space="preserve"> to initial and basic rules; minor and major</w:t>
+      </w:r>
+    </w:p>
+    <w:p>
+      <w:pPr>
+        <w:autoSpaceDE w:val="0"/>
+        <w:autoSpaceDN w:val="0"/>
+        <w:adjustRightInd w:val="0"/>
+        <w:spacing w:after="0" w:line="240" w:lineRule="auto"/>
+        <w:rPr>
+          <w:rFonts w:ascii="CMTI10" w:hAnsi="CMTI10" w:cs="CMTI10"/>
+          <w:sz w:val="20"/>
+          <w:szCs w:val="20"/>
+        </w:rPr>
+      </w:pPr>
+      <w:r>
+        <w:rPr>
+          <w:rFonts w:ascii="CMTI10" w:hAnsi="CMTI10" w:cs="CMTI10"/>
+          <w:sz w:val="20"/>
+          <w:szCs w:val="20"/>
+        </w:rPr>
+        <w:t>transgressions</w:t>
+      </w:r>
+    </w:p>
+    <w:p>
+      <w:pPr>
+        <w:autoSpaceDE w:val="0"/>
+        <w:autoSpaceDN w:val="0"/>
+        <w:adjustRightInd w:val="0"/>
+        <w:spacing w:after="0" w:line="240" w:lineRule="auto"/>
+        <w:rPr>
+          <w:rFonts w:ascii="CMR10" w:hAnsi="CMR10" w:cs="CMR10"/>
+          <w:sz w:val="20"/>
+          <w:szCs w:val="20"/>
+        </w:rPr>
+      </w:pPr>
+      <w:r>
+        <w:rPr>
+          <w:rFonts w:ascii="CMTI10" w:hAnsi="CMTI10" w:cs="CMTI10"/>
+          <w:sz w:val="20"/>
+          <w:szCs w:val="20"/>
+        </w:rPr>
+        <w:t xml:space="preserve">Team name </w:t>
+      </w:r>
+      <w:r>
+        <w:rPr>
+          <w:rFonts w:ascii="CMR10" w:hAnsi="CMR10" w:cs="CMR10"/>
+          <w:sz w:val="20"/>
+          <w:szCs w:val="20"/>
+        </w:rPr>
+        <w:t>Page 8</w:t>
+      </w:r>
+    </w:p>
+    <w:p>
+      <w:pPr>
+        <w:autoSpaceDE w:val="0"/>
+        <w:autoSpaceDN w:val="0"/>
+        <w:adjustRightInd w:val="0"/>
+        <w:spacing w:after="0" w:line="240" w:lineRule="auto"/>
+        <w:rPr>
+          <w:rFonts w:ascii="CMTI10" w:hAnsi="CMTI10" w:cs="CMTI10"/>
+          <w:sz w:val="20"/>
+          <w:szCs w:val="20"/>
+        </w:rPr>
+      </w:pPr>
+      <w:r>
+        <w:rPr>
+          <w:rFonts w:ascii="CMR10" w:hAnsi="CMR10" w:cs="CMR10"/>
+          <w:sz w:val="20"/>
+          <w:szCs w:val="20"/>
+        </w:rPr>
+        <w:t xml:space="preserve">Project Plan Version: </w:t>
+      </w:r>
+      <w:r>
+        <w:rPr>
+          <w:rFonts w:ascii="CMTI10" w:hAnsi="CMTI10" w:cs="CMTI10"/>
+          <w:sz w:val="20"/>
+          <w:szCs w:val="20"/>
+        </w:rPr>
+        <w:t>version number</w:t>
       </w:r>
     </w:p>
     <w:p>
@@ -5700,1623 +7377,6 @@
           <w:sz w:val="20"/>
           <w:szCs w:val="20"/>
         </w:rPr>
-        <w:t xml:space="preserve">_ </w:t>
-      </w:r>
-      <w:r>
-        <w:rPr>
-          <w:rFonts w:ascii="CMTI10" w:hAnsi="CMTI10" w:cs="CMTI10"/>
-          <w:sz w:val="20"/>
-          <w:szCs w:val="20"/>
-        </w:rPr>
-        <w:t>Project delay</w:t>
-      </w:r>
-    </w:p>
-    <w:p>
-      <w:pPr>
-        <w:autoSpaceDE w:val="0"/>
-        <w:autoSpaceDN w:val="0"/>
-        <w:adjustRightInd w:val="0"/>
-        <w:spacing w:after="0" w:line="240" w:lineRule="auto"/>
-        <w:rPr>
-          <w:rFonts w:ascii="CMTI10" w:hAnsi="CMTI10" w:cs="CMTI10"/>
-          <w:sz w:val="20"/>
-          <w:szCs w:val="20"/>
-        </w:rPr>
-      </w:pPr>
-      <w:r>
-        <w:rPr>
-          <w:rFonts w:ascii="CMSY10" w:hAnsi="CMSY10" w:cs="CMSY10"/>
-          <w:sz w:val="20"/>
-          <w:szCs w:val="20"/>
-        </w:rPr>
-        <w:t xml:space="preserve">_ </w:t>
-      </w:r>
-      <w:r>
-        <w:rPr>
-          <w:rFonts w:ascii="CMTI10" w:hAnsi="CMTI10" w:cs="CMTI10"/>
-          <w:sz w:val="20"/>
-          <w:szCs w:val="20"/>
-        </w:rPr>
-        <w:t>Loss of team member</w:t>
-      </w:r>
-    </w:p>
-    <w:p>
-      <w:pPr>
-        <w:autoSpaceDE w:val="0"/>
-        <w:autoSpaceDN w:val="0"/>
-        <w:adjustRightInd w:val="0"/>
-        <w:spacing w:after="0" w:line="240" w:lineRule="auto"/>
-        <w:rPr>
-          <w:rFonts w:ascii="CMTI10" w:hAnsi="CMTI10" w:cs="CMTI10"/>
-          <w:sz w:val="20"/>
-          <w:szCs w:val="20"/>
-        </w:rPr>
-      </w:pPr>
-      <w:r>
-        <w:rPr>
-          <w:rFonts w:ascii="CMSY10" w:hAnsi="CMSY10" w:cs="CMSY10"/>
-          <w:sz w:val="20"/>
-          <w:szCs w:val="20"/>
-        </w:rPr>
-        <w:t xml:space="preserve">_ </w:t>
-      </w:r>
-      <w:r>
-        <w:rPr>
-          <w:rFonts w:ascii="CMTI10" w:hAnsi="CMTI10" w:cs="CMTI10"/>
-          <w:sz w:val="20"/>
-          <w:szCs w:val="20"/>
-        </w:rPr>
-        <w:t>Loss of equipment</w:t>
-      </w:r>
-    </w:p>
-    <w:p>
-      <w:pPr>
-        <w:autoSpaceDE w:val="0"/>
-        <w:autoSpaceDN w:val="0"/>
-        <w:adjustRightInd w:val="0"/>
-        <w:spacing w:after="0" w:line="240" w:lineRule="auto"/>
-        <w:rPr>
-          <w:rFonts w:ascii="CMTI10" w:hAnsi="CMTI10" w:cs="CMTI10"/>
-          <w:sz w:val="20"/>
-          <w:szCs w:val="20"/>
-        </w:rPr>
-      </w:pPr>
-      <w:r>
-        <w:rPr>
-          <w:rFonts w:ascii="CMSY10" w:hAnsi="CMSY10" w:cs="CMSY10"/>
-          <w:sz w:val="20"/>
-          <w:szCs w:val="20"/>
-        </w:rPr>
-        <w:t xml:space="preserve">_ </w:t>
-      </w:r>
-      <w:r>
-        <w:rPr>
-          <w:rFonts w:ascii="CMTI10" w:hAnsi="CMTI10" w:cs="CMTI10"/>
-          <w:sz w:val="20"/>
-          <w:szCs w:val="20"/>
-        </w:rPr>
-        <w:t>Loss of data</w:t>
-      </w:r>
-    </w:p>
-    <w:p>
-      <w:pPr>
-        <w:autoSpaceDE w:val="0"/>
-        <w:autoSpaceDN w:val="0"/>
-        <w:adjustRightInd w:val="0"/>
-        <w:spacing w:after="0" w:line="240" w:lineRule="auto"/>
-        <w:rPr>
-          <w:rFonts w:ascii="CMTI10" w:hAnsi="CMTI10" w:cs="CMTI10"/>
-          <w:sz w:val="20"/>
-          <w:szCs w:val="20"/>
-        </w:rPr>
-      </w:pPr>
-      <w:r>
-        <w:rPr>
-          <w:rFonts w:ascii="CMSY10" w:hAnsi="CMSY10" w:cs="CMSY10"/>
-          <w:sz w:val="20"/>
-          <w:szCs w:val="20"/>
-        </w:rPr>
-        <w:t xml:space="preserve">_ </w:t>
-      </w:r>
-      <w:r>
-        <w:rPr>
-          <w:rFonts w:ascii="CMTI10" w:hAnsi="CMTI10" w:cs="CMTI10"/>
-          <w:sz w:val="20"/>
-          <w:szCs w:val="20"/>
-        </w:rPr>
-        <w:t>Loss of necessary services</w:t>
-      </w:r>
-    </w:p>
-    <w:p>
-      <w:pPr>
-        <w:autoSpaceDE w:val="0"/>
-        <w:autoSpaceDN w:val="0"/>
-        <w:adjustRightInd w:val="0"/>
-        <w:spacing w:after="0" w:line="240" w:lineRule="auto"/>
-        <w:rPr>
-          <w:rFonts w:ascii="CMTI10" w:hAnsi="CMTI10" w:cs="CMTI10"/>
-          <w:sz w:val="20"/>
-          <w:szCs w:val="20"/>
-        </w:rPr>
-      </w:pPr>
-      <w:r>
-        <w:rPr>
-          <w:rFonts w:ascii="CMSY10" w:hAnsi="CMSY10" w:cs="CMSY10"/>
-          <w:sz w:val="20"/>
-          <w:szCs w:val="20"/>
-        </w:rPr>
-        <w:t xml:space="preserve">_ </w:t>
-      </w:r>
-      <w:r>
-        <w:rPr>
-          <w:rFonts w:ascii="CMTI10" w:hAnsi="CMTI10" w:cs="CMTI10"/>
-          <w:sz w:val="20"/>
-          <w:szCs w:val="20"/>
-        </w:rPr>
-        <w:t>etc.</w:t>
-      </w:r>
-    </w:p>
-    <w:p>
-      <w:pPr>
-        <w:autoSpaceDE w:val="0"/>
-        <w:autoSpaceDN w:val="0"/>
-        <w:adjustRightInd w:val="0"/>
-        <w:spacing w:after="0" w:line="240" w:lineRule="auto"/>
-        <w:rPr>
-          <w:rFonts w:ascii="CMTI10" w:hAnsi="CMTI10" w:cs="CMTI10"/>
-          <w:sz w:val="20"/>
-          <w:szCs w:val="20"/>
-        </w:rPr>
-      </w:pPr>
-      <w:r>
-        <w:rPr>
-          <w:rFonts w:ascii="CMBX10" w:hAnsi="CMBX10" w:cs="CMBX10"/>
-          <w:sz w:val="20"/>
-          <w:szCs w:val="20"/>
-        </w:rPr>
-        <w:t xml:space="preserve">{ </w:t>
-      </w:r>
-      <w:r>
-        <w:rPr>
-          <w:rFonts w:ascii="CMTI10" w:hAnsi="CMTI10" w:cs="CMTI10"/>
-          <w:sz w:val="20"/>
-          <w:szCs w:val="20"/>
-        </w:rPr>
-        <w:t>risks to professionalism and professional ethics, e.g.,</w:t>
-      </w:r>
-    </w:p>
-    <w:p>
-      <w:pPr>
-        <w:autoSpaceDE w:val="0"/>
-        <w:autoSpaceDN w:val="0"/>
-        <w:adjustRightInd w:val="0"/>
-        <w:spacing w:after="0" w:line="240" w:lineRule="auto"/>
-        <w:rPr>
-          <w:rFonts w:ascii="CMTI10" w:hAnsi="CMTI10" w:cs="CMTI10"/>
-          <w:sz w:val="20"/>
-          <w:szCs w:val="20"/>
-        </w:rPr>
-      </w:pPr>
-      <w:r>
-        <w:rPr>
-          <w:rFonts w:ascii="CMSY10" w:hAnsi="CMSY10" w:cs="CMSY10"/>
-          <w:sz w:val="20"/>
-          <w:szCs w:val="20"/>
-        </w:rPr>
-        <w:t xml:space="preserve">_ </w:t>
-      </w:r>
-      <w:r>
-        <w:rPr>
-          <w:rFonts w:ascii="CMTI10" w:hAnsi="CMTI10" w:cs="CMTI10"/>
-          <w:sz w:val="20"/>
-          <w:szCs w:val="20"/>
-        </w:rPr>
-        <w:t>leak of customers' privacy</w:t>
-      </w:r>
-    </w:p>
-    <w:p>
-      <w:pPr>
-        <w:autoSpaceDE w:val="0"/>
-        <w:autoSpaceDN w:val="0"/>
-        <w:adjustRightInd w:val="0"/>
-        <w:spacing w:after="0" w:line="240" w:lineRule="auto"/>
-        <w:rPr>
-          <w:rFonts w:ascii="CMTI10" w:hAnsi="CMTI10" w:cs="CMTI10"/>
-          <w:sz w:val="20"/>
-          <w:szCs w:val="20"/>
-        </w:rPr>
-      </w:pPr>
-      <w:r>
-        <w:rPr>
-          <w:rFonts w:ascii="CMSY10" w:hAnsi="CMSY10" w:cs="CMSY10"/>
-          <w:sz w:val="20"/>
-          <w:szCs w:val="20"/>
-        </w:rPr>
-        <w:t xml:space="preserve">_ </w:t>
-      </w:r>
-      <w:r>
-        <w:rPr>
-          <w:rFonts w:ascii="CMTI10" w:hAnsi="CMTI10" w:cs="CMTI10"/>
-          <w:sz w:val="20"/>
-          <w:szCs w:val="20"/>
-        </w:rPr>
-        <w:t xml:space="preserve">leak of client's business </w:t>
-      </w:r>
-      <w:proofErr w:type="spellStart"/>
-      <w:r>
-        <w:rPr>
-          <w:rFonts w:ascii="CMTI10" w:hAnsi="CMTI10" w:cs="CMTI10"/>
-          <w:sz w:val="20"/>
-          <w:szCs w:val="20"/>
-        </w:rPr>
-        <w:t>con_dentiality</w:t>
-      </w:r>
-      <w:proofErr w:type="spellEnd"/>
-    </w:p>
-    <w:p>
-      <w:pPr>
-        <w:autoSpaceDE w:val="0"/>
-        <w:autoSpaceDN w:val="0"/>
-        <w:adjustRightInd w:val="0"/>
-        <w:spacing w:after="0" w:line="240" w:lineRule="auto"/>
-        <w:rPr>
-          <w:rFonts w:ascii="CMTI10" w:hAnsi="CMTI10" w:cs="CMTI10"/>
-          <w:sz w:val="20"/>
-          <w:szCs w:val="20"/>
-        </w:rPr>
-      </w:pPr>
-      <w:r>
-        <w:rPr>
-          <w:rFonts w:ascii="CMSY10" w:hAnsi="CMSY10" w:cs="CMSY10"/>
-          <w:sz w:val="20"/>
-          <w:szCs w:val="20"/>
-        </w:rPr>
-        <w:t xml:space="preserve">_ </w:t>
-      </w:r>
-      <w:r>
-        <w:rPr>
-          <w:rFonts w:ascii="CMTI10" w:hAnsi="CMTI10" w:cs="CMTI10"/>
-          <w:sz w:val="20"/>
-          <w:szCs w:val="20"/>
-        </w:rPr>
-        <w:t>leak of intellectual property like system design</w:t>
-      </w:r>
-    </w:p>
-    <w:p>
-      <w:pPr>
-        <w:autoSpaceDE w:val="0"/>
-        <w:autoSpaceDN w:val="0"/>
-        <w:adjustRightInd w:val="0"/>
-        <w:spacing w:after="0" w:line="240" w:lineRule="auto"/>
-        <w:rPr>
-          <w:rFonts w:ascii="CMTI10" w:hAnsi="CMTI10" w:cs="CMTI10"/>
-          <w:sz w:val="20"/>
-          <w:szCs w:val="20"/>
-        </w:rPr>
-      </w:pPr>
-      <w:r>
-        <w:rPr>
-          <w:rFonts w:ascii="CMSY10" w:hAnsi="CMSY10" w:cs="CMSY10"/>
-          <w:sz w:val="20"/>
-          <w:szCs w:val="20"/>
-        </w:rPr>
-        <w:t xml:space="preserve">_ </w:t>
-      </w:r>
-      <w:r>
-        <w:rPr>
-          <w:rFonts w:ascii="CMTI10" w:hAnsi="CMTI10" w:cs="CMTI10"/>
-          <w:sz w:val="20"/>
-          <w:szCs w:val="20"/>
-        </w:rPr>
-        <w:t>etc.</w:t>
-      </w:r>
-    </w:p>
-    <w:p>
-      <w:pPr>
-        <w:autoSpaceDE w:val="0"/>
-        <w:autoSpaceDN w:val="0"/>
-        <w:adjustRightInd w:val="0"/>
-        <w:spacing w:after="0" w:line="240" w:lineRule="auto"/>
-        <w:rPr>
-          <w:rFonts w:ascii="CMTI10" w:hAnsi="CMTI10" w:cs="CMTI10"/>
-          <w:sz w:val="20"/>
-          <w:szCs w:val="20"/>
-        </w:rPr>
-      </w:pPr>
-      <w:r>
-        <w:rPr>
-          <w:rFonts w:ascii="CMSY10" w:hAnsi="CMSY10" w:cs="CMSY10"/>
-          <w:sz w:val="20"/>
-          <w:szCs w:val="20"/>
-        </w:rPr>
-        <w:t xml:space="preserve">_ </w:t>
-      </w:r>
-      <w:r>
-        <w:rPr>
-          <w:rFonts w:ascii="CMTI10" w:hAnsi="CMTI10" w:cs="CMTI10"/>
-          <w:sz w:val="20"/>
-          <w:szCs w:val="20"/>
-        </w:rPr>
-        <w:t xml:space="preserve">Specify the risk with </w:t>
-      </w:r>
-      <w:r>
-        <w:rPr>
-          <w:rFonts w:ascii="CMBXTI10" w:hAnsi="CMBXTI10" w:cs="CMBXTI10"/>
-          <w:sz w:val="20"/>
-          <w:szCs w:val="20"/>
-        </w:rPr>
-        <w:t xml:space="preserve">Probability </w:t>
-      </w:r>
-      <w:r>
-        <w:rPr>
-          <w:rFonts w:ascii="CMTI10" w:hAnsi="CMTI10" w:cs="CMTI10"/>
-          <w:sz w:val="20"/>
-          <w:szCs w:val="20"/>
-        </w:rPr>
-        <w:t xml:space="preserve">(in percentage), </w:t>
-      </w:r>
-      <w:r>
-        <w:rPr>
-          <w:rFonts w:ascii="CMBXTI10" w:hAnsi="CMBXTI10" w:cs="CMBXTI10"/>
-          <w:sz w:val="20"/>
-          <w:szCs w:val="20"/>
-        </w:rPr>
-        <w:t xml:space="preserve">Impact </w:t>
-      </w:r>
-      <w:r>
-        <w:rPr>
-          <w:rFonts w:ascii="CMTI10" w:hAnsi="CMTI10" w:cs="CMTI10"/>
-          <w:sz w:val="20"/>
-          <w:szCs w:val="20"/>
-        </w:rPr>
-        <w:t>to the project</w:t>
-      </w:r>
-    </w:p>
-    <w:p>
-      <w:pPr>
-        <w:autoSpaceDE w:val="0"/>
-        <w:autoSpaceDN w:val="0"/>
-        <w:adjustRightInd w:val="0"/>
-        <w:spacing w:after="0" w:line="240" w:lineRule="auto"/>
-        <w:rPr>
-          <w:rFonts w:ascii="CMTI10" w:hAnsi="CMTI10" w:cs="CMTI10"/>
-          <w:sz w:val="20"/>
-          <w:szCs w:val="20"/>
-        </w:rPr>
-      </w:pPr>
-      <w:r>
-        <w:rPr>
-          <w:rFonts w:ascii="CMTI10" w:hAnsi="CMTI10" w:cs="CMTI10"/>
-          <w:sz w:val="20"/>
-          <w:szCs w:val="20"/>
-        </w:rPr>
-        <w:t xml:space="preserve">(in percentage), and </w:t>
-      </w:r>
-      <w:r>
-        <w:rPr>
-          <w:rFonts w:ascii="CMBXTI10" w:hAnsi="CMBXTI10" w:cs="CMBXTI10"/>
-          <w:sz w:val="20"/>
-          <w:szCs w:val="20"/>
-        </w:rPr>
-        <w:t xml:space="preserve">Status </w:t>
-      </w:r>
-      <w:r>
-        <w:rPr>
-          <w:rFonts w:ascii="CMTI10" w:hAnsi="CMTI10" w:cs="CMTI10"/>
-          <w:sz w:val="20"/>
-          <w:szCs w:val="20"/>
-        </w:rPr>
-        <w:t>(in High, Neutral, or Low Risk)</w:t>
-      </w:r>
-    </w:p>
-    <w:p>
-      <w:pPr>
-        <w:autoSpaceDE w:val="0"/>
-        <w:autoSpaceDN w:val="0"/>
-        <w:adjustRightInd w:val="0"/>
-        <w:spacing w:after="0" w:line="240" w:lineRule="auto"/>
-        <w:rPr>
-          <w:rFonts w:ascii="CMTI10" w:hAnsi="CMTI10" w:cs="CMTI10"/>
-          <w:sz w:val="20"/>
-          <w:szCs w:val="20"/>
-        </w:rPr>
-      </w:pPr>
-      <w:r>
-        <w:rPr>
-          <w:rFonts w:ascii="CMSY10" w:hAnsi="CMSY10" w:cs="CMSY10"/>
-          <w:sz w:val="20"/>
-          <w:szCs w:val="20"/>
-        </w:rPr>
-        <w:t xml:space="preserve">_ </w:t>
-      </w:r>
-      <w:r>
-        <w:rPr>
-          <w:rFonts w:ascii="CMTI10" w:hAnsi="CMTI10" w:cs="CMTI10"/>
-          <w:sz w:val="20"/>
-          <w:szCs w:val="20"/>
-        </w:rPr>
-        <w:t xml:space="preserve">Describe the risk management plan to deal with EACH of the </w:t>
-      </w:r>
-      <w:proofErr w:type="spellStart"/>
-      <w:r>
-        <w:rPr>
-          <w:rFonts w:ascii="CMTI10" w:hAnsi="CMTI10" w:cs="CMTI10"/>
-          <w:sz w:val="20"/>
-          <w:szCs w:val="20"/>
-        </w:rPr>
-        <w:t>speci_ed</w:t>
-      </w:r>
-      <w:proofErr w:type="spellEnd"/>
-    </w:p>
-    <w:p>
-      <w:pPr>
-        <w:autoSpaceDE w:val="0"/>
-        <w:autoSpaceDN w:val="0"/>
-        <w:adjustRightInd w:val="0"/>
-        <w:spacing w:after="0" w:line="240" w:lineRule="auto"/>
-        <w:rPr>
-          <w:rFonts w:ascii="CMTI10" w:hAnsi="CMTI10" w:cs="CMTI10"/>
-          <w:sz w:val="20"/>
-          <w:szCs w:val="20"/>
-        </w:rPr>
-      </w:pPr>
-      <w:r>
-        <w:rPr>
-          <w:rFonts w:ascii="CMTI10" w:hAnsi="CMTI10" w:cs="CMTI10"/>
-          <w:sz w:val="20"/>
-          <w:szCs w:val="20"/>
-        </w:rPr>
-        <w:t>risks</w:t>
-      </w:r>
-    </w:p>
-    <w:p>
-      <w:pPr>
-        <w:pStyle w:val="Heading1"/>
-      </w:pPr>
-      <w:bookmarkStart w:id="19" w:name="_Toc16246400"/>
-      <w:r>
-        <w:t>8 Code of Conduct</w:t>
-      </w:r>
-      <w:bookmarkEnd w:id="19"/>
-    </w:p>
-    <w:p>
-      <w:pPr>
-        <w:autoSpaceDE w:val="0"/>
-        <w:autoSpaceDN w:val="0"/>
-        <w:adjustRightInd w:val="0"/>
-        <w:spacing w:after="0" w:line="240" w:lineRule="auto"/>
-        <w:rPr>
-          <w:rFonts w:ascii="CMTI10" w:hAnsi="CMTI10" w:cs="CMTI10"/>
-          <w:sz w:val="20"/>
-          <w:szCs w:val="20"/>
-        </w:rPr>
-      </w:pPr>
-      <w:r>
-        <w:rPr>
-          <w:rFonts w:ascii="CMTI10" w:hAnsi="CMTI10" w:cs="CMTI10"/>
-          <w:sz w:val="20"/>
-          <w:szCs w:val="20"/>
-        </w:rPr>
-        <w:t>Notes:</w:t>
-      </w:r>
-    </w:p>
-    <w:p>
-      <w:pPr>
-        <w:autoSpaceDE w:val="0"/>
-        <w:autoSpaceDN w:val="0"/>
-        <w:adjustRightInd w:val="0"/>
-        <w:spacing w:after="0" w:line="240" w:lineRule="auto"/>
-        <w:rPr>
-          <w:rFonts w:ascii="CMTI10" w:hAnsi="CMTI10" w:cs="CMTI10"/>
-          <w:sz w:val="20"/>
-          <w:szCs w:val="20"/>
-        </w:rPr>
-      </w:pPr>
-      <w:r>
-        <w:rPr>
-          <w:rFonts w:ascii="CMSY10" w:hAnsi="CMSY10" w:cs="CMSY10"/>
-          <w:sz w:val="20"/>
-          <w:szCs w:val="20"/>
-        </w:rPr>
-        <w:t xml:space="preserve">_ </w:t>
-      </w:r>
-      <w:r>
-        <w:rPr>
-          <w:rFonts w:ascii="CMTI10" w:hAnsi="CMTI10" w:cs="CMTI10"/>
-          <w:sz w:val="20"/>
-          <w:szCs w:val="20"/>
-        </w:rPr>
-        <w:t>Team principles</w:t>
-      </w:r>
-    </w:p>
-    <w:p>
-      <w:pPr>
-        <w:autoSpaceDE w:val="0"/>
-        <w:autoSpaceDN w:val="0"/>
-        <w:adjustRightInd w:val="0"/>
-        <w:spacing w:after="0" w:line="240" w:lineRule="auto"/>
-        <w:rPr>
-          <w:rFonts w:ascii="CMTI10" w:hAnsi="CMTI10" w:cs="CMTI10"/>
-          <w:sz w:val="20"/>
-          <w:szCs w:val="20"/>
-        </w:rPr>
-      </w:pPr>
-      <w:r>
-        <w:rPr>
-          <w:rFonts w:ascii="CMBX10" w:hAnsi="CMBX10" w:cs="CMBX10"/>
-          <w:sz w:val="20"/>
-          <w:szCs w:val="20"/>
-        </w:rPr>
-        <w:t xml:space="preserve">{ </w:t>
-      </w:r>
-      <w:r>
-        <w:rPr>
-          <w:rFonts w:ascii="CMTI10" w:hAnsi="CMTI10" w:cs="CMTI10"/>
-          <w:sz w:val="20"/>
-          <w:szCs w:val="20"/>
-        </w:rPr>
-        <w:t>The principles of behaviour, communication, operational processes,</w:t>
-      </w:r>
-    </w:p>
-    <w:p>
-      <w:pPr>
-        <w:autoSpaceDE w:val="0"/>
-        <w:autoSpaceDN w:val="0"/>
-        <w:adjustRightInd w:val="0"/>
-        <w:spacing w:after="0" w:line="240" w:lineRule="auto"/>
-        <w:rPr>
-          <w:rFonts w:ascii="CMTI10" w:hAnsi="CMTI10" w:cs="CMTI10"/>
-          <w:sz w:val="20"/>
-          <w:szCs w:val="20"/>
-        </w:rPr>
-      </w:pPr>
-      <w:r>
-        <w:rPr>
-          <w:rFonts w:ascii="CMTI10" w:hAnsi="CMTI10" w:cs="CMTI10"/>
-          <w:sz w:val="20"/>
-          <w:szCs w:val="20"/>
-        </w:rPr>
-        <w:t>and professional ethics that the team agrees to abide for.</w:t>
-      </w:r>
-    </w:p>
-    <w:p>
-      <w:pPr>
-        <w:autoSpaceDE w:val="0"/>
-        <w:autoSpaceDN w:val="0"/>
-        <w:adjustRightInd w:val="0"/>
-        <w:spacing w:after="0" w:line="240" w:lineRule="auto"/>
-        <w:rPr>
-          <w:rFonts w:ascii="CMTI10" w:hAnsi="CMTI10" w:cs="CMTI10"/>
-          <w:sz w:val="20"/>
-          <w:szCs w:val="20"/>
-        </w:rPr>
-      </w:pPr>
-      <w:r>
-        <w:rPr>
-          <w:rFonts w:ascii="CMBX10" w:hAnsi="CMBX10" w:cs="CMBX10"/>
-          <w:sz w:val="20"/>
-          <w:szCs w:val="20"/>
-        </w:rPr>
-        <w:t xml:space="preserve">{ </w:t>
-      </w:r>
-      <w:r>
-        <w:rPr>
-          <w:rFonts w:ascii="CMTI10" w:hAnsi="CMTI10" w:cs="CMTI10"/>
-          <w:sz w:val="20"/>
-          <w:szCs w:val="20"/>
-        </w:rPr>
-        <w:t>Principles should be high-level statements that describe what your</w:t>
-      </w:r>
-    </w:p>
-    <w:p>
-      <w:pPr>
-        <w:autoSpaceDE w:val="0"/>
-        <w:autoSpaceDN w:val="0"/>
-        <w:adjustRightInd w:val="0"/>
-        <w:spacing w:after="0" w:line="240" w:lineRule="auto"/>
-        <w:rPr>
-          <w:rFonts w:ascii="CMTI10" w:hAnsi="CMTI10" w:cs="CMTI10"/>
-          <w:sz w:val="20"/>
-          <w:szCs w:val="20"/>
-        </w:rPr>
-      </w:pPr>
-      <w:r>
-        <w:rPr>
-          <w:rFonts w:ascii="CMTI10" w:hAnsi="CMTI10" w:cs="CMTI10"/>
-          <w:sz w:val="20"/>
-          <w:szCs w:val="20"/>
-        </w:rPr>
-        <w:t>team considers to be the key values, beliefs and norms that contribute</w:t>
-      </w:r>
-    </w:p>
-    <w:p>
-      <w:pPr>
-        <w:autoSpaceDE w:val="0"/>
-        <w:autoSpaceDN w:val="0"/>
-        <w:adjustRightInd w:val="0"/>
-        <w:spacing w:after="0" w:line="240" w:lineRule="auto"/>
-        <w:rPr>
-          <w:rFonts w:ascii="CMTI10" w:hAnsi="CMTI10" w:cs="CMTI10"/>
-          <w:sz w:val="20"/>
-          <w:szCs w:val="20"/>
-        </w:rPr>
-      </w:pPr>
-      <w:r>
-        <w:rPr>
-          <w:rFonts w:ascii="CMTI10" w:hAnsi="CMTI10" w:cs="CMTI10"/>
-          <w:sz w:val="20"/>
-          <w:szCs w:val="20"/>
-        </w:rPr>
-        <w:t xml:space="preserve">to an </w:t>
-      </w:r>
-      <w:proofErr w:type="spellStart"/>
-      <w:r>
-        <w:rPr>
-          <w:rFonts w:ascii="CMTI10" w:hAnsi="CMTI10" w:cs="CMTI10"/>
-          <w:sz w:val="20"/>
-          <w:szCs w:val="20"/>
-        </w:rPr>
-        <w:t>e_ective</w:t>
-      </w:r>
-      <w:proofErr w:type="spellEnd"/>
-      <w:r>
-        <w:rPr>
-          <w:rFonts w:ascii="CMTI10" w:hAnsi="CMTI10" w:cs="CMTI10"/>
-          <w:sz w:val="20"/>
-          <w:szCs w:val="20"/>
-        </w:rPr>
-        <w:t xml:space="preserve"> team environment;</w:t>
-      </w:r>
-    </w:p>
-    <w:p>
-      <w:pPr>
-        <w:autoSpaceDE w:val="0"/>
-        <w:autoSpaceDN w:val="0"/>
-        <w:adjustRightInd w:val="0"/>
-        <w:spacing w:after="0" w:line="240" w:lineRule="auto"/>
-        <w:rPr>
-          <w:rFonts w:ascii="CMTI10" w:hAnsi="CMTI10" w:cs="CMTI10"/>
-          <w:sz w:val="20"/>
-          <w:szCs w:val="20"/>
-        </w:rPr>
-      </w:pPr>
-      <w:r>
-        <w:rPr>
-          <w:rFonts w:ascii="CMBX10" w:hAnsi="CMBX10" w:cs="CMBX10"/>
-          <w:sz w:val="20"/>
-          <w:szCs w:val="20"/>
-        </w:rPr>
-        <w:t xml:space="preserve">{ </w:t>
-      </w:r>
-      <w:r>
-        <w:rPr>
-          <w:rFonts w:ascii="CMTI10" w:hAnsi="CMTI10" w:cs="CMTI10"/>
-          <w:sz w:val="20"/>
-          <w:szCs w:val="20"/>
-        </w:rPr>
-        <w:t>Justify each of the principles for why all team members need to follow</w:t>
-      </w:r>
-    </w:p>
-    <w:p>
-      <w:pPr>
-        <w:autoSpaceDE w:val="0"/>
-        <w:autoSpaceDN w:val="0"/>
-        <w:adjustRightInd w:val="0"/>
-        <w:spacing w:after="0" w:line="240" w:lineRule="auto"/>
-        <w:rPr>
-          <w:rFonts w:ascii="CMTI10" w:hAnsi="CMTI10" w:cs="CMTI10"/>
-          <w:sz w:val="20"/>
-          <w:szCs w:val="20"/>
-        </w:rPr>
-      </w:pPr>
-      <w:r>
-        <w:rPr>
-          <w:rFonts w:ascii="CMTI10" w:hAnsi="CMTI10" w:cs="CMTI10"/>
-          <w:sz w:val="20"/>
-          <w:szCs w:val="20"/>
-        </w:rPr>
-        <w:t>it;</w:t>
-      </w:r>
-    </w:p>
-    <w:p>
-      <w:pPr>
-        <w:autoSpaceDE w:val="0"/>
-        <w:autoSpaceDN w:val="0"/>
-        <w:adjustRightInd w:val="0"/>
-        <w:spacing w:after="0" w:line="240" w:lineRule="auto"/>
-        <w:rPr>
-          <w:rFonts w:ascii="CMTI10" w:hAnsi="CMTI10" w:cs="CMTI10"/>
-          <w:sz w:val="20"/>
-          <w:szCs w:val="20"/>
-        </w:rPr>
-      </w:pPr>
-      <w:r>
-        <w:rPr>
-          <w:rFonts w:ascii="CMSY10" w:hAnsi="CMSY10" w:cs="CMSY10"/>
-          <w:sz w:val="20"/>
-          <w:szCs w:val="20"/>
-        </w:rPr>
-        <w:t xml:space="preserve">_ </w:t>
-      </w:r>
-      <w:r>
-        <w:rPr>
-          <w:rFonts w:ascii="CMTI10" w:hAnsi="CMTI10" w:cs="CMTI10"/>
-          <w:sz w:val="20"/>
-          <w:szCs w:val="20"/>
-        </w:rPr>
-        <w:t>Team communication and operational process</w:t>
-      </w:r>
-    </w:p>
-    <w:p>
-      <w:pPr>
-        <w:autoSpaceDE w:val="0"/>
-        <w:autoSpaceDN w:val="0"/>
-        <w:adjustRightInd w:val="0"/>
-        <w:spacing w:after="0" w:line="240" w:lineRule="auto"/>
-        <w:rPr>
-          <w:rFonts w:ascii="CMTI10" w:hAnsi="CMTI10" w:cs="CMTI10"/>
-          <w:sz w:val="20"/>
-          <w:szCs w:val="20"/>
-        </w:rPr>
-      </w:pPr>
-      <w:r>
-        <w:rPr>
-          <w:rFonts w:ascii="CMBX10" w:hAnsi="CMBX10" w:cs="CMBX10"/>
-          <w:sz w:val="20"/>
-          <w:szCs w:val="20"/>
-        </w:rPr>
-        <w:t xml:space="preserve">{ </w:t>
-      </w:r>
-      <w:r>
-        <w:rPr>
-          <w:rFonts w:ascii="CMTI10" w:hAnsi="CMTI10" w:cs="CMTI10"/>
-          <w:sz w:val="20"/>
-          <w:szCs w:val="20"/>
-        </w:rPr>
-        <w:t>Operational processes should show how the principles are to be applied</w:t>
-      </w:r>
-    </w:p>
-    <w:p>
-      <w:pPr>
-        <w:autoSpaceDE w:val="0"/>
-        <w:autoSpaceDN w:val="0"/>
-        <w:adjustRightInd w:val="0"/>
-        <w:spacing w:after="0" w:line="240" w:lineRule="auto"/>
-        <w:rPr>
-          <w:rFonts w:ascii="CMTI10" w:hAnsi="CMTI10" w:cs="CMTI10"/>
-          <w:sz w:val="20"/>
-          <w:szCs w:val="20"/>
-        </w:rPr>
-      </w:pPr>
-      <w:r>
-        <w:rPr>
-          <w:rFonts w:ascii="CMTI10" w:hAnsi="CMTI10" w:cs="CMTI10"/>
-          <w:sz w:val="20"/>
-          <w:szCs w:val="20"/>
-        </w:rPr>
-        <w:t>to the daily operations during the project.</w:t>
-      </w:r>
-    </w:p>
-    <w:p>
-      <w:pPr>
-        <w:autoSpaceDE w:val="0"/>
-        <w:autoSpaceDN w:val="0"/>
-        <w:adjustRightInd w:val="0"/>
-        <w:spacing w:after="0" w:line="240" w:lineRule="auto"/>
-        <w:rPr>
-          <w:rFonts w:ascii="CMTI10" w:hAnsi="CMTI10" w:cs="CMTI10"/>
-          <w:sz w:val="20"/>
-          <w:szCs w:val="20"/>
-        </w:rPr>
-      </w:pPr>
-      <w:r>
-        <w:rPr>
-          <w:rFonts w:ascii="CMBX10" w:hAnsi="CMBX10" w:cs="CMBX10"/>
-          <w:sz w:val="20"/>
-          <w:szCs w:val="20"/>
-        </w:rPr>
-        <w:t xml:space="preserve">{ </w:t>
-      </w:r>
-      <w:r>
-        <w:rPr>
-          <w:rFonts w:ascii="CMTI10" w:hAnsi="CMTI10" w:cs="CMTI10"/>
-          <w:sz w:val="20"/>
-          <w:szCs w:val="20"/>
-        </w:rPr>
-        <w:t>Provide at least 4-6 examples of communications and operational pro-</w:t>
-      </w:r>
-    </w:p>
-    <w:p>
-      <w:pPr>
-        <w:autoSpaceDE w:val="0"/>
-        <w:autoSpaceDN w:val="0"/>
-        <w:adjustRightInd w:val="0"/>
-        <w:spacing w:after="0" w:line="240" w:lineRule="auto"/>
-        <w:rPr>
-          <w:rFonts w:ascii="CMTI10" w:hAnsi="CMTI10" w:cs="CMTI10"/>
-          <w:sz w:val="20"/>
-          <w:szCs w:val="20"/>
-        </w:rPr>
-      </w:pPr>
-      <w:r>
-        <w:rPr>
-          <w:rFonts w:ascii="CMTI10" w:hAnsi="CMTI10" w:cs="CMTI10"/>
-          <w:sz w:val="20"/>
-          <w:szCs w:val="20"/>
-        </w:rPr>
-        <w:t>cesses that your team has agreed upon.</w:t>
-      </w:r>
-    </w:p>
-    <w:p>
-      <w:pPr>
-        <w:autoSpaceDE w:val="0"/>
-        <w:autoSpaceDN w:val="0"/>
-        <w:adjustRightInd w:val="0"/>
-        <w:spacing w:after="0" w:line="240" w:lineRule="auto"/>
-        <w:rPr>
-          <w:rFonts w:ascii="CMTI10" w:hAnsi="CMTI10" w:cs="CMTI10"/>
-          <w:sz w:val="20"/>
-          <w:szCs w:val="20"/>
-        </w:rPr>
-      </w:pPr>
-      <w:r>
-        <w:rPr>
-          <w:rFonts w:ascii="CMSY10" w:hAnsi="CMSY10" w:cs="CMSY10"/>
-          <w:sz w:val="20"/>
-          <w:szCs w:val="20"/>
-        </w:rPr>
-        <w:t xml:space="preserve">_ </w:t>
-      </w:r>
-      <w:r>
-        <w:rPr>
-          <w:rFonts w:ascii="CMTI10" w:hAnsi="CMTI10" w:cs="CMTI10"/>
-          <w:sz w:val="20"/>
-          <w:szCs w:val="20"/>
-        </w:rPr>
-        <w:t>Professionalism and professional ethics</w:t>
-      </w:r>
-    </w:p>
-    <w:p>
-      <w:pPr>
-        <w:autoSpaceDE w:val="0"/>
-        <w:autoSpaceDN w:val="0"/>
-        <w:adjustRightInd w:val="0"/>
-        <w:spacing w:after="0" w:line="240" w:lineRule="auto"/>
-        <w:rPr>
-          <w:rFonts w:ascii="CMTI10" w:hAnsi="CMTI10" w:cs="CMTI10"/>
-          <w:sz w:val="20"/>
-          <w:szCs w:val="20"/>
-        </w:rPr>
-      </w:pPr>
-      <w:r>
-        <w:rPr>
-          <w:rFonts w:ascii="CMBX10" w:hAnsi="CMBX10" w:cs="CMBX10"/>
-          <w:sz w:val="20"/>
-          <w:szCs w:val="20"/>
-        </w:rPr>
-        <w:t xml:space="preserve">{ </w:t>
-      </w:r>
-      <w:r>
-        <w:rPr>
-          <w:rFonts w:ascii="CMTI10" w:hAnsi="CMTI10" w:cs="CMTI10"/>
-          <w:sz w:val="20"/>
-          <w:szCs w:val="20"/>
-        </w:rPr>
-        <w:t>the way that the team deals with customer privacy, business con_-</w:t>
-      </w:r>
-    </w:p>
-    <w:p>
-      <w:pPr>
-        <w:autoSpaceDE w:val="0"/>
-        <w:autoSpaceDN w:val="0"/>
-        <w:adjustRightInd w:val="0"/>
-        <w:spacing w:after="0" w:line="240" w:lineRule="auto"/>
-        <w:rPr>
-          <w:rFonts w:ascii="CMTI10" w:hAnsi="CMTI10" w:cs="CMTI10"/>
-          <w:sz w:val="20"/>
-          <w:szCs w:val="20"/>
-        </w:rPr>
-      </w:pPr>
-      <w:proofErr w:type="spellStart"/>
-      <w:r>
-        <w:rPr>
-          <w:rFonts w:ascii="CMTI10" w:hAnsi="CMTI10" w:cs="CMTI10"/>
-          <w:sz w:val="20"/>
-          <w:szCs w:val="20"/>
-        </w:rPr>
-        <w:t>dentiality</w:t>
-      </w:r>
-      <w:proofErr w:type="spellEnd"/>
-      <w:r>
-        <w:rPr>
-          <w:rFonts w:ascii="CMTI10" w:hAnsi="CMTI10" w:cs="CMTI10"/>
-          <w:sz w:val="20"/>
-          <w:szCs w:val="20"/>
-        </w:rPr>
-        <w:t xml:space="preserve"> and intellectual properties</w:t>
-      </w:r>
-    </w:p>
-    <w:p>
-      <w:pPr>
-        <w:autoSpaceDE w:val="0"/>
-        <w:autoSpaceDN w:val="0"/>
-        <w:adjustRightInd w:val="0"/>
-        <w:spacing w:after="0" w:line="240" w:lineRule="auto"/>
-        <w:rPr>
-          <w:rFonts w:ascii="CMTI10" w:hAnsi="CMTI10" w:cs="CMTI10"/>
-          <w:sz w:val="20"/>
-          <w:szCs w:val="20"/>
-        </w:rPr>
-      </w:pPr>
-      <w:r>
-        <w:rPr>
-          <w:rFonts w:ascii="CMBX10" w:hAnsi="CMBX10" w:cs="CMBX10"/>
-          <w:sz w:val="20"/>
-          <w:szCs w:val="20"/>
-        </w:rPr>
-        <w:t xml:space="preserve">{ </w:t>
-      </w:r>
-      <w:r>
-        <w:rPr>
-          <w:rFonts w:ascii="CMTI10" w:hAnsi="CMTI10" w:cs="CMTI10"/>
-          <w:sz w:val="20"/>
-          <w:szCs w:val="20"/>
-        </w:rPr>
-        <w:t>the way (e.g., attitude) that the team deals with stakeholder, such as</w:t>
-      </w:r>
-    </w:p>
-    <w:p>
-      <w:pPr>
-        <w:autoSpaceDE w:val="0"/>
-        <w:autoSpaceDN w:val="0"/>
-        <w:adjustRightInd w:val="0"/>
-        <w:spacing w:after="0" w:line="240" w:lineRule="auto"/>
-        <w:rPr>
-          <w:rFonts w:ascii="CMTI10" w:hAnsi="CMTI10" w:cs="CMTI10"/>
-          <w:sz w:val="20"/>
-          <w:szCs w:val="20"/>
-        </w:rPr>
-      </w:pPr>
-      <w:r>
-        <w:rPr>
-          <w:rFonts w:ascii="CMTI10" w:hAnsi="CMTI10" w:cs="CMTI10"/>
-          <w:sz w:val="20"/>
-          <w:szCs w:val="20"/>
-        </w:rPr>
-        <w:t>client(s), customers, advisor(s), etc.</w:t>
-      </w:r>
-    </w:p>
-    <w:p>
-      <w:pPr>
-        <w:autoSpaceDE w:val="0"/>
-        <w:autoSpaceDN w:val="0"/>
-        <w:adjustRightInd w:val="0"/>
-        <w:spacing w:after="0" w:line="240" w:lineRule="auto"/>
-        <w:rPr>
-          <w:rFonts w:ascii="CMTI10" w:hAnsi="CMTI10" w:cs="CMTI10"/>
-          <w:sz w:val="20"/>
-          <w:szCs w:val="20"/>
-        </w:rPr>
-      </w:pPr>
-      <w:r>
-        <w:rPr>
-          <w:rFonts w:ascii="CMBX10" w:hAnsi="CMBX10" w:cs="CMBX10"/>
-          <w:sz w:val="20"/>
-          <w:szCs w:val="20"/>
-        </w:rPr>
-        <w:t xml:space="preserve">{ </w:t>
-      </w:r>
-      <w:r>
-        <w:rPr>
-          <w:rFonts w:ascii="CMTI10" w:hAnsi="CMTI10" w:cs="CMTI10"/>
-          <w:sz w:val="20"/>
-          <w:szCs w:val="20"/>
-        </w:rPr>
-        <w:t>the way that the team members treat each other;</w:t>
-      </w:r>
-    </w:p>
-    <w:p>
-      <w:pPr>
-        <w:autoSpaceDE w:val="0"/>
-        <w:autoSpaceDN w:val="0"/>
-        <w:adjustRightInd w:val="0"/>
-        <w:spacing w:after="0" w:line="240" w:lineRule="auto"/>
-        <w:rPr>
-          <w:rFonts w:ascii="CMTI10" w:hAnsi="CMTI10" w:cs="CMTI10"/>
-          <w:sz w:val="20"/>
-          <w:szCs w:val="20"/>
-        </w:rPr>
-      </w:pPr>
-      <w:r>
-        <w:rPr>
-          <w:rFonts w:ascii="CMBX10" w:hAnsi="CMBX10" w:cs="CMBX10"/>
-          <w:sz w:val="20"/>
-          <w:szCs w:val="20"/>
-        </w:rPr>
-        <w:t xml:space="preserve">{ </w:t>
-      </w:r>
-      <w:r>
-        <w:rPr>
-          <w:rFonts w:ascii="CMTI10" w:hAnsi="CMTI10" w:cs="CMTI10"/>
-          <w:sz w:val="20"/>
-          <w:szCs w:val="20"/>
-        </w:rPr>
-        <w:t>the way that the team deals with data;</w:t>
-      </w:r>
-    </w:p>
-    <w:p>
-      <w:pPr>
-        <w:autoSpaceDE w:val="0"/>
-        <w:autoSpaceDN w:val="0"/>
-        <w:adjustRightInd w:val="0"/>
-        <w:spacing w:after="0" w:line="240" w:lineRule="auto"/>
-        <w:rPr>
-          <w:rFonts w:ascii="CMTI10" w:hAnsi="CMTI10" w:cs="CMTI10"/>
-          <w:sz w:val="20"/>
-          <w:szCs w:val="20"/>
-        </w:rPr>
-      </w:pPr>
-      <w:r>
-        <w:rPr>
-          <w:rFonts w:ascii="CMBX10" w:hAnsi="CMBX10" w:cs="CMBX10"/>
-          <w:sz w:val="20"/>
-          <w:szCs w:val="20"/>
-        </w:rPr>
-        <w:t xml:space="preserve">{ </w:t>
-      </w:r>
-      <w:r>
-        <w:rPr>
-          <w:rFonts w:ascii="CMTI10" w:hAnsi="CMTI10" w:cs="CMTI10"/>
-          <w:sz w:val="20"/>
-          <w:szCs w:val="20"/>
-        </w:rPr>
-        <w:t>use of development tools and resources, e.g., licensed vs. pirate soft-</w:t>
-      </w:r>
-    </w:p>
-    <w:p>
-      <w:pPr>
-        <w:autoSpaceDE w:val="0"/>
-        <w:autoSpaceDN w:val="0"/>
-        <w:adjustRightInd w:val="0"/>
-        <w:spacing w:after="0" w:line="240" w:lineRule="auto"/>
-        <w:rPr>
-          <w:rFonts w:ascii="CMTI10" w:hAnsi="CMTI10" w:cs="CMTI10"/>
-          <w:sz w:val="20"/>
-          <w:szCs w:val="20"/>
-        </w:rPr>
-      </w:pPr>
-      <w:r>
-        <w:rPr>
-          <w:rFonts w:ascii="CMTI10" w:hAnsi="CMTI10" w:cs="CMTI10"/>
-          <w:sz w:val="20"/>
-          <w:szCs w:val="20"/>
-        </w:rPr>
-        <w:t>ware, unauthorised resources such as data, images and sample prod-</w:t>
-      </w:r>
-    </w:p>
-    <w:p>
-      <w:pPr>
-        <w:autoSpaceDE w:val="0"/>
-        <w:autoSpaceDN w:val="0"/>
-        <w:adjustRightInd w:val="0"/>
-        <w:spacing w:after="0" w:line="240" w:lineRule="auto"/>
-        <w:rPr>
-          <w:rFonts w:ascii="CMTI10" w:hAnsi="CMTI10" w:cs="CMTI10"/>
-          <w:sz w:val="20"/>
-          <w:szCs w:val="20"/>
-        </w:rPr>
-      </w:pPr>
-      <w:proofErr w:type="spellStart"/>
-      <w:r>
-        <w:rPr>
-          <w:rFonts w:ascii="CMTI10" w:hAnsi="CMTI10" w:cs="CMTI10"/>
-          <w:sz w:val="20"/>
-          <w:szCs w:val="20"/>
-        </w:rPr>
-        <w:t>ucts</w:t>
-      </w:r>
-      <w:proofErr w:type="spellEnd"/>
-      <w:r>
-        <w:rPr>
-          <w:rFonts w:ascii="CMTI10" w:hAnsi="CMTI10" w:cs="CMTI10"/>
-          <w:sz w:val="20"/>
-          <w:szCs w:val="20"/>
-        </w:rPr>
-        <w:t>, etc.</w:t>
-      </w:r>
-    </w:p>
-    <w:p>
-      <w:pPr>
-        <w:autoSpaceDE w:val="0"/>
-        <w:autoSpaceDN w:val="0"/>
-        <w:adjustRightInd w:val="0"/>
-        <w:spacing w:after="0" w:line="240" w:lineRule="auto"/>
-        <w:rPr>
-          <w:rFonts w:ascii="CMTI10" w:hAnsi="CMTI10" w:cs="CMTI10"/>
-          <w:sz w:val="20"/>
-          <w:szCs w:val="20"/>
-        </w:rPr>
-      </w:pPr>
-      <w:r>
-        <w:rPr>
-          <w:rFonts w:ascii="CMBX10" w:hAnsi="CMBX10" w:cs="CMBX10"/>
-          <w:sz w:val="20"/>
-          <w:szCs w:val="20"/>
-        </w:rPr>
-        <w:t xml:space="preserve">{ </w:t>
-      </w:r>
-      <w:r>
-        <w:rPr>
-          <w:rFonts w:ascii="CMTI10" w:hAnsi="CMTI10" w:cs="CMTI10"/>
-          <w:sz w:val="20"/>
-          <w:szCs w:val="20"/>
-        </w:rPr>
-        <w:t>provide at least 4-6 examples of professionalism and professional ethics</w:t>
-      </w:r>
-    </w:p>
-    <w:p>
-      <w:pPr>
-        <w:autoSpaceDE w:val="0"/>
-        <w:autoSpaceDN w:val="0"/>
-        <w:adjustRightInd w:val="0"/>
-        <w:spacing w:after="0" w:line="240" w:lineRule="auto"/>
-        <w:rPr>
-          <w:rFonts w:ascii="CMTI10" w:hAnsi="CMTI10" w:cs="CMTI10"/>
-          <w:sz w:val="20"/>
-          <w:szCs w:val="20"/>
-        </w:rPr>
-      </w:pPr>
-      <w:r>
-        <w:rPr>
-          <w:rFonts w:ascii="CMTI10" w:hAnsi="CMTI10" w:cs="CMTI10"/>
-          <w:sz w:val="20"/>
-          <w:szCs w:val="20"/>
-        </w:rPr>
-        <w:t>that your team has agreed upon.</w:t>
-      </w:r>
-    </w:p>
-    <w:p>
-      <w:pPr>
-        <w:autoSpaceDE w:val="0"/>
-        <w:autoSpaceDN w:val="0"/>
-        <w:adjustRightInd w:val="0"/>
-        <w:spacing w:after="0" w:line="240" w:lineRule="auto"/>
-        <w:rPr>
-          <w:rFonts w:ascii="CMTI10" w:hAnsi="CMTI10" w:cs="CMTI10"/>
-          <w:sz w:val="20"/>
-          <w:szCs w:val="20"/>
-        </w:rPr>
-      </w:pPr>
-      <w:r>
-        <w:rPr>
-          <w:rFonts w:ascii="CMSY10" w:hAnsi="CMSY10" w:cs="CMSY10"/>
-          <w:sz w:val="20"/>
-          <w:szCs w:val="20"/>
-        </w:rPr>
-        <w:t xml:space="preserve">_ </w:t>
-      </w:r>
-      <w:r>
-        <w:rPr>
-          <w:rFonts w:ascii="CMTI10" w:hAnsi="CMTI10" w:cs="CMTI10"/>
-          <w:sz w:val="20"/>
-          <w:szCs w:val="20"/>
-        </w:rPr>
-        <w:t>Non-compliance</w:t>
-      </w:r>
-    </w:p>
-    <w:p>
-      <w:pPr>
-        <w:autoSpaceDE w:val="0"/>
-        <w:autoSpaceDN w:val="0"/>
-        <w:adjustRightInd w:val="0"/>
-        <w:spacing w:after="0" w:line="240" w:lineRule="auto"/>
-        <w:rPr>
-          <w:rFonts w:ascii="CMTI10" w:hAnsi="CMTI10" w:cs="CMTI10"/>
-          <w:sz w:val="20"/>
-          <w:szCs w:val="20"/>
-        </w:rPr>
-      </w:pPr>
-      <w:r>
-        <w:rPr>
-          <w:rFonts w:ascii="CMBX10" w:hAnsi="CMBX10" w:cs="CMBX10"/>
-          <w:sz w:val="20"/>
-          <w:szCs w:val="20"/>
-        </w:rPr>
-        <w:t xml:space="preserve">{ </w:t>
-      </w:r>
-      <w:r>
-        <w:rPr>
-          <w:rFonts w:ascii="CMTI10" w:hAnsi="CMTI10" w:cs="CMTI10"/>
-          <w:sz w:val="20"/>
-          <w:szCs w:val="20"/>
-        </w:rPr>
-        <w:t xml:space="preserve">Record your </w:t>
-      </w:r>
-      <w:proofErr w:type="gramStart"/>
-      <w:r>
-        <w:rPr>
-          <w:rFonts w:ascii="CMTI10" w:hAnsi="CMTI10" w:cs="CMTI10"/>
-          <w:sz w:val="20"/>
-          <w:szCs w:val="20"/>
-        </w:rPr>
-        <w:t>team's</w:t>
-      </w:r>
-      <w:proofErr w:type="gramEnd"/>
-      <w:r>
-        <w:rPr>
-          <w:rFonts w:ascii="CMTI10" w:hAnsi="CMTI10" w:cs="CMTI10"/>
-          <w:sz w:val="20"/>
-          <w:szCs w:val="20"/>
-        </w:rPr>
-        <w:t xml:space="preserve"> agreed </w:t>
-      </w:r>
-      <w:proofErr w:type="spellStart"/>
-      <w:r>
-        <w:rPr>
-          <w:rFonts w:ascii="CMTI10" w:hAnsi="CMTI10" w:cs="CMTI10"/>
-          <w:sz w:val="20"/>
-          <w:szCs w:val="20"/>
-        </w:rPr>
-        <w:t>de_nitions</w:t>
-      </w:r>
-      <w:proofErr w:type="spellEnd"/>
-      <w:r>
-        <w:rPr>
-          <w:rFonts w:ascii="CMTI10" w:hAnsi="CMTI10" w:cs="CMTI10"/>
-          <w:sz w:val="20"/>
-          <w:szCs w:val="20"/>
-        </w:rPr>
-        <w:t xml:space="preserve"> of minor non-compliance (in</w:t>
-      </w:r>
-    </w:p>
-    <w:p>
-      <w:pPr>
-        <w:autoSpaceDE w:val="0"/>
-        <w:autoSpaceDN w:val="0"/>
-        <w:adjustRightInd w:val="0"/>
-        <w:spacing w:after="0" w:line="240" w:lineRule="auto"/>
-        <w:rPr>
-          <w:rFonts w:ascii="CMTI10" w:hAnsi="CMTI10" w:cs="CMTI10"/>
-          <w:sz w:val="20"/>
-          <w:szCs w:val="20"/>
-        </w:rPr>
-      </w:pPr>
-      <w:r>
-        <w:rPr>
-          <w:rFonts w:ascii="CMTI10" w:hAnsi="CMTI10" w:cs="CMTI10"/>
-          <w:sz w:val="20"/>
-          <w:szCs w:val="20"/>
-        </w:rPr>
-        <w:t xml:space="preserve">a way that may adversely </w:t>
-      </w:r>
-      <w:proofErr w:type="spellStart"/>
-      <w:r>
-        <w:rPr>
-          <w:rFonts w:ascii="CMTI10" w:hAnsi="CMTI10" w:cs="CMTI10"/>
-          <w:sz w:val="20"/>
-          <w:szCs w:val="20"/>
-        </w:rPr>
-        <w:t>a_ect</w:t>
-      </w:r>
-      <w:proofErr w:type="spellEnd"/>
-      <w:r>
-        <w:rPr>
-          <w:rFonts w:ascii="CMTI10" w:hAnsi="CMTI10" w:cs="CMTI10"/>
-          <w:sz w:val="20"/>
-          <w:szCs w:val="20"/>
-        </w:rPr>
-        <w:t xml:space="preserve"> the project). You should provide</w:t>
-      </w:r>
-    </w:p>
-    <w:p>
-      <w:pPr>
-        <w:autoSpaceDE w:val="0"/>
-        <w:autoSpaceDN w:val="0"/>
-        <w:adjustRightInd w:val="0"/>
-        <w:spacing w:after="0" w:line="240" w:lineRule="auto"/>
-        <w:rPr>
-          <w:rFonts w:ascii="CMTI10" w:hAnsi="CMTI10" w:cs="CMTI10"/>
-          <w:sz w:val="20"/>
-          <w:szCs w:val="20"/>
-        </w:rPr>
-      </w:pPr>
-      <w:r>
-        <w:rPr>
-          <w:rFonts w:ascii="CMTI10" w:hAnsi="CMTI10" w:cs="CMTI10"/>
-          <w:sz w:val="20"/>
-          <w:szCs w:val="20"/>
-        </w:rPr>
-        <w:t xml:space="preserve">samples to help clarify the </w:t>
-      </w:r>
-      <w:proofErr w:type="spellStart"/>
-      <w:r>
-        <w:rPr>
-          <w:rFonts w:ascii="CMTI10" w:hAnsi="CMTI10" w:cs="CMTI10"/>
-          <w:sz w:val="20"/>
-          <w:szCs w:val="20"/>
-        </w:rPr>
-        <w:t>de_nitions</w:t>
-      </w:r>
-      <w:proofErr w:type="spellEnd"/>
-      <w:r>
-        <w:rPr>
-          <w:rFonts w:ascii="CMTI10" w:hAnsi="CMTI10" w:cs="CMTI10"/>
-          <w:sz w:val="20"/>
-          <w:szCs w:val="20"/>
-        </w:rPr>
-        <w:t>.</w:t>
-      </w:r>
-    </w:p>
-    <w:p>
-      <w:pPr>
-        <w:autoSpaceDE w:val="0"/>
-        <w:autoSpaceDN w:val="0"/>
-        <w:adjustRightInd w:val="0"/>
-        <w:spacing w:after="0" w:line="240" w:lineRule="auto"/>
-        <w:rPr>
-          <w:rFonts w:ascii="CMTI10" w:hAnsi="CMTI10" w:cs="CMTI10"/>
-          <w:sz w:val="20"/>
-          <w:szCs w:val="20"/>
-        </w:rPr>
-      </w:pPr>
-      <w:r>
-        <w:rPr>
-          <w:rFonts w:ascii="CMBX10" w:hAnsi="CMBX10" w:cs="CMBX10"/>
-          <w:sz w:val="20"/>
-          <w:szCs w:val="20"/>
-        </w:rPr>
-        <w:t xml:space="preserve">{ </w:t>
-      </w:r>
-      <w:r>
-        <w:rPr>
-          <w:rFonts w:ascii="CMTI10" w:hAnsi="CMTI10" w:cs="CMTI10"/>
-          <w:sz w:val="20"/>
-          <w:szCs w:val="20"/>
-        </w:rPr>
-        <w:t xml:space="preserve">Record your </w:t>
-      </w:r>
-      <w:proofErr w:type="gramStart"/>
-      <w:r>
-        <w:rPr>
-          <w:rFonts w:ascii="CMTI10" w:hAnsi="CMTI10" w:cs="CMTI10"/>
-          <w:sz w:val="20"/>
-          <w:szCs w:val="20"/>
-        </w:rPr>
-        <w:t>team's</w:t>
-      </w:r>
-      <w:proofErr w:type="gramEnd"/>
-      <w:r>
-        <w:rPr>
-          <w:rFonts w:ascii="CMTI10" w:hAnsi="CMTI10" w:cs="CMTI10"/>
-          <w:sz w:val="20"/>
-          <w:szCs w:val="20"/>
-        </w:rPr>
-        <w:t xml:space="preserve"> agreed </w:t>
-      </w:r>
-      <w:proofErr w:type="spellStart"/>
-      <w:r>
-        <w:rPr>
-          <w:rFonts w:ascii="CMTI10" w:hAnsi="CMTI10" w:cs="CMTI10"/>
-          <w:sz w:val="20"/>
-          <w:szCs w:val="20"/>
-        </w:rPr>
-        <w:t>de_nitions</w:t>
-      </w:r>
-      <w:proofErr w:type="spellEnd"/>
-      <w:r>
-        <w:rPr>
-          <w:rFonts w:ascii="CMTI10" w:hAnsi="CMTI10" w:cs="CMTI10"/>
-          <w:sz w:val="20"/>
-          <w:szCs w:val="20"/>
-        </w:rPr>
-        <w:t xml:space="preserve"> of major non-compliance (in a</w:t>
-      </w:r>
-    </w:p>
-    <w:p>
-      <w:pPr>
-        <w:autoSpaceDE w:val="0"/>
-        <w:autoSpaceDN w:val="0"/>
-        <w:adjustRightInd w:val="0"/>
-        <w:spacing w:after="0" w:line="240" w:lineRule="auto"/>
-        <w:rPr>
-          <w:rFonts w:ascii="CMTI10" w:hAnsi="CMTI10" w:cs="CMTI10"/>
-          <w:sz w:val="20"/>
-          <w:szCs w:val="20"/>
-        </w:rPr>
-      </w:pPr>
-      <w:r>
-        <w:rPr>
-          <w:rFonts w:ascii="CMTI10" w:hAnsi="CMTI10" w:cs="CMTI10"/>
-          <w:sz w:val="20"/>
-          <w:szCs w:val="20"/>
-        </w:rPr>
-        <w:t>way that has a major negative impact upon the team's success). You</w:t>
-      </w:r>
-    </w:p>
-    <w:p>
-      <w:pPr>
-        <w:autoSpaceDE w:val="0"/>
-        <w:autoSpaceDN w:val="0"/>
-        <w:adjustRightInd w:val="0"/>
-        <w:spacing w:after="0" w:line="240" w:lineRule="auto"/>
-        <w:rPr>
-          <w:rFonts w:ascii="CMTI10" w:hAnsi="CMTI10" w:cs="CMTI10"/>
-          <w:sz w:val="20"/>
-          <w:szCs w:val="20"/>
-        </w:rPr>
-      </w:pPr>
-      <w:r>
-        <w:rPr>
-          <w:rFonts w:ascii="CMTI10" w:hAnsi="CMTI10" w:cs="CMTI10"/>
-          <w:sz w:val="20"/>
-          <w:szCs w:val="20"/>
-        </w:rPr>
-        <w:t xml:space="preserve">should provide samples to help clarify the </w:t>
-      </w:r>
-      <w:proofErr w:type="spellStart"/>
-      <w:r>
-        <w:rPr>
-          <w:rFonts w:ascii="CMTI10" w:hAnsi="CMTI10" w:cs="CMTI10"/>
-          <w:sz w:val="20"/>
-          <w:szCs w:val="20"/>
-        </w:rPr>
-        <w:t>de_nitions</w:t>
-      </w:r>
-      <w:proofErr w:type="spellEnd"/>
-      <w:r>
-        <w:rPr>
-          <w:rFonts w:ascii="CMTI10" w:hAnsi="CMTI10" w:cs="CMTI10"/>
-          <w:sz w:val="20"/>
-          <w:szCs w:val="20"/>
-        </w:rPr>
-        <w:t>.</w:t>
-      </w:r>
-    </w:p>
-    <w:p>
-      <w:pPr>
-        <w:autoSpaceDE w:val="0"/>
-        <w:autoSpaceDN w:val="0"/>
-        <w:adjustRightInd w:val="0"/>
-        <w:spacing w:after="0" w:line="240" w:lineRule="auto"/>
-        <w:rPr>
-          <w:rFonts w:ascii="CMTI10" w:hAnsi="CMTI10" w:cs="CMTI10"/>
-          <w:sz w:val="20"/>
-          <w:szCs w:val="20"/>
-        </w:rPr>
-      </w:pPr>
-      <w:r>
-        <w:rPr>
-          <w:rFonts w:ascii="CMBX10" w:hAnsi="CMBX10" w:cs="CMBX10"/>
-          <w:sz w:val="20"/>
-          <w:szCs w:val="20"/>
-        </w:rPr>
-        <w:t xml:space="preserve">{ </w:t>
-      </w:r>
-      <w:r>
-        <w:rPr>
-          <w:rFonts w:ascii="CMTI10" w:hAnsi="CMTI10" w:cs="CMTI10"/>
-          <w:sz w:val="20"/>
-          <w:szCs w:val="20"/>
-        </w:rPr>
-        <w:t xml:space="preserve">Separate the </w:t>
-      </w:r>
-      <w:proofErr w:type="spellStart"/>
-      <w:r>
-        <w:rPr>
-          <w:rFonts w:ascii="CMTI10" w:hAnsi="CMTI10" w:cs="CMTI10"/>
-          <w:sz w:val="20"/>
-          <w:szCs w:val="20"/>
-        </w:rPr>
-        <w:t>de_nitions</w:t>
-      </w:r>
-      <w:proofErr w:type="spellEnd"/>
-      <w:r>
-        <w:rPr>
-          <w:rFonts w:ascii="CMTI10" w:hAnsi="CMTI10" w:cs="CMTI10"/>
-          <w:sz w:val="20"/>
-          <w:szCs w:val="20"/>
-        </w:rPr>
-        <w:t xml:space="preserve"> to initial and basic rules; minor and major</w:t>
-      </w:r>
-    </w:p>
-    <w:p>
-      <w:pPr>
-        <w:autoSpaceDE w:val="0"/>
-        <w:autoSpaceDN w:val="0"/>
-        <w:adjustRightInd w:val="0"/>
-        <w:spacing w:after="0" w:line="240" w:lineRule="auto"/>
-        <w:rPr>
-          <w:rFonts w:ascii="CMTI10" w:hAnsi="CMTI10" w:cs="CMTI10"/>
-          <w:sz w:val="20"/>
-          <w:szCs w:val="20"/>
-        </w:rPr>
-      </w:pPr>
-      <w:r>
-        <w:rPr>
-          <w:rFonts w:ascii="CMTI10" w:hAnsi="CMTI10" w:cs="CMTI10"/>
-          <w:sz w:val="20"/>
-          <w:szCs w:val="20"/>
-        </w:rPr>
-        <w:t>transgressions</w:t>
-      </w:r>
-    </w:p>
-    <w:p>
-      <w:pPr>
-        <w:autoSpaceDE w:val="0"/>
-        <w:autoSpaceDN w:val="0"/>
-        <w:adjustRightInd w:val="0"/>
-        <w:spacing w:after="0" w:line="240" w:lineRule="auto"/>
-        <w:rPr>
-          <w:rFonts w:ascii="CMR10" w:hAnsi="CMR10" w:cs="CMR10"/>
-          <w:sz w:val="20"/>
-          <w:szCs w:val="20"/>
-        </w:rPr>
-      </w:pPr>
-      <w:r>
-        <w:rPr>
-          <w:rFonts w:ascii="CMTI10" w:hAnsi="CMTI10" w:cs="CMTI10"/>
-          <w:sz w:val="20"/>
-          <w:szCs w:val="20"/>
-        </w:rPr>
-        <w:t xml:space="preserve">Team name </w:t>
-      </w:r>
-      <w:r>
-        <w:rPr>
-          <w:rFonts w:ascii="CMR10" w:hAnsi="CMR10" w:cs="CMR10"/>
-          <w:sz w:val="20"/>
-          <w:szCs w:val="20"/>
-        </w:rPr>
-        <w:t>Page 8</w:t>
-      </w:r>
-    </w:p>
-    <w:p>
-      <w:pPr>
-        <w:autoSpaceDE w:val="0"/>
-        <w:autoSpaceDN w:val="0"/>
-        <w:adjustRightInd w:val="0"/>
-        <w:spacing w:after="0" w:line="240" w:lineRule="auto"/>
-        <w:rPr>
-          <w:rFonts w:ascii="CMTI10" w:hAnsi="CMTI10" w:cs="CMTI10"/>
-          <w:sz w:val="20"/>
-          <w:szCs w:val="20"/>
-        </w:rPr>
-      </w:pPr>
-      <w:r>
-        <w:rPr>
-          <w:rFonts w:ascii="CMR10" w:hAnsi="CMR10" w:cs="CMR10"/>
-          <w:sz w:val="20"/>
-          <w:szCs w:val="20"/>
-        </w:rPr>
-        <w:t xml:space="preserve">Project Plan Version: </w:t>
-      </w:r>
-      <w:r>
-        <w:rPr>
-          <w:rFonts w:ascii="CMTI10" w:hAnsi="CMTI10" w:cs="CMTI10"/>
-          <w:sz w:val="20"/>
-          <w:szCs w:val="20"/>
-        </w:rPr>
-        <w:t>version number</w:t>
-      </w:r>
-    </w:p>
-    <w:p>
-      <w:pPr>
-        <w:autoSpaceDE w:val="0"/>
-        <w:autoSpaceDN w:val="0"/>
-        <w:adjustRightInd w:val="0"/>
-        <w:spacing w:after="0" w:line="240" w:lineRule="auto"/>
-        <w:rPr>
-          <w:rFonts w:ascii="CMTI10" w:hAnsi="CMTI10" w:cs="CMTI10"/>
-          <w:sz w:val="20"/>
-          <w:szCs w:val="20"/>
-        </w:rPr>
-      </w:pPr>
-      <w:r>
-        <w:rPr>
-          <w:rFonts w:ascii="CMSY10" w:hAnsi="CMSY10" w:cs="CMSY10"/>
-          <w:sz w:val="20"/>
-          <w:szCs w:val="20"/>
-        </w:rPr>
-        <w:lastRenderedPageBreak/>
         <w:t xml:space="preserve">_ </w:t>
       </w:r>
       <w:r>
@@ -8438,6 +8498,95 @@
     </w:lvl>
   </w:abstractNum>
   <w:abstractNum w:abstractNumId="3" w15:restartNumberingAfterBreak="0">
+    <w:nsid w:val="2BF47B12"/>
+    <w:multiLevelType w:val="hybridMultilevel"/>
+    <w:tmpl w:val="F886C36E"/>
+    <w:lvl w:ilvl="0" w:tplc="0C09000F">
+      <w:start w:val="1"/>
+      <w:numFmt w:val="decimal"/>
+      <w:lvlText w:val="%1."/>
+      <w:lvlJc w:val="left"/>
+      <w:pPr>
+        <w:ind w:left="720" w:hanging="360"/>
+      </w:pPr>
+      <w:rPr>
+        <w:rFonts w:hint="default"/>
+      </w:rPr>
+    </w:lvl>
+    <w:lvl w:ilvl="1" w:tplc="0C090019" w:tentative="1">
+      <w:start w:val="1"/>
+      <w:numFmt w:val="lowerLetter"/>
+      <w:lvlText w:val="%2."/>
+      <w:lvlJc w:val="left"/>
+      <w:pPr>
+        <w:ind w:left="1440" w:hanging="360"/>
+      </w:pPr>
+    </w:lvl>
+    <w:lvl w:ilvl="2" w:tplc="0C09001B" w:tentative="1">
+      <w:start w:val="1"/>
+      <w:numFmt w:val="lowerRoman"/>
+      <w:lvlText w:val="%3."/>
+      <w:lvlJc w:val="right"/>
+      <w:pPr>
+        <w:ind w:left="2160" w:hanging="180"/>
+      </w:pPr>
+    </w:lvl>
+    <w:lvl w:ilvl="3" w:tplc="0C09000F" w:tentative="1">
+      <w:start w:val="1"/>
+      <w:numFmt w:val="decimal"/>
+      <w:lvlText w:val="%4."/>
+      <w:lvlJc w:val="left"/>
+      <w:pPr>
+        <w:ind w:left="2880" w:hanging="360"/>
+      </w:pPr>
+    </w:lvl>
+    <w:lvl w:ilvl="4" w:tplc="0C090019" w:tentative="1">
+      <w:start w:val="1"/>
+      <w:numFmt w:val="lowerLetter"/>
+      <w:lvlText w:val="%5."/>
+      <w:lvlJc w:val="left"/>
+      <w:pPr>
+        <w:ind w:left="3600" w:hanging="360"/>
+      </w:pPr>
+    </w:lvl>
+    <w:lvl w:ilvl="5" w:tplc="0C09001B" w:tentative="1">
+      <w:start w:val="1"/>
+      <w:numFmt w:val="lowerRoman"/>
+      <w:lvlText w:val="%6."/>
+      <w:lvlJc w:val="right"/>
+      <w:pPr>
+        <w:ind w:left="4320" w:hanging="180"/>
+      </w:pPr>
+    </w:lvl>
+    <w:lvl w:ilvl="6" w:tplc="0C09000F" w:tentative="1">
+      <w:start w:val="1"/>
+      <w:numFmt w:val="decimal"/>
+      <w:lvlText w:val="%7."/>
+      <w:lvlJc w:val="left"/>
+      <w:pPr>
+        <w:ind w:left="5040" w:hanging="360"/>
+      </w:pPr>
+    </w:lvl>
+    <w:lvl w:ilvl="7" w:tplc="0C090019" w:tentative="1">
+      <w:start w:val="1"/>
+      <w:numFmt w:val="lowerLetter"/>
+      <w:lvlText w:val="%8."/>
+      <w:lvlJc w:val="left"/>
+      <w:pPr>
+        <w:ind w:left="5760" w:hanging="360"/>
+      </w:pPr>
+    </w:lvl>
+    <w:lvl w:ilvl="8" w:tplc="0C09001B" w:tentative="1">
+      <w:start w:val="1"/>
+      <w:numFmt w:val="lowerRoman"/>
+      <w:lvlText w:val="%9."/>
+      <w:lvlJc w:val="right"/>
+      <w:pPr>
+        <w:ind w:left="6480" w:hanging="180"/>
+      </w:pPr>
+    </w:lvl>
+  </w:abstractNum>
+  <w:abstractNum w:abstractNumId="4" w15:restartNumberingAfterBreak="0">
     <w:nsid w:val="3A7F6C19"/>
     <w:multiLevelType w:val="hybridMultilevel"/>
     <w:tmpl w:val="97480C4E"/>
@@ -8550,7 +8699,7 @@
       </w:rPr>
     </w:lvl>
   </w:abstractNum>
-  <w:abstractNum w:abstractNumId="4" w15:restartNumberingAfterBreak="0">
+  <w:abstractNum w:abstractNumId="5" w15:restartNumberingAfterBreak="0">
     <w:nsid w:val="3D495BDA"/>
     <w:multiLevelType w:val="hybridMultilevel"/>
     <w:tmpl w:val="FC700A2C"/>
@@ -8663,7 +8812,7 @@
       </w:rPr>
     </w:lvl>
   </w:abstractNum>
-  <w:abstractNum w:abstractNumId="5" w15:restartNumberingAfterBreak="0">
+  <w:abstractNum w:abstractNumId="6" w15:restartNumberingAfterBreak="0">
     <w:nsid w:val="43D3371B"/>
     <w:multiLevelType w:val="hybridMultilevel"/>
     <w:tmpl w:val="982A027C"/>
@@ -8776,7 +8925,7 @@
       </w:rPr>
     </w:lvl>
   </w:abstractNum>
-  <w:abstractNum w:abstractNumId="6" w15:restartNumberingAfterBreak="0">
+  <w:abstractNum w:abstractNumId="7" w15:restartNumberingAfterBreak="0">
     <w:nsid w:val="4C6A3DD9"/>
     <w:multiLevelType w:val="hybridMultilevel"/>
     <w:tmpl w:val="DB724A6E"/>
@@ -8889,7 +9038,7 @@
       </w:rPr>
     </w:lvl>
   </w:abstractNum>
-  <w:abstractNum w:abstractNumId="7" w15:restartNumberingAfterBreak="0">
+  <w:abstractNum w:abstractNumId="8" w15:restartNumberingAfterBreak="0">
     <w:nsid w:val="4DD35977"/>
     <w:multiLevelType w:val="hybridMultilevel"/>
     <w:tmpl w:val="D250D902"/>
@@ -9002,7 +9151,7 @@
       </w:rPr>
     </w:lvl>
   </w:abstractNum>
-  <w:abstractNum w:abstractNumId="8" w15:restartNumberingAfterBreak="0">
+  <w:abstractNum w:abstractNumId="9" w15:restartNumberingAfterBreak="0">
     <w:nsid w:val="556D03BC"/>
     <w:multiLevelType w:val="hybridMultilevel"/>
     <w:tmpl w:val="EA041856"/>
@@ -9091,7 +9240,7 @@
       </w:pPr>
     </w:lvl>
   </w:abstractNum>
-  <w:abstractNum w:abstractNumId="9" w15:restartNumberingAfterBreak="0">
+  <w:abstractNum w:abstractNumId="10" w15:restartNumberingAfterBreak="0">
     <w:nsid w:val="57837288"/>
     <w:multiLevelType w:val="hybridMultilevel"/>
     <w:tmpl w:val="5C4A19B4"/>
@@ -9204,7 +9353,7 @@
       </w:rPr>
     </w:lvl>
   </w:abstractNum>
-  <w:abstractNum w:abstractNumId="10" w15:restartNumberingAfterBreak="0">
+  <w:abstractNum w:abstractNumId="11" w15:restartNumberingAfterBreak="0">
     <w:nsid w:val="5AAC4675"/>
     <w:multiLevelType w:val="hybridMultilevel"/>
     <w:tmpl w:val="7C6CDD04"/>
@@ -9317,7 +9466,7 @@
       </w:rPr>
     </w:lvl>
   </w:abstractNum>
-  <w:abstractNum w:abstractNumId="11" w15:restartNumberingAfterBreak="0">
+  <w:abstractNum w:abstractNumId="12" w15:restartNumberingAfterBreak="0">
     <w:nsid w:val="679627E4"/>
     <w:multiLevelType w:val="hybridMultilevel"/>
     <w:tmpl w:val="11F429A8"/>
@@ -9430,7 +9579,7 @@
       </w:rPr>
     </w:lvl>
   </w:abstractNum>
-  <w:abstractNum w:abstractNumId="12" w15:restartNumberingAfterBreak="0">
+  <w:abstractNum w:abstractNumId="13" w15:restartNumberingAfterBreak="0">
     <w:nsid w:val="6F9326FD"/>
     <w:multiLevelType w:val="hybridMultilevel"/>
     <w:tmpl w:val="EC60AF9E"/>
@@ -9547,40 +9696,43 @@
     <w:abstractNumId w:val="2"/>
   </w:num>
   <w:num w:numId="2">
-    <w:abstractNumId w:val="3"/>
+    <w:abstractNumId w:val="4"/>
   </w:num>
   <w:num w:numId="3">
-    <w:abstractNumId w:val="9"/>
+    <w:abstractNumId w:val="10"/>
   </w:num>
   <w:num w:numId="4">
-    <w:abstractNumId w:val="7"/>
+    <w:abstractNumId w:val="8"/>
   </w:num>
   <w:num w:numId="5">
-    <w:abstractNumId w:val="4"/>
+    <w:abstractNumId w:val="5"/>
   </w:num>
   <w:num w:numId="6">
-    <w:abstractNumId w:val="5"/>
+    <w:abstractNumId w:val="6"/>
   </w:num>
   <w:num w:numId="7">
     <w:abstractNumId w:val="0"/>
   </w:num>
   <w:num w:numId="8">
-    <w:abstractNumId w:val="11"/>
+    <w:abstractNumId w:val="12"/>
   </w:num>
   <w:num w:numId="9">
-    <w:abstractNumId w:val="12"/>
+    <w:abstractNumId w:val="13"/>
   </w:num>
   <w:num w:numId="10">
     <w:abstractNumId w:val="1"/>
   </w:num>
   <w:num w:numId="11">
-    <w:abstractNumId w:val="10"/>
+    <w:abstractNumId w:val="11"/>
   </w:num>
   <w:num w:numId="12">
-    <w:abstractNumId w:val="6"/>
+    <w:abstractNumId w:val="7"/>
   </w:num>
   <w:num w:numId="13">
-    <w:abstractNumId w:val="8"/>
+    <w:abstractNumId w:val="9"/>
+  </w:num>
+  <w:num w:numId="14">
+    <w:abstractNumId w:val="3"/>
   </w:num>
 </w:numbering>
 </file>

</xml_diff>

<commit_message>
added further content to first two sections
</commit_message>
<xml_diff>
--- a/Course_Requirements/CSC3600 ICT Professional Project.docx
+++ b/Course_Requirements/CSC3600 ICT Professional Project.docx
@@ -3253,7 +3253,12 @@
     <w:p/>
     <w:p>
       <w:r>
-        <w:t>This project consists of two parts.</w:t>
+        <w:t>The purpose of this project our team will be undertaking is to provide a tool for our client to harvest metadata for files, and another tool that will use that harvested data and display it in a user-friendly GUI.</w:t>
+      </w:r>
+    </w:p>
+    <w:p>
+      <w:r>
+        <w:t>The two components of this project are:</w:t>
       </w:r>
     </w:p>
     <w:p>
@@ -3265,7 +3270,10 @@
         </w:numPr>
       </w:pPr>
       <w:r>
-        <w:t xml:space="preserve">Design and Develop a CLI script that takes a directory path as </w:t>
+        <w:t>A script that is invoked via the CLI (command line interface)</w:t>
+      </w:r>
+      <w:r>
+        <w:t xml:space="preserve"> that takes a directory path as </w:t>
       </w:r>
       <w:r>
         <w:t>input and</w:t>
@@ -3276,16 +3284,18 @@
       <w:r>
         <w:t xml:space="preserve"> CSV-formatted text having one line per file in the </w:t>
       </w:r>
-      <w:proofErr w:type="gramStart"/>
-      <w:r>
-        <w:t>directory, and</w:t>
-      </w:r>
-      <w:proofErr w:type="gramEnd"/>
+      <w:r>
+        <w:t>directory and</w:t>
+      </w:r>
       <w:r>
         <w:t xml:space="preserve"> listing all metadata attributes and values extracted from that file.</w:t>
       </w:r>
     </w:p>
-    <w:p/>
+    <w:p>
+      <w:pPr>
+        <w:pStyle w:val="ListParagraph"/>
+      </w:pPr>
+    </w:p>
     <w:p>
       <w:pPr>
         <w:pStyle w:val="ListParagraph"/>
@@ -3352,172 +3362,94 @@
       <w:r>
         <w:t xml:space="preserve"> we may expand support to other OSes. (Such as Windows or </w:t>
       </w:r>
-      <w:proofErr w:type="spellStart"/>
-      <w:r>
-        <w:t>MacOs</w:t>
-      </w:r>
-      <w:proofErr w:type="spellEnd"/>
+      <w:r>
+        <w:t>MacOS</w:t>
+      </w:r>
       <w:r>
         <w:t>).</w:t>
+      </w:r>
+    </w:p>
+    <w:p/>
+    <w:p>
+      <w:pPr>
+        <w:pStyle w:val="Heading2"/>
+      </w:pPr>
+      <w:bookmarkStart w:id="2" w:name="_Toc16246384"/>
+      <w:r>
+        <w:t>Motivation</w:t>
+      </w:r>
+      <w:bookmarkEnd w:id="2"/>
+    </w:p>
+    <w:p/>
+    <w:p>
+      <w:r>
+        <w:t>The motivation behind this product is to provide the means for our client to efficiently harvest the metadata of files and display them in an interactive GUI that allow further sorting and searching by specific keywords/attributes, with each represented file having the ability to be opened from that same interface.</w:t>
+      </w:r>
+    </w:p>
+    <w:p>
+      <w:pPr>
+        <w:autoSpaceDE w:val="0"/>
+        <w:autoSpaceDN w:val="0"/>
+        <w:adjustRightInd w:val="0"/>
+        <w:spacing w:after="0" w:line="240" w:lineRule="auto"/>
+        <w:rPr>
+          <w:rFonts w:ascii="CMTI10" w:hAnsi="CMTI10" w:cs="CMTI10"/>
+          <w:sz w:val="20"/>
+          <w:szCs w:val="20"/>
+        </w:rPr>
+      </w:pPr>
+    </w:p>
+    <w:p>
+      <w:pPr>
+        <w:pStyle w:val="Heading2"/>
+      </w:pPr>
+      <w:bookmarkStart w:id="3" w:name="_Toc16246385"/>
+      <w:proofErr w:type="gramStart"/>
+      <w:r>
+        <w:t>Ultimate Goal</w:t>
+      </w:r>
+      <w:bookmarkEnd w:id="3"/>
+      <w:proofErr w:type="gramEnd"/>
+    </w:p>
+    <w:p/>
+    <w:p>
+      <w:r>
+        <w:t xml:space="preserve">The </w:t>
+      </w:r>
+      <w:r>
+        <w:t>goal</w:t>
+      </w:r>
+      <w:r>
+        <w:t xml:space="preserve"> is to </w:t>
+      </w:r>
+      <w:r>
+        <w:t>design, develop and implement a quality</w:t>
+      </w:r>
+      <w:r>
+        <w:t xml:space="preserve"> product that satisfies all </w:t>
+      </w:r>
+      <w:r>
+        <w:t>functional and non-functional requirements</w:t>
+      </w:r>
+      <w:r>
+        <w:t xml:space="preserve"> within the allotted time frame</w:t>
+      </w:r>
+      <w:r>
+        <w:t>, that offers a high degree of utility for our client whilst also retaining a high degree of usability.</w:t>
       </w:r>
     </w:p>
     <w:p/>
     <w:p/>
-    <w:p/>
-    <w:p/>
     <w:p>
       <w:pPr>
         <w:pStyle w:val="Heading2"/>
       </w:pPr>
-      <w:bookmarkStart w:id="2" w:name="_Toc16246384"/>
-      <w:r>
-        <w:t>Motivation</w:t>
-      </w:r>
-      <w:bookmarkEnd w:id="2"/>
-    </w:p>
-    <w:p>
-      <w:pPr>
-        <w:autoSpaceDE w:val="0"/>
-        <w:autoSpaceDN w:val="0"/>
-        <w:adjustRightInd w:val="0"/>
-        <w:spacing w:after="0" w:line="240" w:lineRule="auto"/>
-        <w:rPr>
-          <w:rFonts w:ascii="CMTI10" w:hAnsi="CMTI10" w:cs="CMTI10"/>
-          <w:sz w:val="20"/>
-          <w:szCs w:val="20"/>
-        </w:rPr>
-      </w:pPr>
-    </w:p>
-    <w:p>
-      <w:pPr>
-        <w:autoSpaceDE w:val="0"/>
-        <w:autoSpaceDN w:val="0"/>
-        <w:adjustRightInd w:val="0"/>
-        <w:spacing w:after="0" w:line="240" w:lineRule="auto"/>
-        <w:rPr>
-          <w:rFonts w:ascii="CMTI10" w:hAnsi="CMTI10" w:cs="CMTI10"/>
-          <w:sz w:val="20"/>
-          <w:szCs w:val="20"/>
-        </w:rPr>
-      </w:pPr>
-      <w:r>
-        <w:rPr>
-          <w:rFonts w:ascii="CMTI10" w:hAnsi="CMTI10" w:cs="CMTI10"/>
-          <w:sz w:val="20"/>
-          <w:szCs w:val="20"/>
-        </w:rPr>
-        <w:t>The</w:t>
-      </w:r>
-      <w:r>
-        <w:rPr>
-          <w:rFonts w:ascii="CMTI10" w:hAnsi="CMTI10" w:cs="CMTI10"/>
-          <w:sz w:val="20"/>
-          <w:szCs w:val="20"/>
-        </w:rPr>
-        <w:t xml:space="preserve"> motivation behind the project is the ‘client’ requires</w:t>
-      </w:r>
-      <w:r>
-        <w:rPr>
-          <w:rFonts w:ascii="CMTI10" w:hAnsi="CMTI10" w:cs="CMTI10"/>
-          <w:sz w:val="20"/>
-          <w:szCs w:val="20"/>
-        </w:rPr>
-        <w:t xml:space="preserve"> an efficient tool for searching for files and their metadata</w:t>
-      </w:r>
-      <w:r>
-        <w:rPr>
-          <w:rFonts w:ascii="CMTI10" w:hAnsi="CMTI10" w:cs="CMTI10"/>
-          <w:sz w:val="20"/>
-          <w:szCs w:val="20"/>
-        </w:rPr>
-        <w:t xml:space="preserve">. We hope to provide a tool that is easier to use and more useful for a user than the </w:t>
-      </w:r>
-      <w:r>
-        <w:rPr>
-          <w:rFonts w:ascii="CMTI10" w:hAnsi="CMTI10" w:cs="CMTI10"/>
-          <w:sz w:val="20"/>
-          <w:szCs w:val="20"/>
-        </w:rPr>
-        <w:t>usual file manager applications offered with Linux distributions.</w:t>
-      </w:r>
-    </w:p>
-    <w:p>
-      <w:pPr>
-        <w:autoSpaceDE w:val="0"/>
-        <w:autoSpaceDN w:val="0"/>
-        <w:adjustRightInd w:val="0"/>
-        <w:spacing w:after="0" w:line="240" w:lineRule="auto"/>
-        <w:rPr>
-          <w:rFonts w:ascii="CMTI10" w:hAnsi="CMTI10" w:cs="CMTI10"/>
-          <w:sz w:val="20"/>
-          <w:szCs w:val="20"/>
-        </w:rPr>
-      </w:pPr>
-    </w:p>
-    <w:p>
-      <w:pPr>
-        <w:autoSpaceDE w:val="0"/>
-        <w:autoSpaceDN w:val="0"/>
-        <w:adjustRightInd w:val="0"/>
-        <w:spacing w:after="0" w:line="240" w:lineRule="auto"/>
-        <w:rPr>
-          <w:rFonts w:ascii="CMTI10" w:hAnsi="CMTI10" w:cs="CMTI10"/>
-          <w:sz w:val="20"/>
-          <w:szCs w:val="20"/>
-        </w:rPr>
-      </w:pPr>
-    </w:p>
-    <w:p>
-      <w:pPr>
-        <w:pStyle w:val="Heading2"/>
-      </w:pPr>
-      <w:bookmarkStart w:id="3" w:name="_Toc16246385"/>
-      <w:proofErr w:type="gramStart"/>
-      <w:r>
-        <w:t>Ultimate Goal</w:t>
-      </w:r>
-      <w:bookmarkEnd w:id="3"/>
-      <w:proofErr w:type="gramEnd"/>
-    </w:p>
-    <w:p/>
-    <w:p>
-      <w:r>
-        <w:t xml:space="preserve">The </w:t>
-      </w:r>
-      <w:proofErr w:type="gramStart"/>
-      <w:r>
-        <w:t>ultimate goal</w:t>
-      </w:r>
-      <w:proofErr w:type="gramEnd"/>
-      <w:r>
-        <w:t xml:space="preserve"> is to </w:t>
-      </w:r>
-      <w:r>
-        <w:t>design, develop and implement a quality</w:t>
-      </w:r>
-      <w:r>
-        <w:t xml:space="preserve"> product that satisfies all </w:t>
-      </w:r>
-      <w:r>
-        <w:t>functional and non-functional requirements</w:t>
-      </w:r>
-      <w:r>
-        <w:t xml:space="preserve"> within the allotted time frame.</w:t>
-      </w:r>
-    </w:p>
-    <w:p>
-      <w:bookmarkStart w:id="4" w:name="_GoBack"/>
+      <w:bookmarkStart w:id="4" w:name="_Toc16246386"/>
+      <w:r>
+        <w:lastRenderedPageBreak/>
+        <w:t>General plan</w:t>
+      </w:r>
       <w:bookmarkEnd w:id="4"/>
-    </w:p>
-    <w:p>
-      <w:pPr>
-        <w:pStyle w:val="Heading2"/>
-      </w:pPr>
-      <w:bookmarkStart w:id="5" w:name="_Toc16246386"/>
-      <w:r>
-        <w:t>General plan</w:t>
-      </w:r>
-      <w:bookmarkEnd w:id="5"/>
     </w:p>
     <w:p/>
     <w:p>
@@ -3529,7 +3461,6 @@
         </w:numPr>
       </w:pPr>
       <w:r>
-        <w:lastRenderedPageBreak/>
         <w:t xml:space="preserve">Meet </w:t>
       </w:r>
       <w:r>
@@ -3592,56 +3523,56 @@
       <w:pPr>
         <w:pStyle w:val="Heading1"/>
       </w:pPr>
-      <w:bookmarkStart w:id="6" w:name="_Toc16246387"/>
+      <w:bookmarkStart w:id="5" w:name="_Toc16246387"/>
       <w:r>
         <w:t>2 Project Specification</w:t>
       </w:r>
+      <w:bookmarkEnd w:id="5"/>
+    </w:p>
+    <w:p/>
+    <w:p>
+      <w:pPr>
+        <w:pStyle w:val="Heading2"/>
+      </w:pPr>
+      <w:bookmarkStart w:id="6" w:name="_Toc16246388"/>
+      <w:r>
+        <w:t>Project details</w:t>
+      </w:r>
       <w:bookmarkEnd w:id="6"/>
     </w:p>
     <w:p/>
     <w:p>
-      <w:pPr>
-        <w:pStyle w:val="Heading2"/>
-      </w:pPr>
-      <w:bookmarkStart w:id="7" w:name="_Toc16246388"/>
-      <w:r>
-        <w:t>Project details</w:t>
+      <w:r>
+        <w:t>The file metadata harvester and searcher requested by the client consists of two parts, the metadata harvester, and the searcher. The harvester program</w:t>
+      </w:r>
+      <w:r>
+        <w:t xml:space="preserve"> searches the operating system and </w:t>
+      </w:r>
+      <w:r>
+        <w:t xml:space="preserve"> creates the data that is then </w:t>
+      </w:r>
+      <w:r>
+        <w:t>used as standard input into</w:t>
+      </w:r>
+      <w:r>
+        <w:t xml:space="preserve"> the metadata </w:t>
+      </w:r>
+      <w:r>
+        <w:t>searcher.</w:t>
+      </w:r>
+      <w:r>
+        <w:t xml:space="preserve"> </w:t>
+      </w:r>
+    </w:p>
+    <w:p>
+      <w:pPr>
+        <w:pStyle w:val="Heading3"/>
+      </w:pPr>
+      <w:bookmarkStart w:id="7" w:name="_Toc16246389"/>
+      <w:r>
+        <w:t>Component 1: File Metadata Harvester</w:t>
       </w:r>
       <w:bookmarkEnd w:id="7"/>
-    </w:p>
-    <w:p/>
-    <w:p>
-      <w:r>
-        <w:t>The file metadata harvester and searcher requested by the client consists of two parts, the metadata harvester, and the searcher. The harvester program</w:t>
-      </w:r>
-      <w:r>
-        <w:t xml:space="preserve"> searches the operating system and </w:t>
-      </w:r>
-      <w:r>
-        <w:t xml:space="preserve"> creates the data that is then </w:t>
-      </w:r>
-      <w:r>
-        <w:t>used as standard input into</w:t>
-      </w:r>
-      <w:r>
-        <w:t xml:space="preserve"> the metadata </w:t>
-      </w:r>
-      <w:r>
-        <w:t>searcher.</w:t>
-      </w:r>
-      <w:r>
-        <w:t xml:space="preserve"> </w:t>
-      </w:r>
-    </w:p>
-    <w:p>
-      <w:pPr>
-        <w:pStyle w:val="Heading3"/>
-      </w:pPr>
-      <w:bookmarkStart w:id="8" w:name="_Toc16246389"/>
-      <w:r>
-        <w:t>Component 1: File Metadata Harvester</w:t>
-      </w:r>
-      <w:bookmarkEnd w:id="8"/>
     </w:p>
     <w:p/>
     <w:p>
@@ -3864,59 +3795,60 @@
       <w:pPr>
         <w:pStyle w:val="Heading3"/>
       </w:pPr>
-      <w:bookmarkStart w:id="9" w:name="_Toc16246390"/>
-      <w:r>
+      <w:bookmarkStart w:id="8" w:name="_Toc16246390"/>
+      <w:r>
+        <w:lastRenderedPageBreak/>
         <w:t>Component 2:</w:t>
       </w:r>
       <w:r>
         <w:t xml:space="preserve"> File Metadata Searcher</w:t>
       </w:r>
+      <w:bookmarkEnd w:id="8"/>
+    </w:p>
+    <w:p/>
+    <w:p>
+      <w:r>
+        <w:t xml:space="preserve">The </w:t>
+      </w:r>
+      <w:r>
+        <w:t>metadata</w:t>
+      </w:r>
+      <w:r>
+        <w:t xml:space="preserve"> searcher will make use of </w:t>
+      </w:r>
+      <w:r>
+        <w:t xml:space="preserve">a </w:t>
+      </w:r>
+      <w:r>
+        <w:t>GUI and</w:t>
+      </w:r>
+      <w:r>
+        <w:t xml:space="preserve"> will enable the user to view the metadata for each file in the csv file, which will be organised in a spreadsheet-like grid. There will be an ability to sort and filter the data by attribute values, and a search function which can take multiple criteria. The spreadsheet will have a degree of interactivity</w:t>
+      </w:r>
+      <w:r>
+        <w:t xml:space="preserve">, in that clicking on a record for a file will open </w:t>
+      </w:r>
+      <w:r>
+        <w:t>it</w:t>
+      </w:r>
+      <w:r>
+        <w:t>.</w:t>
+      </w:r>
+    </w:p>
+    <w:p/>
+    <w:p/>
+    <w:p>
+      <w:pPr>
+        <w:pStyle w:val="Heading3"/>
+      </w:pPr>
+      <w:bookmarkStart w:id="9" w:name="_Toc16246391"/>
+      <w:r>
+        <w:t xml:space="preserve">Problems </w:t>
+      </w:r>
+      <w:r>
+        <w:t xml:space="preserve"> (Scope, Limitations, Assumptions)</w:t>
+      </w:r>
       <w:bookmarkEnd w:id="9"/>
-    </w:p>
-    <w:p/>
-    <w:p>
-      <w:r>
-        <w:lastRenderedPageBreak/>
-        <w:t xml:space="preserve">The </w:t>
-      </w:r>
-      <w:r>
-        <w:t>metadata</w:t>
-      </w:r>
-      <w:r>
-        <w:t xml:space="preserve"> searcher will make use of </w:t>
-      </w:r>
-      <w:r>
-        <w:t xml:space="preserve">a </w:t>
-      </w:r>
-      <w:r>
-        <w:t>GUI and</w:t>
-      </w:r>
-      <w:r>
-        <w:t xml:space="preserve"> will enable the user to view the metadata for each file in the csv file, which will be organised in a spreadsheet-like grid. There will be an ability to sort and filter the data by attribute values, and a search function which can take multiple criteria. The spreadsheet will have a degree of interactivity</w:t>
-      </w:r>
-      <w:r>
-        <w:t xml:space="preserve">, in that clicking on a record for a file will open </w:t>
-      </w:r>
-      <w:r>
-        <w:t>it</w:t>
-      </w:r>
-      <w:r>
-        <w:t>.</w:t>
-      </w:r>
-    </w:p>
-    <w:p/>
-    <w:p>
-      <w:pPr>
-        <w:pStyle w:val="Heading3"/>
-      </w:pPr>
-      <w:bookmarkStart w:id="10" w:name="_Toc16246391"/>
-      <w:r>
-        <w:t xml:space="preserve">Problems </w:t>
-      </w:r>
-      <w:r>
-        <w:t xml:space="preserve"> (Scope, Limitations, Assumptions)</w:t>
-      </w:r>
-      <w:bookmarkEnd w:id="10"/>
     </w:p>
     <w:p/>
     <w:p>
@@ -4089,11 +4021,17 @@
     </w:p>
     <w:p/>
     <w:p/>
+    <w:p/>
+    <w:p/>
+    <w:p/>
+    <w:p/>
+    <w:p/>
     <w:p>
       <w:pPr>
         <w:pStyle w:val="Heading4"/>
       </w:pPr>
       <w:r>
+        <w:lastRenderedPageBreak/>
         <w:t>Metadata Searcher</w:t>
       </w:r>
     </w:p>
@@ -4196,7 +4134,6 @@
         </w:numPr>
       </w:pPr>
       <w:r>
-        <w:lastRenderedPageBreak/>
         <w:t>Sorting records in harvested CSV data</w:t>
       </w:r>
     </w:p>
@@ -4326,11 +4263,11 @@
       <w:pPr>
         <w:pStyle w:val="Heading3"/>
       </w:pPr>
-      <w:bookmarkStart w:id="11" w:name="_Toc16246392"/>
+      <w:bookmarkStart w:id="10" w:name="_Toc16246392"/>
       <w:r>
         <w:t>Assumption</w:t>
       </w:r>
-      <w:bookmarkEnd w:id="11"/>
+      <w:bookmarkEnd w:id="10"/>
     </w:p>
     <w:p/>
     <w:p>
@@ -4388,11 +4325,11 @@
       <w:pPr>
         <w:pStyle w:val="Heading3"/>
       </w:pPr>
-      <w:bookmarkStart w:id="12" w:name="_Toc16246393"/>
+      <w:bookmarkStart w:id="11" w:name="_Toc16246393"/>
       <w:r>
         <w:t>Objectives</w:t>
       </w:r>
-      <w:bookmarkEnd w:id="12"/>
+      <w:bookmarkEnd w:id="11"/>
     </w:p>
     <w:p/>
     <w:p>
@@ -4431,17 +4368,16 @@
         <w:t>Program is secure (may involve encoding of harvested data and maybe even requiring special privileges to execute the searcher program)</w:t>
       </w:r>
     </w:p>
-    <w:p/>
-    <w:p/>
     <w:p>
       <w:pPr>
         <w:pStyle w:val="Heading3"/>
       </w:pPr>
-      <w:bookmarkStart w:id="13" w:name="_Toc16246394"/>
-      <w:r>
+      <w:bookmarkStart w:id="12" w:name="_Toc16246394"/>
+      <w:r>
+        <w:lastRenderedPageBreak/>
         <w:t>Expected Outcome and deliverables</w:t>
       </w:r>
-      <w:bookmarkEnd w:id="13"/>
+      <w:bookmarkEnd w:id="12"/>
     </w:p>
     <w:p/>
     <w:p>
@@ -4475,7 +4411,6 @@
         </w:numPr>
       </w:pPr>
       <w:r>
-        <w:lastRenderedPageBreak/>
         <w:t>The file metadata searcher program</w:t>
       </w:r>
     </w:p>
@@ -4496,7 +4431,10 @@
         <w:pStyle w:val="Heading1"/>
       </w:pPr>
     </w:p>
-    <w:p/>
+    <w:p>
+      <w:bookmarkStart w:id="13" w:name="_GoBack"/>
+      <w:bookmarkEnd w:id="13"/>
+    </w:p>
     <w:p>
       <w:pPr>
         <w:pStyle w:val="Heading1"/>
@@ -5513,6 +5451,7 @@
           <w:sz w:val="20"/>
           <w:szCs w:val="20"/>
         </w:rPr>
+        <w:lastRenderedPageBreak/>
         <w:t xml:space="preserve">{ </w:t>
       </w:r>
       <w:r>
@@ -5658,30 +5597,1281 @@
       </w:pPr>
       <w:bookmarkStart w:id="18" w:name="_Toc16246399"/>
       <w:r>
+        <w:t>7 Risk Management Plan</w:t>
+      </w:r>
+      <w:bookmarkEnd w:id="18"/>
+    </w:p>
+    <w:p>
+      <w:pPr>
+        <w:autoSpaceDE w:val="0"/>
+        <w:autoSpaceDN w:val="0"/>
+        <w:adjustRightInd w:val="0"/>
+        <w:spacing w:after="0" w:line="240" w:lineRule="auto"/>
+        <w:rPr>
+          <w:rFonts w:ascii="CMTI10" w:hAnsi="CMTI10" w:cs="CMTI10"/>
+          <w:sz w:val="20"/>
+          <w:szCs w:val="20"/>
+        </w:rPr>
+      </w:pPr>
+      <w:r>
+        <w:rPr>
+          <w:rFonts w:ascii="CMTI10" w:hAnsi="CMTI10" w:cs="CMTI10"/>
+          <w:sz w:val="20"/>
+          <w:szCs w:val="20"/>
+        </w:rPr>
+        <w:t>Notes:</w:t>
+      </w:r>
+    </w:p>
+    <w:p>
+      <w:pPr>
+        <w:autoSpaceDE w:val="0"/>
+        <w:autoSpaceDN w:val="0"/>
+        <w:adjustRightInd w:val="0"/>
+        <w:spacing w:after="0" w:line="240" w:lineRule="auto"/>
+        <w:rPr>
+          <w:rFonts w:ascii="CMTI10" w:hAnsi="CMTI10" w:cs="CMTI10"/>
+          <w:sz w:val="20"/>
+          <w:szCs w:val="20"/>
+        </w:rPr>
+      </w:pPr>
+      <w:r>
+        <w:rPr>
+          <w:rFonts w:ascii="CMSY10" w:hAnsi="CMSY10" w:cs="CMSY10"/>
+          <w:sz w:val="20"/>
+          <w:szCs w:val="20"/>
+        </w:rPr>
+        <w:t xml:space="preserve">_ </w:t>
+      </w:r>
+      <w:r>
+        <w:rPr>
+          <w:rFonts w:ascii="CMTI10" w:hAnsi="CMTI10" w:cs="CMTI10"/>
+          <w:sz w:val="20"/>
+          <w:szCs w:val="20"/>
+        </w:rPr>
+        <w:t>Specify and describe all potential risks</w:t>
+      </w:r>
+    </w:p>
+    <w:p>
+      <w:pPr>
+        <w:autoSpaceDE w:val="0"/>
+        <w:autoSpaceDN w:val="0"/>
+        <w:adjustRightInd w:val="0"/>
+        <w:spacing w:after="0" w:line="240" w:lineRule="auto"/>
+        <w:rPr>
+          <w:rFonts w:ascii="CMTI10" w:hAnsi="CMTI10" w:cs="CMTI10"/>
+          <w:sz w:val="20"/>
+          <w:szCs w:val="20"/>
+        </w:rPr>
+      </w:pPr>
+      <w:r>
+        <w:rPr>
+          <w:rFonts w:ascii="CMBX10" w:hAnsi="CMBX10" w:cs="CMBX10"/>
+          <w:sz w:val="20"/>
+          <w:szCs w:val="20"/>
+        </w:rPr>
+        <w:t xml:space="preserve">{ </w:t>
+      </w:r>
+      <w:r>
+        <w:rPr>
+          <w:rFonts w:ascii="CMTI10" w:hAnsi="CMTI10" w:cs="CMTI10"/>
+          <w:sz w:val="20"/>
+          <w:szCs w:val="20"/>
+        </w:rPr>
+        <w:t>risks to the completion of project, e.g.,</w:t>
+      </w:r>
+    </w:p>
+    <w:p>
+      <w:pPr>
+        <w:autoSpaceDE w:val="0"/>
+        <w:autoSpaceDN w:val="0"/>
+        <w:adjustRightInd w:val="0"/>
+        <w:spacing w:after="0" w:line="240" w:lineRule="auto"/>
+        <w:rPr>
+          <w:rFonts w:ascii="CMTI10" w:hAnsi="CMTI10" w:cs="CMTI10"/>
+          <w:sz w:val="20"/>
+          <w:szCs w:val="20"/>
+        </w:rPr>
+      </w:pPr>
+      <w:r>
+        <w:rPr>
+          <w:rFonts w:ascii="CMSY10" w:hAnsi="CMSY10" w:cs="CMSY10"/>
+          <w:sz w:val="20"/>
+          <w:szCs w:val="20"/>
+        </w:rPr>
+        <w:t xml:space="preserve">_ </w:t>
+      </w:r>
+      <w:r>
+        <w:rPr>
+          <w:rFonts w:ascii="CMTI10" w:hAnsi="CMTI10" w:cs="CMTI10"/>
+          <w:sz w:val="20"/>
+          <w:szCs w:val="20"/>
+        </w:rPr>
+        <w:t>Project delay</w:t>
+      </w:r>
+    </w:p>
+    <w:p>
+      <w:pPr>
+        <w:autoSpaceDE w:val="0"/>
+        <w:autoSpaceDN w:val="0"/>
+        <w:adjustRightInd w:val="0"/>
+        <w:spacing w:after="0" w:line="240" w:lineRule="auto"/>
+        <w:rPr>
+          <w:rFonts w:ascii="CMTI10" w:hAnsi="CMTI10" w:cs="CMTI10"/>
+          <w:sz w:val="20"/>
+          <w:szCs w:val="20"/>
+        </w:rPr>
+      </w:pPr>
+      <w:r>
+        <w:rPr>
+          <w:rFonts w:ascii="CMSY10" w:hAnsi="CMSY10" w:cs="CMSY10"/>
+          <w:sz w:val="20"/>
+          <w:szCs w:val="20"/>
+        </w:rPr>
+        <w:t xml:space="preserve">_ </w:t>
+      </w:r>
+      <w:r>
+        <w:rPr>
+          <w:rFonts w:ascii="CMTI10" w:hAnsi="CMTI10" w:cs="CMTI10"/>
+          <w:sz w:val="20"/>
+          <w:szCs w:val="20"/>
+        </w:rPr>
+        <w:t>Loss of team member</w:t>
+      </w:r>
+    </w:p>
+    <w:p>
+      <w:pPr>
+        <w:autoSpaceDE w:val="0"/>
+        <w:autoSpaceDN w:val="0"/>
+        <w:adjustRightInd w:val="0"/>
+        <w:spacing w:after="0" w:line="240" w:lineRule="auto"/>
+        <w:rPr>
+          <w:rFonts w:ascii="CMTI10" w:hAnsi="CMTI10" w:cs="CMTI10"/>
+          <w:sz w:val="20"/>
+          <w:szCs w:val="20"/>
+        </w:rPr>
+      </w:pPr>
+      <w:r>
+        <w:rPr>
+          <w:rFonts w:ascii="CMSY10" w:hAnsi="CMSY10" w:cs="CMSY10"/>
+          <w:sz w:val="20"/>
+          <w:szCs w:val="20"/>
+        </w:rPr>
+        <w:t xml:space="preserve">_ </w:t>
+      </w:r>
+      <w:r>
+        <w:rPr>
+          <w:rFonts w:ascii="CMTI10" w:hAnsi="CMTI10" w:cs="CMTI10"/>
+          <w:sz w:val="20"/>
+          <w:szCs w:val="20"/>
+        </w:rPr>
+        <w:t>Loss of equipment</w:t>
+      </w:r>
+    </w:p>
+    <w:p>
+      <w:pPr>
+        <w:autoSpaceDE w:val="0"/>
+        <w:autoSpaceDN w:val="0"/>
+        <w:adjustRightInd w:val="0"/>
+        <w:spacing w:after="0" w:line="240" w:lineRule="auto"/>
+        <w:rPr>
+          <w:rFonts w:ascii="CMTI10" w:hAnsi="CMTI10" w:cs="CMTI10"/>
+          <w:sz w:val="20"/>
+          <w:szCs w:val="20"/>
+        </w:rPr>
+      </w:pPr>
+      <w:r>
+        <w:rPr>
+          <w:rFonts w:ascii="CMSY10" w:hAnsi="CMSY10" w:cs="CMSY10"/>
+          <w:sz w:val="20"/>
+          <w:szCs w:val="20"/>
+        </w:rPr>
+        <w:t xml:space="preserve">_ </w:t>
+      </w:r>
+      <w:r>
+        <w:rPr>
+          <w:rFonts w:ascii="CMTI10" w:hAnsi="CMTI10" w:cs="CMTI10"/>
+          <w:sz w:val="20"/>
+          <w:szCs w:val="20"/>
+        </w:rPr>
+        <w:t>Loss of data</w:t>
+      </w:r>
+    </w:p>
+    <w:p>
+      <w:pPr>
+        <w:autoSpaceDE w:val="0"/>
+        <w:autoSpaceDN w:val="0"/>
+        <w:adjustRightInd w:val="0"/>
+        <w:spacing w:after="0" w:line="240" w:lineRule="auto"/>
+        <w:rPr>
+          <w:rFonts w:ascii="CMTI10" w:hAnsi="CMTI10" w:cs="CMTI10"/>
+          <w:sz w:val="20"/>
+          <w:szCs w:val="20"/>
+        </w:rPr>
+      </w:pPr>
+      <w:r>
+        <w:rPr>
+          <w:rFonts w:ascii="CMSY10" w:hAnsi="CMSY10" w:cs="CMSY10"/>
+          <w:sz w:val="20"/>
+          <w:szCs w:val="20"/>
+        </w:rPr>
+        <w:t xml:space="preserve">_ </w:t>
+      </w:r>
+      <w:r>
+        <w:rPr>
+          <w:rFonts w:ascii="CMTI10" w:hAnsi="CMTI10" w:cs="CMTI10"/>
+          <w:sz w:val="20"/>
+          <w:szCs w:val="20"/>
+        </w:rPr>
+        <w:t>Loss of necessary services</w:t>
+      </w:r>
+    </w:p>
+    <w:p>
+      <w:pPr>
+        <w:autoSpaceDE w:val="0"/>
+        <w:autoSpaceDN w:val="0"/>
+        <w:adjustRightInd w:val="0"/>
+        <w:spacing w:after="0" w:line="240" w:lineRule="auto"/>
+        <w:rPr>
+          <w:rFonts w:ascii="CMTI10" w:hAnsi="CMTI10" w:cs="CMTI10"/>
+          <w:sz w:val="20"/>
+          <w:szCs w:val="20"/>
+        </w:rPr>
+      </w:pPr>
+      <w:r>
+        <w:rPr>
+          <w:rFonts w:ascii="CMSY10" w:hAnsi="CMSY10" w:cs="CMSY10"/>
+          <w:sz w:val="20"/>
+          <w:szCs w:val="20"/>
+        </w:rPr>
+        <w:t xml:space="preserve">_ </w:t>
+      </w:r>
+      <w:r>
+        <w:rPr>
+          <w:rFonts w:ascii="CMTI10" w:hAnsi="CMTI10" w:cs="CMTI10"/>
+          <w:sz w:val="20"/>
+          <w:szCs w:val="20"/>
+        </w:rPr>
+        <w:t>etc.</w:t>
+      </w:r>
+    </w:p>
+    <w:p>
+      <w:pPr>
+        <w:autoSpaceDE w:val="0"/>
+        <w:autoSpaceDN w:val="0"/>
+        <w:adjustRightInd w:val="0"/>
+        <w:spacing w:after="0" w:line="240" w:lineRule="auto"/>
+        <w:rPr>
+          <w:rFonts w:ascii="CMTI10" w:hAnsi="CMTI10" w:cs="CMTI10"/>
+          <w:sz w:val="20"/>
+          <w:szCs w:val="20"/>
+        </w:rPr>
+      </w:pPr>
+      <w:r>
+        <w:rPr>
+          <w:rFonts w:ascii="CMBX10" w:hAnsi="CMBX10" w:cs="CMBX10"/>
+          <w:sz w:val="20"/>
+          <w:szCs w:val="20"/>
+        </w:rPr>
+        <w:t xml:space="preserve">{ </w:t>
+      </w:r>
+      <w:r>
+        <w:rPr>
+          <w:rFonts w:ascii="CMTI10" w:hAnsi="CMTI10" w:cs="CMTI10"/>
+          <w:sz w:val="20"/>
+          <w:szCs w:val="20"/>
+        </w:rPr>
+        <w:t>risks to professionalism and professional ethics, e.g.,</w:t>
+      </w:r>
+    </w:p>
+    <w:p>
+      <w:pPr>
+        <w:autoSpaceDE w:val="0"/>
+        <w:autoSpaceDN w:val="0"/>
+        <w:adjustRightInd w:val="0"/>
+        <w:spacing w:after="0" w:line="240" w:lineRule="auto"/>
+        <w:rPr>
+          <w:rFonts w:ascii="CMTI10" w:hAnsi="CMTI10" w:cs="CMTI10"/>
+          <w:sz w:val="20"/>
+          <w:szCs w:val="20"/>
+        </w:rPr>
+      </w:pPr>
+      <w:r>
+        <w:rPr>
+          <w:rFonts w:ascii="CMSY10" w:hAnsi="CMSY10" w:cs="CMSY10"/>
+          <w:sz w:val="20"/>
+          <w:szCs w:val="20"/>
+        </w:rPr>
+        <w:t xml:space="preserve">_ </w:t>
+      </w:r>
+      <w:r>
+        <w:rPr>
+          <w:rFonts w:ascii="CMTI10" w:hAnsi="CMTI10" w:cs="CMTI10"/>
+          <w:sz w:val="20"/>
+          <w:szCs w:val="20"/>
+        </w:rPr>
+        <w:t>leak of customers' privacy</w:t>
+      </w:r>
+    </w:p>
+    <w:p>
+      <w:pPr>
+        <w:autoSpaceDE w:val="0"/>
+        <w:autoSpaceDN w:val="0"/>
+        <w:adjustRightInd w:val="0"/>
+        <w:spacing w:after="0" w:line="240" w:lineRule="auto"/>
+        <w:rPr>
+          <w:rFonts w:ascii="CMTI10" w:hAnsi="CMTI10" w:cs="CMTI10"/>
+          <w:sz w:val="20"/>
+          <w:szCs w:val="20"/>
+        </w:rPr>
+      </w:pPr>
+      <w:r>
+        <w:rPr>
+          <w:rFonts w:ascii="CMSY10" w:hAnsi="CMSY10" w:cs="CMSY10"/>
+          <w:sz w:val="20"/>
+          <w:szCs w:val="20"/>
+        </w:rPr>
+        <w:t xml:space="preserve">_ </w:t>
+      </w:r>
+      <w:r>
+        <w:rPr>
+          <w:rFonts w:ascii="CMTI10" w:hAnsi="CMTI10" w:cs="CMTI10"/>
+          <w:sz w:val="20"/>
+          <w:szCs w:val="20"/>
+        </w:rPr>
+        <w:t xml:space="preserve">leak of client's business </w:t>
+      </w:r>
+      <w:proofErr w:type="spellStart"/>
+      <w:r>
+        <w:rPr>
+          <w:rFonts w:ascii="CMTI10" w:hAnsi="CMTI10" w:cs="CMTI10"/>
+          <w:sz w:val="20"/>
+          <w:szCs w:val="20"/>
+        </w:rPr>
+        <w:t>con_dentiality</w:t>
+      </w:r>
+      <w:proofErr w:type="spellEnd"/>
+    </w:p>
+    <w:p>
+      <w:pPr>
+        <w:autoSpaceDE w:val="0"/>
+        <w:autoSpaceDN w:val="0"/>
+        <w:adjustRightInd w:val="0"/>
+        <w:spacing w:after="0" w:line="240" w:lineRule="auto"/>
+        <w:rPr>
+          <w:rFonts w:ascii="CMTI10" w:hAnsi="CMTI10" w:cs="CMTI10"/>
+          <w:sz w:val="20"/>
+          <w:szCs w:val="20"/>
+        </w:rPr>
+      </w:pPr>
+      <w:r>
+        <w:rPr>
+          <w:rFonts w:ascii="CMSY10" w:hAnsi="CMSY10" w:cs="CMSY10"/>
+          <w:sz w:val="20"/>
+          <w:szCs w:val="20"/>
+        </w:rPr>
+        <w:t xml:space="preserve">_ </w:t>
+      </w:r>
+      <w:r>
+        <w:rPr>
+          <w:rFonts w:ascii="CMTI10" w:hAnsi="CMTI10" w:cs="CMTI10"/>
+          <w:sz w:val="20"/>
+          <w:szCs w:val="20"/>
+        </w:rPr>
+        <w:t>leak of intellectual property like system design</w:t>
+      </w:r>
+    </w:p>
+    <w:p>
+      <w:pPr>
+        <w:autoSpaceDE w:val="0"/>
+        <w:autoSpaceDN w:val="0"/>
+        <w:adjustRightInd w:val="0"/>
+        <w:spacing w:after="0" w:line="240" w:lineRule="auto"/>
+        <w:rPr>
+          <w:rFonts w:ascii="CMTI10" w:hAnsi="CMTI10" w:cs="CMTI10"/>
+          <w:sz w:val="20"/>
+          <w:szCs w:val="20"/>
+        </w:rPr>
+      </w:pPr>
+      <w:r>
+        <w:rPr>
+          <w:rFonts w:ascii="CMSY10" w:hAnsi="CMSY10" w:cs="CMSY10"/>
+          <w:sz w:val="20"/>
+          <w:szCs w:val="20"/>
+        </w:rPr>
+        <w:t xml:space="preserve">_ </w:t>
+      </w:r>
+      <w:r>
+        <w:rPr>
+          <w:rFonts w:ascii="CMTI10" w:hAnsi="CMTI10" w:cs="CMTI10"/>
+          <w:sz w:val="20"/>
+          <w:szCs w:val="20"/>
+        </w:rPr>
+        <w:t>etc.</w:t>
+      </w:r>
+    </w:p>
+    <w:p>
+      <w:pPr>
+        <w:autoSpaceDE w:val="0"/>
+        <w:autoSpaceDN w:val="0"/>
+        <w:adjustRightInd w:val="0"/>
+        <w:spacing w:after="0" w:line="240" w:lineRule="auto"/>
+        <w:rPr>
+          <w:rFonts w:ascii="CMTI10" w:hAnsi="CMTI10" w:cs="CMTI10"/>
+          <w:sz w:val="20"/>
+          <w:szCs w:val="20"/>
+        </w:rPr>
+      </w:pPr>
+      <w:r>
+        <w:rPr>
+          <w:rFonts w:ascii="CMSY10" w:hAnsi="CMSY10" w:cs="CMSY10"/>
+          <w:sz w:val="20"/>
+          <w:szCs w:val="20"/>
+        </w:rPr>
+        <w:t xml:space="preserve">_ </w:t>
+      </w:r>
+      <w:r>
+        <w:rPr>
+          <w:rFonts w:ascii="CMTI10" w:hAnsi="CMTI10" w:cs="CMTI10"/>
+          <w:sz w:val="20"/>
+          <w:szCs w:val="20"/>
+        </w:rPr>
+        <w:t xml:space="preserve">Specify the risk with </w:t>
+      </w:r>
+      <w:r>
+        <w:rPr>
+          <w:rFonts w:ascii="CMBXTI10" w:hAnsi="CMBXTI10" w:cs="CMBXTI10"/>
+          <w:sz w:val="20"/>
+          <w:szCs w:val="20"/>
+        </w:rPr>
+        <w:t xml:space="preserve">Probability </w:t>
+      </w:r>
+      <w:r>
+        <w:rPr>
+          <w:rFonts w:ascii="CMTI10" w:hAnsi="CMTI10" w:cs="CMTI10"/>
+          <w:sz w:val="20"/>
+          <w:szCs w:val="20"/>
+        </w:rPr>
+        <w:t xml:space="preserve">(in percentage), </w:t>
+      </w:r>
+      <w:r>
+        <w:rPr>
+          <w:rFonts w:ascii="CMBXTI10" w:hAnsi="CMBXTI10" w:cs="CMBXTI10"/>
+          <w:sz w:val="20"/>
+          <w:szCs w:val="20"/>
+        </w:rPr>
+        <w:t xml:space="preserve">Impact </w:t>
+      </w:r>
+      <w:r>
+        <w:rPr>
+          <w:rFonts w:ascii="CMTI10" w:hAnsi="CMTI10" w:cs="CMTI10"/>
+          <w:sz w:val="20"/>
+          <w:szCs w:val="20"/>
+        </w:rPr>
+        <w:t>to the project</w:t>
+      </w:r>
+    </w:p>
+    <w:p>
+      <w:pPr>
+        <w:autoSpaceDE w:val="0"/>
+        <w:autoSpaceDN w:val="0"/>
+        <w:adjustRightInd w:val="0"/>
+        <w:spacing w:after="0" w:line="240" w:lineRule="auto"/>
+        <w:rPr>
+          <w:rFonts w:ascii="CMTI10" w:hAnsi="CMTI10" w:cs="CMTI10"/>
+          <w:sz w:val="20"/>
+          <w:szCs w:val="20"/>
+        </w:rPr>
+      </w:pPr>
+      <w:r>
+        <w:rPr>
+          <w:rFonts w:ascii="CMTI10" w:hAnsi="CMTI10" w:cs="CMTI10"/>
+          <w:sz w:val="20"/>
+          <w:szCs w:val="20"/>
+        </w:rPr>
+        <w:t xml:space="preserve">(in percentage), and </w:t>
+      </w:r>
+      <w:r>
+        <w:rPr>
+          <w:rFonts w:ascii="CMBXTI10" w:hAnsi="CMBXTI10" w:cs="CMBXTI10"/>
+          <w:sz w:val="20"/>
+          <w:szCs w:val="20"/>
+        </w:rPr>
+        <w:t xml:space="preserve">Status </w:t>
+      </w:r>
+      <w:r>
+        <w:rPr>
+          <w:rFonts w:ascii="CMTI10" w:hAnsi="CMTI10" w:cs="CMTI10"/>
+          <w:sz w:val="20"/>
+          <w:szCs w:val="20"/>
+        </w:rPr>
+        <w:t>(in High, Neutral, or Low Risk)</w:t>
+      </w:r>
+    </w:p>
+    <w:p>
+      <w:pPr>
+        <w:autoSpaceDE w:val="0"/>
+        <w:autoSpaceDN w:val="0"/>
+        <w:adjustRightInd w:val="0"/>
+        <w:spacing w:after="0" w:line="240" w:lineRule="auto"/>
+        <w:rPr>
+          <w:rFonts w:ascii="CMTI10" w:hAnsi="CMTI10" w:cs="CMTI10"/>
+          <w:sz w:val="20"/>
+          <w:szCs w:val="20"/>
+        </w:rPr>
+      </w:pPr>
+      <w:r>
+        <w:rPr>
+          <w:rFonts w:ascii="CMSY10" w:hAnsi="CMSY10" w:cs="CMSY10"/>
+          <w:sz w:val="20"/>
+          <w:szCs w:val="20"/>
+        </w:rPr>
+        <w:t xml:space="preserve">_ </w:t>
+      </w:r>
+      <w:r>
+        <w:rPr>
+          <w:rFonts w:ascii="CMTI10" w:hAnsi="CMTI10" w:cs="CMTI10"/>
+          <w:sz w:val="20"/>
+          <w:szCs w:val="20"/>
+        </w:rPr>
+        <w:t xml:space="preserve">Describe the risk management plan to deal with EACH of the </w:t>
+      </w:r>
+      <w:proofErr w:type="spellStart"/>
+      <w:r>
+        <w:rPr>
+          <w:rFonts w:ascii="CMTI10" w:hAnsi="CMTI10" w:cs="CMTI10"/>
+          <w:sz w:val="20"/>
+          <w:szCs w:val="20"/>
+        </w:rPr>
+        <w:t>speci_ed</w:t>
+      </w:r>
+      <w:proofErr w:type="spellEnd"/>
+    </w:p>
+    <w:p>
+      <w:pPr>
+        <w:autoSpaceDE w:val="0"/>
+        <w:autoSpaceDN w:val="0"/>
+        <w:adjustRightInd w:val="0"/>
+        <w:spacing w:after="0" w:line="240" w:lineRule="auto"/>
+        <w:rPr>
+          <w:rFonts w:ascii="CMTI10" w:hAnsi="CMTI10" w:cs="CMTI10"/>
+          <w:sz w:val="20"/>
+          <w:szCs w:val="20"/>
+        </w:rPr>
+      </w:pPr>
+      <w:r>
+        <w:rPr>
+          <w:rFonts w:ascii="CMTI10" w:hAnsi="CMTI10" w:cs="CMTI10"/>
+          <w:sz w:val="20"/>
+          <w:szCs w:val="20"/>
+        </w:rPr>
+        <w:t>risks</w:t>
+      </w:r>
+    </w:p>
+    <w:p>
+      <w:pPr>
+        <w:pStyle w:val="Heading1"/>
+      </w:pPr>
+      <w:bookmarkStart w:id="19" w:name="_Toc16246400"/>
+      <w:r>
+        <w:t>8 Code of Conduct</w:t>
+      </w:r>
+      <w:bookmarkEnd w:id="19"/>
+    </w:p>
+    <w:p>
+      <w:pPr>
+        <w:autoSpaceDE w:val="0"/>
+        <w:autoSpaceDN w:val="0"/>
+        <w:adjustRightInd w:val="0"/>
+        <w:spacing w:after="0" w:line="240" w:lineRule="auto"/>
+        <w:rPr>
+          <w:rFonts w:ascii="CMTI10" w:hAnsi="CMTI10" w:cs="CMTI10"/>
+          <w:sz w:val="20"/>
+          <w:szCs w:val="20"/>
+        </w:rPr>
+      </w:pPr>
+      <w:r>
+        <w:rPr>
+          <w:rFonts w:ascii="CMTI10" w:hAnsi="CMTI10" w:cs="CMTI10"/>
+          <w:sz w:val="20"/>
+          <w:szCs w:val="20"/>
+        </w:rPr>
+        <w:t>Notes:</w:t>
+      </w:r>
+    </w:p>
+    <w:p>
+      <w:pPr>
+        <w:autoSpaceDE w:val="0"/>
+        <w:autoSpaceDN w:val="0"/>
+        <w:adjustRightInd w:val="0"/>
+        <w:spacing w:after="0" w:line="240" w:lineRule="auto"/>
+        <w:rPr>
+          <w:rFonts w:ascii="CMTI10" w:hAnsi="CMTI10" w:cs="CMTI10"/>
+          <w:sz w:val="20"/>
+          <w:szCs w:val="20"/>
+        </w:rPr>
+      </w:pPr>
+      <w:r>
+        <w:rPr>
+          <w:rFonts w:ascii="CMSY10" w:hAnsi="CMSY10" w:cs="CMSY10"/>
+          <w:sz w:val="20"/>
+          <w:szCs w:val="20"/>
+        </w:rPr>
+        <w:t xml:space="preserve">_ </w:t>
+      </w:r>
+      <w:r>
+        <w:rPr>
+          <w:rFonts w:ascii="CMTI10" w:hAnsi="CMTI10" w:cs="CMTI10"/>
+          <w:sz w:val="20"/>
+          <w:szCs w:val="20"/>
+        </w:rPr>
+        <w:t>Team principles</w:t>
+      </w:r>
+    </w:p>
+    <w:p>
+      <w:pPr>
+        <w:autoSpaceDE w:val="0"/>
+        <w:autoSpaceDN w:val="0"/>
+        <w:adjustRightInd w:val="0"/>
+        <w:spacing w:after="0" w:line="240" w:lineRule="auto"/>
+        <w:rPr>
+          <w:rFonts w:ascii="CMTI10" w:hAnsi="CMTI10" w:cs="CMTI10"/>
+          <w:sz w:val="20"/>
+          <w:szCs w:val="20"/>
+        </w:rPr>
+      </w:pPr>
+      <w:r>
+        <w:rPr>
+          <w:rFonts w:ascii="CMBX10" w:hAnsi="CMBX10" w:cs="CMBX10"/>
+          <w:sz w:val="20"/>
+          <w:szCs w:val="20"/>
+        </w:rPr>
+        <w:t xml:space="preserve">{ </w:t>
+      </w:r>
+      <w:r>
+        <w:rPr>
+          <w:rFonts w:ascii="CMTI10" w:hAnsi="CMTI10" w:cs="CMTI10"/>
+          <w:sz w:val="20"/>
+          <w:szCs w:val="20"/>
+        </w:rPr>
+        <w:t>The principles of behaviour, communication, operational processes,</w:t>
+      </w:r>
+    </w:p>
+    <w:p>
+      <w:pPr>
+        <w:autoSpaceDE w:val="0"/>
+        <w:autoSpaceDN w:val="0"/>
+        <w:adjustRightInd w:val="0"/>
+        <w:spacing w:after="0" w:line="240" w:lineRule="auto"/>
+        <w:rPr>
+          <w:rFonts w:ascii="CMTI10" w:hAnsi="CMTI10" w:cs="CMTI10"/>
+          <w:sz w:val="20"/>
+          <w:szCs w:val="20"/>
+        </w:rPr>
+      </w:pPr>
+      <w:r>
+        <w:rPr>
+          <w:rFonts w:ascii="CMTI10" w:hAnsi="CMTI10" w:cs="CMTI10"/>
+          <w:sz w:val="20"/>
+          <w:szCs w:val="20"/>
+        </w:rPr>
+        <w:t>and professional ethics that the team agrees to abide for.</w:t>
+      </w:r>
+    </w:p>
+    <w:p>
+      <w:pPr>
+        <w:autoSpaceDE w:val="0"/>
+        <w:autoSpaceDN w:val="0"/>
+        <w:adjustRightInd w:val="0"/>
+        <w:spacing w:after="0" w:line="240" w:lineRule="auto"/>
+        <w:rPr>
+          <w:rFonts w:ascii="CMTI10" w:hAnsi="CMTI10" w:cs="CMTI10"/>
+          <w:sz w:val="20"/>
+          <w:szCs w:val="20"/>
+        </w:rPr>
+      </w:pPr>
+      <w:r>
+        <w:rPr>
+          <w:rFonts w:ascii="CMBX10" w:hAnsi="CMBX10" w:cs="CMBX10"/>
+          <w:sz w:val="20"/>
+          <w:szCs w:val="20"/>
+        </w:rPr>
+        <w:t xml:space="preserve">{ </w:t>
+      </w:r>
+      <w:r>
+        <w:rPr>
+          <w:rFonts w:ascii="CMTI10" w:hAnsi="CMTI10" w:cs="CMTI10"/>
+          <w:sz w:val="20"/>
+          <w:szCs w:val="20"/>
+        </w:rPr>
+        <w:t>Principles should be high-level statements that describe what your</w:t>
+      </w:r>
+    </w:p>
+    <w:p>
+      <w:pPr>
+        <w:autoSpaceDE w:val="0"/>
+        <w:autoSpaceDN w:val="0"/>
+        <w:adjustRightInd w:val="0"/>
+        <w:spacing w:after="0" w:line="240" w:lineRule="auto"/>
+        <w:rPr>
+          <w:rFonts w:ascii="CMTI10" w:hAnsi="CMTI10" w:cs="CMTI10"/>
+          <w:sz w:val="20"/>
+          <w:szCs w:val="20"/>
+        </w:rPr>
+      </w:pPr>
+      <w:r>
+        <w:rPr>
+          <w:rFonts w:ascii="CMTI10" w:hAnsi="CMTI10" w:cs="CMTI10"/>
+          <w:sz w:val="20"/>
+          <w:szCs w:val="20"/>
+        </w:rPr>
+        <w:t>team considers to be the key values, beliefs and norms that contribute</w:t>
+      </w:r>
+    </w:p>
+    <w:p>
+      <w:pPr>
+        <w:autoSpaceDE w:val="0"/>
+        <w:autoSpaceDN w:val="0"/>
+        <w:adjustRightInd w:val="0"/>
+        <w:spacing w:after="0" w:line="240" w:lineRule="auto"/>
+        <w:rPr>
+          <w:rFonts w:ascii="CMTI10" w:hAnsi="CMTI10" w:cs="CMTI10"/>
+          <w:sz w:val="20"/>
+          <w:szCs w:val="20"/>
+        </w:rPr>
+      </w:pPr>
+      <w:r>
+        <w:rPr>
+          <w:rFonts w:ascii="CMTI10" w:hAnsi="CMTI10" w:cs="CMTI10"/>
+          <w:sz w:val="20"/>
+          <w:szCs w:val="20"/>
+        </w:rPr>
+        <w:t xml:space="preserve">to an </w:t>
+      </w:r>
+      <w:proofErr w:type="spellStart"/>
+      <w:r>
+        <w:rPr>
+          <w:rFonts w:ascii="CMTI10" w:hAnsi="CMTI10" w:cs="CMTI10"/>
+          <w:sz w:val="20"/>
+          <w:szCs w:val="20"/>
+        </w:rPr>
+        <w:t>e_ective</w:t>
+      </w:r>
+      <w:proofErr w:type="spellEnd"/>
+      <w:r>
+        <w:rPr>
+          <w:rFonts w:ascii="CMTI10" w:hAnsi="CMTI10" w:cs="CMTI10"/>
+          <w:sz w:val="20"/>
+          <w:szCs w:val="20"/>
+        </w:rPr>
+        <w:t xml:space="preserve"> team environment;</w:t>
+      </w:r>
+    </w:p>
+    <w:p>
+      <w:pPr>
+        <w:autoSpaceDE w:val="0"/>
+        <w:autoSpaceDN w:val="0"/>
+        <w:adjustRightInd w:val="0"/>
+        <w:spacing w:after="0" w:line="240" w:lineRule="auto"/>
+        <w:rPr>
+          <w:rFonts w:ascii="CMTI10" w:hAnsi="CMTI10" w:cs="CMTI10"/>
+          <w:sz w:val="20"/>
+          <w:szCs w:val="20"/>
+        </w:rPr>
+      </w:pPr>
+      <w:r>
+        <w:rPr>
+          <w:rFonts w:ascii="CMBX10" w:hAnsi="CMBX10" w:cs="CMBX10"/>
+          <w:sz w:val="20"/>
+          <w:szCs w:val="20"/>
+        </w:rPr>
+        <w:t xml:space="preserve">{ </w:t>
+      </w:r>
+      <w:r>
+        <w:rPr>
+          <w:rFonts w:ascii="CMTI10" w:hAnsi="CMTI10" w:cs="CMTI10"/>
+          <w:sz w:val="20"/>
+          <w:szCs w:val="20"/>
+        </w:rPr>
+        <w:t>Justify each of the principles for why all team members need to follow</w:t>
+      </w:r>
+    </w:p>
+    <w:p>
+      <w:pPr>
+        <w:autoSpaceDE w:val="0"/>
+        <w:autoSpaceDN w:val="0"/>
+        <w:adjustRightInd w:val="0"/>
+        <w:spacing w:after="0" w:line="240" w:lineRule="auto"/>
+        <w:rPr>
+          <w:rFonts w:ascii="CMTI10" w:hAnsi="CMTI10" w:cs="CMTI10"/>
+          <w:sz w:val="20"/>
+          <w:szCs w:val="20"/>
+        </w:rPr>
+      </w:pPr>
+      <w:r>
+        <w:rPr>
+          <w:rFonts w:ascii="CMTI10" w:hAnsi="CMTI10" w:cs="CMTI10"/>
+          <w:sz w:val="20"/>
+          <w:szCs w:val="20"/>
+        </w:rPr>
+        <w:t>it;</w:t>
+      </w:r>
+    </w:p>
+    <w:p>
+      <w:pPr>
+        <w:autoSpaceDE w:val="0"/>
+        <w:autoSpaceDN w:val="0"/>
+        <w:adjustRightInd w:val="0"/>
+        <w:spacing w:after="0" w:line="240" w:lineRule="auto"/>
+        <w:rPr>
+          <w:rFonts w:ascii="CMTI10" w:hAnsi="CMTI10" w:cs="CMTI10"/>
+          <w:sz w:val="20"/>
+          <w:szCs w:val="20"/>
+        </w:rPr>
+      </w:pPr>
+      <w:r>
+        <w:rPr>
+          <w:rFonts w:ascii="CMSY10" w:hAnsi="CMSY10" w:cs="CMSY10"/>
+          <w:sz w:val="20"/>
+          <w:szCs w:val="20"/>
+        </w:rPr>
+        <w:t xml:space="preserve">_ </w:t>
+      </w:r>
+      <w:r>
+        <w:rPr>
+          <w:rFonts w:ascii="CMTI10" w:hAnsi="CMTI10" w:cs="CMTI10"/>
+          <w:sz w:val="20"/>
+          <w:szCs w:val="20"/>
+        </w:rPr>
+        <w:t>Team communication and operational process</w:t>
+      </w:r>
+    </w:p>
+    <w:p>
+      <w:pPr>
+        <w:autoSpaceDE w:val="0"/>
+        <w:autoSpaceDN w:val="0"/>
+        <w:adjustRightInd w:val="0"/>
+        <w:spacing w:after="0" w:line="240" w:lineRule="auto"/>
+        <w:rPr>
+          <w:rFonts w:ascii="CMTI10" w:hAnsi="CMTI10" w:cs="CMTI10"/>
+          <w:sz w:val="20"/>
+          <w:szCs w:val="20"/>
+        </w:rPr>
+      </w:pPr>
+      <w:r>
+        <w:rPr>
+          <w:rFonts w:ascii="CMBX10" w:hAnsi="CMBX10" w:cs="CMBX10"/>
+          <w:sz w:val="20"/>
+          <w:szCs w:val="20"/>
+        </w:rPr>
+        <w:t xml:space="preserve">{ </w:t>
+      </w:r>
+      <w:r>
+        <w:rPr>
+          <w:rFonts w:ascii="CMTI10" w:hAnsi="CMTI10" w:cs="CMTI10"/>
+          <w:sz w:val="20"/>
+          <w:szCs w:val="20"/>
+        </w:rPr>
+        <w:t>Operational processes should show how the principles are to be applied</w:t>
+      </w:r>
+    </w:p>
+    <w:p>
+      <w:pPr>
+        <w:autoSpaceDE w:val="0"/>
+        <w:autoSpaceDN w:val="0"/>
+        <w:adjustRightInd w:val="0"/>
+        <w:spacing w:after="0" w:line="240" w:lineRule="auto"/>
+        <w:rPr>
+          <w:rFonts w:ascii="CMTI10" w:hAnsi="CMTI10" w:cs="CMTI10"/>
+          <w:sz w:val="20"/>
+          <w:szCs w:val="20"/>
+        </w:rPr>
+      </w:pPr>
+      <w:r>
+        <w:rPr>
+          <w:rFonts w:ascii="CMTI10" w:hAnsi="CMTI10" w:cs="CMTI10"/>
+          <w:sz w:val="20"/>
+          <w:szCs w:val="20"/>
+        </w:rPr>
+        <w:t>to the daily operations during the project.</w:t>
+      </w:r>
+    </w:p>
+    <w:p>
+      <w:pPr>
+        <w:autoSpaceDE w:val="0"/>
+        <w:autoSpaceDN w:val="0"/>
+        <w:adjustRightInd w:val="0"/>
+        <w:spacing w:after="0" w:line="240" w:lineRule="auto"/>
+        <w:rPr>
+          <w:rFonts w:ascii="CMTI10" w:hAnsi="CMTI10" w:cs="CMTI10"/>
+          <w:sz w:val="20"/>
+          <w:szCs w:val="20"/>
+        </w:rPr>
+      </w:pPr>
+      <w:r>
+        <w:rPr>
+          <w:rFonts w:ascii="CMBX10" w:hAnsi="CMBX10" w:cs="CMBX10"/>
+          <w:sz w:val="20"/>
+          <w:szCs w:val="20"/>
+        </w:rPr>
+        <w:t xml:space="preserve">{ </w:t>
+      </w:r>
+      <w:r>
+        <w:rPr>
+          <w:rFonts w:ascii="CMTI10" w:hAnsi="CMTI10" w:cs="CMTI10"/>
+          <w:sz w:val="20"/>
+          <w:szCs w:val="20"/>
+        </w:rPr>
+        <w:t>Provide at least 4-6 examples of communications and operational pro-</w:t>
+      </w:r>
+    </w:p>
+    <w:p>
+      <w:pPr>
+        <w:autoSpaceDE w:val="0"/>
+        <w:autoSpaceDN w:val="0"/>
+        <w:adjustRightInd w:val="0"/>
+        <w:spacing w:after="0" w:line="240" w:lineRule="auto"/>
+        <w:rPr>
+          <w:rFonts w:ascii="CMTI10" w:hAnsi="CMTI10" w:cs="CMTI10"/>
+          <w:sz w:val="20"/>
+          <w:szCs w:val="20"/>
+        </w:rPr>
+      </w:pPr>
+      <w:r>
+        <w:rPr>
+          <w:rFonts w:ascii="CMTI10" w:hAnsi="CMTI10" w:cs="CMTI10"/>
+          <w:sz w:val="20"/>
+          <w:szCs w:val="20"/>
+        </w:rPr>
+        <w:t>cesses that your team has agreed upon.</w:t>
+      </w:r>
+    </w:p>
+    <w:p>
+      <w:pPr>
+        <w:autoSpaceDE w:val="0"/>
+        <w:autoSpaceDN w:val="0"/>
+        <w:adjustRightInd w:val="0"/>
+        <w:spacing w:after="0" w:line="240" w:lineRule="auto"/>
+        <w:rPr>
+          <w:rFonts w:ascii="CMTI10" w:hAnsi="CMTI10" w:cs="CMTI10"/>
+          <w:sz w:val="20"/>
+          <w:szCs w:val="20"/>
+        </w:rPr>
+      </w:pPr>
+      <w:r>
+        <w:rPr>
+          <w:rFonts w:ascii="CMSY10" w:hAnsi="CMSY10" w:cs="CMSY10"/>
+          <w:sz w:val="20"/>
+          <w:szCs w:val="20"/>
+        </w:rPr>
+        <w:t xml:space="preserve">_ </w:t>
+      </w:r>
+      <w:r>
+        <w:rPr>
+          <w:rFonts w:ascii="CMTI10" w:hAnsi="CMTI10" w:cs="CMTI10"/>
+          <w:sz w:val="20"/>
+          <w:szCs w:val="20"/>
+        </w:rPr>
+        <w:t>Professionalism and professional ethics</w:t>
+      </w:r>
+    </w:p>
+    <w:p>
+      <w:pPr>
+        <w:autoSpaceDE w:val="0"/>
+        <w:autoSpaceDN w:val="0"/>
+        <w:adjustRightInd w:val="0"/>
+        <w:spacing w:after="0" w:line="240" w:lineRule="auto"/>
+        <w:rPr>
+          <w:rFonts w:ascii="CMTI10" w:hAnsi="CMTI10" w:cs="CMTI10"/>
+          <w:sz w:val="20"/>
+          <w:szCs w:val="20"/>
+        </w:rPr>
+      </w:pPr>
+      <w:r>
+        <w:rPr>
+          <w:rFonts w:ascii="CMBX10" w:hAnsi="CMBX10" w:cs="CMBX10"/>
+          <w:sz w:val="20"/>
+          <w:szCs w:val="20"/>
+        </w:rPr>
+        <w:t xml:space="preserve">{ </w:t>
+      </w:r>
+      <w:r>
+        <w:rPr>
+          <w:rFonts w:ascii="CMTI10" w:hAnsi="CMTI10" w:cs="CMTI10"/>
+          <w:sz w:val="20"/>
+          <w:szCs w:val="20"/>
+        </w:rPr>
+        <w:t>the way that the team deals with customer privacy, business con_-</w:t>
+      </w:r>
+    </w:p>
+    <w:p>
+      <w:pPr>
+        <w:autoSpaceDE w:val="0"/>
+        <w:autoSpaceDN w:val="0"/>
+        <w:adjustRightInd w:val="0"/>
+        <w:spacing w:after="0" w:line="240" w:lineRule="auto"/>
+        <w:rPr>
+          <w:rFonts w:ascii="CMTI10" w:hAnsi="CMTI10" w:cs="CMTI10"/>
+          <w:sz w:val="20"/>
+          <w:szCs w:val="20"/>
+        </w:rPr>
+      </w:pPr>
+      <w:proofErr w:type="spellStart"/>
+      <w:r>
+        <w:rPr>
+          <w:rFonts w:ascii="CMTI10" w:hAnsi="CMTI10" w:cs="CMTI10"/>
+          <w:sz w:val="20"/>
+          <w:szCs w:val="20"/>
+        </w:rPr>
+        <w:t>dentiality</w:t>
+      </w:r>
+      <w:proofErr w:type="spellEnd"/>
+      <w:r>
+        <w:rPr>
+          <w:rFonts w:ascii="CMTI10" w:hAnsi="CMTI10" w:cs="CMTI10"/>
+          <w:sz w:val="20"/>
+          <w:szCs w:val="20"/>
+        </w:rPr>
+        <w:t xml:space="preserve"> and intellectual properties</w:t>
+      </w:r>
+    </w:p>
+    <w:p>
+      <w:pPr>
+        <w:autoSpaceDE w:val="0"/>
+        <w:autoSpaceDN w:val="0"/>
+        <w:adjustRightInd w:val="0"/>
+        <w:spacing w:after="0" w:line="240" w:lineRule="auto"/>
+        <w:rPr>
+          <w:rFonts w:ascii="CMTI10" w:hAnsi="CMTI10" w:cs="CMTI10"/>
+          <w:sz w:val="20"/>
+          <w:szCs w:val="20"/>
+        </w:rPr>
+      </w:pPr>
+      <w:r>
+        <w:rPr>
+          <w:rFonts w:ascii="CMBX10" w:hAnsi="CMBX10" w:cs="CMBX10"/>
+          <w:sz w:val="20"/>
+          <w:szCs w:val="20"/>
+        </w:rPr>
+        <w:t xml:space="preserve">{ </w:t>
+      </w:r>
+      <w:r>
+        <w:rPr>
+          <w:rFonts w:ascii="CMTI10" w:hAnsi="CMTI10" w:cs="CMTI10"/>
+          <w:sz w:val="20"/>
+          <w:szCs w:val="20"/>
+        </w:rPr>
+        <w:t>the way (e.g., attitude) that the team deals with stakeholder, such as</w:t>
+      </w:r>
+    </w:p>
+    <w:p>
+      <w:pPr>
+        <w:autoSpaceDE w:val="0"/>
+        <w:autoSpaceDN w:val="0"/>
+        <w:adjustRightInd w:val="0"/>
+        <w:spacing w:after="0" w:line="240" w:lineRule="auto"/>
+        <w:rPr>
+          <w:rFonts w:ascii="CMTI10" w:hAnsi="CMTI10" w:cs="CMTI10"/>
+          <w:sz w:val="20"/>
+          <w:szCs w:val="20"/>
+        </w:rPr>
+      </w:pPr>
+      <w:r>
+        <w:rPr>
+          <w:rFonts w:ascii="CMTI10" w:hAnsi="CMTI10" w:cs="CMTI10"/>
+          <w:sz w:val="20"/>
+          <w:szCs w:val="20"/>
+        </w:rPr>
+        <w:t>client(s), customers, advisor(s), etc.</w:t>
+      </w:r>
+    </w:p>
+    <w:p>
+      <w:pPr>
+        <w:autoSpaceDE w:val="0"/>
+        <w:autoSpaceDN w:val="0"/>
+        <w:adjustRightInd w:val="0"/>
+        <w:spacing w:after="0" w:line="240" w:lineRule="auto"/>
+        <w:rPr>
+          <w:rFonts w:ascii="CMTI10" w:hAnsi="CMTI10" w:cs="CMTI10"/>
+          <w:sz w:val="20"/>
+          <w:szCs w:val="20"/>
+        </w:rPr>
+      </w:pPr>
+      <w:r>
+        <w:rPr>
+          <w:rFonts w:ascii="CMBX10" w:hAnsi="CMBX10" w:cs="CMBX10"/>
+          <w:sz w:val="20"/>
+          <w:szCs w:val="20"/>
+        </w:rPr>
+        <w:t xml:space="preserve">{ </w:t>
+      </w:r>
+      <w:r>
+        <w:rPr>
+          <w:rFonts w:ascii="CMTI10" w:hAnsi="CMTI10" w:cs="CMTI10"/>
+          <w:sz w:val="20"/>
+          <w:szCs w:val="20"/>
+        </w:rPr>
+        <w:t>the way that the team members treat each other;</w:t>
+      </w:r>
+    </w:p>
+    <w:p>
+      <w:pPr>
+        <w:autoSpaceDE w:val="0"/>
+        <w:autoSpaceDN w:val="0"/>
+        <w:adjustRightInd w:val="0"/>
+        <w:spacing w:after="0" w:line="240" w:lineRule="auto"/>
+        <w:rPr>
+          <w:rFonts w:ascii="CMTI10" w:hAnsi="CMTI10" w:cs="CMTI10"/>
+          <w:sz w:val="20"/>
+          <w:szCs w:val="20"/>
+        </w:rPr>
+      </w:pPr>
+      <w:r>
+        <w:rPr>
+          <w:rFonts w:ascii="CMBX10" w:hAnsi="CMBX10" w:cs="CMBX10"/>
+          <w:sz w:val="20"/>
+          <w:szCs w:val="20"/>
+        </w:rPr>
+        <w:t xml:space="preserve">{ </w:t>
+      </w:r>
+      <w:r>
+        <w:rPr>
+          <w:rFonts w:ascii="CMTI10" w:hAnsi="CMTI10" w:cs="CMTI10"/>
+          <w:sz w:val="20"/>
+          <w:szCs w:val="20"/>
+        </w:rPr>
+        <w:t>the way that the team deals with data;</w:t>
+      </w:r>
+    </w:p>
+    <w:p>
+      <w:pPr>
+        <w:autoSpaceDE w:val="0"/>
+        <w:autoSpaceDN w:val="0"/>
+        <w:adjustRightInd w:val="0"/>
+        <w:spacing w:after="0" w:line="240" w:lineRule="auto"/>
+        <w:rPr>
+          <w:rFonts w:ascii="CMTI10" w:hAnsi="CMTI10" w:cs="CMTI10"/>
+          <w:sz w:val="20"/>
+          <w:szCs w:val="20"/>
+        </w:rPr>
+      </w:pPr>
+      <w:r>
+        <w:rPr>
+          <w:rFonts w:ascii="CMBX10" w:hAnsi="CMBX10" w:cs="CMBX10"/>
+          <w:sz w:val="20"/>
+          <w:szCs w:val="20"/>
+        </w:rPr>
+        <w:t xml:space="preserve">{ </w:t>
+      </w:r>
+      <w:r>
+        <w:rPr>
+          <w:rFonts w:ascii="CMTI10" w:hAnsi="CMTI10" w:cs="CMTI10"/>
+          <w:sz w:val="20"/>
+          <w:szCs w:val="20"/>
+        </w:rPr>
+        <w:t>use of development tools and resources, e.g., licensed vs. pirate soft-</w:t>
+      </w:r>
+    </w:p>
+    <w:p>
+      <w:pPr>
+        <w:autoSpaceDE w:val="0"/>
+        <w:autoSpaceDN w:val="0"/>
+        <w:adjustRightInd w:val="0"/>
+        <w:spacing w:after="0" w:line="240" w:lineRule="auto"/>
+        <w:rPr>
+          <w:rFonts w:ascii="CMTI10" w:hAnsi="CMTI10" w:cs="CMTI10"/>
+          <w:sz w:val="20"/>
+          <w:szCs w:val="20"/>
+        </w:rPr>
+      </w:pPr>
+      <w:r>
+        <w:rPr>
+          <w:rFonts w:ascii="CMTI10" w:hAnsi="CMTI10" w:cs="CMTI10"/>
+          <w:sz w:val="20"/>
+          <w:szCs w:val="20"/>
+        </w:rPr>
+        <w:t>ware, unauthorised resources such as data, images and sample prod-</w:t>
+      </w:r>
+    </w:p>
+    <w:p>
+      <w:pPr>
+        <w:autoSpaceDE w:val="0"/>
+        <w:autoSpaceDN w:val="0"/>
+        <w:adjustRightInd w:val="0"/>
+        <w:spacing w:after="0" w:line="240" w:lineRule="auto"/>
+        <w:rPr>
+          <w:rFonts w:ascii="CMTI10" w:hAnsi="CMTI10" w:cs="CMTI10"/>
+          <w:sz w:val="20"/>
+          <w:szCs w:val="20"/>
+        </w:rPr>
+      </w:pPr>
+      <w:proofErr w:type="spellStart"/>
+      <w:r>
+        <w:rPr>
+          <w:rFonts w:ascii="CMTI10" w:hAnsi="CMTI10" w:cs="CMTI10"/>
+          <w:sz w:val="20"/>
+          <w:szCs w:val="20"/>
+        </w:rPr>
+        <w:t>ucts</w:t>
+      </w:r>
+      <w:proofErr w:type="spellEnd"/>
+      <w:r>
+        <w:rPr>
+          <w:rFonts w:ascii="CMTI10" w:hAnsi="CMTI10" w:cs="CMTI10"/>
+          <w:sz w:val="20"/>
+          <w:szCs w:val="20"/>
+        </w:rPr>
+        <w:t>, etc.</w:t>
+      </w:r>
+    </w:p>
+    <w:p>
+      <w:pPr>
+        <w:autoSpaceDE w:val="0"/>
+        <w:autoSpaceDN w:val="0"/>
+        <w:adjustRightInd w:val="0"/>
+        <w:spacing w:after="0" w:line="240" w:lineRule="auto"/>
+        <w:rPr>
+          <w:rFonts w:ascii="CMTI10" w:hAnsi="CMTI10" w:cs="CMTI10"/>
+          <w:sz w:val="20"/>
+          <w:szCs w:val="20"/>
+        </w:rPr>
+      </w:pPr>
+      <w:r>
+        <w:rPr>
+          <w:rFonts w:ascii="CMBX10" w:hAnsi="CMBX10" w:cs="CMBX10"/>
+          <w:sz w:val="20"/>
+          <w:szCs w:val="20"/>
+        </w:rPr>
         <w:lastRenderedPageBreak/>
-        <w:t>7 Risk Management Plan</w:t>
-      </w:r>
-      <w:bookmarkEnd w:id="18"/>
-    </w:p>
-    <w:p>
-      <w:pPr>
-        <w:autoSpaceDE w:val="0"/>
-        <w:autoSpaceDN w:val="0"/>
-        <w:adjustRightInd w:val="0"/>
-        <w:spacing w:after="0" w:line="240" w:lineRule="auto"/>
-        <w:rPr>
-          <w:rFonts w:ascii="CMTI10" w:hAnsi="CMTI10" w:cs="CMTI10"/>
-          <w:sz w:val="20"/>
-          <w:szCs w:val="20"/>
-        </w:rPr>
-      </w:pPr>
-      <w:r>
-        <w:rPr>
-          <w:rFonts w:ascii="CMTI10" w:hAnsi="CMTI10" w:cs="CMTI10"/>
-          <w:sz w:val="20"/>
-          <w:szCs w:val="20"/>
-        </w:rPr>
-        <w:t>Notes:</w:t>
+        <w:t xml:space="preserve">{ </w:t>
+      </w:r>
+      <w:r>
+        <w:rPr>
+          <w:rFonts w:ascii="CMTI10" w:hAnsi="CMTI10" w:cs="CMTI10"/>
+          <w:sz w:val="20"/>
+          <w:szCs w:val="20"/>
+        </w:rPr>
+        <w:t>provide at least 4-6 examples of professionalism and professional ethics</w:t>
+      </w:r>
+    </w:p>
+    <w:p>
+      <w:pPr>
+        <w:autoSpaceDE w:val="0"/>
+        <w:autoSpaceDN w:val="0"/>
+        <w:adjustRightInd w:val="0"/>
+        <w:spacing w:after="0" w:line="240" w:lineRule="auto"/>
+        <w:rPr>
+          <w:rFonts w:ascii="CMTI10" w:hAnsi="CMTI10" w:cs="CMTI10"/>
+          <w:sz w:val="20"/>
+          <w:szCs w:val="20"/>
+        </w:rPr>
+      </w:pPr>
+      <w:r>
+        <w:rPr>
+          <w:rFonts w:ascii="CMTI10" w:hAnsi="CMTI10" w:cs="CMTI10"/>
+          <w:sz w:val="20"/>
+          <w:szCs w:val="20"/>
+        </w:rPr>
+        <w:t>that your team has agreed upon.</w:t>
       </w:r>
     </w:p>
     <w:p>
@@ -5710,7 +6900,7 @@
           <w:sz w:val="20"/>
           <w:szCs w:val="20"/>
         </w:rPr>
-        <w:t>Specify and describe all potential risks</w:t>
+        <w:t>Non-compliance</w:t>
       </w:r>
     </w:p>
     <w:p>
@@ -5739,181 +6929,121 @@
           <w:sz w:val="20"/>
           <w:szCs w:val="20"/>
         </w:rPr>
-        <w:t>risks to the completion of project, e.g.,</w:t>
-      </w:r>
-    </w:p>
-    <w:p>
-      <w:pPr>
-        <w:autoSpaceDE w:val="0"/>
-        <w:autoSpaceDN w:val="0"/>
-        <w:adjustRightInd w:val="0"/>
-        <w:spacing w:after="0" w:line="240" w:lineRule="auto"/>
-        <w:rPr>
-          <w:rFonts w:ascii="CMTI10" w:hAnsi="CMTI10" w:cs="CMTI10"/>
-          <w:sz w:val="20"/>
-          <w:szCs w:val="20"/>
-        </w:rPr>
-      </w:pPr>
-      <w:r>
-        <w:rPr>
-          <w:rFonts w:ascii="CMSY10" w:hAnsi="CMSY10" w:cs="CMSY10"/>
-          <w:sz w:val="20"/>
-          <w:szCs w:val="20"/>
-        </w:rPr>
-        <w:t xml:space="preserve">_ </w:t>
-      </w:r>
-      <w:r>
-        <w:rPr>
-          <w:rFonts w:ascii="CMTI10" w:hAnsi="CMTI10" w:cs="CMTI10"/>
-          <w:sz w:val="20"/>
-          <w:szCs w:val="20"/>
-        </w:rPr>
-        <w:t>Project delay</w:t>
-      </w:r>
-    </w:p>
-    <w:p>
-      <w:pPr>
-        <w:autoSpaceDE w:val="0"/>
-        <w:autoSpaceDN w:val="0"/>
-        <w:adjustRightInd w:val="0"/>
-        <w:spacing w:after="0" w:line="240" w:lineRule="auto"/>
-        <w:rPr>
-          <w:rFonts w:ascii="CMTI10" w:hAnsi="CMTI10" w:cs="CMTI10"/>
-          <w:sz w:val="20"/>
-          <w:szCs w:val="20"/>
-        </w:rPr>
-      </w:pPr>
-      <w:r>
-        <w:rPr>
-          <w:rFonts w:ascii="CMSY10" w:hAnsi="CMSY10" w:cs="CMSY10"/>
-          <w:sz w:val="20"/>
-          <w:szCs w:val="20"/>
-        </w:rPr>
-        <w:t xml:space="preserve">_ </w:t>
-      </w:r>
-      <w:r>
-        <w:rPr>
-          <w:rFonts w:ascii="CMTI10" w:hAnsi="CMTI10" w:cs="CMTI10"/>
-          <w:sz w:val="20"/>
-          <w:szCs w:val="20"/>
-        </w:rPr>
-        <w:t>Loss of team member</w:t>
-      </w:r>
-    </w:p>
-    <w:p>
-      <w:pPr>
-        <w:autoSpaceDE w:val="0"/>
-        <w:autoSpaceDN w:val="0"/>
-        <w:adjustRightInd w:val="0"/>
-        <w:spacing w:after="0" w:line="240" w:lineRule="auto"/>
-        <w:rPr>
-          <w:rFonts w:ascii="CMTI10" w:hAnsi="CMTI10" w:cs="CMTI10"/>
-          <w:sz w:val="20"/>
-          <w:szCs w:val="20"/>
-        </w:rPr>
-      </w:pPr>
-      <w:r>
-        <w:rPr>
-          <w:rFonts w:ascii="CMSY10" w:hAnsi="CMSY10" w:cs="CMSY10"/>
-          <w:sz w:val="20"/>
-          <w:szCs w:val="20"/>
-        </w:rPr>
-        <w:t xml:space="preserve">_ </w:t>
-      </w:r>
-      <w:r>
-        <w:rPr>
-          <w:rFonts w:ascii="CMTI10" w:hAnsi="CMTI10" w:cs="CMTI10"/>
-          <w:sz w:val="20"/>
-          <w:szCs w:val="20"/>
-        </w:rPr>
-        <w:t>Loss of equipment</w:t>
-      </w:r>
-    </w:p>
-    <w:p>
-      <w:pPr>
-        <w:autoSpaceDE w:val="0"/>
-        <w:autoSpaceDN w:val="0"/>
-        <w:adjustRightInd w:val="0"/>
-        <w:spacing w:after="0" w:line="240" w:lineRule="auto"/>
-        <w:rPr>
-          <w:rFonts w:ascii="CMTI10" w:hAnsi="CMTI10" w:cs="CMTI10"/>
-          <w:sz w:val="20"/>
-          <w:szCs w:val="20"/>
-        </w:rPr>
-      </w:pPr>
-      <w:r>
-        <w:rPr>
-          <w:rFonts w:ascii="CMSY10" w:hAnsi="CMSY10" w:cs="CMSY10"/>
-          <w:sz w:val="20"/>
-          <w:szCs w:val="20"/>
-        </w:rPr>
-        <w:t xml:space="preserve">_ </w:t>
-      </w:r>
-      <w:r>
-        <w:rPr>
-          <w:rFonts w:ascii="CMTI10" w:hAnsi="CMTI10" w:cs="CMTI10"/>
-          <w:sz w:val="20"/>
-          <w:szCs w:val="20"/>
-        </w:rPr>
-        <w:t>Loss of data</w:t>
-      </w:r>
-    </w:p>
-    <w:p>
-      <w:pPr>
-        <w:autoSpaceDE w:val="0"/>
-        <w:autoSpaceDN w:val="0"/>
-        <w:adjustRightInd w:val="0"/>
-        <w:spacing w:after="0" w:line="240" w:lineRule="auto"/>
-        <w:rPr>
-          <w:rFonts w:ascii="CMTI10" w:hAnsi="CMTI10" w:cs="CMTI10"/>
-          <w:sz w:val="20"/>
-          <w:szCs w:val="20"/>
-        </w:rPr>
-      </w:pPr>
-      <w:r>
-        <w:rPr>
-          <w:rFonts w:ascii="CMSY10" w:hAnsi="CMSY10" w:cs="CMSY10"/>
-          <w:sz w:val="20"/>
-          <w:szCs w:val="20"/>
-        </w:rPr>
-        <w:t xml:space="preserve">_ </w:t>
-      </w:r>
-      <w:r>
-        <w:rPr>
-          <w:rFonts w:ascii="CMTI10" w:hAnsi="CMTI10" w:cs="CMTI10"/>
-          <w:sz w:val="20"/>
-          <w:szCs w:val="20"/>
-        </w:rPr>
-        <w:t>Loss of necessary services</w:t>
-      </w:r>
-    </w:p>
-    <w:p>
-      <w:pPr>
-        <w:autoSpaceDE w:val="0"/>
-        <w:autoSpaceDN w:val="0"/>
-        <w:adjustRightInd w:val="0"/>
-        <w:spacing w:after="0" w:line="240" w:lineRule="auto"/>
-        <w:rPr>
-          <w:rFonts w:ascii="CMTI10" w:hAnsi="CMTI10" w:cs="CMTI10"/>
-          <w:sz w:val="20"/>
-          <w:szCs w:val="20"/>
-        </w:rPr>
-      </w:pPr>
-      <w:r>
-        <w:rPr>
-          <w:rFonts w:ascii="CMSY10" w:hAnsi="CMSY10" w:cs="CMSY10"/>
-          <w:sz w:val="20"/>
-          <w:szCs w:val="20"/>
-        </w:rPr>
-        <w:t xml:space="preserve">_ </w:t>
-      </w:r>
-      <w:r>
-        <w:rPr>
-          <w:rFonts w:ascii="CMTI10" w:hAnsi="CMTI10" w:cs="CMTI10"/>
-          <w:sz w:val="20"/>
-          <w:szCs w:val="20"/>
-        </w:rPr>
-        <w:t>etc.</w:t>
+        <w:t xml:space="preserve">Record your </w:t>
+      </w:r>
+      <w:proofErr w:type="gramStart"/>
+      <w:r>
+        <w:rPr>
+          <w:rFonts w:ascii="CMTI10" w:hAnsi="CMTI10" w:cs="CMTI10"/>
+          <w:sz w:val="20"/>
+          <w:szCs w:val="20"/>
+        </w:rPr>
+        <w:t>team's</w:t>
+      </w:r>
+      <w:proofErr w:type="gramEnd"/>
+      <w:r>
+        <w:rPr>
+          <w:rFonts w:ascii="CMTI10" w:hAnsi="CMTI10" w:cs="CMTI10"/>
+          <w:sz w:val="20"/>
+          <w:szCs w:val="20"/>
+        </w:rPr>
+        <w:t xml:space="preserve"> agreed </w:t>
+      </w:r>
+      <w:proofErr w:type="spellStart"/>
+      <w:r>
+        <w:rPr>
+          <w:rFonts w:ascii="CMTI10" w:hAnsi="CMTI10" w:cs="CMTI10"/>
+          <w:sz w:val="20"/>
+          <w:szCs w:val="20"/>
+        </w:rPr>
+        <w:t>de_nitions</w:t>
+      </w:r>
+      <w:proofErr w:type="spellEnd"/>
+      <w:r>
+        <w:rPr>
+          <w:rFonts w:ascii="CMTI10" w:hAnsi="CMTI10" w:cs="CMTI10"/>
+          <w:sz w:val="20"/>
+          <w:szCs w:val="20"/>
+        </w:rPr>
+        <w:t xml:space="preserve"> of minor non-compliance (in</w:t>
+      </w:r>
+    </w:p>
+    <w:p>
+      <w:pPr>
+        <w:autoSpaceDE w:val="0"/>
+        <w:autoSpaceDN w:val="0"/>
+        <w:adjustRightInd w:val="0"/>
+        <w:spacing w:after="0" w:line="240" w:lineRule="auto"/>
+        <w:rPr>
+          <w:rFonts w:ascii="CMTI10" w:hAnsi="CMTI10" w:cs="CMTI10"/>
+          <w:sz w:val="20"/>
+          <w:szCs w:val="20"/>
+        </w:rPr>
+      </w:pPr>
+      <w:r>
+        <w:rPr>
+          <w:rFonts w:ascii="CMTI10" w:hAnsi="CMTI10" w:cs="CMTI10"/>
+          <w:sz w:val="20"/>
+          <w:szCs w:val="20"/>
+        </w:rPr>
+        <w:t xml:space="preserve">a way that may adversely </w:t>
+      </w:r>
+      <w:proofErr w:type="spellStart"/>
+      <w:r>
+        <w:rPr>
+          <w:rFonts w:ascii="CMTI10" w:hAnsi="CMTI10" w:cs="CMTI10"/>
+          <w:sz w:val="20"/>
+          <w:szCs w:val="20"/>
+        </w:rPr>
+        <w:t>a_ect</w:t>
+      </w:r>
+      <w:proofErr w:type="spellEnd"/>
+      <w:r>
+        <w:rPr>
+          <w:rFonts w:ascii="CMTI10" w:hAnsi="CMTI10" w:cs="CMTI10"/>
+          <w:sz w:val="20"/>
+          <w:szCs w:val="20"/>
+        </w:rPr>
+        <w:t xml:space="preserve"> the project). You should provide</w:t>
+      </w:r>
+    </w:p>
+    <w:p>
+      <w:pPr>
+        <w:autoSpaceDE w:val="0"/>
+        <w:autoSpaceDN w:val="0"/>
+        <w:adjustRightInd w:val="0"/>
+        <w:spacing w:after="0" w:line="240" w:lineRule="auto"/>
+        <w:rPr>
+          <w:rFonts w:ascii="CMTI10" w:hAnsi="CMTI10" w:cs="CMTI10"/>
+          <w:sz w:val="20"/>
+          <w:szCs w:val="20"/>
+        </w:rPr>
+      </w:pPr>
+      <w:r>
+        <w:rPr>
+          <w:rFonts w:ascii="CMTI10" w:hAnsi="CMTI10" w:cs="CMTI10"/>
+          <w:sz w:val="20"/>
+          <w:szCs w:val="20"/>
+        </w:rPr>
+        <w:t xml:space="preserve">samples to help clarify the </w:t>
+      </w:r>
+      <w:proofErr w:type="spellStart"/>
+      <w:r>
+        <w:rPr>
+          <w:rFonts w:ascii="CMTI10" w:hAnsi="CMTI10" w:cs="CMTI10"/>
+          <w:sz w:val="20"/>
+          <w:szCs w:val="20"/>
+        </w:rPr>
+        <w:t>de_nitions</w:t>
+      </w:r>
+      <w:proofErr w:type="spellEnd"/>
+      <w:r>
+        <w:rPr>
+          <w:rFonts w:ascii="CMTI10" w:hAnsi="CMTI10" w:cs="CMTI10"/>
+          <w:sz w:val="20"/>
+          <w:szCs w:val="20"/>
+        </w:rPr>
+        <w:t>.</w:t>
       </w:r>
     </w:p>
     <w:p>
@@ -5942,65 +7072,25 @@
           <w:sz w:val="20"/>
           <w:szCs w:val="20"/>
         </w:rPr>
-        <w:t>risks to professionalism and professional ethics, e.g.,</w:t>
-      </w:r>
-    </w:p>
-    <w:p>
-      <w:pPr>
-        <w:autoSpaceDE w:val="0"/>
-        <w:autoSpaceDN w:val="0"/>
-        <w:adjustRightInd w:val="0"/>
-        <w:spacing w:after="0" w:line="240" w:lineRule="auto"/>
-        <w:rPr>
-          <w:rFonts w:ascii="CMTI10" w:hAnsi="CMTI10" w:cs="CMTI10"/>
-          <w:sz w:val="20"/>
-          <w:szCs w:val="20"/>
-        </w:rPr>
-      </w:pPr>
-      <w:r>
-        <w:rPr>
-          <w:rFonts w:ascii="CMSY10" w:hAnsi="CMSY10" w:cs="CMSY10"/>
-          <w:sz w:val="20"/>
-          <w:szCs w:val="20"/>
-        </w:rPr>
-        <w:t xml:space="preserve">_ </w:t>
-      </w:r>
-      <w:r>
-        <w:rPr>
-          <w:rFonts w:ascii="CMTI10" w:hAnsi="CMTI10" w:cs="CMTI10"/>
-          <w:sz w:val="20"/>
-          <w:szCs w:val="20"/>
-        </w:rPr>
-        <w:t>leak of customers' privacy</w:t>
-      </w:r>
-    </w:p>
-    <w:p>
-      <w:pPr>
-        <w:autoSpaceDE w:val="0"/>
-        <w:autoSpaceDN w:val="0"/>
-        <w:adjustRightInd w:val="0"/>
-        <w:spacing w:after="0" w:line="240" w:lineRule="auto"/>
-        <w:rPr>
-          <w:rFonts w:ascii="CMTI10" w:hAnsi="CMTI10" w:cs="CMTI10"/>
-          <w:sz w:val="20"/>
-          <w:szCs w:val="20"/>
-        </w:rPr>
-      </w:pPr>
-      <w:r>
-        <w:rPr>
-          <w:rFonts w:ascii="CMSY10" w:hAnsi="CMSY10" w:cs="CMSY10"/>
-          <w:sz w:val="20"/>
-          <w:szCs w:val="20"/>
-        </w:rPr>
-        <w:t xml:space="preserve">_ </w:t>
-      </w:r>
-      <w:r>
-        <w:rPr>
-          <w:rFonts w:ascii="CMTI10" w:hAnsi="CMTI10" w:cs="CMTI10"/>
-          <w:sz w:val="20"/>
-          <w:szCs w:val="20"/>
-        </w:rPr>
-        <w:t xml:space="preserve">leak of client's business </w:t>
+        <w:t xml:space="preserve">Record your </w:t>
+      </w:r>
+      <w:proofErr w:type="gramStart"/>
+      <w:r>
+        <w:rPr>
+          <w:rFonts w:ascii="CMTI10" w:hAnsi="CMTI10" w:cs="CMTI10"/>
+          <w:sz w:val="20"/>
+          <w:szCs w:val="20"/>
+        </w:rPr>
+        <w:t>team's</w:t>
+      </w:r>
+      <w:proofErr w:type="gramEnd"/>
+      <w:r>
+        <w:rPr>
+          <w:rFonts w:ascii="CMTI10" w:hAnsi="CMTI10" w:cs="CMTI10"/>
+          <w:sz w:val="20"/>
+          <w:szCs w:val="20"/>
+        </w:rPr>
+        <w:t xml:space="preserve"> agreed </w:t>
       </w:r>
       <w:proofErr w:type="spellStart"/>
       <w:r>
@@ -6009,193 +7099,58 @@
           <w:sz w:val="20"/>
           <w:szCs w:val="20"/>
         </w:rPr>
-        <w:t>con_dentiality</w:t>
+        <w:t>de_nitions</w:t>
       </w:r>
       <w:proofErr w:type="spellEnd"/>
-    </w:p>
-    <w:p>
-      <w:pPr>
-        <w:autoSpaceDE w:val="0"/>
-        <w:autoSpaceDN w:val="0"/>
-        <w:adjustRightInd w:val="0"/>
-        <w:spacing w:after="0" w:line="240" w:lineRule="auto"/>
-        <w:rPr>
-          <w:rFonts w:ascii="CMTI10" w:hAnsi="CMTI10" w:cs="CMTI10"/>
-          <w:sz w:val="20"/>
-          <w:szCs w:val="20"/>
-        </w:rPr>
-      </w:pPr>
-      <w:r>
-        <w:rPr>
-          <w:rFonts w:ascii="CMSY10" w:hAnsi="CMSY10" w:cs="CMSY10"/>
-          <w:sz w:val="20"/>
-          <w:szCs w:val="20"/>
-        </w:rPr>
-        <w:t xml:space="preserve">_ </w:t>
-      </w:r>
-      <w:r>
-        <w:rPr>
-          <w:rFonts w:ascii="CMTI10" w:hAnsi="CMTI10" w:cs="CMTI10"/>
-          <w:sz w:val="20"/>
-          <w:szCs w:val="20"/>
-        </w:rPr>
-        <w:t>leak of intellectual property like system design</w:t>
-      </w:r>
-    </w:p>
-    <w:p>
-      <w:pPr>
-        <w:autoSpaceDE w:val="0"/>
-        <w:autoSpaceDN w:val="0"/>
-        <w:adjustRightInd w:val="0"/>
-        <w:spacing w:after="0" w:line="240" w:lineRule="auto"/>
-        <w:rPr>
-          <w:rFonts w:ascii="CMTI10" w:hAnsi="CMTI10" w:cs="CMTI10"/>
-          <w:sz w:val="20"/>
-          <w:szCs w:val="20"/>
-        </w:rPr>
-      </w:pPr>
-      <w:r>
-        <w:rPr>
-          <w:rFonts w:ascii="CMSY10" w:hAnsi="CMSY10" w:cs="CMSY10"/>
-          <w:sz w:val="20"/>
-          <w:szCs w:val="20"/>
-        </w:rPr>
-        <w:t xml:space="preserve">_ </w:t>
-      </w:r>
-      <w:r>
-        <w:rPr>
-          <w:rFonts w:ascii="CMTI10" w:hAnsi="CMTI10" w:cs="CMTI10"/>
-          <w:sz w:val="20"/>
-          <w:szCs w:val="20"/>
-        </w:rPr>
-        <w:t>etc.</w:t>
-      </w:r>
-    </w:p>
-    <w:p>
-      <w:pPr>
-        <w:autoSpaceDE w:val="0"/>
-        <w:autoSpaceDN w:val="0"/>
-        <w:adjustRightInd w:val="0"/>
-        <w:spacing w:after="0" w:line="240" w:lineRule="auto"/>
-        <w:rPr>
-          <w:rFonts w:ascii="CMTI10" w:hAnsi="CMTI10" w:cs="CMTI10"/>
-          <w:sz w:val="20"/>
-          <w:szCs w:val="20"/>
-        </w:rPr>
-      </w:pPr>
-      <w:r>
-        <w:rPr>
-          <w:rFonts w:ascii="CMSY10" w:hAnsi="CMSY10" w:cs="CMSY10"/>
-          <w:sz w:val="20"/>
-          <w:szCs w:val="20"/>
-        </w:rPr>
-        <w:t xml:space="preserve">_ </w:t>
-      </w:r>
-      <w:r>
-        <w:rPr>
-          <w:rFonts w:ascii="CMTI10" w:hAnsi="CMTI10" w:cs="CMTI10"/>
-          <w:sz w:val="20"/>
-          <w:szCs w:val="20"/>
-        </w:rPr>
-        <w:t xml:space="preserve">Specify the risk with </w:t>
-      </w:r>
-      <w:r>
-        <w:rPr>
-          <w:rFonts w:ascii="CMBXTI10" w:hAnsi="CMBXTI10" w:cs="CMBXTI10"/>
-          <w:sz w:val="20"/>
-          <w:szCs w:val="20"/>
-        </w:rPr>
-        <w:t xml:space="preserve">Probability </w:t>
-      </w:r>
-      <w:r>
-        <w:rPr>
-          <w:rFonts w:ascii="CMTI10" w:hAnsi="CMTI10" w:cs="CMTI10"/>
-          <w:sz w:val="20"/>
-          <w:szCs w:val="20"/>
-        </w:rPr>
-        <w:t xml:space="preserve">(in percentage), </w:t>
-      </w:r>
-      <w:r>
-        <w:rPr>
-          <w:rFonts w:ascii="CMBXTI10" w:hAnsi="CMBXTI10" w:cs="CMBXTI10"/>
-          <w:sz w:val="20"/>
-          <w:szCs w:val="20"/>
-        </w:rPr>
-        <w:t xml:space="preserve">Impact </w:t>
-      </w:r>
-      <w:r>
-        <w:rPr>
-          <w:rFonts w:ascii="CMTI10" w:hAnsi="CMTI10" w:cs="CMTI10"/>
-          <w:sz w:val="20"/>
-          <w:szCs w:val="20"/>
-        </w:rPr>
-        <w:t>to the project</w:t>
-      </w:r>
-    </w:p>
-    <w:p>
-      <w:pPr>
-        <w:autoSpaceDE w:val="0"/>
-        <w:autoSpaceDN w:val="0"/>
-        <w:adjustRightInd w:val="0"/>
-        <w:spacing w:after="0" w:line="240" w:lineRule="auto"/>
-        <w:rPr>
-          <w:rFonts w:ascii="CMTI10" w:hAnsi="CMTI10" w:cs="CMTI10"/>
-          <w:sz w:val="20"/>
-          <w:szCs w:val="20"/>
-        </w:rPr>
-      </w:pPr>
-      <w:r>
-        <w:rPr>
-          <w:rFonts w:ascii="CMTI10" w:hAnsi="CMTI10" w:cs="CMTI10"/>
-          <w:sz w:val="20"/>
-          <w:szCs w:val="20"/>
-        </w:rPr>
-        <w:t xml:space="preserve">(in percentage), and </w:t>
-      </w:r>
-      <w:r>
-        <w:rPr>
-          <w:rFonts w:ascii="CMBXTI10" w:hAnsi="CMBXTI10" w:cs="CMBXTI10"/>
-          <w:sz w:val="20"/>
-          <w:szCs w:val="20"/>
-        </w:rPr>
-        <w:t xml:space="preserve">Status </w:t>
-      </w:r>
-      <w:r>
-        <w:rPr>
-          <w:rFonts w:ascii="CMTI10" w:hAnsi="CMTI10" w:cs="CMTI10"/>
-          <w:sz w:val="20"/>
-          <w:szCs w:val="20"/>
-        </w:rPr>
-        <w:t>(in High, Neutral, or Low Risk)</w:t>
-      </w:r>
-    </w:p>
-    <w:p>
-      <w:pPr>
-        <w:autoSpaceDE w:val="0"/>
-        <w:autoSpaceDN w:val="0"/>
-        <w:adjustRightInd w:val="0"/>
-        <w:spacing w:after="0" w:line="240" w:lineRule="auto"/>
-        <w:rPr>
-          <w:rFonts w:ascii="CMTI10" w:hAnsi="CMTI10" w:cs="CMTI10"/>
-          <w:sz w:val="20"/>
-          <w:szCs w:val="20"/>
-        </w:rPr>
-      </w:pPr>
-      <w:r>
-        <w:rPr>
-          <w:rFonts w:ascii="CMSY10" w:hAnsi="CMSY10" w:cs="CMSY10"/>
-          <w:sz w:val="20"/>
-          <w:szCs w:val="20"/>
-        </w:rPr>
-        <w:t xml:space="preserve">_ </w:t>
-      </w:r>
-      <w:r>
-        <w:rPr>
-          <w:rFonts w:ascii="CMTI10" w:hAnsi="CMTI10" w:cs="CMTI10"/>
-          <w:sz w:val="20"/>
-          <w:szCs w:val="20"/>
-        </w:rPr>
-        <w:t xml:space="preserve">Describe the risk management plan to deal with EACH of the </w:t>
+      <w:r>
+        <w:rPr>
+          <w:rFonts w:ascii="CMTI10" w:hAnsi="CMTI10" w:cs="CMTI10"/>
+          <w:sz w:val="20"/>
+          <w:szCs w:val="20"/>
+        </w:rPr>
+        <w:t xml:space="preserve"> of major non-compliance (in a</w:t>
+      </w:r>
+    </w:p>
+    <w:p>
+      <w:pPr>
+        <w:autoSpaceDE w:val="0"/>
+        <w:autoSpaceDN w:val="0"/>
+        <w:adjustRightInd w:val="0"/>
+        <w:spacing w:after="0" w:line="240" w:lineRule="auto"/>
+        <w:rPr>
+          <w:rFonts w:ascii="CMTI10" w:hAnsi="CMTI10" w:cs="CMTI10"/>
+          <w:sz w:val="20"/>
+          <w:szCs w:val="20"/>
+        </w:rPr>
+      </w:pPr>
+      <w:r>
+        <w:rPr>
+          <w:rFonts w:ascii="CMTI10" w:hAnsi="CMTI10" w:cs="CMTI10"/>
+          <w:sz w:val="20"/>
+          <w:szCs w:val="20"/>
+        </w:rPr>
+        <w:t>way that has a major negative impact upon the team's success). You</w:t>
+      </w:r>
+    </w:p>
+    <w:p>
+      <w:pPr>
+        <w:autoSpaceDE w:val="0"/>
+        <w:autoSpaceDN w:val="0"/>
+        <w:adjustRightInd w:val="0"/>
+        <w:spacing w:after="0" w:line="240" w:lineRule="auto"/>
+        <w:rPr>
+          <w:rFonts w:ascii="CMTI10" w:hAnsi="CMTI10" w:cs="CMTI10"/>
+          <w:sz w:val="20"/>
+          <w:szCs w:val="20"/>
+        </w:rPr>
+      </w:pPr>
+      <w:r>
+        <w:rPr>
+          <w:rFonts w:ascii="CMTI10" w:hAnsi="CMTI10" w:cs="CMTI10"/>
+          <w:sz w:val="20"/>
+          <w:szCs w:val="20"/>
+        </w:rPr>
+        <w:t xml:space="preserve">should provide samples to help clarify the </w:t>
       </w:r>
       <w:proofErr w:type="spellStart"/>
       <w:r>
@@ -6204,89 +7159,16 @@
           <w:sz w:val="20"/>
           <w:szCs w:val="20"/>
         </w:rPr>
-        <w:t>speci_ed</w:t>
+        <w:t>de_nitions</w:t>
       </w:r>
       <w:proofErr w:type="spellEnd"/>
-    </w:p>
-    <w:p>
-      <w:pPr>
-        <w:autoSpaceDE w:val="0"/>
-        <w:autoSpaceDN w:val="0"/>
-        <w:adjustRightInd w:val="0"/>
-        <w:spacing w:after="0" w:line="240" w:lineRule="auto"/>
-        <w:rPr>
-          <w:rFonts w:ascii="CMTI10" w:hAnsi="CMTI10" w:cs="CMTI10"/>
-          <w:sz w:val="20"/>
-          <w:szCs w:val="20"/>
-        </w:rPr>
-      </w:pPr>
-      <w:r>
-        <w:rPr>
-          <w:rFonts w:ascii="CMTI10" w:hAnsi="CMTI10" w:cs="CMTI10"/>
-          <w:sz w:val="20"/>
-          <w:szCs w:val="20"/>
-        </w:rPr>
-        <w:t>risks</w:t>
-      </w:r>
-    </w:p>
-    <w:p>
-      <w:pPr>
-        <w:pStyle w:val="Heading1"/>
-      </w:pPr>
-      <w:bookmarkStart w:id="19" w:name="_Toc16246400"/>
-      <w:r>
-        <w:t>8 Code of Conduct</w:t>
-      </w:r>
-      <w:bookmarkEnd w:id="19"/>
-    </w:p>
-    <w:p>
-      <w:pPr>
-        <w:autoSpaceDE w:val="0"/>
-        <w:autoSpaceDN w:val="0"/>
-        <w:adjustRightInd w:val="0"/>
-        <w:spacing w:after="0" w:line="240" w:lineRule="auto"/>
-        <w:rPr>
-          <w:rFonts w:ascii="CMTI10" w:hAnsi="CMTI10" w:cs="CMTI10"/>
-          <w:sz w:val="20"/>
-          <w:szCs w:val="20"/>
-        </w:rPr>
-      </w:pPr>
-      <w:r>
-        <w:rPr>
-          <w:rFonts w:ascii="CMTI10" w:hAnsi="CMTI10" w:cs="CMTI10"/>
-          <w:sz w:val="20"/>
-          <w:szCs w:val="20"/>
-        </w:rPr>
-        <w:t>Notes:</w:t>
-      </w:r>
-    </w:p>
-    <w:p>
-      <w:pPr>
-        <w:autoSpaceDE w:val="0"/>
-        <w:autoSpaceDN w:val="0"/>
-        <w:adjustRightInd w:val="0"/>
-        <w:spacing w:after="0" w:line="240" w:lineRule="auto"/>
-        <w:rPr>
-          <w:rFonts w:ascii="CMTI10" w:hAnsi="CMTI10" w:cs="CMTI10"/>
-          <w:sz w:val="20"/>
-          <w:szCs w:val="20"/>
-        </w:rPr>
-      </w:pPr>
-      <w:r>
-        <w:rPr>
-          <w:rFonts w:ascii="CMSY10" w:hAnsi="CMSY10" w:cs="CMSY10"/>
-          <w:sz w:val="20"/>
-          <w:szCs w:val="20"/>
-        </w:rPr>
-        <w:t xml:space="preserve">_ </w:t>
-      </w:r>
-      <w:r>
-        <w:rPr>
-          <w:rFonts w:ascii="CMTI10" w:hAnsi="CMTI10" w:cs="CMTI10"/>
-          <w:sz w:val="20"/>
-          <w:szCs w:val="20"/>
-        </w:rPr>
-        <w:t>Team principles</w:t>
+      <w:r>
+        <w:rPr>
+          <w:rFonts w:ascii="CMTI10" w:hAnsi="CMTI10" w:cs="CMTI10"/>
+          <w:sz w:val="20"/>
+          <w:szCs w:val="20"/>
+        </w:rPr>
+        <w:t>.</w:t>
       </w:r>
     </w:p>
     <w:p>
@@ -6307,950 +7189,6 @@
           <w:sz w:val="20"/>
           <w:szCs w:val="20"/>
         </w:rPr>
-        <w:t xml:space="preserve">{ </w:t>
-      </w:r>
-      <w:r>
-        <w:rPr>
-          <w:rFonts w:ascii="CMTI10" w:hAnsi="CMTI10" w:cs="CMTI10"/>
-          <w:sz w:val="20"/>
-          <w:szCs w:val="20"/>
-        </w:rPr>
-        <w:t>The principles of behaviour, communication, operational processes,</w:t>
-      </w:r>
-    </w:p>
-    <w:p>
-      <w:pPr>
-        <w:autoSpaceDE w:val="0"/>
-        <w:autoSpaceDN w:val="0"/>
-        <w:adjustRightInd w:val="0"/>
-        <w:spacing w:after="0" w:line="240" w:lineRule="auto"/>
-        <w:rPr>
-          <w:rFonts w:ascii="CMTI10" w:hAnsi="CMTI10" w:cs="CMTI10"/>
-          <w:sz w:val="20"/>
-          <w:szCs w:val="20"/>
-        </w:rPr>
-      </w:pPr>
-      <w:r>
-        <w:rPr>
-          <w:rFonts w:ascii="CMTI10" w:hAnsi="CMTI10" w:cs="CMTI10"/>
-          <w:sz w:val="20"/>
-          <w:szCs w:val="20"/>
-        </w:rPr>
-        <w:t>and professional ethics that the team agrees to abide for.</w:t>
-      </w:r>
-    </w:p>
-    <w:p>
-      <w:pPr>
-        <w:autoSpaceDE w:val="0"/>
-        <w:autoSpaceDN w:val="0"/>
-        <w:adjustRightInd w:val="0"/>
-        <w:spacing w:after="0" w:line="240" w:lineRule="auto"/>
-        <w:rPr>
-          <w:rFonts w:ascii="CMTI10" w:hAnsi="CMTI10" w:cs="CMTI10"/>
-          <w:sz w:val="20"/>
-          <w:szCs w:val="20"/>
-        </w:rPr>
-      </w:pPr>
-      <w:r>
-        <w:rPr>
-          <w:rFonts w:ascii="CMBX10" w:hAnsi="CMBX10" w:cs="CMBX10"/>
-          <w:sz w:val="20"/>
-          <w:szCs w:val="20"/>
-        </w:rPr>
-        <w:t xml:space="preserve">{ </w:t>
-      </w:r>
-      <w:r>
-        <w:rPr>
-          <w:rFonts w:ascii="CMTI10" w:hAnsi="CMTI10" w:cs="CMTI10"/>
-          <w:sz w:val="20"/>
-          <w:szCs w:val="20"/>
-        </w:rPr>
-        <w:t>Principles should be high-level statements that describe what your</w:t>
-      </w:r>
-    </w:p>
-    <w:p>
-      <w:pPr>
-        <w:autoSpaceDE w:val="0"/>
-        <w:autoSpaceDN w:val="0"/>
-        <w:adjustRightInd w:val="0"/>
-        <w:spacing w:after="0" w:line="240" w:lineRule="auto"/>
-        <w:rPr>
-          <w:rFonts w:ascii="CMTI10" w:hAnsi="CMTI10" w:cs="CMTI10"/>
-          <w:sz w:val="20"/>
-          <w:szCs w:val="20"/>
-        </w:rPr>
-      </w:pPr>
-      <w:r>
-        <w:rPr>
-          <w:rFonts w:ascii="CMTI10" w:hAnsi="CMTI10" w:cs="CMTI10"/>
-          <w:sz w:val="20"/>
-          <w:szCs w:val="20"/>
-        </w:rPr>
-        <w:t>team considers to be the key values, beliefs and norms that contribute</w:t>
-      </w:r>
-    </w:p>
-    <w:p>
-      <w:pPr>
-        <w:autoSpaceDE w:val="0"/>
-        <w:autoSpaceDN w:val="0"/>
-        <w:adjustRightInd w:val="0"/>
-        <w:spacing w:after="0" w:line="240" w:lineRule="auto"/>
-        <w:rPr>
-          <w:rFonts w:ascii="CMTI10" w:hAnsi="CMTI10" w:cs="CMTI10"/>
-          <w:sz w:val="20"/>
-          <w:szCs w:val="20"/>
-        </w:rPr>
-      </w:pPr>
-      <w:r>
-        <w:rPr>
-          <w:rFonts w:ascii="CMTI10" w:hAnsi="CMTI10" w:cs="CMTI10"/>
-          <w:sz w:val="20"/>
-          <w:szCs w:val="20"/>
-        </w:rPr>
-        <w:t xml:space="preserve">to an </w:t>
-      </w:r>
-      <w:proofErr w:type="spellStart"/>
-      <w:r>
-        <w:rPr>
-          <w:rFonts w:ascii="CMTI10" w:hAnsi="CMTI10" w:cs="CMTI10"/>
-          <w:sz w:val="20"/>
-          <w:szCs w:val="20"/>
-        </w:rPr>
-        <w:t>e_ective</w:t>
-      </w:r>
-      <w:proofErr w:type="spellEnd"/>
-      <w:r>
-        <w:rPr>
-          <w:rFonts w:ascii="CMTI10" w:hAnsi="CMTI10" w:cs="CMTI10"/>
-          <w:sz w:val="20"/>
-          <w:szCs w:val="20"/>
-        </w:rPr>
-        <w:t xml:space="preserve"> team environment;</w:t>
-      </w:r>
-    </w:p>
-    <w:p>
-      <w:pPr>
-        <w:autoSpaceDE w:val="0"/>
-        <w:autoSpaceDN w:val="0"/>
-        <w:adjustRightInd w:val="0"/>
-        <w:spacing w:after="0" w:line="240" w:lineRule="auto"/>
-        <w:rPr>
-          <w:rFonts w:ascii="CMTI10" w:hAnsi="CMTI10" w:cs="CMTI10"/>
-          <w:sz w:val="20"/>
-          <w:szCs w:val="20"/>
-        </w:rPr>
-      </w:pPr>
-      <w:r>
-        <w:rPr>
-          <w:rFonts w:ascii="CMBX10" w:hAnsi="CMBX10" w:cs="CMBX10"/>
-          <w:sz w:val="20"/>
-          <w:szCs w:val="20"/>
-        </w:rPr>
-        <w:t xml:space="preserve">{ </w:t>
-      </w:r>
-      <w:r>
-        <w:rPr>
-          <w:rFonts w:ascii="CMTI10" w:hAnsi="CMTI10" w:cs="CMTI10"/>
-          <w:sz w:val="20"/>
-          <w:szCs w:val="20"/>
-        </w:rPr>
-        <w:t>Justify each of the principles for why all team members need to follow</w:t>
-      </w:r>
-    </w:p>
-    <w:p>
-      <w:pPr>
-        <w:autoSpaceDE w:val="0"/>
-        <w:autoSpaceDN w:val="0"/>
-        <w:adjustRightInd w:val="0"/>
-        <w:spacing w:after="0" w:line="240" w:lineRule="auto"/>
-        <w:rPr>
-          <w:rFonts w:ascii="CMTI10" w:hAnsi="CMTI10" w:cs="CMTI10"/>
-          <w:sz w:val="20"/>
-          <w:szCs w:val="20"/>
-        </w:rPr>
-      </w:pPr>
-      <w:r>
-        <w:rPr>
-          <w:rFonts w:ascii="CMTI10" w:hAnsi="CMTI10" w:cs="CMTI10"/>
-          <w:sz w:val="20"/>
-          <w:szCs w:val="20"/>
-        </w:rPr>
-        <w:t>it;</w:t>
-      </w:r>
-    </w:p>
-    <w:p>
-      <w:pPr>
-        <w:autoSpaceDE w:val="0"/>
-        <w:autoSpaceDN w:val="0"/>
-        <w:adjustRightInd w:val="0"/>
-        <w:spacing w:after="0" w:line="240" w:lineRule="auto"/>
-        <w:rPr>
-          <w:rFonts w:ascii="CMTI10" w:hAnsi="CMTI10" w:cs="CMTI10"/>
-          <w:sz w:val="20"/>
-          <w:szCs w:val="20"/>
-        </w:rPr>
-      </w:pPr>
-      <w:r>
-        <w:rPr>
-          <w:rFonts w:ascii="CMSY10" w:hAnsi="CMSY10" w:cs="CMSY10"/>
-          <w:sz w:val="20"/>
-          <w:szCs w:val="20"/>
-        </w:rPr>
-        <w:t xml:space="preserve">_ </w:t>
-      </w:r>
-      <w:r>
-        <w:rPr>
-          <w:rFonts w:ascii="CMTI10" w:hAnsi="CMTI10" w:cs="CMTI10"/>
-          <w:sz w:val="20"/>
-          <w:szCs w:val="20"/>
-        </w:rPr>
-        <w:t>Team communication and operational process</w:t>
-      </w:r>
-    </w:p>
-    <w:p>
-      <w:pPr>
-        <w:autoSpaceDE w:val="0"/>
-        <w:autoSpaceDN w:val="0"/>
-        <w:adjustRightInd w:val="0"/>
-        <w:spacing w:after="0" w:line="240" w:lineRule="auto"/>
-        <w:rPr>
-          <w:rFonts w:ascii="CMTI10" w:hAnsi="CMTI10" w:cs="CMTI10"/>
-          <w:sz w:val="20"/>
-          <w:szCs w:val="20"/>
-        </w:rPr>
-      </w:pPr>
-      <w:r>
-        <w:rPr>
-          <w:rFonts w:ascii="CMBX10" w:hAnsi="CMBX10" w:cs="CMBX10"/>
-          <w:sz w:val="20"/>
-          <w:szCs w:val="20"/>
-        </w:rPr>
-        <w:t xml:space="preserve">{ </w:t>
-      </w:r>
-      <w:r>
-        <w:rPr>
-          <w:rFonts w:ascii="CMTI10" w:hAnsi="CMTI10" w:cs="CMTI10"/>
-          <w:sz w:val="20"/>
-          <w:szCs w:val="20"/>
-        </w:rPr>
-        <w:t>Operational processes should show how the principles are to be applied</w:t>
-      </w:r>
-    </w:p>
-    <w:p>
-      <w:pPr>
-        <w:autoSpaceDE w:val="0"/>
-        <w:autoSpaceDN w:val="0"/>
-        <w:adjustRightInd w:val="0"/>
-        <w:spacing w:after="0" w:line="240" w:lineRule="auto"/>
-        <w:rPr>
-          <w:rFonts w:ascii="CMTI10" w:hAnsi="CMTI10" w:cs="CMTI10"/>
-          <w:sz w:val="20"/>
-          <w:szCs w:val="20"/>
-        </w:rPr>
-      </w:pPr>
-      <w:r>
-        <w:rPr>
-          <w:rFonts w:ascii="CMTI10" w:hAnsi="CMTI10" w:cs="CMTI10"/>
-          <w:sz w:val="20"/>
-          <w:szCs w:val="20"/>
-        </w:rPr>
-        <w:t>to the daily operations during the project.</w:t>
-      </w:r>
-    </w:p>
-    <w:p>
-      <w:pPr>
-        <w:autoSpaceDE w:val="0"/>
-        <w:autoSpaceDN w:val="0"/>
-        <w:adjustRightInd w:val="0"/>
-        <w:spacing w:after="0" w:line="240" w:lineRule="auto"/>
-        <w:rPr>
-          <w:rFonts w:ascii="CMTI10" w:hAnsi="CMTI10" w:cs="CMTI10"/>
-          <w:sz w:val="20"/>
-          <w:szCs w:val="20"/>
-        </w:rPr>
-      </w:pPr>
-      <w:r>
-        <w:rPr>
-          <w:rFonts w:ascii="CMBX10" w:hAnsi="CMBX10" w:cs="CMBX10"/>
-          <w:sz w:val="20"/>
-          <w:szCs w:val="20"/>
-        </w:rPr>
-        <w:t xml:space="preserve">{ </w:t>
-      </w:r>
-      <w:r>
-        <w:rPr>
-          <w:rFonts w:ascii="CMTI10" w:hAnsi="CMTI10" w:cs="CMTI10"/>
-          <w:sz w:val="20"/>
-          <w:szCs w:val="20"/>
-        </w:rPr>
-        <w:t>Provide at least 4-6 examples of communications and operational pro-</w:t>
-      </w:r>
-    </w:p>
-    <w:p>
-      <w:pPr>
-        <w:autoSpaceDE w:val="0"/>
-        <w:autoSpaceDN w:val="0"/>
-        <w:adjustRightInd w:val="0"/>
-        <w:spacing w:after="0" w:line="240" w:lineRule="auto"/>
-        <w:rPr>
-          <w:rFonts w:ascii="CMTI10" w:hAnsi="CMTI10" w:cs="CMTI10"/>
-          <w:sz w:val="20"/>
-          <w:szCs w:val="20"/>
-        </w:rPr>
-      </w:pPr>
-      <w:r>
-        <w:rPr>
-          <w:rFonts w:ascii="CMTI10" w:hAnsi="CMTI10" w:cs="CMTI10"/>
-          <w:sz w:val="20"/>
-          <w:szCs w:val="20"/>
-        </w:rPr>
-        <w:t>cesses that your team has agreed upon.</w:t>
-      </w:r>
-    </w:p>
-    <w:p>
-      <w:pPr>
-        <w:autoSpaceDE w:val="0"/>
-        <w:autoSpaceDN w:val="0"/>
-        <w:adjustRightInd w:val="0"/>
-        <w:spacing w:after="0" w:line="240" w:lineRule="auto"/>
-        <w:rPr>
-          <w:rFonts w:ascii="CMTI10" w:hAnsi="CMTI10" w:cs="CMTI10"/>
-          <w:sz w:val="20"/>
-          <w:szCs w:val="20"/>
-        </w:rPr>
-      </w:pPr>
-      <w:r>
-        <w:rPr>
-          <w:rFonts w:ascii="CMSY10" w:hAnsi="CMSY10" w:cs="CMSY10"/>
-          <w:sz w:val="20"/>
-          <w:szCs w:val="20"/>
-        </w:rPr>
-        <w:t xml:space="preserve">_ </w:t>
-      </w:r>
-      <w:r>
-        <w:rPr>
-          <w:rFonts w:ascii="CMTI10" w:hAnsi="CMTI10" w:cs="CMTI10"/>
-          <w:sz w:val="20"/>
-          <w:szCs w:val="20"/>
-        </w:rPr>
-        <w:t>Professionalism and professional ethics</w:t>
-      </w:r>
-    </w:p>
-    <w:p>
-      <w:pPr>
-        <w:autoSpaceDE w:val="0"/>
-        <w:autoSpaceDN w:val="0"/>
-        <w:adjustRightInd w:val="0"/>
-        <w:spacing w:after="0" w:line="240" w:lineRule="auto"/>
-        <w:rPr>
-          <w:rFonts w:ascii="CMTI10" w:hAnsi="CMTI10" w:cs="CMTI10"/>
-          <w:sz w:val="20"/>
-          <w:szCs w:val="20"/>
-        </w:rPr>
-      </w:pPr>
-      <w:r>
-        <w:rPr>
-          <w:rFonts w:ascii="CMBX10" w:hAnsi="CMBX10" w:cs="CMBX10"/>
-          <w:sz w:val="20"/>
-          <w:szCs w:val="20"/>
-        </w:rPr>
-        <w:t xml:space="preserve">{ </w:t>
-      </w:r>
-      <w:r>
-        <w:rPr>
-          <w:rFonts w:ascii="CMTI10" w:hAnsi="CMTI10" w:cs="CMTI10"/>
-          <w:sz w:val="20"/>
-          <w:szCs w:val="20"/>
-        </w:rPr>
-        <w:t>the way that the team deals with customer privacy, business con_-</w:t>
-      </w:r>
-    </w:p>
-    <w:p>
-      <w:pPr>
-        <w:autoSpaceDE w:val="0"/>
-        <w:autoSpaceDN w:val="0"/>
-        <w:adjustRightInd w:val="0"/>
-        <w:spacing w:after="0" w:line="240" w:lineRule="auto"/>
-        <w:rPr>
-          <w:rFonts w:ascii="CMTI10" w:hAnsi="CMTI10" w:cs="CMTI10"/>
-          <w:sz w:val="20"/>
-          <w:szCs w:val="20"/>
-        </w:rPr>
-      </w:pPr>
-      <w:proofErr w:type="spellStart"/>
-      <w:r>
-        <w:rPr>
-          <w:rFonts w:ascii="CMTI10" w:hAnsi="CMTI10" w:cs="CMTI10"/>
-          <w:sz w:val="20"/>
-          <w:szCs w:val="20"/>
-        </w:rPr>
-        <w:t>dentiality</w:t>
-      </w:r>
-      <w:proofErr w:type="spellEnd"/>
-      <w:r>
-        <w:rPr>
-          <w:rFonts w:ascii="CMTI10" w:hAnsi="CMTI10" w:cs="CMTI10"/>
-          <w:sz w:val="20"/>
-          <w:szCs w:val="20"/>
-        </w:rPr>
-        <w:t xml:space="preserve"> and intellectual properties</w:t>
-      </w:r>
-    </w:p>
-    <w:p>
-      <w:pPr>
-        <w:autoSpaceDE w:val="0"/>
-        <w:autoSpaceDN w:val="0"/>
-        <w:adjustRightInd w:val="0"/>
-        <w:spacing w:after="0" w:line="240" w:lineRule="auto"/>
-        <w:rPr>
-          <w:rFonts w:ascii="CMTI10" w:hAnsi="CMTI10" w:cs="CMTI10"/>
-          <w:sz w:val="20"/>
-          <w:szCs w:val="20"/>
-        </w:rPr>
-      </w:pPr>
-      <w:r>
-        <w:rPr>
-          <w:rFonts w:ascii="CMBX10" w:hAnsi="CMBX10" w:cs="CMBX10"/>
-          <w:sz w:val="20"/>
-          <w:szCs w:val="20"/>
-        </w:rPr>
-        <w:t xml:space="preserve">{ </w:t>
-      </w:r>
-      <w:r>
-        <w:rPr>
-          <w:rFonts w:ascii="CMTI10" w:hAnsi="CMTI10" w:cs="CMTI10"/>
-          <w:sz w:val="20"/>
-          <w:szCs w:val="20"/>
-        </w:rPr>
-        <w:t>the way (e.g., attitude) that the team deals with stakeholder, such as</w:t>
-      </w:r>
-    </w:p>
-    <w:p>
-      <w:pPr>
-        <w:autoSpaceDE w:val="0"/>
-        <w:autoSpaceDN w:val="0"/>
-        <w:adjustRightInd w:val="0"/>
-        <w:spacing w:after="0" w:line="240" w:lineRule="auto"/>
-        <w:rPr>
-          <w:rFonts w:ascii="CMTI10" w:hAnsi="CMTI10" w:cs="CMTI10"/>
-          <w:sz w:val="20"/>
-          <w:szCs w:val="20"/>
-        </w:rPr>
-      </w:pPr>
-      <w:r>
-        <w:rPr>
-          <w:rFonts w:ascii="CMTI10" w:hAnsi="CMTI10" w:cs="CMTI10"/>
-          <w:sz w:val="20"/>
-          <w:szCs w:val="20"/>
-        </w:rPr>
-        <w:t>client(s), customers, advisor(s), etc.</w:t>
-      </w:r>
-    </w:p>
-    <w:p>
-      <w:pPr>
-        <w:autoSpaceDE w:val="0"/>
-        <w:autoSpaceDN w:val="0"/>
-        <w:adjustRightInd w:val="0"/>
-        <w:spacing w:after="0" w:line="240" w:lineRule="auto"/>
-        <w:rPr>
-          <w:rFonts w:ascii="CMTI10" w:hAnsi="CMTI10" w:cs="CMTI10"/>
-          <w:sz w:val="20"/>
-          <w:szCs w:val="20"/>
-        </w:rPr>
-      </w:pPr>
-      <w:r>
-        <w:rPr>
-          <w:rFonts w:ascii="CMBX10" w:hAnsi="CMBX10" w:cs="CMBX10"/>
-          <w:sz w:val="20"/>
-          <w:szCs w:val="20"/>
-        </w:rPr>
-        <w:t xml:space="preserve">{ </w:t>
-      </w:r>
-      <w:r>
-        <w:rPr>
-          <w:rFonts w:ascii="CMTI10" w:hAnsi="CMTI10" w:cs="CMTI10"/>
-          <w:sz w:val="20"/>
-          <w:szCs w:val="20"/>
-        </w:rPr>
-        <w:t>the way that the team members treat each other;</w:t>
-      </w:r>
-    </w:p>
-    <w:p>
-      <w:pPr>
-        <w:autoSpaceDE w:val="0"/>
-        <w:autoSpaceDN w:val="0"/>
-        <w:adjustRightInd w:val="0"/>
-        <w:spacing w:after="0" w:line="240" w:lineRule="auto"/>
-        <w:rPr>
-          <w:rFonts w:ascii="CMTI10" w:hAnsi="CMTI10" w:cs="CMTI10"/>
-          <w:sz w:val="20"/>
-          <w:szCs w:val="20"/>
-        </w:rPr>
-      </w:pPr>
-      <w:r>
-        <w:rPr>
-          <w:rFonts w:ascii="CMBX10" w:hAnsi="CMBX10" w:cs="CMBX10"/>
-          <w:sz w:val="20"/>
-          <w:szCs w:val="20"/>
-        </w:rPr>
-        <w:t xml:space="preserve">{ </w:t>
-      </w:r>
-      <w:r>
-        <w:rPr>
-          <w:rFonts w:ascii="CMTI10" w:hAnsi="CMTI10" w:cs="CMTI10"/>
-          <w:sz w:val="20"/>
-          <w:szCs w:val="20"/>
-        </w:rPr>
-        <w:t>the way that the team deals with data;</w:t>
-      </w:r>
-    </w:p>
-    <w:p>
-      <w:pPr>
-        <w:autoSpaceDE w:val="0"/>
-        <w:autoSpaceDN w:val="0"/>
-        <w:adjustRightInd w:val="0"/>
-        <w:spacing w:after="0" w:line="240" w:lineRule="auto"/>
-        <w:rPr>
-          <w:rFonts w:ascii="CMTI10" w:hAnsi="CMTI10" w:cs="CMTI10"/>
-          <w:sz w:val="20"/>
-          <w:szCs w:val="20"/>
-        </w:rPr>
-      </w:pPr>
-      <w:r>
-        <w:rPr>
-          <w:rFonts w:ascii="CMBX10" w:hAnsi="CMBX10" w:cs="CMBX10"/>
-          <w:sz w:val="20"/>
-          <w:szCs w:val="20"/>
-        </w:rPr>
-        <w:t xml:space="preserve">{ </w:t>
-      </w:r>
-      <w:r>
-        <w:rPr>
-          <w:rFonts w:ascii="CMTI10" w:hAnsi="CMTI10" w:cs="CMTI10"/>
-          <w:sz w:val="20"/>
-          <w:szCs w:val="20"/>
-        </w:rPr>
-        <w:t>use of development tools and resources, e.g., licensed vs. pirate soft-</w:t>
-      </w:r>
-    </w:p>
-    <w:p>
-      <w:pPr>
-        <w:autoSpaceDE w:val="0"/>
-        <w:autoSpaceDN w:val="0"/>
-        <w:adjustRightInd w:val="0"/>
-        <w:spacing w:after="0" w:line="240" w:lineRule="auto"/>
-        <w:rPr>
-          <w:rFonts w:ascii="CMTI10" w:hAnsi="CMTI10" w:cs="CMTI10"/>
-          <w:sz w:val="20"/>
-          <w:szCs w:val="20"/>
-        </w:rPr>
-      </w:pPr>
-      <w:r>
-        <w:rPr>
-          <w:rFonts w:ascii="CMTI10" w:hAnsi="CMTI10" w:cs="CMTI10"/>
-          <w:sz w:val="20"/>
-          <w:szCs w:val="20"/>
-        </w:rPr>
-        <w:t>ware, unauthorised resources such as data, images and sample prod-</w:t>
-      </w:r>
-    </w:p>
-    <w:p>
-      <w:pPr>
-        <w:autoSpaceDE w:val="0"/>
-        <w:autoSpaceDN w:val="0"/>
-        <w:adjustRightInd w:val="0"/>
-        <w:spacing w:after="0" w:line="240" w:lineRule="auto"/>
-        <w:rPr>
-          <w:rFonts w:ascii="CMTI10" w:hAnsi="CMTI10" w:cs="CMTI10"/>
-          <w:sz w:val="20"/>
-          <w:szCs w:val="20"/>
-        </w:rPr>
-      </w:pPr>
-      <w:proofErr w:type="spellStart"/>
-      <w:r>
-        <w:rPr>
-          <w:rFonts w:ascii="CMTI10" w:hAnsi="CMTI10" w:cs="CMTI10"/>
-          <w:sz w:val="20"/>
-          <w:szCs w:val="20"/>
-        </w:rPr>
-        <w:t>ucts</w:t>
-      </w:r>
-      <w:proofErr w:type="spellEnd"/>
-      <w:r>
-        <w:rPr>
-          <w:rFonts w:ascii="CMTI10" w:hAnsi="CMTI10" w:cs="CMTI10"/>
-          <w:sz w:val="20"/>
-          <w:szCs w:val="20"/>
-        </w:rPr>
-        <w:t>, etc.</w:t>
-      </w:r>
-    </w:p>
-    <w:p>
-      <w:pPr>
-        <w:autoSpaceDE w:val="0"/>
-        <w:autoSpaceDN w:val="0"/>
-        <w:adjustRightInd w:val="0"/>
-        <w:spacing w:after="0" w:line="240" w:lineRule="auto"/>
-        <w:rPr>
-          <w:rFonts w:ascii="CMTI10" w:hAnsi="CMTI10" w:cs="CMTI10"/>
-          <w:sz w:val="20"/>
-          <w:szCs w:val="20"/>
-        </w:rPr>
-      </w:pPr>
-      <w:r>
-        <w:rPr>
-          <w:rFonts w:ascii="CMBX10" w:hAnsi="CMBX10" w:cs="CMBX10"/>
-          <w:sz w:val="20"/>
-          <w:szCs w:val="20"/>
-        </w:rPr>
-        <w:t xml:space="preserve">{ </w:t>
-      </w:r>
-      <w:r>
-        <w:rPr>
-          <w:rFonts w:ascii="CMTI10" w:hAnsi="CMTI10" w:cs="CMTI10"/>
-          <w:sz w:val="20"/>
-          <w:szCs w:val="20"/>
-        </w:rPr>
-        <w:t>provide at least 4-6 examples of professionalism and professional ethics</w:t>
-      </w:r>
-    </w:p>
-    <w:p>
-      <w:pPr>
-        <w:autoSpaceDE w:val="0"/>
-        <w:autoSpaceDN w:val="0"/>
-        <w:adjustRightInd w:val="0"/>
-        <w:spacing w:after="0" w:line="240" w:lineRule="auto"/>
-        <w:rPr>
-          <w:rFonts w:ascii="CMTI10" w:hAnsi="CMTI10" w:cs="CMTI10"/>
-          <w:sz w:val="20"/>
-          <w:szCs w:val="20"/>
-        </w:rPr>
-      </w:pPr>
-      <w:r>
-        <w:rPr>
-          <w:rFonts w:ascii="CMTI10" w:hAnsi="CMTI10" w:cs="CMTI10"/>
-          <w:sz w:val="20"/>
-          <w:szCs w:val="20"/>
-        </w:rPr>
-        <w:t>that your team has agreed upon.</w:t>
-      </w:r>
-    </w:p>
-    <w:p>
-      <w:pPr>
-        <w:autoSpaceDE w:val="0"/>
-        <w:autoSpaceDN w:val="0"/>
-        <w:adjustRightInd w:val="0"/>
-        <w:spacing w:after="0" w:line="240" w:lineRule="auto"/>
-        <w:rPr>
-          <w:rFonts w:ascii="CMTI10" w:hAnsi="CMTI10" w:cs="CMTI10"/>
-          <w:sz w:val="20"/>
-          <w:szCs w:val="20"/>
-        </w:rPr>
-      </w:pPr>
-      <w:r>
-        <w:rPr>
-          <w:rFonts w:ascii="CMSY10" w:hAnsi="CMSY10" w:cs="CMSY10"/>
-          <w:sz w:val="20"/>
-          <w:szCs w:val="20"/>
-        </w:rPr>
-        <w:t xml:space="preserve">_ </w:t>
-      </w:r>
-      <w:r>
-        <w:rPr>
-          <w:rFonts w:ascii="CMTI10" w:hAnsi="CMTI10" w:cs="CMTI10"/>
-          <w:sz w:val="20"/>
-          <w:szCs w:val="20"/>
-        </w:rPr>
-        <w:t>Non-compliance</w:t>
-      </w:r>
-    </w:p>
-    <w:p>
-      <w:pPr>
-        <w:autoSpaceDE w:val="0"/>
-        <w:autoSpaceDN w:val="0"/>
-        <w:adjustRightInd w:val="0"/>
-        <w:spacing w:after="0" w:line="240" w:lineRule="auto"/>
-        <w:rPr>
-          <w:rFonts w:ascii="CMTI10" w:hAnsi="CMTI10" w:cs="CMTI10"/>
-          <w:sz w:val="20"/>
-          <w:szCs w:val="20"/>
-        </w:rPr>
-      </w:pPr>
-      <w:r>
-        <w:rPr>
-          <w:rFonts w:ascii="CMBX10" w:hAnsi="CMBX10" w:cs="CMBX10"/>
-          <w:sz w:val="20"/>
-          <w:szCs w:val="20"/>
-        </w:rPr>
-        <w:t xml:space="preserve">{ </w:t>
-      </w:r>
-      <w:r>
-        <w:rPr>
-          <w:rFonts w:ascii="CMTI10" w:hAnsi="CMTI10" w:cs="CMTI10"/>
-          <w:sz w:val="20"/>
-          <w:szCs w:val="20"/>
-        </w:rPr>
-        <w:t xml:space="preserve">Record your </w:t>
-      </w:r>
-      <w:proofErr w:type="gramStart"/>
-      <w:r>
-        <w:rPr>
-          <w:rFonts w:ascii="CMTI10" w:hAnsi="CMTI10" w:cs="CMTI10"/>
-          <w:sz w:val="20"/>
-          <w:szCs w:val="20"/>
-        </w:rPr>
-        <w:t>team's</w:t>
-      </w:r>
-      <w:proofErr w:type="gramEnd"/>
-      <w:r>
-        <w:rPr>
-          <w:rFonts w:ascii="CMTI10" w:hAnsi="CMTI10" w:cs="CMTI10"/>
-          <w:sz w:val="20"/>
-          <w:szCs w:val="20"/>
-        </w:rPr>
-        <w:t xml:space="preserve"> agreed </w:t>
-      </w:r>
-      <w:proofErr w:type="spellStart"/>
-      <w:r>
-        <w:rPr>
-          <w:rFonts w:ascii="CMTI10" w:hAnsi="CMTI10" w:cs="CMTI10"/>
-          <w:sz w:val="20"/>
-          <w:szCs w:val="20"/>
-        </w:rPr>
-        <w:t>de_nitions</w:t>
-      </w:r>
-      <w:proofErr w:type="spellEnd"/>
-      <w:r>
-        <w:rPr>
-          <w:rFonts w:ascii="CMTI10" w:hAnsi="CMTI10" w:cs="CMTI10"/>
-          <w:sz w:val="20"/>
-          <w:szCs w:val="20"/>
-        </w:rPr>
-        <w:t xml:space="preserve"> of minor non-compliance (in</w:t>
-      </w:r>
-    </w:p>
-    <w:p>
-      <w:pPr>
-        <w:autoSpaceDE w:val="0"/>
-        <w:autoSpaceDN w:val="0"/>
-        <w:adjustRightInd w:val="0"/>
-        <w:spacing w:after="0" w:line="240" w:lineRule="auto"/>
-        <w:rPr>
-          <w:rFonts w:ascii="CMTI10" w:hAnsi="CMTI10" w:cs="CMTI10"/>
-          <w:sz w:val="20"/>
-          <w:szCs w:val="20"/>
-        </w:rPr>
-      </w:pPr>
-      <w:r>
-        <w:rPr>
-          <w:rFonts w:ascii="CMTI10" w:hAnsi="CMTI10" w:cs="CMTI10"/>
-          <w:sz w:val="20"/>
-          <w:szCs w:val="20"/>
-        </w:rPr>
-        <w:t xml:space="preserve">a way that may adversely </w:t>
-      </w:r>
-      <w:proofErr w:type="spellStart"/>
-      <w:r>
-        <w:rPr>
-          <w:rFonts w:ascii="CMTI10" w:hAnsi="CMTI10" w:cs="CMTI10"/>
-          <w:sz w:val="20"/>
-          <w:szCs w:val="20"/>
-        </w:rPr>
-        <w:t>a_ect</w:t>
-      </w:r>
-      <w:proofErr w:type="spellEnd"/>
-      <w:r>
-        <w:rPr>
-          <w:rFonts w:ascii="CMTI10" w:hAnsi="CMTI10" w:cs="CMTI10"/>
-          <w:sz w:val="20"/>
-          <w:szCs w:val="20"/>
-        </w:rPr>
-        <w:t xml:space="preserve"> the project). You should provide</w:t>
-      </w:r>
-    </w:p>
-    <w:p>
-      <w:pPr>
-        <w:autoSpaceDE w:val="0"/>
-        <w:autoSpaceDN w:val="0"/>
-        <w:adjustRightInd w:val="0"/>
-        <w:spacing w:after="0" w:line="240" w:lineRule="auto"/>
-        <w:rPr>
-          <w:rFonts w:ascii="CMTI10" w:hAnsi="CMTI10" w:cs="CMTI10"/>
-          <w:sz w:val="20"/>
-          <w:szCs w:val="20"/>
-        </w:rPr>
-      </w:pPr>
-      <w:r>
-        <w:rPr>
-          <w:rFonts w:ascii="CMTI10" w:hAnsi="CMTI10" w:cs="CMTI10"/>
-          <w:sz w:val="20"/>
-          <w:szCs w:val="20"/>
-        </w:rPr>
-        <w:t xml:space="preserve">samples to help clarify the </w:t>
-      </w:r>
-      <w:proofErr w:type="spellStart"/>
-      <w:r>
-        <w:rPr>
-          <w:rFonts w:ascii="CMTI10" w:hAnsi="CMTI10" w:cs="CMTI10"/>
-          <w:sz w:val="20"/>
-          <w:szCs w:val="20"/>
-        </w:rPr>
-        <w:t>de_nitions</w:t>
-      </w:r>
-      <w:proofErr w:type="spellEnd"/>
-      <w:r>
-        <w:rPr>
-          <w:rFonts w:ascii="CMTI10" w:hAnsi="CMTI10" w:cs="CMTI10"/>
-          <w:sz w:val="20"/>
-          <w:szCs w:val="20"/>
-        </w:rPr>
-        <w:t>.</w:t>
-      </w:r>
-    </w:p>
-    <w:p>
-      <w:pPr>
-        <w:autoSpaceDE w:val="0"/>
-        <w:autoSpaceDN w:val="0"/>
-        <w:adjustRightInd w:val="0"/>
-        <w:spacing w:after="0" w:line="240" w:lineRule="auto"/>
-        <w:rPr>
-          <w:rFonts w:ascii="CMTI10" w:hAnsi="CMTI10" w:cs="CMTI10"/>
-          <w:sz w:val="20"/>
-          <w:szCs w:val="20"/>
-        </w:rPr>
-      </w:pPr>
-      <w:r>
-        <w:rPr>
-          <w:rFonts w:ascii="CMBX10" w:hAnsi="CMBX10" w:cs="CMBX10"/>
-          <w:sz w:val="20"/>
-          <w:szCs w:val="20"/>
-        </w:rPr>
-        <w:t xml:space="preserve">{ </w:t>
-      </w:r>
-      <w:r>
-        <w:rPr>
-          <w:rFonts w:ascii="CMTI10" w:hAnsi="CMTI10" w:cs="CMTI10"/>
-          <w:sz w:val="20"/>
-          <w:szCs w:val="20"/>
-        </w:rPr>
-        <w:t xml:space="preserve">Record your </w:t>
-      </w:r>
-      <w:proofErr w:type="gramStart"/>
-      <w:r>
-        <w:rPr>
-          <w:rFonts w:ascii="CMTI10" w:hAnsi="CMTI10" w:cs="CMTI10"/>
-          <w:sz w:val="20"/>
-          <w:szCs w:val="20"/>
-        </w:rPr>
-        <w:t>team's</w:t>
-      </w:r>
-      <w:proofErr w:type="gramEnd"/>
-      <w:r>
-        <w:rPr>
-          <w:rFonts w:ascii="CMTI10" w:hAnsi="CMTI10" w:cs="CMTI10"/>
-          <w:sz w:val="20"/>
-          <w:szCs w:val="20"/>
-        </w:rPr>
-        <w:t xml:space="preserve"> agreed </w:t>
-      </w:r>
-      <w:proofErr w:type="spellStart"/>
-      <w:r>
-        <w:rPr>
-          <w:rFonts w:ascii="CMTI10" w:hAnsi="CMTI10" w:cs="CMTI10"/>
-          <w:sz w:val="20"/>
-          <w:szCs w:val="20"/>
-        </w:rPr>
-        <w:t>de_nitions</w:t>
-      </w:r>
-      <w:proofErr w:type="spellEnd"/>
-      <w:r>
-        <w:rPr>
-          <w:rFonts w:ascii="CMTI10" w:hAnsi="CMTI10" w:cs="CMTI10"/>
-          <w:sz w:val="20"/>
-          <w:szCs w:val="20"/>
-        </w:rPr>
-        <w:t xml:space="preserve"> of major non-compliance (in a</w:t>
-      </w:r>
-    </w:p>
-    <w:p>
-      <w:pPr>
-        <w:autoSpaceDE w:val="0"/>
-        <w:autoSpaceDN w:val="0"/>
-        <w:adjustRightInd w:val="0"/>
-        <w:spacing w:after="0" w:line="240" w:lineRule="auto"/>
-        <w:rPr>
-          <w:rFonts w:ascii="CMTI10" w:hAnsi="CMTI10" w:cs="CMTI10"/>
-          <w:sz w:val="20"/>
-          <w:szCs w:val="20"/>
-        </w:rPr>
-      </w:pPr>
-      <w:r>
-        <w:rPr>
-          <w:rFonts w:ascii="CMTI10" w:hAnsi="CMTI10" w:cs="CMTI10"/>
-          <w:sz w:val="20"/>
-          <w:szCs w:val="20"/>
-        </w:rPr>
-        <w:t>way that has a major negative impact upon the team's success). You</w:t>
-      </w:r>
-    </w:p>
-    <w:p>
-      <w:pPr>
-        <w:autoSpaceDE w:val="0"/>
-        <w:autoSpaceDN w:val="0"/>
-        <w:adjustRightInd w:val="0"/>
-        <w:spacing w:after="0" w:line="240" w:lineRule="auto"/>
-        <w:rPr>
-          <w:rFonts w:ascii="CMTI10" w:hAnsi="CMTI10" w:cs="CMTI10"/>
-          <w:sz w:val="20"/>
-          <w:szCs w:val="20"/>
-        </w:rPr>
-      </w:pPr>
-      <w:r>
-        <w:rPr>
-          <w:rFonts w:ascii="CMTI10" w:hAnsi="CMTI10" w:cs="CMTI10"/>
-          <w:sz w:val="20"/>
-          <w:szCs w:val="20"/>
-        </w:rPr>
-        <w:t xml:space="preserve">should provide samples to help clarify the </w:t>
-      </w:r>
-      <w:proofErr w:type="spellStart"/>
-      <w:r>
-        <w:rPr>
-          <w:rFonts w:ascii="CMTI10" w:hAnsi="CMTI10" w:cs="CMTI10"/>
-          <w:sz w:val="20"/>
-          <w:szCs w:val="20"/>
-        </w:rPr>
-        <w:t>de_nitions</w:t>
-      </w:r>
-      <w:proofErr w:type="spellEnd"/>
-      <w:r>
-        <w:rPr>
-          <w:rFonts w:ascii="CMTI10" w:hAnsi="CMTI10" w:cs="CMTI10"/>
-          <w:sz w:val="20"/>
-          <w:szCs w:val="20"/>
-        </w:rPr>
-        <w:t>.</w:t>
-      </w:r>
-    </w:p>
-    <w:p>
-      <w:pPr>
-        <w:autoSpaceDE w:val="0"/>
-        <w:autoSpaceDN w:val="0"/>
-        <w:adjustRightInd w:val="0"/>
-        <w:spacing w:after="0" w:line="240" w:lineRule="auto"/>
-        <w:rPr>
-          <w:rFonts w:ascii="CMTI10" w:hAnsi="CMTI10" w:cs="CMTI10"/>
-          <w:sz w:val="20"/>
-          <w:szCs w:val="20"/>
-        </w:rPr>
-      </w:pPr>
-      <w:r>
-        <w:rPr>
-          <w:rFonts w:ascii="CMBX10" w:hAnsi="CMBX10" w:cs="CMBX10"/>
-          <w:sz w:val="20"/>
-          <w:szCs w:val="20"/>
-        </w:rPr>
-        <w:lastRenderedPageBreak/>
         <w:t xml:space="preserve">{ </w:t>
       </w:r>
       <w:r>

</xml_diff>

<commit_message>
Update 1,2,7 and references
fff
</commit_message>
<xml_diff>
--- a/Course_Requirements/CSC3600 ICT Professional Project.docx
+++ b/Course_Requirements/CSC3600 ICT Professional Project.docx
@@ -1516,8 +1516,6 @@
           <w:r>
             <w:t>Table of Contents</w:t>
           </w:r>
-          <w:bookmarkStart w:id="0" w:name="_GoBack"/>
-          <w:bookmarkEnd w:id="0"/>
         </w:p>
         <w:p>
           <w:pPr>
@@ -3183,6 +3181,8 @@
           <w:szCs w:val="20"/>
         </w:rPr>
       </w:pPr>
+      <w:bookmarkStart w:id="0" w:name="_GoBack"/>
+      <w:bookmarkEnd w:id="0"/>
     </w:p>
     <w:p>
       <w:pPr>

</xml_diff>